<commit_message>
nmv 06 08 2022
</commit_message>
<xml_diff>
--- a/Shiva-Stuti/Siva Stuti Malayalam Corrections.docx
+++ b/Shiva-Stuti/Siva Stuti Malayalam Corrections.docx
@@ -4,49 +4,526 @@
   <w:body>
     <w:p>
       <w:pPr>
-        <w:pStyle w:val="Heading1"/>
-        <w:numPr>
-          <w:ilvl w:val="0"/>
-          <w:numId w:val="0"/>
-        </w:numPr>
+        <w:spacing w:before="0" w:line="240" w:lineRule="auto"/>
         <w:rPr>
-          <w:rFonts w:ascii="Arial" w:hAnsi="Arial" w:cs="Arial"/>
+          <w:rFonts w:cs="Arial"/>
+          <w:b/>
           <w:sz w:val="36"/>
-          <w:lang w:val="en-US"/>
+          <w:u w:val="single"/>
         </w:rPr>
       </w:pPr>
       <w:r>
         <w:rPr>
-          <w:rFonts w:ascii="Arial" w:hAnsi="Arial" w:cs="Arial"/>
+          <w:rFonts w:cs="Arial"/>
+          <w:b/>
           <w:sz w:val="36"/>
+          <w:u w:val="single"/>
         </w:rPr>
-        <w:t xml:space="preserve">Shiva Stuti </w:t>
+        <w:t xml:space="preserve">Shiva Stuti Malayalam Book Corrections –Observed </w:t>
+      </w:r>
+      <w:proofErr w:type="gramStart"/>
+      <w:r>
+        <w:rPr>
+          <w:rFonts w:cs="Arial"/>
+          <w:b/>
+          <w:sz w:val="36"/>
+          <w:u w:val="single"/>
+        </w:rPr>
+        <w:t xml:space="preserve">till </w:t>
       </w:r>
       <w:r>
         <w:rPr>
-          <w:rFonts w:ascii="Arial" w:hAnsi="Arial" w:cs="Arial"/>
+          <w:rFonts w:cs="Arial"/>
+          <w:b/>
           <w:sz w:val="36"/>
-          <w:lang w:val="en-US"/>
+          <w:highlight w:val="red"/>
+          <w:u w:val="single"/>
         </w:rPr>
-        <w:t xml:space="preserve">Malayalam </w:t>
+        <w:t>????</w:t>
+      </w:r>
+      <w:proofErr w:type="gramEnd"/>
+    </w:p>
+    <w:p>
+      <w:pPr>
+        <w:jc w:val="center"/>
+        <w:rPr>
+          <w:b/>
+          <w:bCs/>
+        </w:rPr>
+      </w:pPr>
+      <w:r>
+        <w:rPr>
+          <w:b/>
+          <w:bCs/>
+        </w:rPr>
+        <w:t>(ignore those which are already incorporated in your book’s version and date)</w:t>
+      </w:r>
+    </w:p>
+    <w:tbl>
+      <w:tblPr>
+        <w:tblW w:w="13334" w:type="dxa"/>
+        <w:tblInd w:w="-792" w:type="dxa"/>
+        <w:tblBorders>
+          <w:top w:val="single" w:sz="4" w:space="0" w:color="000000"/>
+          <w:left w:val="single" w:sz="4" w:space="0" w:color="000000"/>
+          <w:bottom w:val="single" w:sz="4" w:space="0" w:color="000000"/>
+          <w:right w:val="single" w:sz="4" w:space="0" w:color="000000"/>
+          <w:insideH w:val="single" w:sz="4" w:space="0" w:color="000000"/>
+          <w:insideV w:val="single" w:sz="4" w:space="0" w:color="000000"/>
+        </w:tblBorders>
+        <w:tblLook w:val="04A0" w:firstRow="1" w:lastRow="0" w:firstColumn="1" w:lastColumn="0" w:noHBand="0" w:noVBand="1"/>
+      </w:tblPr>
+      <w:tblGrid>
+        <w:gridCol w:w="3481"/>
+        <w:gridCol w:w="4633"/>
+        <w:gridCol w:w="5220"/>
+      </w:tblGrid>
+      <w:tr>
+        <w:tc>
+          <w:tcPr>
+            <w:tcW w:w="3481" w:type="dxa"/>
+          </w:tcPr>
+          <w:p>
+            <w:pPr>
+              <w:spacing w:before="0" w:line="240" w:lineRule="auto"/>
+              <w:jc w:val="center"/>
+              <w:rPr>
+                <w:b/>
+                <w:bCs/>
+                <w:sz w:val="32"/>
+                <w:szCs w:val="32"/>
+              </w:rPr>
+            </w:pPr>
+            <w:r>
+              <w:rPr>
+                <w:b/>
+                <w:bCs/>
+                <w:sz w:val="32"/>
+                <w:szCs w:val="32"/>
+              </w:rPr>
+              <w:t>Section, Paragraph</w:t>
+            </w:r>
+          </w:p>
+          <w:p>
+            <w:pPr>
+              <w:spacing w:before="0" w:line="240" w:lineRule="auto"/>
+              <w:jc w:val="center"/>
+              <w:rPr>
+                <w:b/>
+                <w:bCs/>
+                <w:sz w:val="32"/>
+                <w:szCs w:val="32"/>
+              </w:rPr>
+            </w:pPr>
+            <w:r>
+              <w:rPr>
+                <w:b/>
+                <w:bCs/>
+                <w:sz w:val="32"/>
+                <w:szCs w:val="32"/>
+              </w:rPr>
+              <w:t>Reference</w:t>
+            </w:r>
+          </w:p>
+        </w:tc>
+        <w:tc>
+          <w:tcPr>
+            <w:tcW w:w="4633" w:type="dxa"/>
+          </w:tcPr>
+          <w:p>
+            <w:pPr>
+              <w:spacing w:before="0" w:line="240" w:lineRule="auto"/>
+              <w:jc w:val="center"/>
+              <w:rPr>
+                <w:b/>
+                <w:bCs/>
+                <w:sz w:val="32"/>
+                <w:szCs w:val="32"/>
+              </w:rPr>
+            </w:pPr>
+            <w:r>
+              <w:rPr>
+                <w:b/>
+                <w:bCs/>
+                <w:sz w:val="32"/>
+                <w:szCs w:val="32"/>
+              </w:rPr>
+              <w:t>As Printed</w:t>
+            </w:r>
+          </w:p>
+        </w:tc>
+        <w:tc>
+          <w:tcPr>
+            <w:tcW w:w="5220" w:type="dxa"/>
+          </w:tcPr>
+          <w:p>
+            <w:pPr>
+              <w:spacing w:before="0" w:line="240" w:lineRule="auto"/>
+              <w:ind w:right="-18"/>
+              <w:jc w:val="center"/>
+              <w:rPr>
+                <w:b/>
+                <w:bCs/>
+                <w:sz w:val="32"/>
+                <w:szCs w:val="32"/>
+              </w:rPr>
+            </w:pPr>
+            <w:r>
+              <w:rPr>
+                <w:b/>
+                <w:bCs/>
+                <w:sz w:val="32"/>
+                <w:szCs w:val="32"/>
+              </w:rPr>
+              <w:t>To be read as or corrected as</w:t>
+            </w:r>
+          </w:p>
+        </w:tc>
+      </w:tr>
+      <w:tr>
+        <w:trPr>
+          <w:trHeight w:val="1124"/>
+        </w:trPr>
+        <w:tc>
+          <w:tcPr>
+            <w:tcW w:w="3481" w:type="dxa"/>
+          </w:tcPr>
+          <w:p>
+            <w:pPr>
+              <w:spacing w:before="0" w:line="240" w:lineRule="auto"/>
+              <w:ind w:right="-166"/>
+              <w:rPr>
+                <w:rFonts w:cs="Arial"/>
+                <w:b/>
+                <w:sz w:val="28"/>
+                <w:szCs w:val="28"/>
+              </w:rPr>
+            </w:pPr>
+            <w:r>
+              <w:rPr>
+                <w:rFonts w:cs="Arial"/>
+                <w:b/>
+                <w:sz w:val="28"/>
+                <w:szCs w:val="28"/>
+              </w:rPr>
+              <w:t>7.2 Dik samputanyaasam</w:t>
+            </w:r>
+          </w:p>
+          <w:p>
+            <w:pPr>
+              <w:spacing w:before="0" w:line="240" w:lineRule="auto"/>
+              <w:ind w:right="-166"/>
+              <w:rPr>
+                <w:rFonts w:cs="Arial"/>
+                <w:b/>
+                <w:sz w:val="28"/>
+                <w:szCs w:val="28"/>
+              </w:rPr>
+            </w:pPr>
+            <w:r>
+              <w:rPr>
+                <w:rFonts w:cs="Arial"/>
+                <w:b/>
+                <w:sz w:val="28"/>
+                <w:szCs w:val="28"/>
+              </w:rPr>
+              <w:t xml:space="preserve">Para No. - </w:t>
+            </w:r>
+            <w:r>
+              <w:rPr>
+                <w:rFonts w:cs="Arial"/>
+                <w:b/>
+                <w:sz w:val="28"/>
+                <w:szCs w:val="28"/>
+              </w:rPr>
+              <w:t>10</w:t>
+            </w:r>
+          </w:p>
+          <w:p>
+            <w:pPr>
+              <w:spacing w:before="0" w:line="240" w:lineRule="auto"/>
+              <w:ind w:right="-166"/>
+              <w:rPr>
+                <w:rFonts w:cs="Arial"/>
+                <w:b/>
+                <w:sz w:val="28"/>
+                <w:szCs w:val="28"/>
+              </w:rPr>
+            </w:pPr>
+            <w:r>
+              <w:rPr>
+                <w:rFonts w:cs="Arial"/>
+                <w:b/>
+                <w:sz w:val="28"/>
+                <w:szCs w:val="28"/>
+              </w:rPr>
+              <w:t>Statement</w:t>
+            </w:r>
+            <w:r>
+              <w:rPr>
+                <w:rFonts w:cs="Arial"/>
+                <w:b/>
+                <w:sz w:val="28"/>
+                <w:szCs w:val="28"/>
+              </w:rPr>
+              <w:t xml:space="preserve"> No. </w:t>
+            </w:r>
+            <w:r>
+              <w:rPr>
+                <w:rFonts w:cs="Arial"/>
+                <w:b/>
+                <w:sz w:val="28"/>
+                <w:szCs w:val="28"/>
+              </w:rPr>
+              <w:t>–</w:t>
+            </w:r>
+            <w:r>
+              <w:rPr>
+                <w:rFonts w:cs="Arial"/>
+                <w:b/>
+                <w:sz w:val="28"/>
+                <w:szCs w:val="28"/>
+              </w:rPr>
+              <w:t xml:space="preserve"> 3</w:t>
+            </w:r>
+          </w:p>
+          <w:p>
+            <w:pPr>
+              <w:spacing w:before="0" w:line="240" w:lineRule="auto"/>
+              <w:ind w:right="-166"/>
+              <w:rPr>
+                <w:rFonts w:cs="Arial"/>
+                <w:sz w:val="28"/>
+                <w:szCs w:val="28"/>
+              </w:rPr>
+            </w:pPr>
+            <w:r>
+              <w:rPr>
+                <w:rFonts w:cs="Arial"/>
+                <w:b/>
+                <w:sz w:val="28"/>
+                <w:szCs w:val="28"/>
+              </w:rPr>
+              <w:t xml:space="preserve">Page No. </w:t>
+            </w:r>
+            <w:r>
+              <w:rPr>
+                <w:rFonts w:cs="Arial"/>
+                <w:b/>
+                <w:sz w:val="28"/>
+                <w:szCs w:val="28"/>
+              </w:rPr>
+              <w:t>84</w:t>
+            </w:r>
+            <w:bookmarkStart w:id="0" w:name="_GoBack"/>
+            <w:bookmarkEnd w:id="0"/>
+          </w:p>
+        </w:tc>
+        <w:tc>
+          <w:tcPr>
+            <w:tcW w:w="4633" w:type="dxa"/>
+          </w:tcPr>
+          <w:p>
+            <w:pPr>
+              <w:spacing w:before="0" w:line="240" w:lineRule="auto"/>
+              <w:rPr>
+                <w:rFonts w:ascii="BRH Devanagari Extra" w:hAnsi="BRH Devanagari Extra" w:cs="BRH Devanagari Extra"/>
+                <w:color w:val="000000"/>
+                <w:sz w:val="40"/>
+                <w:szCs w:val="36"/>
+              </w:rPr>
+            </w:pPr>
+            <w:r>
+              <w:rPr>
+                <w:rFonts w:ascii="BRH Malayalam Extra" w:hAnsi="BRH Malayalam Extra" w:cs="BRH Malayalam Extra"/>
+                <w:sz w:val="36"/>
+                <w:szCs w:val="36"/>
+              </w:rPr>
+              <w:t>¥sõx</w:t>
+            </w:r>
+            <w:r>
+              <w:rPr>
+                <w:rFonts w:ascii="BRH Malayalam Extra" w:hAnsi="BRH Malayalam Extra" w:cs="BRH Malayalam Extra"/>
+                <w:sz w:val="44"/>
+                <w:szCs w:val="36"/>
+              </w:rPr>
+              <w:t>–</w:t>
+            </w:r>
+            <w:r>
+              <w:rPr>
+                <w:rFonts w:ascii="BRH Malayalam Extra" w:hAnsi="BRH Malayalam Extra" w:cs="BRH Malayalam Extra"/>
+                <w:sz w:val="36"/>
+                <w:szCs w:val="36"/>
+              </w:rPr>
+              <w:t>dx e£—</w:t>
+            </w:r>
+            <w:r>
+              <w:rPr>
+                <w:rFonts w:ascii="BRH Malayalam Extra" w:hAnsi="BRH Malayalam Extra" w:cs="BRH Malayalam Extra"/>
+                <w:sz w:val="36"/>
+                <w:szCs w:val="36"/>
+                <w:highlight w:val="yellow"/>
+              </w:rPr>
+              <w:t>ay</w:t>
+            </w:r>
+            <w:r>
+              <w:rPr>
+                <w:rFonts w:ascii="BRH Malayalam Extra" w:hAnsi="BRH Malayalam Extra" w:cs="BRH Malayalam Extra"/>
+                <w:sz w:val="44"/>
+                <w:szCs w:val="36"/>
+              </w:rPr>
+              <w:t>–</w:t>
+            </w:r>
+            <w:r>
+              <w:rPr>
+                <w:rFonts w:ascii="BRH Malayalam Extra" w:hAnsi="BRH Malayalam Extra" w:cs="BRH Malayalam Extra"/>
+                <w:sz w:val="36"/>
+                <w:szCs w:val="36"/>
+              </w:rPr>
+              <w:t>py hpx</w:t>
+            </w:r>
+          </w:p>
+        </w:tc>
+        <w:tc>
+          <w:tcPr>
+            <w:tcW w:w="5220" w:type="dxa"/>
+          </w:tcPr>
+          <w:p>
+            <w:pPr>
+              <w:spacing w:before="0" w:line="240" w:lineRule="auto"/>
+              <w:rPr>
+                <w:rFonts w:ascii="BRH Devanagari Extra" w:hAnsi="BRH Devanagari Extra" w:cs="BRH Devanagari Extra"/>
+                <w:color w:val="000000"/>
+                <w:sz w:val="40"/>
+                <w:szCs w:val="36"/>
+              </w:rPr>
+            </w:pPr>
+            <w:r>
+              <w:rPr>
+                <w:rFonts w:ascii="BRH Malayalam Extra" w:hAnsi="BRH Malayalam Extra" w:cs="BRH Malayalam Extra"/>
+                <w:sz w:val="36"/>
+                <w:szCs w:val="36"/>
+              </w:rPr>
+              <w:t>¥sõx</w:t>
+            </w:r>
+            <w:r>
+              <w:rPr>
+                <w:rFonts w:ascii="BRH Malayalam Extra" w:hAnsi="BRH Malayalam Extra" w:cs="BRH Malayalam Extra"/>
+                <w:sz w:val="44"/>
+                <w:szCs w:val="36"/>
+              </w:rPr>
+              <w:t>–</w:t>
+            </w:r>
+            <w:r>
+              <w:rPr>
+                <w:rFonts w:ascii="BRH Malayalam Extra" w:hAnsi="BRH Malayalam Extra" w:cs="BRH Malayalam Extra"/>
+                <w:sz w:val="36"/>
+                <w:szCs w:val="36"/>
+              </w:rPr>
+              <w:t>dx e£—ay</w:t>
+            </w:r>
+            <w:r>
+              <w:rPr>
+                <w:rFonts w:ascii="BRH Malayalam Extra" w:hAnsi="BRH Malayalam Extra" w:cs="BRH Malayalam Extra"/>
+                <w:sz w:val="36"/>
+                <w:szCs w:val="36"/>
+                <w:highlight w:val="green"/>
+              </w:rPr>
+              <w:t>py</w:t>
+            </w:r>
+            <w:r>
+              <w:rPr>
+                <w:rFonts w:ascii="BRH Malayalam Extra" w:hAnsi="BRH Malayalam Extra" w:cs="BRH Malayalam Extra"/>
+                <w:sz w:val="44"/>
+                <w:szCs w:val="36"/>
+                <w:highlight w:val="green"/>
+              </w:rPr>
+              <w:t>–</w:t>
+            </w:r>
+            <w:r>
+              <w:rPr>
+                <w:rFonts w:ascii="BRH Malayalam Extra" w:hAnsi="BRH Malayalam Extra" w:cs="BRH Malayalam Extra"/>
+                <w:sz w:val="36"/>
+                <w:szCs w:val="36"/>
+              </w:rPr>
+              <w:t xml:space="preserve"> hpx</w:t>
+            </w:r>
+          </w:p>
+        </w:tc>
+      </w:tr>
+    </w:tbl>
+    <w:p>
+      <w:pPr>
+        <w:spacing w:before="0" w:line="240" w:lineRule="auto"/>
+        <w:rPr>
+          <w:rFonts w:cs="Arial"/>
+          <w:b/>
+          <w:sz w:val="36"/>
+          <w:u w:val="single"/>
+        </w:rPr>
+      </w:pPr>
+    </w:p>
+    <w:p>
+      <w:pPr>
+        <w:spacing w:before="0" w:line="240" w:lineRule="auto"/>
+        <w:rPr>
+          <w:rFonts w:cs="Arial"/>
+          <w:b/>
+          <w:sz w:val="36"/>
+          <w:u w:val="single"/>
+        </w:rPr>
+      </w:pPr>
+    </w:p>
+    <w:p>
+      <w:pPr>
+        <w:spacing w:before="0" w:line="240" w:lineRule="auto"/>
+        <w:rPr>
+          <w:rFonts w:cs="Arial"/>
+          <w:b/>
+          <w:sz w:val="36"/>
+          <w:u w:val="single"/>
+        </w:rPr>
+      </w:pPr>
+    </w:p>
+    <w:p>
+      <w:pPr>
+        <w:spacing w:before="0" w:line="240" w:lineRule="auto"/>
+        <w:rPr>
+          <w:rFonts w:cs="Arial"/>
+          <w:b/>
+          <w:sz w:val="36"/>
+          <w:u w:val="single"/>
+        </w:rPr>
+      </w:pPr>
+    </w:p>
+    <w:p>
+      <w:pPr>
+        <w:spacing w:before="0" w:line="240" w:lineRule="auto"/>
+        <w:rPr>
+          <w:rFonts w:cs="Arial"/>
+          <w:b/>
+          <w:sz w:val="36"/>
+          <w:u w:val="single"/>
+        </w:rPr>
+      </w:pPr>
+      <w:r>
+        <w:rPr>
+          <w:rFonts w:cs="Arial"/>
+          <w:b/>
+          <w:sz w:val="36"/>
+          <w:u w:val="single"/>
+        </w:rPr>
+        <w:t xml:space="preserve">Shiva Stuti Malayalam Book Corrections –Observed till </w:t>
       </w:r>
       <w:r>
         <w:rPr>
-          <w:rFonts w:ascii="Arial" w:hAnsi="Arial" w:cs="Arial"/>
+          <w:rFonts w:cs="Arial"/>
+          <w:b/>
           <w:sz w:val="36"/>
-        </w:rPr>
-        <w:t xml:space="preserve">Book Corrections –Observed till </w:t>
-      </w:r>
-      <w:r>
-        <w:rPr>
-          <w:rFonts w:ascii="Arial" w:hAnsi="Arial" w:cs="Arial"/>
-          <w:sz w:val="36"/>
-          <w:lang w:val="en-US"/>
+          <w:u w:val="single"/>
         </w:rPr>
         <w:t>30th June 2021</w:t>
       </w:r>
-      <w:bookmarkStart w:id="0" w:name="_GoBack"/>
-      <w:bookmarkEnd w:id="0"/>
     </w:p>
     <w:p>
       <w:pPr>
@@ -660,6 +1137,7 @@
                 <w:sz w:val="28"/>
                 <w:szCs w:val="28"/>
               </w:rPr>
+              <w:lastRenderedPageBreak/>
               <w:t>9.</w:t>
             </w:r>
             <w:r>
@@ -1545,7 +2023,6 @@
                 <w:sz w:val="28"/>
                 <w:szCs w:val="28"/>
               </w:rPr>
-              <w:lastRenderedPageBreak/>
               <w:t>12.5 t</w:t>
             </w:r>
             <w:r>
@@ -2622,6 +3099,7 @@
                 <w:sz w:val="28"/>
                 <w:szCs w:val="28"/>
               </w:rPr>
+              <w:lastRenderedPageBreak/>
               <w:t>Item No - 14.</w:t>
             </w:r>
             <w:r>
@@ -3633,7 +4111,6 @@
                 <w:sz w:val="28"/>
                 <w:szCs w:val="28"/>
               </w:rPr>
-              <w:lastRenderedPageBreak/>
               <w:t>Rudra Kramam</w:t>
             </w:r>
           </w:p>
@@ -4537,6 +5014,7 @@
                 <w:sz w:val="28"/>
                 <w:szCs w:val="28"/>
               </w:rPr>
+              <w:lastRenderedPageBreak/>
               <w:t xml:space="preserve">3.2.2 – aachmanam </w:t>
             </w:r>
           </w:p>
@@ -4918,7 +5396,6 @@
                 <w:sz w:val="28"/>
                 <w:szCs w:val="28"/>
               </w:rPr>
-              <w:lastRenderedPageBreak/>
               <w:t>19.1.7 – karpooraneerAjam</w:t>
             </w:r>
           </w:p>
@@ -29126,7 +29603,7 @@
         <w:bCs/>
         <w:noProof/>
       </w:rPr>
-      <w:t>22</w:t>
+      <w:t>2</w:t>
     </w:r>
     <w:r>
       <w:rPr>
@@ -29302,7 +29779,7 @@
         <w:bCs/>
         <w:noProof/>
       </w:rPr>
-      <w:t>21</w:t>
+      <w:t>1</w:t>
     </w:r>
     <w:r>
       <w:rPr>
@@ -31093,7 +31570,7 @@
 </file>
 
 <file path=customXml/itemProps1.xml><?xml version="1.0" encoding="utf-8"?>
-<ds:datastoreItem xmlns:ds="http://schemas.openxmlformats.org/officeDocument/2006/customXml" ds:itemID="{DCFD9522-C6C9-4276-B894-95735100350F}">
+<ds:datastoreItem xmlns:ds="http://schemas.openxmlformats.org/officeDocument/2006/customXml" ds:itemID="{8EA92315-E8CA-4C42-99AC-D6C226C7E2B7}">
   <ds:schemaRefs>
     <ds:schemaRef ds:uri="http://schemas.openxmlformats.org/officeDocument/2006/bibliography"/>
   </ds:schemaRefs>

</xml_diff>

<commit_message>
nmv 07 08 2022
</commit_message>
<xml_diff>
--- a/Shiva-Stuti/Siva Stuti Malayalam Corrections.docx
+++ b/Shiva-Stuti/Siva Stuti Malayalam Corrections.docx
@@ -275,87 +275,1535 @@
                 <w:sz w:val="28"/>
                 <w:szCs w:val="28"/>
               </w:rPr>
+              <w:t>– 3</w:t>
+            </w:r>
+          </w:p>
+          <w:p>
+            <w:pPr>
+              <w:spacing w:before="0" w:line="240" w:lineRule="auto"/>
+              <w:ind w:right="-166"/>
+              <w:rPr>
+                <w:rFonts w:cs="Arial"/>
+                <w:sz w:val="28"/>
+                <w:szCs w:val="28"/>
+              </w:rPr>
+            </w:pPr>
+            <w:r>
+              <w:rPr>
+                <w:rFonts w:cs="Arial"/>
+                <w:b/>
+                <w:sz w:val="28"/>
+                <w:szCs w:val="28"/>
+              </w:rPr>
+              <w:t>Page No. 84</w:t>
+            </w:r>
+          </w:p>
+        </w:tc>
+        <w:tc>
+          <w:tcPr>
+            <w:tcW w:w="4633" w:type="dxa"/>
+          </w:tcPr>
+          <w:p>
+            <w:pPr>
+              <w:spacing w:before="0" w:line="240" w:lineRule="auto"/>
+              <w:rPr>
+                <w:rFonts w:ascii="BRH Devanagari Extra" w:hAnsi="BRH Devanagari Extra" w:cs="BRH Devanagari Extra"/>
+                <w:color w:val="000000"/>
+                <w:sz w:val="40"/>
+                <w:szCs w:val="36"/>
+              </w:rPr>
+            </w:pPr>
+            <w:r>
+              <w:rPr>
+                <w:rFonts w:ascii="BRH Malayalam Extra" w:hAnsi="BRH Malayalam Extra" w:cs="BRH Malayalam Extra"/>
+                <w:sz w:val="36"/>
+                <w:szCs w:val="36"/>
+              </w:rPr>
+              <w:t>¥sõx</w:t>
+            </w:r>
+            <w:r>
+              <w:rPr>
+                <w:rFonts w:ascii="BRH Malayalam Extra" w:hAnsi="BRH Malayalam Extra" w:cs="BRH Malayalam Extra"/>
+                <w:sz w:val="44"/>
+                <w:szCs w:val="36"/>
+              </w:rPr>
               <w:t>–</w:t>
             </w:r>
             <w:r>
               <w:rPr>
-                <w:rFonts w:cs="Arial"/>
-                <w:b/>
-                <w:sz w:val="28"/>
-                <w:szCs w:val="28"/>
-              </w:rPr>
-              <w:t xml:space="preserve"> 3</w:t>
-            </w:r>
-          </w:p>
+                <w:rFonts w:ascii="BRH Malayalam Extra" w:hAnsi="BRH Malayalam Extra" w:cs="BRH Malayalam Extra"/>
+                <w:sz w:val="36"/>
+                <w:szCs w:val="36"/>
+              </w:rPr>
+              <w:t>dx e£—</w:t>
+            </w:r>
+            <w:r>
+              <w:rPr>
+                <w:rFonts w:ascii="BRH Malayalam Extra" w:hAnsi="BRH Malayalam Extra" w:cs="BRH Malayalam Extra"/>
+                <w:sz w:val="36"/>
+                <w:szCs w:val="36"/>
+                <w:highlight w:val="yellow"/>
+              </w:rPr>
+              <w:t>ay</w:t>
+            </w:r>
+            <w:r>
+              <w:rPr>
+                <w:rFonts w:ascii="BRH Malayalam Extra" w:hAnsi="BRH Malayalam Extra" w:cs="BRH Malayalam Extra"/>
+                <w:sz w:val="44"/>
+                <w:szCs w:val="36"/>
+              </w:rPr>
+              <w:t>–</w:t>
+            </w:r>
+            <w:r>
+              <w:rPr>
+                <w:rFonts w:ascii="BRH Malayalam Extra" w:hAnsi="BRH Malayalam Extra" w:cs="BRH Malayalam Extra"/>
+                <w:sz w:val="36"/>
+                <w:szCs w:val="36"/>
+              </w:rPr>
+              <w:t>py hpx</w:t>
+            </w:r>
+          </w:p>
+        </w:tc>
+        <w:tc>
+          <w:tcPr>
+            <w:tcW w:w="5220" w:type="dxa"/>
+          </w:tcPr>
+          <w:p>
+            <w:pPr>
+              <w:spacing w:before="0" w:line="240" w:lineRule="auto"/>
+              <w:rPr>
+                <w:rFonts w:ascii="BRH Devanagari Extra" w:hAnsi="BRH Devanagari Extra" w:cs="BRH Devanagari Extra"/>
+                <w:color w:val="000000"/>
+                <w:sz w:val="40"/>
+                <w:szCs w:val="36"/>
+              </w:rPr>
+            </w:pPr>
+            <w:r>
+              <w:rPr>
+                <w:rFonts w:ascii="BRH Malayalam Extra" w:hAnsi="BRH Malayalam Extra" w:cs="BRH Malayalam Extra"/>
+                <w:sz w:val="36"/>
+                <w:szCs w:val="36"/>
+              </w:rPr>
+              <w:t>¥sõx</w:t>
+            </w:r>
+            <w:r>
+              <w:rPr>
+                <w:rFonts w:ascii="BRH Malayalam Extra" w:hAnsi="BRH Malayalam Extra" w:cs="BRH Malayalam Extra"/>
+                <w:sz w:val="44"/>
+                <w:szCs w:val="36"/>
+              </w:rPr>
+              <w:t>–</w:t>
+            </w:r>
+            <w:r>
+              <w:rPr>
+                <w:rFonts w:ascii="BRH Malayalam Extra" w:hAnsi="BRH Malayalam Extra" w:cs="BRH Malayalam Extra"/>
+                <w:sz w:val="36"/>
+                <w:szCs w:val="36"/>
+              </w:rPr>
+              <w:t>dx e£—ay</w:t>
+            </w:r>
+            <w:r>
+              <w:rPr>
+                <w:rFonts w:ascii="BRH Malayalam Extra" w:hAnsi="BRH Malayalam Extra" w:cs="BRH Malayalam Extra"/>
+                <w:sz w:val="36"/>
+                <w:szCs w:val="36"/>
+                <w:highlight w:val="green"/>
+              </w:rPr>
+              <w:t>py</w:t>
+            </w:r>
+            <w:r>
+              <w:rPr>
+                <w:rFonts w:ascii="BRH Malayalam Extra" w:hAnsi="BRH Malayalam Extra" w:cs="BRH Malayalam Extra"/>
+                <w:sz w:val="44"/>
+                <w:szCs w:val="36"/>
+                <w:highlight w:val="green"/>
+              </w:rPr>
+              <w:t>–</w:t>
+            </w:r>
+            <w:r>
+              <w:rPr>
+                <w:rFonts w:ascii="BRH Malayalam Extra" w:hAnsi="BRH Malayalam Extra" w:cs="BRH Malayalam Extra"/>
+                <w:sz w:val="36"/>
+                <w:szCs w:val="36"/>
+              </w:rPr>
+              <w:t xml:space="preserve"> hpx</w:t>
+            </w:r>
+          </w:p>
+        </w:tc>
+      </w:tr>
+      <w:tr>
+        <w:trPr>
+          <w:trHeight w:val="909"/>
+        </w:trPr>
+        <w:tc>
+          <w:tcPr>
+            <w:tcW w:w="3481" w:type="dxa"/>
+            <w:tcBorders>
+              <w:top w:val="single" w:sz="4" w:space="0" w:color="000000"/>
+              <w:left w:val="single" w:sz="4" w:space="0" w:color="000000"/>
+              <w:bottom w:val="single" w:sz="4" w:space="0" w:color="000000"/>
+              <w:right w:val="single" w:sz="4" w:space="0" w:color="000000"/>
+            </w:tcBorders>
+          </w:tcPr>
           <w:p>
             <w:pPr>
               <w:spacing w:before="0" w:line="240" w:lineRule="auto"/>
               <w:ind w:right="-166"/>
               <w:rPr>
                 <w:rFonts w:cs="Arial"/>
-                <w:sz w:val="28"/>
-                <w:szCs w:val="28"/>
-              </w:rPr>
-            </w:pPr>
-            <w:r>
-              <w:rPr>
-                <w:rFonts w:cs="Arial"/>
-                <w:b/>
-                <w:sz w:val="28"/>
-                <w:szCs w:val="28"/>
-              </w:rPr>
-              <w:t xml:space="preserve">Page No. </w:t>
-            </w:r>
-            <w:r>
-              <w:rPr>
-                <w:rFonts w:cs="Arial"/>
-                <w:b/>
-                <w:sz w:val="28"/>
-                <w:szCs w:val="28"/>
-              </w:rPr>
-              <w:t>84</w:t>
+                <w:b/>
+                <w:sz w:val="28"/>
+                <w:szCs w:val="28"/>
+              </w:rPr>
+            </w:pPr>
+            <w:r>
+              <w:rPr>
+                <w:rFonts w:cs="Arial"/>
+                <w:b/>
+                <w:sz w:val="28"/>
+                <w:szCs w:val="28"/>
+              </w:rPr>
+              <w:t>7.3 RaudreekaraNam</w:t>
+            </w:r>
+          </w:p>
+          <w:p>
+            <w:pPr>
+              <w:spacing w:before="0" w:line="240" w:lineRule="auto"/>
+              <w:ind w:right="-166"/>
+              <w:rPr>
+                <w:rFonts w:cs="Arial"/>
+                <w:b/>
+                <w:sz w:val="28"/>
+                <w:szCs w:val="28"/>
+              </w:rPr>
+            </w:pPr>
+            <w:r>
+              <w:rPr>
+                <w:rFonts w:cs="Arial"/>
+                <w:b/>
+                <w:sz w:val="28"/>
+                <w:szCs w:val="28"/>
+              </w:rPr>
+              <w:t xml:space="preserve">Para No. - </w:t>
+            </w:r>
+            <w:r>
+              <w:rPr>
+                <w:rFonts w:cs="Arial"/>
+                <w:b/>
+                <w:sz w:val="28"/>
+                <w:szCs w:val="28"/>
+              </w:rPr>
+              <w:t>7</w:t>
+            </w:r>
+          </w:p>
+          <w:p>
+            <w:pPr>
+              <w:spacing w:before="0" w:line="240" w:lineRule="auto"/>
+              <w:ind w:right="-166"/>
+              <w:rPr>
+                <w:rFonts w:cs="Arial"/>
+                <w:b/>
+                <w:sz w:val="28"/>
+                <w:szCs w:val="28"/>
+              </w:rPr>
+            </w:pPr>
+            <w:r>
+              <w:rPr>
+                <w:rFonts w:cs="Arial"/>
+                <w:b/>
+                <w:sz w:val="28"/>
+                <w:szCs w:val="28"/>
+              </w:rPr>
+              <w:t xml:space="preserve">Line </w:t>
+            </w:r>
+            <w:r>
+              <w:rPr>
+                <w:rFonts w:cs="Arial"/>
+                <w:b/>
+                <w:sz w:val="28"/>
+                <w:szCs w:val="28"/>
+              </w:rPr>
+              <w:t xml:space="preserve">No. </w:t>
+            </w:r>
+            <w:r>
+              <w:rPr>
+                <w:rFonts w:cs="Arial"/>
+                <w:b/>
+                <w:sz w:val="28"/>
+                <w:szCs w:val="28"/>
+              </w:rPr>
+              <w:t>– 1</w:t>
+            </w:r>
+          </w:p>
+          <w:p>
+            <w:pPr>
+              <w:spacing w:before="0" w:line="240" w:lineRule="auto"/>
+              <w:ind w:right="-166"/>
+              <w:rPr>
+                <w:rFonts w:cs="Arial"/>
+                <w:b/>
+                <w:sz w:val="28"/>
+                <w:szCs w:val="28"/>
+              </w:rPr>
+            </w:pPr>
+            <w:r>
+              <w:rPr>
+                <w:rFonts w:cs="Arial"/>
+                <w:b/>
+                <w:sz w:val="28"/>
+                <w:szCs w:val="28"/>
+              </w:rPr>
+              <w:t>Page No. 85</w:t>
+            </w:r>
+          </w:p>
+        </w:tc>
+        <w:tc>
+          <w:tcPr>
+            <w:tcW w:w="4633" w:type="dxa"/>
+            <w:tcBorders>
+              <w:top w:val="single" w:sz="4" w:space="0" w:color="000000"/>
+              <w:left w:val="single" w:sz="4" w:space="0" w:color="000000"/>
+              <w:bottom w:val="single" w:sz="4" w:space="0" w:color="000000"/>
+              <w:right w:val="single" w:sz="4" w:space="0" w:color="000000"/>
+            </w:tcBorders>
+          </w:tcPr>
+          <w:p>
+            <w:pPr>
+              <w:widowControl w:val="0"/>
+              <w:autoSpaceDE w:val="0"/>
+              <w:autoSpaceDN w:val="0"/>
+              <w:adjustRightInd w:val="0"/>
+              <w:spacing w:before="0" w:line="240" w:lineRule="auto"/>
+              <w:rPr>
+                <w:rFonts w:ascii="BRH Malayalam Extra" w:eastAsia="Times New Roman" w:hAnsi="BRH Malayalam Extra" w:cs="BRH Malayalam Extra"/>
+                <w:sz w:val="36"/>
+                <w:szCs w:val="36"/>
+                <w:lang w:bidi="hi-IN"/>
+              </w:rPr>
+            </w:pPr>
+            <w:r>
+              <w:rPr>
+                <w:rFonts w:ascii="BRH Malayalam Extra" w:eastAsia="Times New Roman" w:hAnsi="BRH Malayalam Extra" w:cs="BRH Malayalam Extra"/>
+                <w:sz w:val="36"/>
+                <w:szCs w:val="36"/>
+                <w:lang w:bidi="hi-IN"/>
+              </w:rPr>
+              <w:t>A</w:t>
+            </w:r>
+            <w:r>
+              <w:rPr>
+                <w:rFonts w:ascii="BRH Malayalam Extra" w:eastAsia="Times New Roman" w:hAnsi="BRH Malayalam Extra" w:cs="BRH Malayalam Extra"/>
+                <w:sz w:val="32"/>
+                <w:szCs w:val="36"/>
+                <w:lang w:bidi="hi-IN"/>
+              </w:rPr>
+              <w:t>–</w:t>
+            </w:r>
+            <w:r>
+              <w:rPr>
+                <w:rFonts w:ascii="BRH Malayalam Extra" w:eastAsia="Times New Roman" w:hAnsi="BRH Malayalam Extra" w:cs="BRH Malayalam Extra"/>
+                <w:sz w:val="36"/>
+                <w:szCs w:val="36"/>
+                <w:lang w:bidi="hi-IN"/>
+              </w:rPr>
+              <w:t>p</w:t>
+            </w:r>
+            <w:r>
+              <w:rPr>
+                <w:rFonts w:ascii="BRH Malayalam Extra" w:eastAsia="Times New Roman" w:hAnsi="BRH Malayalam Extra" w:cs="BRH Malayalam Extra"/>
+                <w:sz w:val="32"/>
+                <w:szCs w:val="36"/>
+                <w:lang w:bidi="hi-IN"/>
+              </w:rPr>
+              <w:t>–</w:t>
+            </w:r>
+            <w:r>
+              <w:rPr>
+                <w:rFonts w:ascii="BRH Malayalam Extra" w:eastAsia="Times New Roman" w:hAnsi="BRH Malayalam Extra" w:cs="BRH Malayalam Extra"/>
+                <w:sz w:val="36"/>
+                <w:szCs w:val="36"/>
+                <w:highlight w:val="yellow"/>
+                <w:lang w:bidi="hi-IN"/>
+              </w:rPr>
+              <w:t>sõ¡—</w:t>
+            </w:r>
+            <w:r>
+              <w:rPr>
+                <w:rFonts w:ascii="BRH Malayalam Extra" w:eastAsia="Times New Roman" w:hAnsi="BRH Malayalam Extra" w:cs="BRH Malayalam Extra"/>
+                <w:sz w:val="36"/>
+                <w:szCs w:val="36"/>
+                <w:lang w:bidi="hi-IN"/>
+              </w:rPr>
+              <w:t>ksy</w:t>
+            </w:r>
+            <w:r>
+              <w:rPr>
+                <w:rFonts w:ascii="BRH Malayalam Extra" w:eastAsia="Times New Roman" w:hAnsi="BRH Malayalam Extra" w:cs="BRH Malayalam Extra"/>
+                <w:sz w:val="32"/>
+                <w:szCs w:val="36"/>
+                <w:lang w:bidi="hi-IN"/>
+              </w:rPr>
+              <w:t>–</w:t>
+            </w:r>
+            <w:r>
+              <w:rPr>
+                <w:rFonts w:ascii="BRH Malayalam Extra" w:eastAsia="Times New Roman" w:hAnsi="BRH Malayalam Extra" w:cs="BRH Malayalam Extra"/>
+                <w:sz w:val="36"/>
+                <w:szCs w:val="36"/>
+                <w:lang w:bidi="hi-IN"/>
+              </w:rPr>
+              <w:t xml:space="preserve"> b¡p—sûx</w:t>
+            </w:r>
+            <w:r>
+              <w:rPr>
+                <w:rFonts w:ascii="BRH Malayalam Extra" w:eastAsia="Times New Roman" w:hAnsi="BRH Malayalam Extra" w:cs="BRH Malayalam Extra"/>
+                <w:sz w:val="32"/>
+                <w:szCs w:val="36"/>
+                <w:lang w:bidi="hi-IN"/>
+              </w:rPr>
+              <w:t>–</w:t>
+            </w:r>
+            <w:r>
+              <w:rPr>
+                <w:rFonts w:ascii="BRH Malayalam Extra" w:eastAsia="Times New Roman" w:hAnsi="BRH Malayalam Extra" w:cs="BRH Malayalam Extra"/>
+                <w:sz w:val="36"/>
+                <w:szCs w:val="36"/>
+                <w:lang w:bidi="hi-IN"/>
+              </w:rPr>
+              <w:t xml:space="preserve">© </w:t>
+            </w:r>
+          </w:p>
+          <w:p>
+            <w:pPr>
+              <w:spacing w:before="0" w:line="240" w:lineRule="auto"/>
+              <w:rPr>
+                <w:rFonts w:ascii="BRH Malayalam Extra" w:hAnsi="BRH Malayalam Extra" w:cs="BRH Malayalam Extra"/>
+                <w:sz w:val="36"/>
+                <w:szCs w:val="36"/>
+              </w:rPr>
+            </w:pPr>
+          </w:p>
+        </w:tc>
+        <w:tc>
+          <w:tcPr>
+            <w:tcW w:w="5220" w:type="dxa"/>
+            <w:tcBorders>
+              <w:top w:val="single" w:sz="4" w:space="0" w:color="000000"/>
+              <w:left w:val="single" w:sz="4" w:space="0" w:color="000000"/>
+              <w:bottom w:val="single" w:sz="4" w:space="0" w:color="000000"/>
+              <w:right w:val="single" w:sz="4" w:space="0" w:color="000000"/>
+            </w:tcBorders>
+          </w:tcPr>
+          <w:p>
+            <w:pPr>
+              <w:widowControl w:val="0"/>
+              <w:autoSpaceDE w:val="0"/>
+              <w:autoSpaceDN w:val="0"/>
+              <w:adjustRightInd w:val="0"/>
+              <w:spacing w:before="0" w:line="240" w:lineRule="auto"/>
+              <w:rPr>
+                <w:rFonts w:ascii="BRH Malayalam Extra" w:eastAsia="Times New Roman" w:hAnsi="BRH Malayalam Extra" w:cs="BRH Malayalam Extra"/>
+                <w:sz w:val="36"/>
+                <w:szCs w:val="36"/>
+                <w:lang w:bidi="hi-IN"/>
+              </w:rPr>
+            </w:pPr>
+            <w:r>
+              <w:rPr>
+                <w:rFonts w:ascii="BRH Malayalam Extra" w:eastAsia="Times New Roman" w:hAnsi="BRH Malayalam Extra" w:cs="BRH Malayalam Extra"/>
+                <w:sz w:val="36"/>
+                <w:szCs w:val="36"/>
+                <w:lang w:bidi="hi-IN"/>
+              </w:rPr>
+              <w:t>A</w:t>
+            </w:r>
+            <w:r>
+              <w:rPr>
+                <w:rFonts w:ascii="BRH Malayalam Extra" w:eastAsia="Times New Roman" w:hAnsi="BRH Malayalam Extra" w:cs="BRH Malayalam Extra"/>
+                <w:sz w:val="32"/>
+                <w:szCs w:val="36"/>
+                <w:lang w:bidi="hi-IN"/>
+              </w:rPr>
+              <w:t>–</w:t>
+            </w:r>
+            <w:r>
+              <w:rPr>
+                <w:rFonts w:ascii="BRH Malayalam Extra" w:eastAsia="Times New Roman" w:hAnsi="BRH Malayalam Extra" w:cs="BRH Malayalam Extra"/>
+                <w:sz w:val="36"/>
+                <w:szCs w:val="36"/>
+                <w:lang w:bidi="hi-IN"/>
+              </w:rPr>
+              <w:t>p</w:t>
+            </w:r>
+            <w:r>
+              <w:rPr>
+                <w:rFonts w:ascii="BRH Malayalam Extra" w:eastAsia="Times New Roman" w:hAnsi="BRH Malayalam Extra" w:cs="BRH Malayalam Extra"/>
+                <w:sz w:val="32"/>
+                <w:szCs w:val="36"/>
+                <w:lang w:bidi="hi-IN"/>
+              </w:rPr>
+              <w:t>–</w:t>
+            </w:r>
+            <w:r>
+              <w:rPr>
+                <w:rFonts w:ascii="BRH Malayalam Extra" w:eastAsia="Times New Roman" w:hAnsi="BRH Malayalam Extra" w:cs="BRH Malayalam Extra"/>
+                <w:sz w:val="36"/>
+                <w:szCs w:val="36"/>
+                <w:lang w:bidi="hi-IN"/>
+              </w:rPr>
+              <w:t>sõ¡</w:t>
+            </w:r>
+            <w:r>
+              <w:rPr>
+                <w:rFonts w:ascii="BRH Malayalam Extra" w:eastAsia="Times New Roman" w:hAnsi="BRH Malayalam Extra" w:cs="BRH Malayalam Extra"/>
+                <w:sz w:val="36"/>
+                <w:szCs w:val="36"/>
+                <w:highlight w:val="green"/>
+                <w:lang w:bidi="hi-IN"/>
+              </w:rPr>
+              <w:t>k</w:t>
+            </w:r>
+            <w:r>
+              <w:rPr>
+                <w:rFonts w:ascii="BRH Malayalam Extra" w:eastAsia="Times New Roman" w:hAnsi="BRH Malayalam Extra" w:cs="BRH Malayalam Extra"/>
+                <w:sz w:val="36"/>
+                <w:szCs w:val="36"/>
+                <w:lang w:bidi="hi-IN"/>
+              </w:rPr>
+              <w:t>—sy</w:t>
+            </w:r>
+            <w:r>
+              <w:rPr>
+                <w:rFonts w:ascii="BRH Malayalam Extra" w:eastAsia="Times New Roman" w:hAnsi="BRH Malayalam Extra" w:cs="BRH Malayalam Extra"/>
+                <w:sz w:val="32"/>
+                <w:szCs w:val="36"/>
+                <w:lang w:bidi="hi-IN"/>
+              </w:rPr>
+              <w:t>–</w:t>
+            </w:r>
+            <w:r>
+              <w:rPr>
+                <w:rFonts w:ascii="BRH Malayalam Extra" w:eastAsia="Times New Roman" w:hAnsi="BRH Malayalam Extra" w:cs="BRH Malayalam Extra"/>
+                <w:sz w:val="36"/>
+                <w:szCs w:val="36"/>
+                <w:lang w:bidi="hi-IN"/>
+              </w:rPr>
+              <w:t xml:space="preserve"> b¡p—sûx</w:t>
+            </w:r>
+            <w:r>
+              <w:rPr>
+                <w:rFonts w:ascii="BRH Malayalam Extra" w:eastAsia="Times New Roman" w:hAnsi="BRH Malayalam Extra" w:cs="BRH Malayalam Extra"/>
+                <w:sz w:val="32"/>
+                <w:szCs w:val="36"/>
+                <w:lang w:bidi="hi-IN"/>
+              </w:rPr>
+              <w:t>–</w:t>
+            </w:r>
+            <w:r>
+              <w:rPr>
+                <w:rFonts w:ascii="BRH Malayalam Extra" w:eastAsia="Times New Roman" w:hAnsi="BRH Malayalam Extra" w:cs="BRH Malayalam Extra"/>
+                <w:sz w:val="36"/>
+                <w:szCs w:val="36"/>
+                <w:lang w:bidi="hi-IN"/>
+              </w:rPr>
+              <w:t xml:space="preserve">© </w:t>
+            </w:r>
+          </w:p>
+          <w:p>
+            <w:pPr>
+              <w:spacing w:before="0" w:line="240" w:lineRule="auto"/>
+              <w:rPr>
+                <w:rFonts w:ascii="BRH Malayalam Extra" w:hAnsi="BRH Malayalam Extra" w:cs="BRH Malayalam Extra"/>
+                <w:sz w:val="36"/>
+                <w:szCs w:val="36"/>
+              </w:rPr>
+            </w:pPr>
+          </w:p>
+        </w:tc>
+      </w:tr>
+      <w:tr>
+        <w:trPr>
+          <w:trHeight w:val="865"/>
+        </w:trPr>
+        <w:tc>
+          <w:tcPr>
+            <w:tcW w:w="3481" w:type="dxa"/>
+            <w:tcBorders>
+              <w:top w:val="single" w:sz="4" w:space="0" w:color="000000"/>
+              <w:left w:val="single" w:sz="4" w:space="0" w:color="000000"/>
+              <w:bottom w:val="single" w:sz="4" w:space="0" w:color="000000"/>
+              <w:right w:val="single" w:sz="4" w:space="0" w:color="000000"/>
+            </w:tcBorders>
+          </w:tcPr>
+          <w:p>
+            <w:pPr>
+              <w:spacing w:before="0" w:line="240" w:lineRule="auto"/>
+              <w:ind w:right="-166"/>
+              <w:rPr>
+                <w:rFonts w:cs="Arial"/>
+                <w:b/>
+                <w:sz w:val="28"/>
+                <w:szCs w:val="28"/>
+              </w:rPr>
+            </w:pPr>
+            <w:r>
+              <w:rPr>
+                <w:rFonts w:cs="Arial"/>
+                <w:b/>
+                <w:sz w:val="28"/>
+                <w:szCs w:val="28"/>
+              </w:rPr>
+              <w:t>8. Mano jyotiH</w:t>
+            </w:r>
+          </w:p>
+          <w:p>
+            <w:pPr>
+              <w:spacing w:before="0" w:line="240" w:lineRule="auto"/>
+              <w:ind w:right="-166"/>
+              <w:rPr>
+                <w:rFonts w:cs="Arial"/>
+                <w:b/>
+                <w:sz w:val="28"/>
+                <w:szCs w:val="28"/>
+              </w:rPr>
+            </w:pPr>
+            <w:r>
+              <w:rPr>
+                <w:rFonts w:cs="Arial"/>
+                <w:b/>
+                <w:sz w:val="28"/>
+                <w:szCs w:val="28"/>
+              </w:rPr>
+              <w:t xml:space="preserve">Para No. - </w:t>
+            </w:r>
+            <w:r>
+              <w:rPr>
+                <w:rFonts w:cs="Arial"/>
+                <w:b/>
+                <w:sz w:val="28"/>
+                <w:szCs w:val="28"/>
+              </w:rPr>
+              <w:t>5</w:t>
+            </w:r>
+          </w:p>
+          <w:p>
+            <w:pPr>
+              <w:spacing w:before="0" w:line="240" w:lineRule="auto"/>
+              <w:ind w:right="-166"/>
+              <w:rPr>
+                <w:rFonts w:cs="Arial"/>
+                <w:b/>
+                <w:sz w:val="28"/>
+                <w:szCs w:val="28"/>
+              </w:rPr>
+            </w:pPr>
+            <w:r>
+              <w:rPr>
+                <w:rFonts w:cs="Arial"/>
+                <w:b/>
+                <w:sz w:val="28"/>
+                <w:szCs w:val="28"/>
+              </w:rPr>
+              <w:t xml:space="preserve">Line </w:t>
+            </w:r>
+            <w:r>
+              <w:rPr>
+                <w:rFonts w:cs="Arial"/>
+                <w:b/>
+                <w:sz w:val="28"/>
+                <w:szCs w:val="28"/>
+              </w:rPr>
+              <w:t xml:space="preserve">No. </w:t>
+            </w:r>
+            <w:r>
+              <w:rPr>
+                <w:rFonts w:cs="Arial"/>
+                <w:b/>
+                <w:sz w:val="28"/>
+                <w:szCs w:val="28"/>
+              </w:rPr>
+              <w:t>– 2</w:t>
+            </w:r>
+          </w:p>
+          <w:p>
+            <w:pPr>
+              <w:spacing w:before="0" w:line="240" w:lineRule="auto"/>
+              <w:ind w:right="-166"/>
+              <w:rPr>
+                <w:rFonts w:cs="Arial"/>
+                <w:b/>
+                <w:sz w:val="28"/>
+                <w:szCs w:val="28"/>
+              </w:rPr>
+            </w:pPr>
+            <w:r>
+              <w:rPr>
+                <w:rFonts w:cs="Arial"/>
+                <w:b/>
+                <w:sz w:val="28"/>
+                <w:szCs w:val="28"/>
+              </w:rPr>
+              <w:t>Page No. 88</w:t>
+            </w:r>
+          </w:p>
+        </w:tc>
+        <w:tc>
+          <w:tcPr>
+            <w:tcW w:w="4633" w:type="dxa"/>
+            <w:tcBorders>
+              <w:top w:val="single" w:sz="4" w:space="0" w:color="000000"/>
+              <w:left w:val="single" w:sz="4" w:space="0" w:color="000000"/>
+              <w:bottom w:val="single" w:sz="4" w:space="0" w:color="000000"/>
+              <w:right w:val="single" w:sz="4" w:space="0" w:color="000000"/>
+            </w:tcBorders>
+          </w:tcPr>
+          <w:p>
+            <w:pPr>
+              <w:widowControl w:val="0"/>
+              <w:autoSpaceDE w:val="0"/>
+              <w:autoSpaceDN w:val="0"/>
+              <w:adjustRightInd w:val="0"/>
+              <w:spacing w:before="0" w:line="240" w:lineRule="auto"/>
+              <w:rPr>
+                <w:rFonts w:ascii="BRH Malayalam Extra" w:hAnsi="BRH Malayalam Extra" w:cs="BRH Malayalam Extra"/>
+                <w:sz w:val="36"/>
+                <w:szCs w:val="36"/>
+              </w:rPr>
+            </w:pPr>
+            <w:r>
+              <w:rPr>
+                <w:rFonts w:ascii="BRH Malayalam Extra" w:eastAsia="Times New Roman" w:hAnsi="BRH Malayalam Extra" w:cs="BRH Malayalam Extra"/>
+                <w:sz w:val="36"/>
+                <w:szCs w:val="36"/>
+                <w:lang w:bidi="hi-IN"/>
+              </w:rPr>
+              <w:t>kxRx</w:t>
+            </w:r>
+            <w:r>
+              <w:rPr>
+                <w:rFonts w:ascii="BRH Malayalam Extra" w:eastAsia="Times New Roman" w:hAnsi="BRH Malayalam Extra" w:cs="BRH Malayalam Extra"/>
+                <w:sz w:val="32"/>
+                <w:szCs w:val="36"/>
+                <w:lang w:bidi="hi-IN"/>
+              </w:rPr>
+              <w:t>–</w:t>
+            </w:r>
+            <w:r>
+              <w:rPr>
+                <w:rFonts w:ascii="BRH Malayalam Extra" w:eastAsia="Times New Roman" w:hAnsi="BRH Malayalam Extra" w:cs="BRH Malayalam Extra"/>
+                <w:sz w:val="36"/>
+                <w:szCs w:val="36"/>
+                <w:lang w:bidi="hi-IN"/>
+              </w:rPr>
+              <w:t xml:space="preserve"> „</w:t>
+            </w:r>
+            <w:r>
+              <w:rPr>
+                <w:rFonts w:ascii="BRH Malayalam Extra" w:eastAsia="Times New Roman" w:hAnsi="BRH Malayalam Extra" w:cs="BRH Malayalam Extra"/>
+                <w:sz w:val="36"/>
+                <w:szCs w:val="36"/>
+                <w:highlight w:val="yellow"/>
+                <w:lang w:bidi="hi-IN"/>
+              </w:rPr>
+              <w:t>i£</w:t>
+            </w:r>
+            <w:r>
+              <w:rPr>
+                <w:rFonts w:ascii="BRH Malayalam Extra" w:eastAsia="Times New Roman" w:hAnsi="BRH Malayalam Extra" w:cs="BRH Malayalam Extra"/>
+                <w:sz w:val="36"/>
+                <w:szCs w:val="36"/>
+                <w:lang w:bidi="hi-IN"/>
+              </w:rPr>
+              <w:t>—¥Zdx</w:t>
+            </w:r>
+            <w:r>
+              <w:rPr>
+                <w:rFonts w:ascii="BRH Malayalam Extra" w:eastAsia="Times New Roman" w:hAnsi="BRH Malayalam Extra" w:cs="BRH Malayalam Extra"/>
+                <w:sz w:val="32"/>
+                <w:szCs w:val="36"/>
+                <w:lang w:bidi="hi-IN"/>
+              </w:rPr>
+              <w:t>–</w:t>
+            </w:r>
+            <w:r>
+              <w:rPr>
+                <w:rFonts w:ascii="BRH Malayalam Extra" w:eastAsia="Times New Roman" w:hAnsi="BRH Malayalam Extra" w:cs="BRH Malayalam Extra"/>
+                <w:sz w:val="36"/>
+                <w:szCs w:val="36"/>
+                <w:lang w:bidi="hi-IN"/>
+              </w:rPr>
+              <w:t>hyp—sëxI |</w:t>
+            </w:r>
+          </w:p>
+        </w:tc>
+        <w:tc>
+          <w:tcPr>
+            <w:tcW w:w="5220" w:type="dxa"/>
+            <w:tcBorders>
+              <w:top w:val="single" w:sz="4" w:space="0" w:color="000000"/>
+              <w:left w:val="single" w:sz="4" w:space="0" w:color="000000"/>
+              <w:bottom w:val="single" w:sz="4" w:space="0" w:color="000000"/>
+              <w:right w:val="single" w:sz="4" w:space="0" w:color="000000"/>
+            </w:tcBorders>
+          </w:tcPr>
+          <w:p>
+            <w:pPr>
+              <w:spacing w:before="0" w:line="240" w:lineRule="auto"/>
+              <w:rPr>
+                <w:rFonts w:ascii="BRH Malayalam Extra" w:hAnsi="BRH Malayalam Extra" w:cs="BRH Malayalam Extra"/>
+                <w:sz w:val="36"/>
+                <w:szCs w:val="36"/>
+              </w:rPr>
+            </w:pPr>
+            <w:r>
+              <w:rPr>
+                <w:rFonts w:ascii="BRH Malayalam Extra" w:eastAsia="Times New Roman" w:hAnsi="BRH Malayalam Extra" w:cs="BRH Malayalam Extra"/>
+                <w:sz w:val="36"/>
+                <w:szCs w:val="36"/>
+                <w:lang w:bidi="hi-IN"/>
+              </w:rPr>
+              <w:t>kxRx</w:t>
+            </w:r>
+            <w:r>
+              <w:rPr>
+                <w:rFonts w:ascii="BRH Malayalam Extra" w:eastAsia="Times New Roman" w:hAnsi="BRH Malayalam Extra" w:cs="BRH Malayalam Extra"/>
+                <w:sz w:val="32"/>
+                <w:szCs w:val="36"/>
+                <w:lang w:bidi="hi-IN"/>
+              </w:rPr>
+              <w:t>–</w:t>
+            </w:r>
+            <w:r>
+              <w:rPr>
+                <w:rFonts w:ascii="BRH Malayalam Extra" w:eastAsia="Times New Roman" w:hAnsi="BRH Malayalam Extra" w:cs="BRH Malayalam Extra"/>
+                <w:sz w:val="36"/>
+                <w:szCs w:val="36"/>
+                <w:lang w:bidi="hi-IN"/>
+              </w:rPr>
+              <w:t xml:space="preserve"> „i£</w:t>
+            </w:r>
+            <w:r>
+              <w:rPr>
+                <w:rFonts w:ascii="BRH Malayalam Extra" w:eastAsia="Times New Roman" w:hAnsi="BRH Malayalam Extra" w:cs="BRH Malayalam Extra"/>
+                <w:sz w:val="36"/>
+                <w:szCs w:val="36"/>
+                <w:highlight w:val="green"/>
+                <w:lang w:bidi="hi-IN"/>
+              </w:rPr>
+              <w:t>¥Z</w:t>
+            </w:r>
+            <w:r>
+              <w:rPr>
+                <w:rFonts w:ascii="BRH Malayalam Extra" w:eastAsia="Times New Roman" w:hAnsi="BRH Malayalam Extra" w:cs="BRH Malayalam Extra"/>
+                <w:sz w:val="36"/>
+                <w:szCs w:val="36"/>
+                <w:lang w:bidi="hi-IN"/>
+              </w:rPr>
+              <w:t>—dx</w:t>
+            </w:r>
+            <w:r>
+              <w:rPr>
+                <w:rFonts w:ascii="BRH Malayalam Extra" w:eastAsia="Times New Roman" w:hAnsi="BRH Malayalam Extra" w:cs="BRH Malayalam Extra"/>
+                <w:sz w:val="32"/>
+                <w:szCs w:val="36"/>
+                <w:lang w:bidi="hi-IN"/>
+              </w:rPr>
+              <w:t>–</w:t>
+            </w:r>
+            <w:r>
+              <w:rPr>
+                <w:rFonts w:ascii="BRH Malayalam Extra" w:eastAsia="Times New Roman" w:hAnsi="BRH Malayalam Extra" w:cs="BRH Malayalam Extra"/>
+                <w:sz w:val="36"/>
+                <w:szCs w:val="36"/>
+                <w:lang w:bidi="hi-IN"/>
+              </w:rPr>
+              <w:t>hyp—sëxI |</w:t>
+            </w:r>
+          </w:p>
+        </w:tc>
+      </w:tr>
+      <w:tr>
+        <w:trPr>
+          <w:trHeight w:val="694"/>
+        </w:trPr>
+        <w:tc>
+          <w:tcPr>
+            <w:tcW w:w="3481" w:type="dxa"/>
+            <w:tcBorders>
+              <w:top w:val="single" w:sz="4" w:space="0" w:color="000000"/>
+              <w:left w:val="single" w:sz="4" w:space="0" w:color="000000"/>
+              <w:bottom w:val="single" w:sz="4" w:space="0" w:color="000000"/>
+              <w:right w:val="single" w:sz="4" w:space="0" w:color="000000"/>
+            </w:tcBorders>
+          </w:tcPr>
+          <w:p>
+            <w:pPr>
+              <w:spacing w:before="0" w:line="240" w:lineRule="auto"/>
+              <w:ind w:right="-166"/>
+              <w:rPr>
+                <w:rFonts w:cs="Arial"/>
+                <w:b/>
+                <w:sz w:val="28"/>
+                <w:szCs w:val="28"/>
+              </w:rPr>
+            </w:pPr>
+            <w:r>
+              <w:rPr>
+                <w:rFonts w:cs="Arial"/>
+                <w:b/>
+                <w:sz w:val="28"/>
+                <w:szCs w:val="28"/>
+              </w:rPr>
+              <w:t>9.1 Shiva Samkalpam</w:t>
+            </w:r>
+          </w:p>
+          <w:p>
+            <w:pPr>
+              <w:spacing w:before="0" w:line="240" w:lineRule="auto"/>
+              <w:ind w:right="-166"/>
+              <w:rPr>
+                <w:rFonts w:cs="Arial"/>
+                <w:b/>
+                <w:sz w:val="28"/>
+                <w:szCs w:val="28"/>
+              </w:rPr>
+            </w:pPr>
+            <w:r>
+              <w:rPr>
+                <w:rFonts w:cs="Arial"/>
+                <w:b/>
+                <w:sz w:val="28"/>
+                <w:szCs w:val="28"/>
+              </w:rPr>
+              <w:t xml:space="preserve">Para No. - </w:t>
+            </w:r>
+            <w:r>
+              <w:rPr>
+                <w:rFonts w:cs="Arial"/>
+                <w:b/>
+                <w:sz w:val="28"/>
+                <w:szCs w:val="28"/>
+              </w:rPr>
+              <w:t>5</w:t>
+            </w:r>
+          </w:p>
+          <w:p>
+            <w:pPr>
+              <w:spacing w:before="0" w:line="240" w:lineRule="auto"/>
+              <w:ind w:right="-166"/>
+              <w:rPr>
+                <w:rFonts w:cs="Arial"/>
+                <w:b/>
+                <w:sz w:val="28"/>
+                <w:szCs w:val="28"/>
+              </w:rPr>
+            </w:pPr>
+            <w:r>
+              <w:rPr>
+                <w:rFonts w:cs="Arial"/>
+                <w:b/>
+                <w:sz w:val="28"/>
+                <w:szCs w:val="28"/>
+              </w:rPr>
+              <w:t xml:space="preserve">Line </w:t>
+            </w:r>
+            <w:r>
+              <w:rPr>
+                <w:rFonts w:cs="Arial"/>
+                <w:b/>
+                <w:sz w:val="28"/>
+                <w:szCs w:val="28"/>
+              </w:rPr>
+              <w:t xml:space="preserve">No. </w:t>
+            </w:r>
+            <w:r>
+              <w:rPr>
+                <w:rFonts w:cs="Arial"/>
+                <w:b/>
+                <w:sz w:val="28"/>
+                <w:szCs w:val="28"/>
+              </w:rPr>
+              <w:t>– 1</w:t>
+            </w:r>
+          </w:p>
+          <w:p>
+            <w:pPr>
+              <w:spacing w:before="0" w:line="240" w:lineRule="auto"/>
+              <w:ind w:right="-166"/>
+              <w:rPr>
+                <w:rFonts w:cs="Arial"/>
+                <w:b/>
+                <w:sz w:val="28"/>
+                <w:szCs w:val="28"/>
+              </w:rPr>
+            </w:pPr>
+            <w:r>
+              <w:rPr>
+                <w:rFonts w:cs="Arial"/>
+                <w:b/>
+                <w:sz w:val="28"/>
+                <w:szCs w:val="28"/>
+              </w:rPr>
+              <w:t>Page No. 91</w:t>
+            </w:r>
+          </w:p>
+        </w:tc>
+        <w:tc>
+          <w:tcPr>
+            <w:tcW w:w="4633" w:type="dxa"/>
+            <w:tcBorders>
+              <w:top w:val="single" w:sz="4" w:space="0" w:color="000000"/>
+              <w:left w:val="single" w:sz="4" w:space="0" w:color="000000"/>
+              <w:bottom w:val="single" w:sz="4" w:space="0" w:color="000000"/>
+              <w:right w:val="single" w:sz="4" w:space="0" w:color="000000"/>
+            </w:tcBorders>
+          </w:tcPr>
+          <w:p>
+            <w:pPr>
+              <w:spacing w:before="0" w:line="240" w:lineRule="auto"/>
+              <w:rPr>
+                <w:rFonts w:ascii="BRH Malayalam Extra" w:hAnsi="BRH Malayalam Extra" w:cs="BRH Malayalam Extra"/>
+                <w:sz w:val="36"/>
+                <w:szCs w:val="36"/>
+              </w:rPr>
+            </w:pPr>
+            <w:r>
+              <w:rPr>
+                <w:rFonts w:ascii="BRH Malayalam Extra" w:hAnsi="BRH Malayalam Extra" w:cs="BRH Malayalam Extra"/>
+                <w:sz w:val="36"/>
+                <w:szCs w:val="36"/>
+              </w:rPr>
+              <w:t>¥ddz–j¥Z— „hz–</w:t>
+            </w:r>
+            <w:r>
+              <w:rPr>
+                <w:rFonts w:ascii="BRH Malayalam Extra" w:hAnsi="BRH Malayalam Extra" w:cs="BRH Malayalam Extra"/>
+                <w:sz w:val="36"/>
+                <w:szCs w:val="36"/>
+                <w:highlight w:val="yellow"/>
+              </w:rPr>
+              <w:t>q¡</w:t>
+            </w:r>
+            <w:r>
+              <w:rPr>
+                <w:rFonts w:ascii="BRH Malayalam Extra" w:hAnsi="BRH Malayalam Extra" w:cs="BRH Malayalam Extra"/>
+                <w:sz w:val="36"/>
+                <w:szCs w:val="36"/>
+              </w:rPr>
+              <w:t>—hyª</w:t>
+            </w:r>
+          </w:p>
+        </w:tc>
+        <w:tc>
+          <w:tcPr>
+            <w:tcW w:w="5220" w:type="dxa"/>
+            <w:tcBorders>
+              <w:top w:val="single" w:sz="4" w:space="0" w:color="000000"/>
+              <w:left w:val="single" w:sz="4" w:space="0" w:color="000000"/>
+              <w:bottom w:val="single" w:sz="4" w:space="0" w:color="000000"/>
+              <w:right w:val="single" w:sz="4" w:space="0" w:color="000000"/>
+            </w:tcBorders>
+          </w:tcPr>
+          <w:p>
+            <w:pPr>
+              <w:spacing w:before="0" w:line="240" w:lineRule="auto"/>
+              <w:rPr>
+                <w:rFonts w:ascii="BRH Malayalam Extra" w:hAnsi="BRH Malayalam Extra" w:cs="BRH Malayalam Extra"/>
+                <w:sz w:val="36"/>
+                <w:szCs w:val="36"/>
+              </w:rPr>
+            </w:pPr>
+            <w:r>
+              <w:rPr>
+                <w:rFonts w:ascii="BRH Malayalam Extra" w:hAnsi="BRH Malayalam Extra" w:cs="BRH Malayalam Extra"/>
+                <w:sz w:val="36"/>
+                <w:szCs w:val="36"/>
+              </w:rPr>
+              <w:t>¥ddz–j¥Z— „hz–q¡</w:t>
+            </w:r>
+            <w:r>
+              <w:rPr>
+                <w:rFonts w:ascii="BRH Malayalam Extra" w:hAnsi="BRH Malayalam Extra" w:cs="BRH Malayalam Extra"/>
+                <w:sz w:val="36"/>
+                <w:szCs w:val="36"/>
+                <w:highlight w:val="green"/>
+              </w:rPr>
+              <w:t>hy</w:t>
+            </w:r>
+            <w:r>
+              <w:rPr>
+                <w:rFonts w:ascii="BRH Malayalam Extra" w:hAnsi="BRH Malayalam Extra" w:cs="BRH Malayalam Extra"/>
+                <w:sz w:val="36"/>
+                <w:szCs w:val="36"/>
+              </w:rPr>
+              <w:t>—ª</w:t>
+            </w:r>
+          </w:p>
+        </w:tc>
+      </w:tr>
+      <w:tr>
+        <w:trPr>
+          <w:trHeight w:val="689"/>
+        </w:trPr>
+        <w:tc>
+          <w:tcPr>
+            <w:tcW w:w="3481" w:type="dxa"/>
+            <w:tcBorders>
+              <w:top w:val="single" w:sz="4" w:space="0" w:color="000000"/>
+              <w:left w:val="single" w:sz="4" w:space="0" w:color="000000"/>
+              <w:bottom w:val="single" w:sz="4" w:space="0" w:color="000000"/>
+              <w:right w:val="single" w:sz="4" w:space="0" w:color="000000"/>
+            </w:tcBorders>
+          </w:tcPr>
+          <w:p>
+            <w:pPr>
+              <w:spacing w:before="0" w:line="240" w:lineRule="auto"/>
+              <w:ind w:right="-166"/>
+              <w:rPr>
+                <w:rFonts w:cs="Arial"/>
+                <w:b/>
+                <w:sz w:val="28"/>
+                <w:szCs w:val="28"/>
+              </w:rPr>
+            </w:pPr>
+            <w:r>
+              <w:rPr>
+                <w:rFonts w:cs="Arial"/>
+                <w:b/>
+                <w:sz w:val="28"/>
+                <w:szCs w:val="28"/>
+              </w:rPr>
+              <w:t>9.1 Shiva Samkalpam</w:t>
+            </w:r>
+          </w:p>
+          <w:p>
+            <w:pPr>
+              <w:spacing w:before="0" w:line="240" w:lineRule="auto"/>
+              <w:ind w:right="-166"/>
+              <w:rPr>
+                <w:rFonts w:cs="Arial"/>
+                <w:b/>
+                <w:sz w:val="28"/>
+                <w:szCs w:val="28"/>
+              </w:rPr>
+            </w:pPr>
+            <w:r>
+              <w:rPr>
+                <w:rFonts w:cs="Arial"/>
+                <w:b/>
+                <w:sz w:val="28"/>
+                <w:szCs w:val="28"/>
+              </w:rPr>
+              <w:t xml:space="preserve">Para No. - </w:t>
+            </w:r>
+            <w:r>
+              <w:rPr>
+                <w:rFonts w:cs="Arial"/>
+                <w:b/>
+                <w:sz w:val="28"/>
+                <w:szCs w:val="28"/>
+              </w:rPr>
+              <w:t>5</w:t>
+            </w:r>
+          </w:p>
+          <w:p>
+            <w:pPr>
+              <w:spacing w:before="0" w:line="240" w:lineRule="auto"/>
+              <w:ind w:right="-166"/>
+              <w:rPr>
+                <w:rFonts w:cs="Arial"/>
+                <w:b/>
+                <w:sz w:val="28"/>
+                <w:szCs w:val="28"/>
+              </w:rPr>
+            </w:pPr>
+            <w:r>
+              <w:rPr>
+                <w:rFonts w:cs="Arial"/>
+                <w:b/>
+                <w:sz w:val="28"/>
+                <w:szCs w:val="28"/>
+              </w:rPr>
+              <w:t xml:space="preserve">Line </w:t>
+            </w:r>
+            <w:r>
+              <w:rPr>
+                <w:rFonts w:cs="Arial"/>
+                <w:b/>
+                <w:sz w:val="28"/>
+                <w:szCs w:val="28"/>
+              </w:rPr>
+              <w:t xml:space="preserve">No. </w:t>
+            </w:r>
+            <w:r>
+              <w:rPr>
+                <w:rFonts w:cs="Arial"/>
+                <w:b/>
+                <w:sz w:val="28"/>
+                <w:szCs w:val="28"/>
+              </w:rPr>
+              <w:t>– 2</w:t>
+            </w:r>
+          </w:p>
+          <w:p>
+            <w:pPr>
+              <w:spacing w:before="0" w:line="240" w:lineRule="auto"/>
+              <w:ind w:right="-166"/>
+              <w:rPr>
+                <w:rFonts w:cs="Arial"/>
+                <w:b/>
+                <w:sz w:val="28"/>
+                <w:szCs w:val="28"/>
+              </w:rPr>
+            </w:pPr>
+            <w:r>
+              <w:rPr>
+                <w:rFonts w:cs="Arial"/>
+                <w:b/>
+                <w:sz w:val="28"/>
+                <w:szCs w:val="28"/>
+              </w:rPr>
+              <w:t>Page No. 91</w:t>
+            </w:r>
+          </w:p>
+        </w:tc>
+        <w:tc>
+          <w:tcPr>
+            <w:tcW w:w="4633" w:type="dxa"/>
+            <w:tcBorders>
+              <w:top w:val="single" w:sz="4" w:space="0" w:color="000000"/>
+              <w:left w:val="single" w:sz="4" w:space="0" w:color="000000"/>
+              <w:bottom w:val="single" w:sz="4" w:space="0" w:color="000000"/>
+              <w:right w:val="single" w:sz="4" w:space="0" w:color="000000"/>
+            </w:tcBorders>
+          </w:tcPr>
+          <w:p>
+            <w:pPr>
+              <w:spacing w:before="0" w:line="240" w:lineRule="auto"/>
+              <w:rPr>
+                <w:rFonts w:ascii="BRH Malayalam Extra" w:hAnsi="BRH Malayalam Extra" w:cs="BRH Malayalam Extra"/>
+                <w:sz w:val="36"/>
+                <w:szCs w:val="36"/>
+              </w:rPr>
+            </w:pPr>
+            <w:r>
+              <w:rPr>
+                <w:rFonts w:ascii="BRH Malayalam Extra" w:hAnsi="BRH Malayalam Extra" w:cs="BRH Malayalam Extra"/>
+                <w:sz w:val="36"/>
+                <w:szCs w:val="36"/>
+              </w:rPr>
+              <w:t>t£Z§ öe—Zy</w:t>
+            </w:r>
+            <w:r>
+              <w:rPr>
+                <w:rFonts w:ascii="BRH Malayalam Extra" w:hAnsi="BRH Malayalam Extra" w:cs="BRH Malayalam Extra"/>
+                <w:sz w:val="36"/>
+                <w:szCs w:val="36"/>
+                <w:highlight w:val="yellow"/>
+              </w:rPr>
+              <w:t>rçI</w:t>
+            </w:r>
+            <w:r>
+              <w:rPr>
+                <w:rFonts w:ascii="BRH Malayalam Extra" w:hAnsi="BRH Malayalam Extra" w:cs="BRH Malayalam Extra"/>
+                <w:sz w:val="36"/>
+                <w:szCs w:val="36"/>
+              </w:rPr>
+              <w:t xml:space="preserve">– </w:t>
+            </w:r>
+            <w:r>
+              <w:rPr>
+                <w:rFonts w:ascii="BRH Devanagari Extra" w:hAnsi="BRH Devanagari Extra" w:cs="BRH Devanagari Extra"/>
+                <w:szCs w:val="36"/>
+              </w:rPr>
+              <w:t>Æ</w:t>
+            </w:r>
+            <w:r>
+              <w:rPr>
+                <w:rFonts w:ascii="BRH Malayalam Extra" w:hAnsi="BRH Malayalam Extra" w:cs="BRH Malayalam Extra"/>
+                <w:sz w:val="36"/>
+                <w:szCs w:val="36"/>
+              </w:rPr>
+              <w:t>jb—Ry</w:t>
+            </w:r>
+            <w:r>
+              <w:rPr>
+                <w:rFonts w:ascii="BRH Malayalam Extra" w:hAnsi="BRH Malayalam Extra" w:cs="BRH Malayalam Extra"/>
+                <w:sz w:val="36"/>
+                <w:szCs w:val="36"/>
+                <w:highlight w:val="yellow"/>
+              </w:rPr>
+              <w:t>kI</w:t>
             </w:r>
             <w:bookmarkStart w:id="0" w:name="_GoBack"/>
             <w:bookmarkEnd w:id="0"/>
+            <w:r>
+              <w:rPr>
+                <w:rFonts w:ascii="BRH Malayalam Extra" w:hAnsi="BRH Malayalam Extra" w:cs="BRH Malayalam Extra"/>
+                <w:sz w:val="36"/>
+                <w:szCs w:val="36"/>
+              </w:rPr>
+              <w:t>–</w:t>
+            </w:r>
+          </w:p>
+        </w:tc>
+        <w:tc>
+          <w:tcPr>
+            <w:tcW w:w="5220" w:type="dxa"/>
+            <w:tcBorders>
+              <w:top w:val="single" w:sz="4" w:space="0" w:color="000000"/>
+              <w:left w:val="single" w:sz="4" w:space="0" w:color="000000"/>
+              <w:bottom w:val="single" w:sz="4" w:space="0" w:color="000000"/>
+              <w:right w:val="single" w:sz="4" w:space="0" w:color="000000"/>
+            </w:tcBorders>
+          </w:tcPr>
+          <w:p>
+            <w:pPr>
+              <w:spacing w:before="0" w:line="240" w:lineRule="auto"/>
+              <w:rPr>
+                <w:rFonts w:ascii="BRH Malayalam Extra" w:hAnsi="BRH Malayalam Extra" w:cs="BRH Malayalam Extra"/>
+                <w:sz w:val="36"/>
+                <w:szCs w:val="36"/>
+              </w:rPr>
+            </w:pPr>
+            <w:r>
+              <w:rPr>
+                <w:rFonts w:ascii="BRH Malayalam Extra" w:hAnsi="BRH Malayalam Extra" w:cs="BRH Malayalam Extra"/>
+                <w:sz w:val="36"/>
+                <w:szCs w:val="36"/>
+              </w:rPr>
+              <w:t>t£Z§ öe—</w:t>
+            </w:r>
+            <w:r>
+              <w:rPr>
+                <w:rFonts w:ascii="BRH Malayalam Extra" w:hAnsi="BRH Malayalam Extra" w:cs="BRH Malayalam Extra"/>
+                <w:sz w:val="36"/>
+                <w:szCs w:val="36"/>
+                <w:highlight w:val="green"/>
+              </w:rPr>
+              <w:t>Zy–</w:t>
+            </w:r>
+            <w:r>
+              <w:rPr>
+                <w:rFonts w:ascii="BRH Malayalam Extra" w:hAnsi="BRH Malayalam Extra" w:cs="BRH Malayalam Extra"/>
+                <w:sz w:val="36"/>
+                <w:szCs w:val="36"/>
+              </w:rPr>
+              <w:t xml:space="preserve">rçI </w:t>
+            </w:r>
+            <w:r>
+              <w:rPr>
+                <w:rFonts w:ascii="BRH Devanagari Extra" w:hAnsi="BRH Devanagari Extra" w:cs="BRH Devanagari Extra"/>
+                <w:szCs w:val="36"/>
+              </w:rPr>
+              <w:t>Æ</w:t>
+            </w:r>
+            <w:r>
+              <w:rPr>
+                <w:rFonts w:ascii="BRH Malayalam Extra" w:hAnsi="BRH Malayalam Extra" w:cs="BRH Malayalam Extra"/>
+                <w:sz w:val="36"/>
+                <w:szCs w:val="36"/>
+              </w:rPr>
+              <w:t>jb</w:t>
+            </w:r>
+            <w:r>
+              <w:rPr>
+                <w:rFonts w:ascii="BRH Malayalam Extra" w:hAnsi="BRH Malayalam Extra" w:cs="BRH Malayalam Extra"/>
+                <w:sz w:val="36"/>
+                <w:szCs w:val="36"/>
+              </w:rPr>
+              <w:t>—</w:t>
+            </w:r>
+            <w:r>
+              <w:rPr>
+                <w:rFonts w:ascii="BRH Malayalam Extra" w:hAnsi="BRH Malayalam Extra" w:cs="BRH Malayalam Extra"/>
+                <w:sz w:val="36"/>
+                <w:szCs w:val="36"/>
+                <w:highlight w:val="green"/>
+              </w:rPr>
+              <w:t>Ry</w:t>
+            </w:r>
+            <w:r>
+              <w:rPr>
+                <w:rFonts w:ascii="BRH Malayalam Extra" w:hAnsi="BRH Malayalam Extra" w:cs="BRH Malayalam Extra"/>
+                <w:sz w:val="36"/>
+                <w:szCs w:val="36"/>
+                <w:highlight w:val="green"/>
+              </w:rPr>
+              <w:t>–</w:t>
+            </w:r>
+            <w:r>
+              <w:rPr>
+                <w:rFonts w:ascii="BRH Malayalam Extra" w:hAnsi="BRH Malayalam Extra" w:cs="BRH Malayalam Extra"/>
+                <w:sz w:val="36"/>
+                <w:szCs w:val="36"/>
+              </w:rPr>
+              <w:t>kI</w:t>
+            </w:r>
+          </w:p>
+        </w:tc>
+      </w:tr>
+      <w:tr>
+        <w:trPr>
+          <w:trHeight w:val="689"/>
+        </w:trPr>
+        <w:tc>
+          <w:tcPr>
+            <w:tcW w:w="3481" w:type="dxa"/>
+            <w:tcBorders>
+              <w:top w:val="single" w:sz="4" w:space="0" w:color="000000"/>
+              <w:left w:val="single" w:sz="4" w:space="0" w:color="000000"/>
+              <w:bottom w:val="single" w:sz="4" w:space="0" w:color="000000"/>
+              <w:right w:val="single" w:sz="4" w:space="0" w:color="000000"/>
+            </w:tcBorders>
+          </w:tcPr>
+          <w:p>
+            <w:pPr>
+              <w:spacing w:before="0" w:line="240" w:lineRule="auto"/>
+              <w:ind w:right="-166"/>
+              <w:rPr>
+                <w:rFonts w:cs="Arial"/>
+                <w:b/>
+                <w:sz w:val="28"/>
+                <w:szCs w:val="28"/>
+              </w:rPr>
+            </w:pPr>
+            <w:r>
+              <w:rPr>
+                <w:rFonts w:cs="Arial"/>
+                <w:b/>
+                <w:sz w:val="28"/>
+                <w:szCs w:val="28"/>
+              </w:rPr>
+              <w:t>9.1 Shiva Samkalpam</w:t>
+            </w:r>
+          </w:p>
+          <w:p>
+            <w:pPr>
+              <w:spacing w:before="0" w:line="240" w:lineRule="auto"/>
+              <w:ind w:right="-166"/>
+              <w:rPr>
+                <w:rFonts w:cs="Arial"/>
+                <w:b/>
+                <w:sz w:val="28"/>
+                <w:szCs w:val="28"/>
+              </w:rPr>
+            </w:pPr>
+            <w:r>
+              <w:rPr>
+                <w:rFonts w:cs="Arial"/>
+                <w:b/>
+                <w:sz w:val="28"/>
+                <w:szCs w:val="28"/>
+              </w:rPr>
+              <w:t xml:space="preserve">Para No. - </w:t>
+            </w:r>
+            <w:r>
+              <w:rPr>
+                <w:rFonts w:cs="Arial"/>
+                <w:b/>
+                <w:sz w:val="28"/>
+                <w:szCs w:val="28"/>
+              </w:rPr>
+              <w:t>16</w:t>
+            </w:r>
+          </w:p>
+          <w:p>
+            <w:pPr>
+              <w:spacing w:before="0" w:line="240" w:lineRule="auto"/>
+              <w:ind w:right="-166"/>
+              <w:rPr>
+                <w:rFonts w:cs="Arial"/>
+                <w:b/>
+                <w:sz w:val="28"/>
+                <w:szCs w:val="28"/>
+              </w:rPr>
+            </w:pPr>
+            <w:r>
+              <w:rPr>
+                <w:rFonts w:cs="Arial"/>
+                <w:b/>
+                <w:sz w:val="28"/>
+                <w:szCs w:val="28"/>
+              </w:rPr>
+              <w:t xml:space="preserve">Line </w:t>
+            </w:r>
+            <w:r>
+              <w:rPr>
+                <w:rFonts w:cs="Arial"/>
+                <w:b/>
+                <w:sz w:val="28"/>
+                <w:szCs w:val="28"/>
+              </w:rPr>
+              <w:t xml:space="preserve">No. </w:t>
+            </w:r>
+            <w:r>
+              <w:rPr>
+                <w:rFonts w:cs="Arial"/>
+                <w:b/>
+                <w:sz w:val="28"/>
+                <w:szCs w:val="28"/>
+              </w:rPr>
+              <w:t>– 2</w:t>
+            </w:r>
+          </w:p>
+          <w:p>
+            <w:pPr>
+              <w:spacing w:before="0" w:line="240" w:lineRule="auto"/>
+              <w:ind w:right="-166"/>
+              <w:rPr>
+                <w:rFonts w:cs="Arial"/>
+                <w:b/>
+                <w:sz w:val="28"/>
+                <w:szCs w:val="28"/>
+              </w:rPr>
+            </w:pPr>
+            <w:r>
+              <w:rPr>
+                <w:rFonts w:cs="Arial"/>
+                <w:b/>
+                <w:sz w:val="28"/>
+                <w:szCs w:val="28"/>
+              </w:rPr>
+              <w:t>Page No. 9</w:t>
+            </w:r>
+            <w:r>
+              <w:rPr>
+                <w:rFonts w:cs="Arial"/>
+                <w:b/>
+                <w:sz w:val="28"/>
+                <w:szCs w:val="28"/>
+              </w:rPr>
+              <w:t>3</w:t>
+            </w:r>
           </w:p>
         </w:tc>
         <w:tc>
           <w:tcPr>
             <w:tcW w:w="4633" w:type="dxa"/>
-          </w:tcPr>
-          <w:p>
-            <w:pPr>
-              <w:spacing w:before="0" w:line="240" w:lineRule="auto"/>
-              <w:rPr>
-                <w:rFonts w:ascii="BRH Devanagari Extra" w:hAnsi="BRH Devanagari Extra" w:cs="BRH Devanagari Extra"/>
-                <w:color w:val="000000"/>
-                <w:sz w:val="40"/>
-                <w:szCs w:val="36"/>
-              </w:rPr>
-            </w:pPr>
-            <w:r>
-              <w:rPr>
-                <w:rFonts w:ascii="BRH Malayalam Extra" w:hAnsi="BRH Malayalam Extra" w:cs="BRH Malayalam Extra"/>
-                <w:sz w:val="36"/>
-                <w:szCs w:val="36"/>
-              </w:rPr>
-              <w:t>¥sõx</w:t>
-            </w:r>
-            <w:r>
-              <w:rPr>
-                <w:rFonts w:ascii="BRH Malayalam Extra" w:hAnsi="BRH Malayalam Extra" w:cs="BRH Malayalam Extra"/>
-                <w:sz w:val="44"/>
-                <w:szCs w:val="36"/>
-              </w:rPr>
-              <w:t>–</w:t>
-            </w:r>
-            <w:r>
-              <w:rPr>
-                <w:rFonts w:ascii="BRH Malayalam Extra" w:hAnsi="BRH Malayalam Extra" w:cs="BRH Malayalam Extra"/>
-                <w:sz w:val="36"/>
-                <w:szCs w:val="36"/>
-              </w:rPr>
-              <w:t>dx e£—</w:t>
+            <w:tcBorders>
+              <w:top w:val="single" w:sz="4" w:space="0" w:color="000000"/>
+              <w:left w:val="single" w:sz="4" w:space="0" w:color="000000"/>
+              <w:bottom w:val="single" w:sz="4" w:space="0" w:color="000000"/>
+              <w:right w:val="single" w:sz="4" w:space="0" w:color="000000"/>
+            </w:tcBorders>
+          </w:tcPr>
+          <w:p>
+            <w:pPr>
+              <w:spacing w:before="0" w:line="240" w:lineRule="auto"/>
+              <w:rPr>
+                <w:rFonts w:ascii="BRH Malayalam Extra" w:hAnsi="BRH Malayalam Extra" w:cs="BRH Malayalam Extra"/>
+                <w:sz w:val="36"/>
+                <w:szCs w:val="36"/>
+              </w:rPr>
+            </w:pPr>
+            <w:r>
+              <w:rPr>
+                <w:rFonts w:ascii="BRH Malayalam Extra" w:hAnsi="BRH Malayalam Extra" w:cs="BRH Malayalam Extra"/>
+                <w:sz w:val="36"/>
+                <w:szCs w:val="36"/>
+              </w:rPr>
+              <w:t xml:space="preserve">RIM—iI– </w:t>
             </w:r>
             <w:r>
               <w:rPr>
@@ -364,63 +1812,44 @@
                 <w:szCs w:val="36"/>
                 <w:highlight w:val="yellow"/>
               </w:rPr>
-              <w:t>ay</w:t>
-            </w:r>
-            <w:r>
-              <w:rPr>
-                <w:rFonts w:ascii="BRH Malayalam Extra" w:hAnsi="BRH Malayalam Extra" w:cs="BRH Malayalam Extra"/>
-                <w:sz w:val="44"/>
-                <w:szCs w:val="36"/>
-              </w:rPr>
-              <w:t>–</w:t>
-            </w:r>
-            <w:r>
-              <w:rPr>
-                <w:rFonts w:ascii="BRH Malayalam Extra" w:hAnsi="BRH Malayalam Extra" w:cs="BRH Malayalam Extra"/>
-                <w:sz w:val="36"/>
-                <w:szCs w:val="36"/>
-              </w:rPr>
-              <w:t>py hpx</w:t>
+              <w:t>bõ¦—</w:t>
+            </w:r>
+            <w:r>
+              <w:rPr>
+                <w:rFonts w:ascii="BRH Malayalam Extra" w:hAnsi="BRH Malayalam Extra" w:cs="BRH Malayalam Extra"/>
+                <w:sz w:val="36"/>
+                <w:szCs w:val="36"/>
+              </w:rPr>
+              <w:t>kxKx–qI</w:t>
             </w:r>
           </w:p>
         </w:tc>
         <w:tc>
           <w:tcPr>
             <w:tcW w:w="5220" w:type="dxa"/>
-          </w:tcPr>
-          <w:p>
-            <w:pPr>
-              <w:spacing w:before="0" w:line="240" w:lineRule="auto"/>
-              <w:rPr>
-                <w:rFonts w:ascii="BRH Devanagari Extra" w:hAnsi="BRH Devanagari Extra" w:cs="BRH Devanagari Extra"/>
-                <w:color w:val="000000"/>
-                <w:sz w:val="40"/>
-                <w:szCs w:val="36"/>
-              </w:rPr>
-            </w:pPr>
-            <w:r>
-              <w:rPr>
-                <w:rFonts w:ascii="BRH Malayalam Extra" w:hAnsi="BRH Malayalam Extra" w:cs="BRH Malayalam Extra"/>
-                <w:sz w:val="36"/>
-                <w:szCs w:val="36"/>
-              </w:rPr>
-              <w:t>¥sõx</w:t>
-            </w:r>
-            <w:r>
-              <w:rPr>
-                <w:rFonts w:ascii="BRH Malayalam Extra" w:hAnsi="BRH Malayalam Extra" w:cs="BRH Malayalam Extra"/>
-                <w:sz w:val="44"/>
-                <w:szCs w:val="36"/>
-              </w:rPr>
-              <w:t>–</w:t>
-            </w:r>
-            <w:r>
-              <w:rPr>
-                <w:rFonts w:ascii="BRH Malayalam Extra" w:hAnsi="BRH Malayalam Extra" w:cs="BRH Malayalam Extra"/>
-                <w:sz w:val="36"/>
-                <w:szCs w:val="36"/>
-              </w:rPr>
-              <w:t>dx e£—ay</w:t>
+            <w:tcBorders>
+              <w:top w:val="single" w:sz="4" w:space="0" w:color="000000"/>
+              <w:left w:val="single" w:sz="4" w:space="0" w:color="000000"/>
+              <w:bottom w:val="single" w:sz="4" w:space="0" w:color="000000"/>
+              <w:right w:val="single" w:sz="4" w:space="0" w:color="000000"/>
+            </w:tcBorders>
+          </w:tcPr>
+          <w:p>
+            <w:pPr>
+              <w:spacing w:before="0" w:line="240" w:lineRule="auto"/>
+              <w:rPr>
+                <w:rFonts w:ascii="BRH Malayalam Extra" w:hAnsi="BRH Malayalam Extra" w:cs="BRH Malayalam Extra"/>
+                <w:sz w:val="36"/>
+                <w:szCs w:val="36"/>
+              </w:rPr>
+            </w:pPr>
+            <w:r>
+              <w:rPr>
+                <w:rFonts w:ascii="BRH Malayalam Extra" w:hAnsi="BRH Malayalam Extra" w:cs="BRH Malayalam Extra"/>
+                <w:sz w:val="36"/>
+                <w:szCs w:val="36"/>
+              </w:rPr>
+              <w:t>RIM—iI– bõ¦</w:t>
             </w:r>
             <w:r>
               <w:rPr>
@@ -429,25 +1858,1006 @@
                 <w:szCs w:val="36"/>
                 <w:highlight w:val="green"/>
               </w:rPr>
-              <w:t>py</w:t>
-            </w:r>
-            <w:r>
-              <w:rPr>
-                <w:rFonts w:ascii="BRH Malayalam Extra" w:hAnsi="BRH Malayalam Extra" w:cs="BRH Malayalam Extra"/>
-                <w:sz w:val="44"/>
+              <w:t>kx</w:t>
+            </w:r>
+            <w:r>
+              <w:rPr>
+                <w:rFonts w:ascii="BRH Malayalam Extra" w:hAnsi="BRH Malayalam Extra" w:cs="BRH Malayalam Extra"/>
+                <w:sz w:val="36"/>
+                <w:szCs w:val="36"/>
+              </w:rPr>
+              <w:t>—Kx–qI</w:t>
+            </w:r>
+          </w:p>
+        </w:tc>
+      </w:tr>
+      <w:tr>
+        <w:trPr>
+          <w:trHeight w:val="689"/>
+        </w:trPr>
+        <w:tc>
+          <w:tcPr>
+            <w:tcW w:w="3481" w:type="dxa"/>
+            <w:tcBorders>
+              <w:top w:val="single" w:sz="4" w:space="0" w:color="000000"/>
+              <w:left w:val="single" w:sz="4" w:space="0" w:color="000000"/>
+              <w:bottom w:val="single" w:sz="4" w:space="0" w:color="000000"/>
+              <w:right w:val="single" w:sz="4" w:space="0" w:color="000000"/>
+            </w:tcBorders>
+          </w:tcPr>
+          <w:p>
+            <w:pPr>
+              <w:spacing w:before="0" w:line="240" w:lineRule="auto"/>
+              <w:ind w:right="-166"/>
+              <w:rPr>
+                <w:rFonts w:cs="Arial"/>
+                <w:b/>
+                <w:sz w:val="28"/>
+                <w:szCs w:val="28"/>
+              </w:rPr>
+            </w:pPr>
+            <w:r>
+              <w:rPr>
+                <w:rFonts w:cs="Arial"/>
+                <w:b/>
+                <w:sz w:val="28"/>
+                <w:szCs w:val="28"/>
+              </w:rPr>
+              <w:lastRenderedPageBreak/>
+              <w:t>9.1 Shiva Samkalpam</w:t>
+            </w:r>
+          </w:p>
+          <w:p>
+            <w:pPr>
+              <w:spacing w:before="0" w:line="240" w:lineRule="auto"/>
+              <w:ind w:right="-166"/>
+              <w:rPr>
+                <w:rFonts w:cs="Arial"/>
+                <w:b/>
+                <w:sz w:val="28"/>
+                <w:szCs w:val="28"/>
+              </w:rPr>
+            </w:pPr>
+            <w:r>
+              <w:rPr>
+                <w:rFonts w:cs="Arial"/>
+                <w:b/>
+                <w:sz w:val="28"/>
+                <w:szCs w:val="28"/>
+              </w:rPr>
+              <w:t xml:space="preserve">Para No. - </w:t>
+            </w:r>
+            <w:r>
+              <w:rPr>
+                <w:rFonts w:cs="Arial"/>
+                <w:b/>
+                <w:sz w:val="28"/>
+                <w:szCs w:val="28"/>
+              </w:rPr>
+              <w:t>19</w:t>
+            </w:r>
+          </w:p>
+          <w:p>
+            <w:pPr>
+              <w:spacing w:before="0" w:line="240" w:lineRule="auto"/>
+              <w:ind w:right="-166"/>
+              <w:rPr>
+                <w:rFonts w:cs="Arial"/>
+                <w:b/>
+                <w:sz w:val="28"/>
+                <w:szCs w:val="28"/>
+              </w:rPr>
+            </w:pPr>
+            <w:r>
+              <w:rPr>
+                <w:rFonts w:cs="Arial"/>
+                <w:b/>
+                <w:sz w:val="28"/>
+                <w:szCs w:val="28"/>
+              </w:rPr>
+              <w:t xml:space="preserve">Line </w:t>
+            </w:r>
+            <w:r>
+              <w:rPr>
+                <w:rFonts w:cs="Arial"/>
+                <w:b/>
+                <w:sz w:val="28"/>
+                <w:szCs w:val="28"/>
+              </w:rPr>
+              <w:t xml:space="preserve">No. </w:t>
+            </w:r>
+            <w:r>
+              <w:rPr>
+                <w:rFonts w:cs="Arial"/>
+                <w:b/>
+                <w:sz w:val="28"/>
+                <w:szCs w:val="28"/>
+              </w:rPr>
+              <w:t>– 2</w:t>
+            </w:r>
+          </w:p>
+          <w:p>
+            <w:pPr>
+              <w:spacing w:before="0" w:line="240" w:lineRule="auto"/>
+              <w:ind w:right="-166"/>
+              <w:rPr>
+                <w:rFonts w:cs="Arial"/>
+                <w:b/>
+                <w:sz w:val="28"/>
+                <w:szCs w:val="28"/>
+              </w:rPr>
+            </w:pPr>
+            <w:r>
+              <w:rPr>
+                <w:rFonts w:cs="Arial"/>
+                <w:b/>
+                <w:sz w:val="28"/>
+                <w:szCs w:val="28"/>
+              </w:rPr>
+              <w:t>Page No. 94</w:t>
+            </w:r>
+          </w:p>
+        </w:tc>
+        <w:tc>
+          <w:tcPr>
+            <w:tcW w:w="4633" w:type="dxa"/>
+            <w:tcBorders>
+              <w:top w:val="single" w:sz="4" w:space="0" w:color="000000"/>
+              <w:left w:val="single" w:sz="4" w:space="0" w:color="000000"/>
+              <w:bottom w:val="single" w:sz="4" w:space="0" w:color="000000"/>
+              <w:right w:val="single" w:sz="4" w:space="0" w:color="000000"/>
+            </w:tcBorders>
+          </w:tcPr>
+          <w:p>
+            <w:pPr>
+              <w:spacing w:before="0" w:line="240" w:lineRule="auto"/>
+              <w:rPr>
+                <w:rFonts w:ascii="BRH Malayalam Extra" w:hAnsi="BRH Malayalam Extra" w:cs="BRH Malayalam Extra"/>
+                <w:sz w:val="36"/>
+                <w:szCs w:val="36"/>
+              </w:rPr>
+            </w:pPr>
+            <w:r>
+              <w:rPr>
+                <w:rFonts w:ascii="BRH Malayalam Extra" w:hAnsi="BRH Malayalam Extra" w:cs="BRH Malayalam Extra"/>
+                <w:sz w:val="36"/>
+                <w:szCs w:val="36"/>
+              </w:rPr>
+              <w:t>EM§-</w:t>
+            </w:r>
+            <w:r>
+              <w:rPr>
+                <w:rFonts w:ascii="BRH Malayalam Extra" w:hAnsi="BRH Malayalam Extra" w:cs="BRH Malayalam Extra"/>
+                <w:sz w:val="36"/>
+                <w:szCs w:val="36"/>
+                <w:highlight w:val="yellow"/>
+              </w:rPr>
+              <w:t>j</w:t>
+            </w:r>
+            <w:r>
+              <w:rPr>
+                <w:rFonts w:ascii="BRH Malayalam Extra" w:hAnsi="BRH Malayalam Extra" w:cs="BRH Malayalam Extra"/>
+                <w:sz w:val="36"/>
+                <w:szCs w:val="36"/>
+              </w:rPr>
+              <w:t>—R¡-sþxix</w:t>
+            </w:r>
+          </w:p>
+        </w:tc>
+        <w:tc>
+          <w:tcPr>
+            <w:tcW w:w="5220" w:type="dxa"/>
+            <w:tcBorders>
+              <w:top w:val="single" w:sz="4" w:space="0" w:color="000000"/>
+              <w:left w:val="single" w:sz="4" w:space="0" w:color="000000"/>
+              <w:bottom w:val="single" w:sz="4" w:space="0" w:color="000000"/>
+              <w:right w:val="single" w:sz="4" w:space="0" w:color="000000"/>
+            </w:tcBorders>
+          </w:tcPr>
+          <w:p>
+            <w:pPr>
+              <w:spacing w:before="0" w:line="240" w:lineRule="auto"/>
+              <w:rPr>
+                <w:rFonts w:ascii="BRH Malayalam Extra" w:hAnsi="BRH Malayalam Extra" w:cs="BRH Malayalam Extra"/>
+                <w:sz w:val="36"/>
+                <w:szCs w:val="36"/>
+              </w:rPr>
+            </w:pPr>
+            <w:r>
+              <w:rPr>
+                <w:rFonts w:ascii="BRH Malayalam Extra" w:hAnsi="BRH Malayalam Extra" w:cs="BRH Malayalam Extra"/>
+                <w:sz w:val="36"/>
+                <w:szCs w:val="36"/>
+              </w:rPr>
+              <w:t>EM§-j</w:t>
+            </w:r>
+            <w:r>
+              <w:rPr>
+                <w:rFonts w:ascii="BRH Malayalam Extra" w:hAnsi="BRH Malayalam Extra" w:cs="BRH Malayalam Extra"/>
+                <w:sz w:val="36"/>
                 <w:szCs w:val="36"/>
                 <w:highlight w:val="green"/>
               </w:rPr>
-              <w:t>–</w:t>
-            </w:r>
-            <w:r>
-              <w:rPr>
-                <w:rFonts w:ascii="BRH Malayalam Extra" w:hAnsi="BRH Malayalam Extra" w:cs="BRH Malayalam Extra"/>
-                <w:sz w:val="36"/>
-                <w:szCs w:val="36"/>
-              </w:rPr>
-              <w:t xml:space="preserve"> hpx</w:t>
-            </w:r>
+              <w:t>R¡—-</w:t>
+            </w:r>
+            <w:r>
+              <w:rPr>
+                <w:rFonts w:ascii="BRH Malayalam Extra" w:hAnsi="BRH Malayalam Extra" w:cs="BRH Malayalam Extra"/>
+                <w:sz w:val="36"/>
+                <w:szCs w:val="36"/>
+              </w:rPr>
+              <w:t>sþxix</w:t>
+            </w:r>
+          </w:p>
+        </w:tc>
+      </w:tr>
+      <w:tr>
+        <w:trPr>
+          <w:trHeight w:val="689"/>
+        </w:trPr>
+        <w:tc>
+          <w:tcPr>
+            <w:tcW w:w="3481" w:type="dxa"/>
+            <w:tcBorders>
+              <w:top w:val="single" w:sz="4" w:space="0" w:color="000000"/>
+              <w:left w:val="single" w:sz="4" w:space="0" w:color="000000"/>
+              <w:bottom w:val="single" w:sz="4" w:space="0" w:color="000000"/>
+              <w:right w:val="single" w:sz="4" w:space="0" w:color="000000"/>
+            </w:tcBorders>
+          </w:tcPr>
+          <w:p>
+            <w:pPr>
+              <w:spacing w:before="0" w:line="240" w:lineRule="auto"/>
+              <w:ind w:right="-166"/>
+              <w:rPr>
+                <w:rFonts w:cs="Arial"/>
+                <w:b/>
+                <w:sz w:val="28"/>
+                <w:szCs w:val="28"/>
+              </w:rPr>
+            </w:pPr>
+          </w:p>
+        </w:tc>
+        <w:tc>
+          <w:tcPr>
+            <w:tcW w:w="4633" w:type="dxa"/>
+            <w:tcBorders>
+              <w:top w:val="single" w:sz="4" w:space="0" w:color="000000"/>
+              <w:left w:val="single" w:sz="4" w:space="0" w:color="000000"/>
+              <w:bottom w:val="single" w:sz="4" w:space="0" w:color="000000"/>
+              <w:right w:val="single" w:sz="4" w:space="0" w:color="000000"/>
+            </w:tcBorders>
+          </w:tcPr>
+          <w:p>
+            <w:pPr>
+              <w:spacing w:before="0" w:line="240" w:lineRule="auto"/>
+              <w:rPr>
+                <w:rFonts w:ascii="BRH Malayalam Extra" w:hAnsi="BRH Malayalam Extra" w:cs="BRH Malayalam Extra"/>
+                <w:sz w:val="36"/>
+                <w:szCs w:val="36"/>
+              </w:rPr>
+            </w:pPr>
+          </w:p>
+        </w:tc>
+        <w:tc>
+          <w:tcPr>
+            <w:tcW w:w="5220" w:type="dxa"/>
+            <w:tcBorders>
+              <w:top w:val="single" w:sz="4" w:space="0" w:color="000000"/>
+              <w:left w:val="single" w:sz="4" w:space="0" w:color="000000"/>
+              <w:bottom w:val="single" w:sz="4" w:space="0" w:color="000000"/>
+              <w:right w:val="single" w:sz="4" w:space="0" w:color="000000"/>
+            </w:tcBorders>
+          </w:tcPr>
+          <w:p>
+            <w:pPr>
+              <w:spacing w:before="0" w:line="240" w:lineRule="auto"/>
+              <w:rPr>
+                <w:rFonts w:ascii="BRH Malayalam Extra" w:hAnsi="BRH Malayalam Extra" w:cs="BRH Malayalam Extra"/>
+                <w:sz w:val="36"/>
+                <w:szCs w:val="36"/>
+              </w:rPr>
+            </w:pPr>
+          </w:p>
+        </w:tc>
+      </w:tr>
+      <w:tr>
+        <w:trPr>
+          <w:trHeight w:val="689"/>
+        </w:trPr>
+        <w:tc>
+          <w:tcPr>
+            <w:tcW w:w="3481" w:type="dxa"/>
+            <w:tcBorders>
+              <w:top w:val="single" w:sz="4" w:space="0" w:color="000000"/>
+              <w:left w:val="single" w:sz="4" w:space="0" w:color="000000"/>
+              <w:bottom w:val="single" w:sz="4" w:space="0" w:color="000000"/>
+              <w:right w:val="single" w:sz="4" w:space="0" w:color="000000"/>
+            </w:tcBorders>
+          </w:tcPr>
+          <w:p>
+            <w:pPr>
+              <w:spacing w:before="0" w:line="240" w:lineRule="auto"/>
+              <w:ind w:right="-166"/>
+              <w:rPr>
+                <w:rFonts w:cs="Arial"/>
+                <w:b/>
+                <w:sz w:val="28"/>
+                <w:szCs w:val="28"/>
+              </w:rPr>
+            </w:pPr>
+          </w:p>
+        </w:tc>
+        <w:tc>
+          <w:tcPr>
+            <w:tcW w:w="4633" w:type="dxa"/>
+            <w:tcBorders>
+              <w:top w:val="single" w:sz="4" w:space="0" w:color="000000"/>
+              <w:left w:val="single" w:sz="4" w:space="0" w:color="000000"/>
+              <w:bottom w:val="single" w:sz="4" w:space="0" w:color="000000"/>
+              <w:right w:val="single" w:sz="4" w:space="0" w:color="000000"/>
+            </w:tcBorders>
+          </w:tcPr>
+          <w:p>
+            <w:pPr>
+              <w:spacing w:before="0" w:line="240" w:lineRule="auto"/>
+              <w:rPr>
+                <w:rFonts w:ascii="BRH Malayalam Extra" w:hAnsi="BRH Malayalam Extra" w:cs="BRH Malayalam Extra"/>
+                <w:sz w:val="36"/>
+                <w:szCs w:val="36"/>
+              </w:rPr>
+            </w:pPr>
+          </w:p>
+        </w:tc>
+        <w:tc>
+          <w:tcPr>
+            <w:tcW w:w="5220" w:type="dxa"/>
+            <w:tcBorders>
+              <w:top w:val="single" w:sz="4" w:space="0" w:color="000000"/>
+              <w:left w:val="single" w:sz="4" w:space="0" w:color="000000"/>
+              <w:bottom w:val="single" w:sz="4" w:space="0" w:color="000000"/>
+              <w:right w:val="single" w:sz="4" w:space="0" w:color="000000"/>
+            </w:tcBorders>
+          </w:tcPr>
+          <w:p>
+            <w:pPr>
+              <w:spacing w:before="0" w:line="240" w:lineRule="auto"/>
+              <w:rPr>
+                <w:rFonts w:ascii="BRH Malayalam Extra" w:hAnsi="BRH Malayalam Extra" w:cs="BRH Malayalam Extra"/>
+                <w:sz w:val="36"/>
+                <w:szCs w:val="36"/>
+              </w:rPr>
+            </w:pPr>
+          </w:p>
+        </w:tc>
+      </w:tr>
+      <w:tr>
+        <w:trPr>
+          <w:trHeight w:val="689"/>
+        </w:trPr>
+        <w:tc>
+          <w:tcPr>
+            <w:tcW w:w="3481" w:type="dxa"/>
+            <w:tcBorders>
+              <w:top w:val="single" w:sz="4" w:space="0" w:color="000000"/>
+              <w:left w:val="single" w:sz="4" w:space="0" w:color="000000"/>
+              <w:bottom w:val="single" w:sz="4" w:space="0" w:color="000000"/>
+              <w:right w:val="single" w:sz="4" w:space="0" w:color="000000"/>
+            </w:tcBorders>
+          </w:tcPr>
+          <w:p>
+            <w:pPr>
+              <w:spacing w:before="0" w:line="240" w:lineRule="auto"/>
+              <w:ind w:right="-166"/>
+              <w:rPr>
+                <w:rFonts w:cs="Arial"/>
+                <w:b/>
+                <w:sz w:val="28"/>
+                <w:szCs w:val="28"/>
+              </w:rPr>
+            </w:pPr>
+          </w:p>
+        </w:tc>
+        <w:tc>
+          <w:tcPr>
+            <w:tcW w:w="4633" w:type="dxa"/>
+            <w:tcBorders>
+              <w:top w:val="single" w:sz="4" w:space="0" w:color="000000"/>
+              <w:left w:val="single" w:sz="4" w:space="0" w:color="000000"/>
+              <w:bottom w:val="single" w:sz="4" w:space="0" w:color="000000"/>
+              <w:right w:val="single" w:sz="4" w:space="0" w:color="000000"/>
+            </w:tcBorders>
+          </w:tcPr>
+          <w:p>
+            <w:pPr>
+              <w:spacing w:before="0" w:line="240" w:lineRule="auto"/>
+              <w:rPr>
+                <w:rFonts w:ascii="BRH Malayalam Extra" w:hAnsi="BRH Malayalam Extra" w:cs="BRH Malayalam Extra"/>
+                <w:sz w:val="36"/>
+                <w:szCs w:val="36"/>
+              </w:rPr>
+            </w:pPr>
+          </w:p>
+        </w:tc>
+        <w:tc>
+          <w:tcPr>
+            <w:tcW w:w="5220" w:type="dxa"/>
+            <w:tcBorders>
+              <w:top w:val="single" w:sz="4" w:space="0" w:color="000000"/>
+              <w:left w:val="single" w:sz="4" w:space="0" w:color="000000"/>
+              <w:bottom w:val="single" w:sz="4" w:space="0" w:color="000000"/>
+              <w:right w:val="single" w:sz="4" w:space="0" w:color="000000"/>
+            </w:tcBorders>
+          </w:tcPr>
+          <w:p>
+            <w:pPr>
+              <w:spacing w:before="0" w:line="240" w:lineRule="auto"/>
+              <w:rPr>
+                <w:rFonts w:ascii="BRH Malayalam Extra" w:hAnsi="BRH Malayalam Extra" w:cs="BRH Malayalam Extra"/>
+                <w:sz w:val="36"/>
+                <w:szCs w:val="36"/>
+              </w:rPr>
+            </w:pPr>
+          </w:p>
+        </w:tc>
+      </w:tr>
+      <w:tr>
+        <w:trPr>
+          <w:trHeight w:val="689"/>
+        </w:trPr>
+        <w:tc>
+          <w:tcPr>
+            <w:tcW w:w="3481" w:type="dxa"/>
+            <w:tcBorders>
+              <w:top w:val="single" w:sz="4" w:space="0" w:color="000000"/>
+              <w:left w:val="single" w:sz="4" w:space="0" w:color="000000"/>
+              <w:bottom w:val="single" w:sz="4" w:space="0" w:color="000000"/>
+              <w:right w:val="single" w:sz="4" w:space="0" w:color="000000"/>
+            </w:tcBorders>
+          </w:tcPr>
+          <w:p>
+            <w:pPr>
+              <w:spacing w:before="0" w:line="240" w:lineRule="auto"/>
+              <w:ind w:right="-166"/>
+              <w:rPr>
+                <w:rFonts w:cs="Arial"/>
+                <w:b/>
+                <w:sz w:val="28"/>
+                <w:szCs w:val="28"/>
+              </w:rPr>
+            </w:pPr>
+          </w:p>
+        </w:tc>
+        <w:tc>
+          <w:tcPr>
+            <w:tcW w:w="4633" w:type="dxa"/>
+            <w:tcBorders>
+              <w:top w:val="single" w:sz="4" w:space="0" w:color="000000"/>
+              <w:left w:val="single" w:sz="4" w:space="0" w:color="000000"/>
+              <w:bottom w:val="single" w:sz="4" w:space="0" w:color="000000"/>
+              <w:right w:val="single" w:sz="4" w:space="0" w:color="000000"/>
+            </w:tcBorders>
+          </w:tcPr>
+          <w:p>
+            <w:pPr>
+              <w:spacing w:before="0" w:line="240" w:lineRule="auto"/>
+              <w:rPr>
+                <w:rFonts w:ascii="BRH Malayalam Extra" w:hAnsi="BRH Malayalam Extra" w:cs="BRH Malayalam Extra"/>
+                <w:sz w:val="36"/>
+                <w:szCs w:val="36"/>
+              </w:rPr>
+            </w:pPr>
+          </w:p>
+        </w:tc>
+        <w:tc>
+          <w:tcPr>
+            <w:tcW w:w="5220" w:type="dxa"/>
+            <w:tcBorders>
+              <w:top w:val="single" w:sz="4" w:space="0" w:color="000000"/>
+              <w:left w:val="single" w:sz="4" w:space="0" w:color="000000"/>
+              <w:bottom w:val="single" w:sz="4" w:space="0" w:color="000000"/>
+              <w:right w:val="single" w:sz="4" w:space="0" w:color="000000"/>
+            </w:tcBorders>
+          </w:tcPr>
+          <w:p>
+            <w:pPr>
+              <w:spacing w:before="0" w:line="240" w:lineRule="auto"/>
+              <w:rPr>
+                <w:rFonts w:ascii="BRH Malayalam Extra" w:hAnsi="BRH Malayalam Extra" w:cs="BRH Malayalam Extra"/>
+                <w:sz w:val="36"/>
+                <w:szCs w:val="36"/>
+              </w:rPr>
+            </w:pPr>
+          </w:p>
+        </w:tc>
+      </w:tr>
+      <w:tr>
+        <w:trPr>
+          <w:trHeight w:val="689"/>
+        </w:trPr>
+        <w:tc>
+          <w:tcPr>
+            <w:tcW w:w="3481" w:type="dxa"/>
+            <w:tcBorders>
+              <w:top w:val="single" w:sz="4" w:space="0" w:color="000000"/>
+              <w:left w:val="single" w:sz="4" w:space="0" w:color="000000"/>
+              <w:bottom w:val="single" w:sz="4" w:space="0" w:color="000000"/>
+              <w:right w:val="single" w:sz="4" w:space="0" w:color="000000"/>
+            </w:tcBorders>
+          </w:tcPr>
+          <w:p>
+            <w:pPr>
+              <w:spacing w:before="0" w:line="240" w:lineRule="auto"/>
+              <w:ind w:right="-166"/>
+              <w:rPr>
+                <w:rFonts w:cs="Arial"/>
+                <w:b/>
+                <w:sz w:val="28"/>
+                <w:szCs w:val="28"/>
+              </w:rPr>
+            </w:pPr>
+          </w:p>
+        </w:tc>
+        <w:tc>
+          <w:tcPr>
+            <w:tcW w:w="4633" w:type="dxa"/>
+            <w:tcBorders>
+              <w:top w:val="single" w:sz="4" w:space="0" w:color="000000"/>
+              <w:left w:val="single" w:sz="4" w:space="0" w:color="000000"/>
+              <w:bottom w:val="single" w:sz="4" w:space="0" w:color="000000"/>
+              <w:right w:val="single" w:sz="4" w:space="0" w:color="000000"/>
+            </w:tcBorders>
+          </w:tcPr>
+          <w:p>
+            <w:pPr>
+              <w:spacing w:before="0" w:line="240" w:lineRule="auto"/>
+              <w:rPr>
+                <w:rFonts w:ascii="BRH Malayalam Extra" w:hAnsi="BRH Malayalam Extra" w:cs="BRH Malayalam Extra"/>
+                <w:sz w:val="36"/>
+                <w:szCs w:val="36"/>
+              </w:rPr>
+            </w:pPr>
+          </w:p>
+        </w:tc>
+        <w:tc>
+          <w:tcPr>
+            <w:tcW w:w="5220" w:type="dxa"/>
+            <w:tcBorders>
+              <w:top w:val="single" w:sz="4" w:space="0" w:color="000000"/>
+              <w:left w:val="single" w:sz="4" w:space="0" w:color="000000"/>
+              <w:bottom w:val="single" w:sz="4" w:space="0" w:color="000000"/>
+              <w:right w:val="single" w:sz="4" w:space="0" w:color="000000"/>
+            </w:tcBorders>
+          </w:tcPr>
+          <w:p>
+            <w:pPr>
+              <w:spacing w:before="0" w:line="240" w:lineRule="auto"/>
+              <w:rPr>
+                <w:rFonts w:ascii="BRH Malayalam Extra" w:hAnsi="BRH Malayalam Extra" w:cs="BRH Malayalam Extra"/>
+                <w:sz w:val="36"/>
+                <w:szCs w:val="36"/>
+              </w:rPr>
+            </w:pPr>
+          </w:p>
+        </w:tc>
+      </w:tr>
+      <w:tr>
+        <w:trPr>
+          <w:trHeight w:val="689"/>
+        </w:trPr>
+        <w:tc>
+          <w:tcPr>
+            <w:tcW w:w="3481" w:type="dxa"/>
+            <w:tcBorders>
+              <w:top w:val="single" w:sz="4" w:space="0" w:color="000000"/>
+              <w:left w:val="single" w:sz="4" w:space="0" w:color="000000"/>
+              <w:bottom w:val="single" w:sz="4" w:space="0" w:color="000000"/>
+              <w:right w:val="single" w:sz="4" w:space="0" w:color="000000"/>
+            </w:tcBorders>
+          </w:tcPr>
+          <w:p>
+            <w:pPr>
+              <w:spacing w:before="0" w:line="240" w:lineRule="auto"/>
+              <w:ind w:right="-166"/>
+              <w:rPr>
+                <w:rFonts w:cs="Arial"/>
+                <w:b/>
+                <w:sz w:val="28"/>
+                <w:szCs w:val="28"/>
+              </w:rPr>
+            </w:pPr>
+          </w:p>
+        </w:tc>
+        <w:tc>
+          <w:tcPr>
+            <w:tcW w:w="4633" w:type="dxa"/>
+            <w:tcBorders>
+              <w:top w:val="single" w:sz="4" w:space="0" w:color="000000"/>
+              <w:left w:val="single" w:sz="4" w:space="0" w:color="000000"/>
+              <w:bottom w:val="single" w:sz="4" w:space="0" w:color="000000"/>
+              <w:right w:val="single" w:sz="4" w:space="0" w:color="000000"/>
+            </w:tcBorders>
+          </w:tcPr>
+          <w:p>
+            <w:pPr>
+              <w:spacing w:before="0" w:line="240" w:lineRule="auto"/>
+              <w:rPr>
+                <w:rFonts w:ascii="BRH Malayalam Extra" w:hAnsi="BRH Malayalam Extra" w:cs="BRH Malayalam Extra"/>
+                <w:sz w:val="36"/>
+                <w:szCs w:val="36"/>
+              </w:rPr>
+            </w:pPr>
+          </w:p>
+        </w:tc>
+        <w:tc>
+          <w:tcPr>
+            <w:tcW w:w="5220" w:type="dxa"/>
+            <w:tcBorders>
+              <w:top w:val="single" w:sz="4" w:space="0" w:color="000000"/>
+              <w:left w:val="single" w:sz="4" w:space="0" w:color="000000"/>
+              <w:bottom w:val="single" w:sz="4" w:space="0" w:color="000000"/>
+              <w:right w:val="single" w:sz="4" w:space="0" w:color="000000"/>
+            </w:tcBorders>
+          </w:tcPr>
+          <w:p>
+            <w:pPr>
+              <w:spacing w:before="0" w:line="240" w:lineRule="auto"/>
+              <w:rPr>
+                <w:rFonts w:ascii="BRH Malayalam Extra" w:hAnsi="BRH Malayalam Extra" w:cs="BRH Malayalam Extra"/>
+                <w:sz w:val="36"/>
+                <w:szCs w:val="36"/>
+              </w:rPr>
+            </w:pPr>
+          </w:p>
+        </w:tc>
+      </w:tr>
+      <w:tr>
+        <w:trPr>
+          <w:trHeight w:val="689"/>
+        </w:trPr>
+        <w:tc>
+          <w:tcPr>
+            <w:tcW w:w="3481" w:type="dxa"/>
+            <w:tcBorders>
+              <w:top w:val="single" w:sz="4" w:space="0" w:color="000000"/>
+              <w:left w:val="single" w:sz="4" w:space="0" w:color="000000"/>
+              <w:bottom w:val="single" w:sz="4" w:space="0" w:color="000000"/>
+              <w:right w:val="single" w:sz="4" w:space="0" w:color="000000"/>
+            </w:tcBorders>
+          </w:tcPr>
+          <w:p>
+            <w:pPr>
+              <w:spacing w:before="0" w:line="240" w:lineRule="auto"/>
+              <w:ind w:right="-166"/>
+              <w:rPr>
+                <w:rFonts w:cs="Arial"/>
+                <w:b/>
+                <w:sz w:val="28"/>
+                <w:szCs w:val="28"/>
+              </w:rPr>
+            </w:pPr>
+          </w:p>
+        </w:tc>
+        <w:tc>
+          <w:tcPr>
+            <w:tcW w:w="4633" w:type="dxa"/>
+            <w:tcBorders>
+              <w:top w:val="single" w:sz="4" w:space="0" w:color="000000"/>
+              <w:left w:val="single" w:sz="4" w:space="0" w:color="000000"/>
+              <w:bottom w:val="single" w:sz="4" w:space="0" w:color="000000"/>
+              <w:right w:val="single" w:sz="4" w:space="0" w:color="000000"/>
+            </w:tcBorders>
+          </w:tcPr>
+          <w:p>
+            <w:pPr>
+              <w:spacing w:before="0" w:line="240" w:lineRule="auto"/>
+              <w:rPr>
+                <w:rFonts w:ascii="BRH Malayalam Extra" w:hAnsi="BRH Malayalam Extra" w:cs="BRH Malayalam Extra"/>
+                <w:sz w:val="36"/>
+                <w:szCs w:val="36"/>
+              </w:rPr>
+            </w:pPr>
+          </w:p>
+        </w:tc>
+        <w:tc>
+          <w:tcPr>
+            <w:tcW w:w="5220" w:type="dxa"/>
+            <w:tcBorders>
+              <w:top w:val="single" w:sz="4" w:space="0" w:color="000000"/>
+              <w:left w:val="single" w:sz="4" w:space="0" w:color="000000"/>
+              <w:bottom w:val="single" w:sz="4" w:space="0" w:color="000000"/>
+              <w:right w:val="single" w:sz="4" w:space="0" w:color="000000"/>
+            </w:tcBorders>
+          </w:tcPr>
+          <w:p>
+            <w:pPr>
+              <w:spacing w:before="0" w:line="240" w:lineRule="auto"/>
+              <w:rPr>
+                <w:rFonts w:ascii="BRH Malayalam Extra" w:hAnsi="BRH Malayalam Extra" w:cs="BRH Malayalam Extra"/>
+                <w:sz w:val="36"/>
+                <w:szCs w:val="36"/>
+              </w:rPr>
+            </w:pPr>
+          </w:p>
+        </w:tc>
+      </w:tr>
+      <w:tr>
+        <w:trPr>
+          <w:trHeight w:val="689"/>
+        </w:trPr>
+        <w:tc>
+          <w:tcPr>
+            <w:tcW w:w="3481" w:type="dxa"/>
+            <w:tcBorders>
+              <w:top w:val="single" w:sz="4" w:space="0" w:color="000000"/>
+              <w:left w:val="single" w:sz="4" w:space="0" w:color="000000"/>
+              <w:bottom w:val="single" w:sz="4" w:space="0" w:color="000000"/>
+              <w:right w:val="single" w:sz="4" w:space="0" w:color="000000"/>
+            </w:tcBorders>
+          </w:tcPr>
+          <w:p>
+            <w:pPr>
+              <w:spacing w:before="0" w:line="240" w:lineRule="auto"/>
+              <w:ind w:right="-166"/>
+              <w:rPr>
+                <w:rFonts w:cs="Arial"/>
+                <w:b/>
+                <w:sz w:val="28"/>
+                <w:szCs w:val="28"/>
+              </w:rPr>
+            </w:pPr>
+          </w:p>
+        </w:tc>
+        <w:tc>
+          <w:tcPr>
+            <w:tcW w:w="4633" w:type="dxa"/>
+            <w:tcBorders>
+              <w:top w:val="single" w:sz="4" w:space="0" w:color="000000"/>
+              <w:left w:val="single" w:sz="4" w:space="0" w:color="000000"/>
+              <w:bottom w:val="single" w:sz="4" w:space="0" w:color="000000"/>
+              <w:right w:val="single" w:sz="4" w:space="0" w:color="000000"/>
+            </w:tcBorders>
+          </w:tcPr>
+          <w:p>
+            <w:pPr>
+              <w:spacing w:before="0" w:line="240" w:lineRule="auto"/>
+              <w:rPr>
+                <w:rFonts w:ascii="BRH Malayalam Extra" w:hAnsi="BRH Malayalam Extra" w:cs="BRH Malayalam Extra"/>
+                <w:sz w:val="36"/>
+                <w:szCs w:val="36"/>
+              </w:rPr>
+            </w:pPr>
+          </w:p>
+        </w:tc>
+        <w:tc>
+          <w:tcPr>
+            <w:tcW w:w="5220" w:type="dxa"/>
+            <w:tcBorders>
+              <w:top w:val="single" w:sz="4" w:space="0" w:color="000000"/>
+              <w:left w:val="single" w:sz="4" w:space="0" w:color="000000"/>
+              <w:bottom w:val="single" w:sz="4" w:space="0" w:color="000000"/>
+              <w:right w:val="single" w:sz="4" w:space="0" w:color="000000"/>
+            </w:tcBorders>
+          </w:tcPr>
+          <w:p>
+            <w:pPr>
+              <w:spacing w:before="0" w:line="240" w:lineRule="auto"/>
+              <w:rPr>
+                <w:rFonts w:ascii="BRH Malayalam Extra" w:hAnsi="BRH Malayalam Extra" w:cs="BRH Malayalam Extra"/>
+                <w:sz w:val="36"/>
+                <w:szCs w:val="36"/>
+              </w:rPr>
+            </w:pPr>
+          </w:p>
+        </w:tc>
+      </w:tr>
+      <w:tr>
+        <w:trPr>
+          <w:trHeight w:val="689"/>
+        </w:trPr>
+        <w:tc>
+          <w:tcPr>
+            <w:tcW w:w="3481" w:type="dxa"/>
+            <w:tcBorders>
+              <w:top w:val="single" w:sz="4" w:space="0" w:color="000000"/>
+              <w:left w:val="single" w:sz="4" w:space="0" w:color="000000"/>
+              <w:bottom w:val="single" w:sz="4" w:space="0" w:color="000000"/>
+              <w:right w:val="single" w:sz="4" w:space="0" w:color="000000"/>
+            </w:tcBorders>
+          </w:tcPr>
+          <w:p>
+            <w:pPr>
+              <w:spacing w:before="0" w:line="240" w:lineRule="auto"/>
+              <w:ind w:right="-166"/>
+              <w:rPr>
+                <w:rFonts w:cs="Arial"/>
+                <w:b/>
+                <w:sz w:val="28"/>
+                <w:szCs w:val="28"/>
+              </w:rPr>
+            </w:pPr>
+          </w:p>
+        </w:tc>
+        <w:tc>
+          <w:tcPr>
+            <w:tcW w:w="4633" w:type="dxa"/>
+            <w:tcBorders>
+              <w:top w:val="single" w:sz="4" w:space="0" w:color="000000"/>
+              <w:left w:val="single" w:sz="4" w:space="0" w:color="000000"/>
+              <w:bottom w:val="single" w:sz="4" w:space="0" w:color="000000"/>
+              <w:right w:val="single" w:sz="4" w:space="0" w:color="000000"/>
+            </w:tcBorders>
+          </w:tcPr>
+          <w:p>
+            <w:pPr>
+              <w:spacing w:before="0" w:line="240" w:lineRule="auto"/>
+              <w:rPr>
+                <w:rFonts w:ascii="BRH Malayalam Extra" w:hAnsi="BRH Malayalam Extra" w:cs="BRH Malayalam Extra"/>
+                <w:sz w:val="36"/>
+                <w:szCs w:val="36"/>
+              </w:rPr>
+            </w:pPr>
+          </w:p>
+        </w:tc>
+        <w:tc>
+          <w:tcPr>
+            <w:tcW w:w="5220" w:type="dxa"/>
+            <w:tcBorders>
+              <w:top w:val="single" w:sz="4" w:space="0" w:color="000000"/>
+              <w:left w:val="single" w:sz="4" w:space="0" w:color="000000"/>
+              <w:bottom w:val="single" w:sz="4" w:space="0" w:color="000000"/>
+              <w:right w:val="single" w:sz="4" w:space="0" w:color="000000"/>
+            </w:tcBorders>
+          </w:tcPr>
+          <w:p>
+            <w:pPr>
+              <w:spacing w:before="0" w:line="240" w:lineRule="auto"/>
+              <w:rPr>
+                <w:rFonts w:ascii="BRH Malayalam Extra" w:hAnsi="BRH Malayalam Extra" w:cs="BRH Malayalam Extra"/>
+                <w:sz w:val="36"/>
+                <w:szCs w:val="36"/>
+              </w:rPr>
+            </w:pPr>
+          </w:p>
+        </w:tc>
+      </w:tr>
+      <w:tr>
+        <w:trPr>
+          <w:trHeight w:val="689"/>
+        </w:trPr>
+        <w:tc>
+          <w:tcPr>
+            <w:tcW w:w="3481" w:type="dxa"/>
+            <w:tcBorders>
+              <w:top w:val="single" w:sz="4" w:space="0" w:color="000000"/>
+              <w:left w:val="single" w:sz="4" w:space="0" w:color="000000"/>
+              <w:bottom w:val="single" w:sz="4" w:space="0" w:color="000000"/>
+              <w:right w:val="single" w:sz="4" w:space="0" w:color="000000"/>
+            </w:tcBorders>
+          </w:tcPr>
+          <w:p>
+            <w:pPr>
+              <w:spacing w:before="0" w:line="240" w:lineRule="auto"/>
+              <w:ind w:right="-166"/>
+              <w:rPr>
+                <w:rFonts w:cs="Arial"/>
+                <w:b/>
+                <w:sz w:val="28"/>
+                <w:szCs w:val="28"/>
+              </w:rPr>
+            </w:pPr>
+          </w:p>
+        </w:tc>
+        <w:tc>
+          <w:tcPr>
+            <w:tcW w:w="4633" w:type="dxa"/>
+            <w:tcBorders>
+              <w:top w:val="single" w:sz="4" w:space="0" w:color="000000"/>
+              <w:left w:val="single" w:sz="4" w:space="0" w:color="000000"/>
+              <w:bottom w:val="single" w:sz="4" w:space="0" w:color="000000"/>
+              <w:right w:val="single" w:sz="4" w:space="0" w:color="000000"/>
+            </w:tcBorders>
+          </w:tcPr>
+          <w:p>
+            <w:pPr>
+              <w:spacing w:before="0" w:line="240" w:lineRule="auto"/>
+              <w:rPr>
+                <w:rFonts w:ascii="BRH Malayalam Extra" w:hAnsi="BRH Malayalam Extra" w:cs="BRH Malayalam Extra"/>
+                <w:sz w:val="36"/>
+                <w:szCs w:val="36"/>
+              </w:rPr>
+            </w:pPr>
+          </w:p>
+        </w:tc>
+        <w:tc>
+          <w:tcPr>
+            <w:tcW w:w="5220" w:type="dxa"/>
+            <w:tcBorders>
+              <w:top w:val="single" w:sz="4" w:space="0" w:color="000000"/>
+              <w:left w:val="single" w:sz="4" w:space="0" w:color="000000"/>
+              <w:bottom w:val="single" w:sz="4" w:space="0" w:color="000000"/>
+              <w:right w:val="single" w:sz="4" w:space="0" w:color="000000"/>
+            </w:tcBorders>
+          </w:tcPr>
+          <w:p>
+            <w:pPr>
+              <w:spacing w:before="0" w:line="240" w:lineRule="auto"/>
+              <w:rPr>
+                <w:rFonts w:ascii="BRH Malayalam Extra" w:hAnsi="BRH Malayalam Extra" w:cs="BRH Malayalam Extra"/>
+                <w:sz w:val="36"/>
+                <w:szCs w:val="36"/>
+              </w:rPr>
+            </w:pPr>
+          </w:p>
+        </w:tc>
+      </w:tr>
+      <w:tr>
+        <w:trPr>
+          <w:trHeight w:val="689"/>
+        </w:trPr>
+        <w:tc>
+          <w:tcPr>
+            <w:tcW w:w="3481" w:type="dxa"/>
+            <w:tcBorders>
+              <w:top w:val="single" w:sz="4" w:space="0" w:color="000000"/>
+              <w:left w:val="single" w:sz="4" w:space="0" w:color="000000"/>
+              <w:bottom w:val="single" w:sz="4" w:space="0" w:color="000000"/>
+              <w:right w:val="single" w:sz="4" w:space="0" w:color="000000"/>
+            </w:tcBorders>
+          </w:tcPr>
+          <w:p>
+            <w:pPr>
+              <w:spacing w:before="0" w:line="240" w:lineRule="auto"/>
+              <w:ind w:right="-166"/>
+              <w:rPr>
+                <w:rFonts w:cs="Arial"/>
+                <w:b/>
+                <w:sz w:val="28"/>
+                <w:szCs w:val="28"/>
+              </w:rPr>
+            </w:pPr>
+          </w:p>
+        </w:tc>
+        <w:tc>
+          <w:tcPr>
+            <w:tcW w:w="4633" w:type="dxa"/>
+            <w:tcBorders>
+              <w:top w:val="single" w:sz="4" w:space="0" w:color="000000"/>
+              <w:left w:val="single" w:sz="4" w:space="0" w:color="000000"/>
+              <w:bottom w:val="single" w:sz="4" w:space="0" w:color="000000"/>
+              <w:right w:val="single" w:sz="4" w:space="0" w:color="000000"/>
+            </w:tcBorders>
+          </w:tcPr>
+          <w:p>
+            <w:pPr>
+              <w:spacing w:before="0" w:line="240" w:lineRule="auto"/>
+              <w:rPr>
+                <w:rFonts w:ascii="BRH Malayalam Extra" w:hAnsi="BRH Malayalam Extra" w:cs="BRH Malayalam Extra"/>
+                <w:sz w:val="36"/>
+                <w:szCs w:val="36"/>
+              </w:rPr>
+            </w:pPr>
+          </w:p>
+        </w:tc>
+        <w:tc>
+          <w:tcPr>
+            <w:tcW w:w="5220" w:type="dxa"/>
+            <w:tcBorders>
+              <w:top w:val="single" w:sz="4" w:space="0" w:color="000000"/>
+              <w:left w:val="single" w:sz="4" w:space="0" w:color="000000"/>
+              <w:bottom w:val="single" w:sz="4" w:space="0" w:color="000000"/>
+              <w:right w:val="single" w:sz="4" w:space="0" w:color="000000"/>
+            </w:tcBorders>
+          </w:tcPr>
+          <w:p>
+            <w:pPr>
+              <w:spacing w:before="0" w:line="240" w:lineRule="auto"/>
+              <w:rPr>
+                <w:rFonts w:ascii="BRH Malayalam Extra" w:hAnsi="BRH Malayalam Extra" w:cs="BRH Malayalam Extra"/>
+                <w:sz w:val="36"/>
+                <w:szCs w:val="36"/>
+              </w:rPr>
+            </w:pPr>
           </w:p>
         </w:tc>
       </w:tr>
@@ -1137,7 +3547,6 @@
                 <w:sz w:val="28"/>
                 <w:szCs w:val="28"/>
               </w:rPr>
-              <w:lastRenderedPageBreak/>
               <w:t>9.</w:t>
             </w:r>
             <w:r>
@@ -1842,6 +4251,7 @@
                 <w:b/>
                 <w:szCs w:val="28"/>
               </w:rPr>
+              <w:lastRenderedPageBreak/>
               <w:t>12.</w:t>
             </w:r>
             <w:r>
@@ -3099,7 +5509,6 @@
                 <w:sz w:val="28"/>
                 <w:szCs w:val="28"/>
               </w:rPr>
-              <w:lastRenderedPageBreak/>
               <w:t>Item No - 14.</w:t>
             </w:r>
             <w:r>
@@ -3887,6 +6296,7 @@
                 <w:sz w:val="28"/>
                 <w:szCs w:val="28"/>
               </w:rPr>
+              <w:lastRenderedPageBreak/>
               <w:t>Rudra Kramam</w:t>
             </w:r>
           </w:p>
@@ -5014,7 +7424,6 @@
                 <w:sz w:val="28"/>
                 <w:szCs w:val="28"/>
               </w:rPr>
-              <w:lastRenderedPageBreak/>
               <w:t xml:space="preserve">3.2.2 – aachmanam </w:t>
             </w:r>
           </w:p>
@@ -5396,6 +7805,7 @@
                 <w:sz w:val="28"/>
                 <w:szCs w:val="28"/>
               </w:rPr>
+              <w:lastRenderedPageBreak/>
               <w:t>19.1.7 – karpooraneerAjam</w:t>
             </w:r>
           </w:p>
@@ -29603,7 +32013,7 @@
         <w:bCs/>
         <w:noProof/>
       </w:rPr>
-      <w:t>2</w:t>
+      <w:t>20</w:t>
     </w:r>
     <w:r>
       <w:rPr>
@@ -29646,7 +32056,7 @@
         <w:bCs/>
         <w:noProof/>
       </w:rPr>
-      <w:t>22</w:t>
+      <w:t>24</w:t>
     </w:r>
     <w:r>
       <w:rPr>
@@ -29779,7 +32189,7 @@
         <w:bCs/>
         <w:noProof/>
       </w:rPr>
-      <w:t>1</w:t>
+      <w:t>21</w:t>
     </w:r>
     <w:r>
       <w:rPr>
@@ -29822,7 +32232,7 @@
         <w:bCs/>
         <w:noProof/>
       </w:rPr>
-      <w:t>22</w:t>
+      <w:t>24</w:t>
     </w:r>
     <w:r>
       <w:rPr>
@@ -31570,7 +33980,7 @@
 </file>
 
 <file path=customXml/itemProps1.xml><?xml version="1.0" encoding="utf-8"?>
-<ds:datastoreItem xmlns:ds="http://schemas.openxmlformats.org/officeDocument/2006/customXml" ds:itemID="{8EA92315-E8CA-4C42-99AC-D6C226C7E2B7}">
+<ds:datastoreItem xmlns:ds="http://schemas.openxmlformats.org/officeDocument/2006/customXml" ds:itemID="{C7DCAD22-3A30-4469-9C19-2872624ACE5B}">
   <ds:schemaRefs>
     <ds:schemaRef ds:uri="http://schemas.openxmlformats.org/officeDocument/2006/bibliography"/>
   </ds:schemaRefs>

</xml_diff>

<commit_message>
nmv 08 08 2022
</commit_message>
<xml_diff>
--- a/Shiva-Stuti/Siva Stuti Malayalam Corrections.docx
+++ b/Shiva-Stuti/Siva Stuti Malayalam Corrections.docx
@@ -1535,8 +1535,6 @@
               </w:rPr>
               <w:t>kI</w:t>
             </w:r>
-            <w:bookmarkStart w:id="0" w:name="_GoBack"/>
-            <w:bookmarkEnd w:id="0"/>
             <w:r>
               <w:rPr>
                 <w:rFonts w:ascii="BRH Malayalam Extra" w:hAnsi="BRH Malayalam Extra" w:cs="BRH Malayalam Extra"/>
@@ -2116,6 +2114,150 @@
                 <w:szCs w:val="28"/>
               </w:rPr>
             </w:pPr>
+            <w:r>
+              <w:rPr>
+                <w:rFonts w:cs="Arial"/>
+                <w:b/>
+                <w:sz w:val="28"/>
+                <w:szCs w:val="28"/>
+              </w:rPr>
+              <w:t>9.5</w:t>
+            </w:r>
+            <w:r>
+              <w:rPr>
+                <w:rFonts w:cs="Arial"/>
+                <w:b/>
+                <w:sz w:val="28"/>
+                <w:szCs w:val="28"/>
+              </w:rPr>
+              <w:t xml:space="preserve"> </w:t>
+            </w:r>
+            <w:r>
+              <w:rPr>
+                <w:rFonts w:cs="Arial"/>
+                <w:b/>
+                <w:sz w:val="28"/>
+                <w:szCs w:val="28"/>
+              </w:rPr>
+              <w:t>Prati pUruShadvayam</w:t>
+            </w:r>
+          </w:p>
+          <w:p>
+            <w:pPr>
+              <w:spacing w:before="0" w:line="240" w:lineRule="auto"/>
+              <w:ind w:right="-166"/>
+              <w:rPr>
+                <w:rFonts w:cs="Arial"/>
+                <w:b/>
+                <w:sz w:val="28"/>
+                <w:szCs w:val="28"/>
+              </w:rPr>
+            </w:pPr>
+            <w:r>
+              <w:rPr>
+                <w:rFonts w:cs="Arial"/>
+                <w:b/>
+                <w:sz w:val="28"/>
+                <w:szCs w:val="28"/>
+              </w:rPr>
+              <w:t xml:space="preserve">Para No. - </w:t>
+            </w:r>
+            <w:r>
+              <w:rPr>
+                <w:rFonts w:cs="Arial"/>
+                <w:b/>
+                <w:sz w:val="28"/>
+                <w:szCs w:val="28"/>
+              </w:rPr>
+              <w:t>7</w:t>
+            </w:r>
+          </w:p>
+          <w:p>
+            <w:pPr>
+              <w:spacing w:before="0" w:line="240" w:lineRule="auto"/>
+              <w:ind w:right="-166"/>
+              <w:rPr>
+                <w:rFonts w:cs="Arial"/>
+                <w:b/>
+                <w:sz w:val="28"/>
+                <w:szCs w:val="28"/>
+              </w:rPr>
+            </w:pPr>
+            <w:r>
+              <w:rPr>
+                <w:rFonts w:cs="Arial"/>
+                <w:b/>
+                <w:sz w:val="28"/>
+                <w:szCs w:val="28"/>
+              </w:rPr>
+              <w:t>Statement</w:t>
+            </w:r>
+            <w:r>
+              <w:rPr>
+                <w:rFonts w:cs="Arial"/>
+                <w:b/>
+                <w:sz w:val="28"/>
+                <w:szCs w:val="28"/>
+              </w:rPr>
+              <w:t xml:space="preserve"> </w:t>
+            </w:r>
+            <w:r>
+              <w:rPr>
+                <w:rFonts w:cs="Arial"/>
+                <w:b/>
+                <w:sz w:val="28"/>
+                <w:szCs w:val="28"/>
+              </w:rPr>
+              <w:t xml:space="preserve">No. </w:t>
+            </w:r>
+            <w:r>
+              <w:rPr>
+                <w:rFonts w:cs="Arial"/>
+                <w:b/>
+                <w:sz w:val="28"/>
+                <w:szCs w:val="28"/>
+              </w:rPr>
+              <w:t xml:space="preserve">– </w:t>
+            </w:r>
+            <w:r>
+              <w:rPr>
+                <w:rFonts w:cs="Arial"/>
+                <w:b/>
+                <w:sz w:val="28"/>
+                <w:szCs w:val="28"/>
+              </w:rPr>
+              <w:t>4</w:t>
+            </w:r>
+          </w:p>
+          <w:p>
+            <w:pPr>
+              <w:spacing w:before="0" w:line="240" w:lineRule="auto"/>
+              <w:ind w:right="-166"/>
+              <w:rPr>
+                <w:rFonts w:cs="Arial"/>
+                <w:b/>
+                <w:sz w:val="28"/>
+                <w:szCs w:val="28"/>
+              </w:rPr>
+            </w:pPr>
+            <w:r>
+              <w:rPr>
+                <w:rFonts w:cs="Arial"/>
+                <w:b/>
+                <w:sz w:val="28"/>
+                <w:szCs w:val="28"/>
+              </w:rPr>
+              <w:t xml:space="preserve">Page No. </w:t>
+            </w:r>
+            <w:r>
+              <w:rPr>
+                <w:rFonts w:cs="Arial"/>
+                <w:b/>
+                <w:sz w:val="28"/>
+                <w:szCs w:val="28"/>
+              </w:rPr>
+              <w:t>106</w:t>
+            </w:r>
           </w:p>
         </w:tc>
         <w:tc>
@@ -2137,6 +2279,31 @@
                 <w:szCs w:val="36"/>
               </w:rPr>
             </w:pPr>
+            <w:r>
+              <w:rPr>
+                <w:rFonts w:ascii="BRH Malayalam Extra" w:hAnsi="BRH Malayalam Extra" w:cs="BRH Malayalam Extra"/>
+                <w:sz w:val="36"/>
+                <w:szCs w:val="36"/>
+              </w:rPr>
+              <w:t>hM—sõ mz</w:t>
+            </w:r>
+            <w:r>
+              <w:rPr>
+                <w:rFonts w:ascii="BRH Malayalam Extra" w:hAnsi="BRH Malayalam Extra" w:cs="BRH Malayalam Extra"/>
+                <w:sz w:val="36"/>
+                <w:szCs w:val="36"/>
+                <w:highlight w:val="yellow"/>
+              </w:rPr>
+              <w:t>eþ</w:t>
+            </w:r>
+            <w:r>
+              <w:rPr>
+                <w:rFonts w:ascii="BRH Malayalam Extra" w:hAnsi="BRH Malayalam Extra" w:cs="BRH Malayalam Extra"/>
+                <w:sz w:val="36"/>
+                <w:szCs w:val="36"/>
+              </w:rPr>
+              <w:t>¥Ç |</w:t>
+            </w:r>
           </w:p>
         </w:tc>
         <w:tc>
@@ -2151,13 +2318,53 @@
           </w:tcPr>
           <w:p>
             <w:pPr>
-              <w:spacing w:before="0" w:line="240" w:lineRule="auto"/>
-              <w:rPr>
-                <w:rFonts w:ascii="BRH Malayalam Extra" w:hAnsi="BRH Malayalam Extra" w:cs="BRH Malayalam Extra"/>
-                <w:sz w:val="36"/>
-                <w:szCs w:val="36"/>
-              </w:rPr>
-            </w:pPr>
+              <w:autoSpaceDE w:val="0"/>
+              <w:autoSpaceDN w:val="0"/>
+              <w:adjustRightInd w:val="0"/>
+              <w:spacing w:before="0" w:line="240" w:lineRule="auto"/>
+              <w:rPr>
+                <w:rFonts w:ascii="BRH Malayalam Extra" w:hAnsi="BRH Malayalam Extra" w:cs="BRH Malayalam Extra"/>
+                <w:sz w:val="36"/>
+                <w:szCs w:val="36"/>
+              </w:rPr>
+            </w:pPr>
+            <w:r>
+              <w:rPr>
+                <w:rFonts w:ascii="BRH Malayalam Extra" w:hAnsi="BRH Malayalam Extra" w:cs="BRH Malayalam Extra"/>
+                <w:sz w:val="36"/>
+                <w:szCs w:val="36"/>
+              </w:rPr>
+              <w:t>hM—sõ mz</w:t>
+            </w:r>
+            <w:r>
+              <w:rPr>
+                <w:rFonts w:ascii="BRH Malayalam" w:hAnsi="BRH Malayalam" w:cs="BRH Malayalam"/>
+                <w:color w:val="000000"/>
+                <w:sz w:val="36"/>
+                <w:szCs w:val="40"/>
+                <w:highlight w:val="green"/>
+                <w:lang w:val="en-IN" w:eastAsia="en-IN"/>
+              </w:rPr>
+              <w:t>f</w:t>
+            </w:r>
+            <w:r>
+              <w:rPr>
+                <w:rFonts w:ascii="BRH Malayalam" w:hAnsi="BRH Malayalam" w:cs="BRH Malayalam"/>
+                <w:color w:val="000000"/>
+                <w:sz w:val="36"/>
+                <w:szCs w:val="40"/>
+                <w:lang w:val="en-IN" w:eastAsia="en-IN"/>
+              </w:rPr>
+              <w:t>þ</w:t>
+            </w:r>
+            <w:r>
+              <w:rPr>
+                <w:rFonts w:ascii="BRH Malayalam Extra" w:hAnsi="BRH Malayalam Extra" w:cs="BRH Malayalam Extra"/>
+                <w:sz w:val="36"/>
+                <w:szCs w:val="36"/>
+              </w:rPr>
+              <w:t>¥Ç |</w:t>
+            </w:r>
           </w:p>
         </w:tc>
       </w:tr>
@@ -2186,6 +2393,114 @@
                 <w:szCs w:val="28"/>
               </w:rPr>
             </w:pPr>
+            <w:r>
+              <w:rPr>
+                <w:rFonts w:cs="Arial"/>
+                <w:b/>
+                <w:sz w:val="28"/>
+                <w:szCs w:val="28"/>
+              </w:rPr>
+              <w:t>9.5 Prati pUruShadvayam</w:t>
+            </w:r>
+          </w:p>
+          <w:p>
+            <w:pPr>
+              <w:spacing w:before="0" w:line="240" w:lineRule="auto"/>
+              <w:ind w:right="-166"/>
+              <w:rPr>
+                <w:rFonts w:cs="Arial"/>
+                <w:b/>
+                <w:sz w:val="28"/>
+                <w:szCs w:val="28"/>
+              </w:rPr>
+            </w:pPr>
+            <w:r>
+              <w:rPr>
+                <w:rFonts w:cs="Arial"/>
+                <w:b/>
+                <w:sz w:val="28"/>
+                <w:szCs w:val="28"/>
+              </w:rPr>
+              <w:t xml:space="preserve">Para No. - </w:t>
+            </w:r>
+            <w:r>
+              <w:rPr>
+                <w:rFonts w:cs="Arial"/>
+                <w:b/>
+                <w:sz w:val="28"/>
+                <w:szCs w:val="28"/>
+              </w:rPr>
+              <w:t>7</w:t>
+            </w:r>
+          </w:p>
+          <w:p>
+            <w:pPr>
+              <w:spacing w:before="0" w:line="240" w:lineRule="auto"/>
+              <w:ind w:right="-166"/>
+              <w:rPr>
+                <w:rFonts w:cs="Arial"/>
+                <w:b/>
+                <w:sz w:val="28"/>
+                <w:szCs w:val="28"/>
+              </w:rPr>
+            </w:pPr>
+            <w:r>
+              <w:rPr>
+                <w:rFonts w:cs="Arial"/>
+                <w:b/>
+                <w:sz w:val="28"/>
+                <w:szCs w:val="28"/>
+              </w:rPr>
+              <w:t xml:space="preserve">Statement </w:t>
+            </w:r>
+            <w:r>
+              <w:rPr>
+                <w:rFonts w:cs="Arial"/>
+                <w:b/>
+                <w:sz w:val="28"/>
+                <w:szCs w:val="28"/>
+              </w:rPr>
+              <w:t xml:space="preserve">No. </w:t>
+            </w:r>
+            <w:r>
+              <w:rPr>
+                <w:rFonts w:cs="Arial"/>
+                <w:b/>
+                <w:sz w:val="28"/>
+                <w:szCs w:val="28"/>
+              </w:rPr>
+              <w:t xml:space="preserve">– </w:t>
+            </w:r>
+            <w:r>
+              <w:rPr>
+                <w:rFonts w:cs="Arial"/>
+                <w:b/>
+                <w:sz w:val="28"/>
+                <w:szCs w:val="28"/>
+              </w:rPr>
+              <w:t>8</w:t>
+            </w:r>
+          </w:p>
+          <w:p>
+            <w:pPr>
+              <w:spacing w:before="0" w:line="240" w:lineRule="auto"/>
+              <w:ind w:right="-166"/>
+              <w:rPr>
+                <w:rFonts w:cs="Arial"/>
+                <w:b/>
+                <w:sz w:val="28"/>
+                <w:szCs w:val="28"/>
+              </w:rPr>
+            </w:pPr>
+            <w:r>
+              <w:rPr>
+                <w:rFonts w:cs="Arial"/>
+                <w:b/>
+                <w:sz w:val="28"/>
+                <w:szCs w:val="28"/>
+              </w:rPr>
+              <w:t>Page No. 106</w:t>
+            </w:r>
           </w:p>
         </w:tc>
         <w:tc>
@@ -2207,6 +2522,31 @@
                 <w:szCs w:val="36"/>
               </w:rPr>
             </w:pPr>
+            <w:r>
+              <w:rPr>
+                <w:rFonts w:ascii="BRH Malayalam Extra" w:hAnsi="BRH Malayalam Extra" w:cs="BRH Malayalam Extra"/>
+                <w:sz w:val="36"/>
+                <w:szCs w:val="36"/>
+              </w:rPr>
+              <w:t>CZõx—t dy–kp—¤¤</w:t>
+            </w:r>
+            <w:r>
+              <w:rPr>
+                <w:rFonts w:ascii="BRH Malayalam Extra" w:hAnsi="BRH Malayalam Extra" w:cs="BRH Malayalam Extra"/>
+                <w:sz w:val="36"/>
+                <w:szCs w:val="36"/>
+                <w:highlight w:val="yellow"/>
+              </w:rPr>
+              <w:t>Z</w:t>
+            </w:r>
+            <w:r>
+              <w:rPr>
+                <w:rFonts w:ascii="BRH Malayalam Extra" w:hAnsi="BRH Malayalam Extra" w:cs="BRH Malayalam Extra"/>
+                <w:sz w:val="36"/>
+                <w:szCs w:val="36"/>
+              </w:rPr>
+              <w:t>õ |</w:t>
+            </w:r>
           </w:p>
         </w:tc>
         <w:tc>
@@ -2228,6 +2568,33 @@
                 <w:szCs w:val="36"/>
               </w:rPr>
             </w:pPr>
+            <w:r>
+              <w:rPr>
+                <w:rFonts w:ascii="BRH Malayalam Extra" w:hAnsi="BRH Malayalam Extra" w:cs="BRH Malayalam Extra"/>
+                <w:sz w:val="36"/>
+                <w:szCs w:val="36"/>
+              </w:rPr>
+              <w:t>CZõx—t dy–kp—¤¤</w:t>
+            </w:r>
+            <w:r>
+              <w:rPr>
+                <w:rFonts w:ascii="BRH Malayalam" w:hAnsi="BRH Malayalam" w:cs="BRH Malayalam"/>
+                <w:color w:val="000000"/>
+                <w:sz w:val="36"/>
+                <w:szCs w:val="40"/>
+                <w:highlight w:val="green"/>
+                <w:lang w:val="en-IN" w:eastAsia="en-IN"/>
+              </w:rPr>
+              <w:t>À</w:t>
+            </w:r>
+            <w:r>
+              <w:rPr>
+                <w:rFonts w:ascii="BRH Malayalam Extra" w:hAnsi="BRH Malayalam Extra" w:cs="BRH Malayalam Extra"/>
+                <w:sz w:val="36"/>
+                <w:szCs w:val="36"/>
+              </w:rPr>
+              <w:t>õ |</w:t>
+            </w:r>
           </w:p>
         </w:tc>
       </w:tr>
@@ -2256,6 +2623,143 @@
                 <w:szCs w:val="28"/>
               </w:rPr>
             </w:pPr>
+            <w:r>
+              <w:rPr>
+                <w:rFonts w:cs="Arial"/>
+                <w:b/>
+                <w:sz w:val="28"/>
+                <w:szCs w:val="28"/>
+              </w:rPr>
+              <w:t>9.7</w:t>
+            </w:r>
+            <w:r>
+              <w:rPr>
+                <w:rFonts w:cs="Arial"/>
+                <w:b/>
+                <w:sz w:val="28"/>
+                <w:szCs w:val="28"/>
+              </w:rPr>
+              <w:t xml:space="preserve"> P</w:t>
+            </w:r>
+            <w:r>
+              <w:rPr>
+                <w:rFonts w:cs="Arial"/>
+                <w:b/>
+                <w:sz w:val="28"/>
+                <w:szCs w:val="28"/>
+              </w:rPr>
+              <w:t>anchaa~ga rudraH</w:t>
+            </w:r>
+          </w:p>
+          <w:p>
+            <w:pPr>
+              <w:spacing w:before="0" w:line="240" w:lineRule="auto"/>
+              <w:ind w:right="-166"/>
+              <w:rPr>
+                <w:rFonts w:cs="Arial"/>
+                <w:b/>
+                <w:sz w:val="28"/>
+                <w:szCs w:val="28"/>
+              </w:rPr>
+            </w:pPr>
+            <w:r>
+              <w:rPr>
+                <w:rFonts w:cs="Arial"/>
+                <w:b/>
+                <w:sz w:val="28"/>
+                <w:szCs w:val="28"/>
+              </w:rPr>
+              <w:t xml:space="preserve">Para No. - </w:t>
+            </w:r>
+            <w:r>
+              <w:rPr>
+                <w:rFonts w:cs="Arial"/>
+                <w:b/>
+                <w:sz w:val="28"/>
+                <w:szCs w:val="28"/>
+              </w:rPr>
+              <w:t>3</w:t>
+            </w:r>
+          </w:p>
+          <w:p>
+            <w:pPr>
+              <w:spacing w:before="0" w:line="240" w:lineRule="auto"/>
+              <w:ind w:right="-166"/>
+              <w:rPr>
+                <w:rFonts w:cs="Arial"/>
+                <w:b/>
+                <w:sz w:val="28"/>
+                <w:szCs w:val="28"/>
+              </w:rPr>
+            </w:pPr>
+            <w:r>
+              <w:rPr>
+                <w:rFonts w:cs="Arial"/>
+                <w:b/>
+                <w:sz w:val="28"/>
+                <w:szCs w:val="28"/>
+              </w:rPr>
+              <w:t xml:space="preserve">Statement </w:t>
+            </w:r>
+            <w:r>
+              <w:rPr>
+                <w:rFonts w:cs="Arial"/>
+                <w:b/>
+                <w:sz w:val="28"/>
+                <w:szCs w:val="28"/>
+              </w:rPr>
+              <w:t xml:space="preserve">No. </w:t>
+            </w:r>
+            <w:r>
+              <w:rPr>
+                <w:rFonts w:cs="Arial"/>
+                <w:b/>
+                <w:sz w:val="28"/>
+                <w:szCs w:val="28"/>
+              </w:rPr>
+              <w:t xml:space="preserve">– </w:t>
+            </w:r>
+            <w:r>
+              <w:rPr>
+                <w:rFonts w:cs="Arial"/>
+                <w:b/>
+                <w:sz w:val="28"/>
+                <w:szCs w:val="28"/>
+              </w:rPr>
+              <w:t>2</w:t>
+            </w:r>
+          </w:p>
+          <w:p>
+            <w:pPr>
+              <w:spacing w:before="0" w:line="240" w:lineRule="auto"/>
+              <w:ind w:right="-166"/>
+              <w:rPr>
+                <w:rFonts w:cs="Arial"/>
+                <w:b/>
+                <w:sz w:val="28"/>
+                <w:szCs w:val="28"/>
+              </w:rPr>
+            </w:pPr>
+            <w:r>
+              <w:rPr>
+                <w:rFonts w:cs="Arial"/>
+                <w:b/>
+                <w:sz w:val="28"/>
+                <w:szCs w:val="28"/>
+              </w:rPr>
+              <w:t>Page No. 10</w:t>
+            </w:r>
+            <w:r>
+              <w:rPr>
+                <w:rFonts w:cs="Arial"/>
+                <w:b/>
+                <w:sz w:val="28"/>
+                <w:szCs w:val="28"/>
+              </w:rPr>
+              <w:t>8</w:t>
+            </w:r>
+            <w:bookmarkStart w:id="0" w:name="_GoBack"/>
+            <w:bookmarkEnd w:id="0"/>
           </w:p>
         </w:tc>
         <w:tc>
@@ -2277,6 +2781,31 @@
                 <w:szCs w:val="36"/>
               </w:rPr>
             </w:pPr>
+            <w:r>
+              <w:rPr>
+                <w:rFonts w:ascii="BRH Malayalam Extra" w:hAnsi="BRH Malayalam Extra" w:cs="BRH Malayalam Extra"/>
+                <w:sz w:val="36"/>
+                <w:szCs w:val="36"/>
+              </w:rPr>
+              <w:t>i£–</w:t>
+            </w:r>
+            <w:r>
+              <w:rPr>
+                <w:rFonts w:ascii="BRH Malayalam Extra" w:hAnsi="BRH Malayalam Extra" w:cs="BRH Malayalam Extra"/>
+                <w:sz w:val="36"/>
+                <w:szCs w:val="36"/>
+                <w:highlight w:val="yellow"/>
+              </w:rPr>
+              <w:t>¥Zõx</w:t>
+            </w:r>
+            <w:r>
+              <w:rPr>
+                <w:rFonts w:ascii="BRH Malayalam Extra" w:hAnsi="BRH Malayalam Extra" w:cs="BRH Malayalam Extra"/>
+                <w:sz w:val="36"/>
+                <w:szCs w:val="36"/>
+              </w:rPr>
+              <w:t>—ª i¡—±zj–</w:t>
+            </w:r>
           </w:p>
         </w:tc>
         <w:tc>
@@ -2298,6 +2827,31 @@
                 <w:szCs w:val="36"/>
               </w:rPr>
             </w:pPr>
+            <w:r>
+              <w:rPr>
+                <w:rFonts w:ascii="BRH Malayalam Extra" w:hAnsi="BRH Malayalam Extra" w:cs="BRH Malayalam Extra"/>
+                <w:sz w:val="36"/>
+                <w:szCs w:val="36"/>
+              </w:rPr>
+              <w:t>i£–</w:t>
+            </w:r>
+            <w:r>
+              <w:rPr>
+                <w:rFonts w:ascii="BRH Malayalam Extra" w:hAnsi="BRH Malayalam Extra" w:cs="BRH Malayalam Extra"/>
+                <w:sz w:val="36"/>
+                <w:szCs w:val="36"/>
+                <w:highlight w:val="green"/>
+              </w:rPr>
+              <w:t>¥Zõx</w:t>
+            </w:r>
+            <w:r>
+              <w:rPr>
+                <w:rFonts w:ascii="BRH Malayalam Extra" w:hAnsi="BRH Malayalam Extra" w:cs="BRH Malayalam Extra"/>
+                <w:sz w:val="36"/>
+                <w:szCs w:val="36"/>
+              </w:rPr>
+              <w:t>ª i¡—±zj–</w:t>
+            </w:r>
           </w:p>
         </w:tc>
       </w:tr>
@@ -3818,6 +4372,7 @@
                 <w:b/>
                 <w:szCs w:val="28"/>
               </w:rPr>
+              <w:lastRenderedPageBreak/>
               <w:t>12.1 Kalasheshu dyanam</w:t>
             </w:r>
           </w:p>
@@ -4251,7 +4806,6 @@
                 <w:b/>
                 <w:szCs w:val="28"/>
               </w:rPr>
-              <w:lastRenderedPageBreak/>
               <w:t>12.</w:t>
             </w:r>
             <w:r>
@@ -5778,6 +6332,7 @@
                 <w:sz w:val="28"/>
                 <w:szCs w:val="28"/>
               </w:rPr>
+              <w:lastRenderedPageBreak/>
               <w:t>Item No - 14.</w:t>
             </w:r>
             <w:r>
@@ -6296,7 +6851,6 @@
                 <w:sz w:val="28"/>
                 <w:szCs w:val="28"/>
               </w:rPr>
-              <w:lastRenderedPageBreak/>
               <w:t>Rudra Kramam</w:t>
             </w:r>
           </w:p>
@@ -7424,6 +7978,7 @@
                 <w:sz w:val="28"/>
                 <w:szCs w:val="28"/>
               </w:rPr>
+              <w:lastRenderedPageBreak/>
               <w:t xml:space="preserve">3.2.2 – aachmanam </w:t>
             </w:r>
           </w:p>
@@ -7805,7 +8360,6 @@
                 <w:sz w:val="28"/>
                 <w:szCs w:val="28"/>
               </w:rPr>
-              <w:lastRenderedPageBreak/>
               <w:t>19.1.7 – karpooraneerAjam</w:t>
             </w:r>
           </w:p>
@@ -33394,7 +33948,6 @@
   <w:style w:type="character" w:default="1" w:styleId="DefaultParagraphFont">
     <w:name w:val="Default Paragraph Font"/>
     <w:uiPriority w:val="1"/>
-    <w:semiHidden/>
     <w:unhideWhenUsed/>
   </w:style>
   <w:style w:type="table" w:default="1" w:styleId="TableNormal">
@@ -33980,7 +34533,7 @@
 </file>
 
 <file path=customXml/itemProps1.xml><?xml version="1.0" encoding="utf-8"?>
-<ds:datastoreItem xmlns:ds="http://schemas.openxmlformats.org/officeDocument/2006/customXml" ds:itemID="{C7DCAD22-3A30-4469-9C19-2872624ACE5B}">
+<ds:datastoreItem xmlns:ds="http://schemas.openxmlformats.org/officeDocument/2006/customXml" ds:itemID="{55BE71A9-523C-4CB8-B13F-197860864447}">
   <ds:schemaRefs>
     <ds:schemaRef ds:uri="http://schemas.openxmlformats.org/officeDocument/2006/bibliography"/>
   </ds:schemaRefs>

</xml_diff>

<commit_message>
nmv 09 08 2022
</commit_message>
<xml_diff>
--- a/Shiva-Stuti/Siva Stuti Malayalam Corrections.docx
+++ b/Shiva-Stuti/Siva Stuti Malayalam Corrections.docx
@@ -853,7 +853,25 @@
                 <w:sz w:val="28"/>
                 <w:szCs w:val="28"/>
               </w:rPr>
-              <w:t>8. Mano jyotiH</w:t>
+              <w:t>8.</w:t>
+            </w:r>
+            <w:r>
+              <w:rPr>
+                <w:rFonts w:cs="Arial"/>
+                <w:b/>
+                <w:sz w:val="28"/>
+                <w:szCs w:val="28"/>
+              </w:rPr>
+              <w:t>1</w:t>
+            </w:r>
+            <w:r>
+              <w:rPr>
+                <w:rFonts w:cs="Arial"/>
+                <w:b/>
+                <w:sz w:val="28"/>
+                <w:szCs w:val="28"/>
+              </w:rPr>
+              <w:t xml:space="preserve"> Mano jyotiH</w:t>
             </w:r>
           </w:p>
           <w:p>
@@ -1154,7 +1172,25 @@
                 <w:sz w:val="28"/>
                 <w:szCs w:val="28"/>
               </w:rPr>
-              <w:t>9.1 Shiva Samkalpam</w:t>
+              <w:t>8.</w:t>
+            </w:r>
+            <w:r>
+              <w:rPr>
+                <w:rFonts w:cs="Arial"/>
+                <w:b/>
+                <w:sz w:val="28"/>
+                <w:szCs w:val="28"/>
+              </w:rPr>
+              <w:t>1</w:t>
+            </w:r>
+            <w:r>
+              <w:rPr>
+                <w:rFonts w:cs="Arial"/>
+                <w:b/>
+                <w:sz w:val="28"/>
+                <w:szCs w:val="28"/>
+              </w:rPr>
+              <w:t xml:space="preserve"> Mano jyotiH</w:t>
             </w:r>
           </w:p>
           <w:p>
@@ -1223,7 +1259,7 @@
                 <w:sz w:val="28"/>
                 <w:szCs w:val="28"/>
               </w:rPr>
-              <w:t>– 1</w:t>
+              <w:t>– 2</w:t>
             </w:r>
           </w:p>
           <w:p>
@@ -1244,7 +1280,7 @@
                 <w:sz w:val="28"/>
                 <w:szCs w:val="28"/>
               </w:rPr>
-              <w:t>Page No. 91</w:t>
+              <w:t>Page No. 88</w:t>
             </w:r>
           </w:p>
         </w:tc>
@@ -1273,7 +1309,7 @@
                 <w:sz w:val="36"/>
                 <w:szCs w:val="36"/>
               </w:rPr>
-              <w:t>¥ddz–j¥Z— „hz–</w:t>
+              <w:t xml:space="preserve">pky—p¥së Asë¡– </w:t>
             </w:r>
             <w:r>
               <w:rPr>
@@ -1282,15 +1318,15 @@
                 <w:szCs w:val="36"/>
                 <w:highlight w:val="yellow"/>
               </w:rPr>
-              <w:t>q¡</w:t>
-            </w:r>
-            <w:r>
-              <w:rPr>
-                <w:rFonts w:ascii="BRH Malayalam Extra" w:hAnsi="BRH Malayalam Extra" w:cs="BRH Malayalam Extra"/>
-                <w:sz w:val="36"/>
-                <w:szCs w:val="36"/>
-              </w:rPr>
-              <w:t>—hyª</w:t>
+              <w:t>R</w:t>
+            </w:r>
+            <w:r>
+              <w:rPr>
+                <w:rFonts w:ascii="BRH Malayalam Extra" w:hAnsi="BRH Malayalam Extra" w:cs="BRH Malayalam Extra"/>
+                <w:sz w:val="36"/>
+                <w:szCs w:val="36"/>
+              </w:rPr>
+              <w:t>—jÇI–</w:t>
             </w:r>
           </w:p>
         </w:tc>
@@ -1319,7 +1355,7 @@
                 <w:sz w:val="36"/>
                 <w:szCs w:val="36"/>
               </w:rPr>
-              <w:t>¥ddz–j¥Z— „hz–q¡</w:t>
+              <w:t>pky—p¥së Asë¡– R</w:t>
             </w:r>
             <w:r>
               <w:rPr>
@@ -1328,22 +1364,30 @@
                 <w:szCs w:val="36"/>
                 <w:highlight w:val="green"/>
               </w:rPr>
-              <w:t>hy</w:t>
-            </w:r>
-            <w:r>
-              <w:rPr>
-                <w:rFonts w:ascii="BRH Malayalam Extra" w:hAnsi="BRH Malayalam Extra" w:cs="BRH Malayalam Extra"/>
-                <w:sz w:val="36"/>
-                <w:szCs w:val="36"/>
-              </w:rPr>
-              <w:t>—ª</w:t>
+              <w:t>j</w:t>
+            </w:r>
+            <w:r>
+              <w:rPr>
+                <w:rFonts w:ascii="BRH Malayalam Extra" w:hAnsi="BRH Malayalam Extra" w:cs="BRH Malayalam Extra"/>
+                <w:sz w:val="36"/>
+                <w:szCs w:val="36"/>
+              </w:rPr>
+              <w:t>—</w:t>
+            </w:r>
+            <w:r>
+              <w:rPr>
+                <w:rFonts w:ascii="BRH Malayalam Extra" w:hAnsi="BRH Malayalam Extra" w:cs="BRH Malayalam Extra"/>
+                <w:sz w:val="36"/>
+                <w:szCs w:val="36"/>
+              </w:rPr>
+              <w:t>ÇI–</w:t>
             </w:r>
           </w:p>
         </w:tc>
       </w:tr>
       <w:tr>
         <w:trPr>
-          <w:trHeight w:val="689"/>
+          <w:trHeight w:val="694"/>
         </w:trPr>
         <w:tc>
           <w:tcPr>
@@ -1442,7 +1486,7 @@
                 <w:sz w:val="28"/>
                 <w:szCs w:val="28"/>
               </w:rPr>
-              <w:t>– 2</w:t>
+              <w:t>– 1</w:t>
             </w:r>
           </w:p>
           <w:p>
@@ -1492,7 +1536,7 @@
                 <w:sz w:val="36"/>
                 <w:szCs w:val="36"/>
               </w:rPr>
-              <w:t>t£Z§ öe—Zy</w:t>
+              <w:t>¥ddz–j¥Z— „hz–</w:t>
             </w:r>
             <w:r>
               <w:rPr>
@@ -1501,47 +1545,15 @@
                 <w:szCs w:val="36"/>
                 <w:highlight w:val="yellow"/>
               </w:rPr>
-              <w:t>rçI</w:t>
-            </w:r>
-            <w:r>
-              <w:rPr>
-                <w:rFonts w:ascii="BRH Malayalam Extra" w:hAnsi="BRH Malayalam Extra" w:cs="BRH Malayalam Extra"/>
-                <w:sz w:val="36"/>
-                <w:szCs w:val="36"/>
-              </w:rPr>
-              <w:t xml:space="preserve">– </w:t>
-            </w:r>
-            <w:r>
-              <w:rPr>
-                <w:rFonts w:ascii="BRH Devanagari Extra" w:hAnsi="BRH Devanagari Extra" w:cs="BRH Devanagari Extra"/>
-                <w:szCs w:val="36"/>
-              </w:rPr>
-              <w:t>Æ</w:t>
-            </w:r>
-            <w:r>
-              <w:rPr>
-                <w:rFonts w:ascii="BRH Malayalam Extra" w:hAnsi="BRH Malayalam Extra" w:cs="BRH Malayalam Extra"/>
-                <w:sz w:val="36"/>
-                <w:szCs w:val="36"/>
-              </w:rPr>
-              <w:t>jb—Ry</w:t>
-            </w:r>
-            <w:r>
-              <w:rPr>
-                <w:rFonts w:ascii="BRH Malayalam Extra" w:hAnsi="BRH Malayalam Extra" w:cs="BRH Malayalam Extra"/>
-                <w:sz w:val="36"/>
-                <w:szCs w:val="36"/>
-                <w:highlight w:val="yellow"/>
-              </w:rPr>
-              <w:t>kI</w:t>
-            </w:r>
-            <w:r>
-              <w:rPr>
-                <w:rFonts w:ascii="BRH Malayalam Extra" w:hAnsi="BRH Malayalam Extra" w:cs="BRH Malayalam Extra"/>
-                <w:sz w:val="36"/>
-                <w:szCs w:val="36"/>
-              </w:rPr>
-              <w:t>–</w:t>
+              <w:t>q¡</w:t>
+            </w:r>
+            <w:r>
+              <w:rPr>
+                <w:rFonts w:ascii="BRH Malayalam Extra" w:hAnsi="BRH Malayalam Extra" w:cs="BRH Malayalam Extra"/>
+                <w:sz w:val="36"/>
+                <w:szCs w:val="36"/>
+              </w:rPr>
+              <w:t>—hyª</w:t>
             </w:r>
           </w:p>
         </w:tc>
@@ -1570,7 +1582,7 @@
                 <w:sz w:val="36"/>
                 <w:szCs w:val="36"/>
               </w:rPr>
-              <w:t>t£Z§ öe—</w:t>
+              <w:t>¥ddz–j¥Z— „hz–q¡</w:t>
             </w:r>
             <w:r>
               <w:rPr>
@@ -1579,64 +1591,15 @@
                 <w:szCs w:val="36"/>
                 <w:highlight w:val="green"/>
               </w:rPr>
-              <w:t>Zy–</w:t>
-            </w:r>
-            <w:r>
-              <w:rPr>
-                <w:rFonts w:ascii="BRH Malayalam Extra" w:hAnsi="BRH Malayalam Extra" w:cs="BRH Malayalam Extra"/>
-                <w:sz w:val="36"/>
-                <w:szCs w:val="36"/>
-              </w:rPr>
-              <w:t xml:space="preserve">rçI </w:t>
-            </w:r>
-            <w:r>
-              <w:rPr>
-                <w:rFonts w:ascii="BRH Devanagari Extra" w:hAnsi="BRH Devanagari Extra" w:cs="BRH Devanagari Extra"/>
-                <w:szCs w:val="36"/>
-              </w:rPr>
-              <w:t>Æ</w:t>
-            </w:r>
-            <w:r>
-              <w:rPr>
-                <w:rFonts w:ascii="BRH Malayalam Extra" w:hAnsi="BRH Malayalam Extra" w:cs="BRH Malayalam Extra"/>
-                <w:sz w:val="36"/>
-                <w:szCs w:val="36"/>
-              </w:rPr>
-              <w:t>jb</w:t>
-            </w:r>
-            <w:r>
-              <w:rPr>
-                <w:rFonts w:ascii="BRH Malayalam Extra" w:hAnsi="BRH Malayalam Extra" w:cs="BRH Malayalam Extra"/>
-                <w:sz w:val="36"/>
-                <w:szCs w:val="36"/>
-              </w:rPr>
-              <w:t>—</w:t>
-            </w:r>
-            <w:r>
-              <w:rPr>
-                <w:rFonts w:ascii="BRH Malayalam Extra" w:hAnsi="BRH Malayalam Extra" w:cs="BRH Malayalam Extra"/>
-                <w:sz w:val="36"/>
-                <w:szCs w:val="36"/>
-                <w:highlight w:val="green"/>
-              </w:rPr>
-              <w:t>Ry</w:t>
-            </w:r>
-            <w:r>
-              <w:rPr>
-                <w:rFonts w:ascii="BRH Malayalam Extra" w:hAnsi="BRH Malayalam Extra" w:cs="BRH Malayalam Extra"/>
-                <w:sz w:val="36"/>
-                <w:szCs w:val="36"/>
-                <w:highlight w:val="green"/>
-              </w:rPr>
-              <w:t>–</w:t>
-            </w:r>
-            <w:r>
-              <w:rPr>
-                <w:rFonts w:ascii="BRH Malayalam Extra" w:hAnsi="BRH Malayalam Extra" w:cs="BRH Malayalam Extra"/>
-                <w:sz w:val="36"/>
-                <w:szCs w:val="36"/>
-              </w:rPr>
-              <w:t>kI</w:t>
+              <w:t>hy</w:t>
+            </w:r>
+            <w:r>
+              <w:rPr>
+                <w:rFonts w:ascii="BRH Malayalam Extra" w:hAnsi="BRH Malayalam Extra" w:cs="BRH Malayalam Extra"/>
+                <w:sz w:val="36"/>
+                <w:szCs w:val="36"/>
+              </w:rPr>
+              <w:t>—ª</w:t>
             </w:r>
           </w:p>
         </w:tc>
@@ -1703,7 +1666,7 @@
                 <w:sz w:val="28"/>
                 <w:szCs w:val="28"/>
               </w:rPr>
-              <w:t>16</w:t>
+              <w:t>5</w:t>
             </w:r>
           </w:p>
           <w:p>
@@ -1763,16 +1726,7 @@
                 <w:sz w:val="28"/>
                 <w:szCs w:val="28"/>
               </w:rPr>
-              <w:t>Page No. 9</w:t>
-            </w:r>
-            <w:r>
-              <w:rPr>
-                <w:rFonts w:cs="Arial"/>
-                <w:b/>
-                <w:sz w:val="28"/>
-                <w:szCs w:val="28"/>
-              </w:rPr>
-              <w:t>3</w:t>
+              <w:t>Page No. 91</w:t>
             </w:r>
           </w:p>
         </w:tc>
@@ -1801,7 +1755,7 @@
                 <w:sz w:val="36"/>
                 <w:szCs w:val="36"/>
               </w:rPr>
-              <w:t xml:space="preserve">RIM—iI– </w:t>
+              <w:t>t£Z§ öe—Zy</w:t>
             </w:r>
             <w:r>
               <w:rPr>
@@ -1810,15 +1764,47 @@
                 <w:szCs w:val="36"/>
                 <w:highlight w:val="yellow"/>
               </w:rPr>
-              <w:t>bõ¦—</w:t>
-            </w:r>
-            <w:r>
-              <w:rPr>
-                <w:rFonts w:ascii="BRH Malayalam Extra" w:hAnsi="BRH Malayalam Extra" w:cs="BRH Malayalam Extra"/>
-                <w:sz w:val="36"/>
-                <w:szCs w:val="36"/>
-              </w:rPr>
-              <w:t>kxKx–qI</w:t>
+              <w:t>rçI</w:t>
+            </w:r>
+            <w:r>
+              <w:rPr>
+                <w:rFonts w:ascii="BRH Malayalam Extra" w:hAnsi="BRH Malayalam Extra" w:cs="BRH Malayalam Extra"/>
+                <w:sz w:val="36"/>
+                <w:szCs w:val="36"/>
+              </w:rPr>
+              <w:t xml:space="preserve">– </w:t>
+            </w:r>
+            <w:r>
+              <w:rPr>
+                <w:rFonts w:ascii="BRH Devanagari Extra" w:hAnsi="BRH Devanagari Extra" w:cs="BRH Devanagari Extra"/>
+                <w:szCs w:val="36"/>
+              </w:rPr>
+              <w:t>Æ</w:t>
+            </w:r>
+            <w:r>
+              <w:rPr>
+                <w:rFonts w:ascii="BRH Malayalam Extra" w:hAnsi="BRH Malayalam Extra" w:cs="BRH Malayalam Extra"/>
+                <w:sz w:val="36"/>
+                <w:szCs w:val="36"/>
+              </w:rPr>
+              <w:t>jb—Ry</w:t>
+            </w:r>
+            <w:r>
+              <w:rPr>
+                <w:rFonts w:ascii="BRH Malayalam Extra" w:hAnsi="BRH Malayalam Extra" w:cs="BRH Malayalam Extra"/>
+                <w:sz w:val="36"/>
+                <w:szCs w:val="36"/>
+                <w:highlight w:val="yellow"/>
+              </w:rPr>
+              <w:t>kI</w:t>
+            </w:r>
+            <w:r>
+              <w:rPr>
+                <w:rFonts w:ascii="BRH Malayalam Extra" w:hAnsi="BRH Malayalam Extra" w:cs="BRH Malayalam Extra"/>
+                <w:sz w:val="36"/>
+                <w:szCs w:val="36"/>
+              </w:rPr>
+              <w:t>–</w:t>
             </w:r>
           </w:p>
         </w:tc>
@@ -1847,7 +1833,7 @@
                 <w:sz w:val="36"/>
                 <w:szCs w:val="36"/>
               </w:rPr>
-              <w:t>RIM—iI– bõ¦</w:t>
+              <w:t>t£Z§ öe—</w:t>
             </w:r>
             <w:r>
               <w:rPr>
@@ -1856,15 +1842,64 @@
                 <w:szCs w:val="36"/>
                 <w:highlight w:val="green"/>
               </w:rPr>
-              <w:t>kx</w:t>
-            </w:r>
-            <w:r>
-              <w:rPr>
-                <w:rFonts w:ascii="BRH Malayalam Extra" w:hAnsi="BRH Malayalam Extra" w:cs="BRH Malayalam Extra"/>
-                <w:sz w:val="36"/>
-                <w:szCs w:val="36"/>
-              </w:rPr>
-              <w:t>—Kx–qI</w:t>
+              <w:t>Zy–</w:t>
+            </w:r>
+            <w:r>
+              <w:rPr>
+                <w:rFonts w:ascii="BRH Malayalam Extra" w:hAnsi="BRH Malayalam Extra" w:cs="BRH Malayalam Extra"/>
+                <w:sz w:val="36"/>
+                <w:szCs w:val="36"/>
+              </w:rPr>
+              <w:t xml:space="preserve">rçI </w:t>
+            </w:r>
+            <w:r>
+              <w:rPr>
+                <w:rFonts w:ascii="BRH Devanagari Extra" w:hAnsi="BRH Devanagari Extra" w:cs="BRH Devanagari Extra"/>
+                <w:szCs w:val="36"/>
+              </w:rPr>
+              <w:t>Æ</w:t>
+            </w:r>
+            <w:r>
+              <w:rPr>
+                <w:rFonts w:ascii="BRH Malayalam Extra" w:hAnsi="BRH Malayalam Extra" w:cs="BRH Malayalam Extra"/>
+                <w:sz w:val="36"/>
+                <w:szCs w:val="36"/>
+              </w:rPr>
+              <w:t>jb</w:t>
+            </w:r>
+            <w:r>
+              <w:rPr>
+                <w:rFonts w:ascii="BRH Malayalam Extra" w:hAnsi="BRH Malayalam Extra" w:cs="BRH Malayalam Extra"/>
+                <w:sz w:val="36"/>
+                <w:szCs w:val="36"/>
+              </w:rPr>
+              <w:t>—</w:t>
+            </w:r>
+            <w:r>
+              <w:rPr>
+                <w:rFonts w:ascii="BRH Malayalam Extra" w:hAnsi="BRH Malayalam Extra" w:cs="BRH Malayalam Extra"/>
+                <w:sz w:val="36"/>
+                <w:szCs w:val="36"/>
+                <w:highlight w:val="green"/>
+              </w:rPr>
+              <w:t>Ry</w:t>
+            </w:r>
+            <w:r>
+              <w:rPr>
+                <w:rFonts w:ascii="BRH Malayalam Extra" w:hAnsi="BRH Malayalam Extra" w:cs="BRH Malayalam Extra"/>
+                <w:sz w:val="36"/>
+                <w:szCs w:val="36"/>
+                <w:highlight w:val="green"/>
+              </w:rPr>
+              <w:t>–</w:t>
+            </w:r>
+            <w:r>
+              <w:rPr>
+                <w:rFonts w:ascii="BRH Malayalam Extra" w:hAnsi="BRH Malayalam Extra" w:cs="BRH Malayalam Extra"/>
+                <w:sz w:val="36"/>
+                <w:szCs w:val="36"/>
+              </w:rPr>
+              <w:t>kI</w:t>
             </w:r>
           </w:p>
         </w:tc>
@@ -1932,7 +1967,7 @@
                 <w:sz w:val="28"/>
                 <w:szCs w:val="28"/>
               </w:rPr>
-              <w:t>19</w:t>
+              <w:t>16</w:t>
             </w:r>
           </w:p>
           <w:p>
@@ -1992,7 +2027,16 @@
                 <w:sz w:val="28"/>
                 <w:szCs w:val="28"/>
               </w:rPr>
-              <w:t>Page No. 94</w:t>
+              <w:t>Page No. 9</w:t>
+            </w:r>
+            <w:r>
+              <w:rPr>
+                <w:rFonts w:cs="Arial"/>
+                <w:b/>
+                <w:sz w:val="28"/>
+                <w:szCs w:val="28"/>
+              </w:rPr>
+              <w:t>3</w:t>
             </w:r>
           </w:p>
         </w:tc>
@@ -2021,7 +2065,7 @@
                 <w:sz w:val="36"/>
                 <w:szCs w:val="36"/>
               </w:rPr>
-              <w:t>EM§-</w:t>
+              <w:t xml:space="preserve">RIM—iI– </w:t>
             </w:r>
             <w:r>
               <w:rPr>
@@ -2030,15 +2074,15 @@
                 <w:szCs w:val="36"/>
                 <w:highlight w:val="yellow"/>
               </w:rPr>
-              <w:t>j</w:t>
-            </w:r>
-            <w:r>
-              <w:rPr>
-                <w:rFonts w:ascii="BRH Malayalam Extra" w:hAnsi="BRH Malayalam Extra" w:cs="BRH Malayalam Extra"/>
-                <w:sz w:val="36"/>
-                <w:szCs w:val="36"/>
-              </w:rPr>
-              <w:t>—R¡-sþxix</w:t>
+              <w:t>bõ¦—</w:t>
+            </w:r>
+            <w:r>
+              <w:rPr>
+                <w:rFonts w:ascii="BRH Malayalam Extra" w:hAnsi="BRH Malayalam Extra" w:cs="BRH Malayalam Extra"/>
+                <w:sz w:val="36"/>
+                <w:szCs w:val="36"/>
+              </w:rPr>
+              <w:t>kxKx–qI</w:t>
             </w:r>
           </w:p>
         </w:tc>
@@ -2067,7 +2111,7 @@
                 <w:sz w:val="36"/>
                 <w:szCs w:val="36"/>
               </w:rPr>
-              <w:t>EM§-j</w:t>
+              <w:t>RIM—iI– bõ¦</w:t>
             </w:r>
             <w:r>
               <w:rPr>
@@ -2076,15 +2120,15 @@
                 <w:szCs w:val="36"/>
                 <w:highlight w:val="green"/>
               </w:rPr>
-              <w:t>R¡—-</w:t>
-            </w:r>
-            <w:r>
-              <w:rPr>
-                <w:rFonts w:ascii="BRH Malayalam Extra" w:hAnsi="BRH Malayalam Extra" w:cs="BRH Malayalam Extra"/>
-                <w:sz w:val="36"/>
-                <w:szCs w:val="36"/>
-              </w:rPr>
-              <w:t>sþxix</w:t>
+              <w:t>kx</w:t>
+            </w:r>
+            <w:r>
+              <w:rPr>
+                <w:rFonts w:ascii="BRH Malayalam Extra" w:hAnsi="BRH Malayalam Extra" w:cs="BRH Malayalam Extra"/>
+                <w:sz w:val="36"/>
+                <w:szCs w:val="36"/>
+              </w:rPr>
+              <w:t>—Kx–qI</w:t>
             </w:r>
           </w:p>
         </w:tc>
@@ -2121,25 +2165,7 @@
                 <w:sz w:val="28"/>
                 <w:szCs w:val="28"/>
               </w:rPr>
-              <w:t>9.5</w:t>
-            </w:r>
-            <w:r>
-              <w:rPr>
-                <w:rFonts w:cs="Arial"/>
-                <w:b/>
-                <w:sz w:val="28"/>
-                <w:szCs w:val="28"/>
-              </w:rPr>
-              <w:t xml:space="preserve"> </w:t>
-            </w:r>
-            <w:r>
-              <w:rPr>
-                <w:rFonts w:cs="Arial"/>
-                <w:b/>
-                <w:sz w:val="28"/>
-                <w:szCs w:val="28"/>
-              </w:rPr>
-              <w:t>Prati pUruShadvayam</w:t>
+              <w:t>9.1 Shiva Samkalpam</w:t>
             </w:r>
           </w:p>
           <w:p>
@@ -2169,7 +2195,7 @@
                 <w:sz w:val="28"/>
                 <w:szCs w:val="28"/>
               </w:rPr>
-              <w:t>7</w:t>
+              <w:t>19</w:t>
             </w:r>
           </w:p>
           <w:p>
@@ -2190,16 +2216,7 @@
                 <w:sz w:val="28"/>
                 <w:szCs w:val="28"/>
               </w:rPr>
-              <w:t>Statement</w:t>
-            </w:r>
-            <w:r>
-              <w:rPr>
-                <w:rFonts w:cs="Arial"/>
-                <w:b/>
-                <w:sz w:val="28"/>
-                <w:szCs w:val="28"/>
-              </w:rPr>
-              <w:t xml:space="preserve"> </w:t>
+              <w:t xml:space="preserve">Line </w:t>
             </w:r>
             <w:r>
               <w:rPr>
@@ -2217,16 +2234,7 @@
                 <w:sz w:val="28"/>
                 <w:szCs w:val="28"/>
               </w:rPr>
-              <w:t xml:space="preserve">– </w:t>
-            </w:r>
-            <w:r>
-              <w:rPr>
-                <w:rFonts w:cs="Arial"/>
-                <w:b/>
-                <w:sz w:val="28"/>
-                <w:szCs w:val="28"/>
-              </w:rPr>
-              <w:t>4</w:t>
+              <w:t>– 2</w:t>
             </w:r>
           </w:p>
           <w:p>
@@ -2247,16 +2255,7 @@
                 <w:sz w:val="28"/>
                 <w:szCs w:val="28"/>
               </w:rPr>
-              <w:t xml:space="preserve">Page No. </w:t>
-            </w:r>
-            <w:r>
-              <w:rPr>
-                <w:rFonts w:cs="Arial"/>
-                <w:b/>
-                <w:sz w:val="28"/>
-                <w:szCs w:val="28"/>
-              </w:rPr>
-              <w:t>106</w:t>
+              <w:t>Page No. 94</w:t>
             </w:r>
           </w:p>
         </w:tc>
@@ -2285,7 +2284,7 @@
                 <w:sz w:val="36"/>
                 <w:szCs w:val="36"/>
               </w:rPr>
-              <w:t>hM—sõ mz</w:t>
+              <w:t>EM§-</w:t>
             </w:r>
             <w:r>
               <w:rPr>
@@ -2294,15 +2293,15 @@
                 <w:szCs w:val="36"/>
                 <w:highlight w:val="yellow"/>
               </w:rPr>
-              <w:t>eþ</w:t>
-            </w:r>
-            <w:r>
-              <w:rPr>
-                <w:rFonts w:ascii="BRH Malayalam Extra" w:hAnsi="BRH Malayalam Extra" w:cs="BRH Malayalam Extra"/>
-                <w:sz w:val="36"/>
-                <w:szCs w:val="36"/>
-              </w:rPr>
-              <w:t>¥Ç |</w:t>
+              <w:t>j</w:t>
+            </w:r>
+            <w:r>
+              <w:rPr>
+                <w:rFonts w:ascii="BRH Malayalam Extra" w:hAnsi="BRH Malayalam Extra" w:cs="BRH Malayalam Extra"/>
+                <w:sz w:val="36"/>
+                <w:szCs w:val="36"/>
+              </w:rPr>
+              <w:t>—R¡-sþxix</w:t>
             </w:r>
           </w:p>
         </w:tc>
@@ -2318,52 +2317,37 @@
           </w:tcPr>
           <w:p>
             <w:pPr>
-              <w:autoSpaceDE w:val="0"/>
-              <w:autoSpaceDN w:val="0"/>
-              <w:adjustRightInd w:val="0"/>
-              <w:spacing w:before="0" w:line="240" w:lineRule="auto"/>
-              <w:rPr>
-                <w:rFonts w:ascii="BRH Malayalam Extra" w:hAnsi="BRH Malayalam Extra" w:cs="BRH Malayalam Extra"/>
-                <w:sz w:val="36"/>
-                <w:szCs w:val="36"/>
-              </w:rPr>
-            </w:pPr>
-            <w:r>
-              <w:rPr>
-                <w:rFonts w:ascii="BRH Malayalam Extra" w:hAnsi="BRH Malayalam Extra" w:cs="BRH Malayalam Extra"/>
-                <w:sz w:val="36"/>
-                <w:szCs w:val="36"/>
-              </w:rPr>
-              <w:t>hM—sõ mz</w:t>
-            </w:r>
-            <w:r>
-              <w:rPr>
-                <w:rFonts w:ascii="BRH Malayalam" w:hAnsi="BRH Malayalam" w:cs="BRH Malayalam"/>
-                <w:color w:val="000000"/>
-                <w:sz w:val="36"/>
-                <w:szCs w:val="40"/>
+              <w:spacing w:before="0" w:line="240" w:lineRule="auto"/>
+              <w:rPr>
+                <w:rFonts w:ascii="BRH Malayalam Extra" w:hAnsi="BRH Malayalam Extra" w:cs="BRH Malayalam Extra"/>
+                <w:sz w:val="36"/>
+                <w:szCs w:val="36"/>
+              </w:rPr>
+            </w:pPr>
+            <w:r>
+              <w:rPr>
+                <w:rFonts w:ascii="BRH Malayalam Extra" w:hAnsi="BRH Malayalam Extra" w:cs="BRH Malayalam Extra"/>
+                <w:sz w:val="36"/>
+                <w:szCs w:val="36"/>
+              </w:rPr>
+              <w:t>EM§-j</w:t>
+            </w:r>
+            <w:r>
+              <w:rPr>
+                <w:rFonts w:ascii="BRH Malayalam Extra" w:hAnsi="BRH Malayalam Extra" w:cs="BRH Malayalam Extra"/>
+                <w:sz w:val="36"/>
+                <w:szCs w:val="36"/>
                 <w:highlight w:val="green"/>
-                <w:lang w:val="en-IN" w:eastAsia="en-IN"/>
-              </w:rPr>
-              <w:t>f</w:t>
-            </w:r>
-            <w:r>
-              <w:rPr>
-                <w:rFonts w:ascii="BRH Malayalam" w:hAnsi="BRH Malayalam" w:cs="BRH Malayalam"/>
-                <w:color w:val="000000"/>
-                <w:sz w:val="36"/>
-                <w:szCs w:val="40"/>
-                <w:lang w:val="en-IN" w:eastAsia="en-IN"/>
-              </w:rPr>
-              <w:t>þ</w:t>
-            </w:r>
-            <w:r>
-              <w:rPr>
-                <w:rFonts w:ascii="BRH Malayalam Extra" w:hAnsi="BRH Malayalam Extra" w:cs="BRH Malayalam Extra"/>
-                <w:sz w:val="36"/>
-                <w:szCs w:val="36"/>
-              </w:rPr>
-              <w:t>¥Ç |</w:t>
+              </w:rPr>
+              <w:t>R¡—-</w:t>
+            </w:r>
+            <w:r>
+              <w:rPr>
+                <w:rFonts w:ascii="BRH Malayalam Extra" w:hAnsi="BRH Malayalam Extra" w:cs="BRH Malayalam Extra"/>
+                <w:sz w:val="36"/>
+                <w:szCs w:val="36"/>
+              </w:rPr>
+              <w:t>sþxix</w:t>
             </w:r>
           </w:p>
         </w:tc>
@@ -2469,16 +2453,7 @@
                 <w:sz w:val="28"/>
                 <w:szCs w:val="28"/>
               </w:rPr>
-              <w:t xml:space="preserve">– </w:t>
-            </w:r>
-            <w:r>
-              <w:rPr>
-                <w:rFonts w:cs="Arial"/>
-                <w:b/>
-                <w:sz w:val="28"/>
-                <w:szCs w:val="28"/>
-              </w:rPr>
-              <w:t>8</w:t>
+              <w:t>– 4</w:t>
             </w:r>
           </w:p>
           <w:p>
@@ -2528,7 +2503,7 @@
                 <w:sz w:val="36"/>
                 <w:szCs w:val="36"/>
               </w:rPr>
-              <w:t>CZõx—t dy–kp—¤¤</w:t>
+              <w:t>hM—sõ mz</w:t>
             </w:r>
             <w:r>
               <w:rPr>
@@ -2537,15 +2512,15 @@
                 <w:szCs w:val="36"/>
                 <w:highlight w:val="yellow"/>
               </w:rPr>
-              <w:t>Z</w:t>
-            </w:r>
-            <w:r>
-              <w:rPr>
-                <w:rFonts w:ascii="BRH Malayalam Extra" w:hAnsi="BRH Malayalam Extra" w:cs="BRH Malayalam Extra"/>
-                <w:sz w:val="36"/>
-                <w:szCs w:val="36"/>
-              </w:rPr>
-              <w:t>õ |</w:t>
+              <w:t>eþ</w:t>
+            </w:r>
+            <w:r>
+              <w:rPr>
+                <w:rFonts w:ascii="BRH Malayalam Extra" w:hAnsi="BRH Malayalam Extra" w:cs="BRH Malayalam Extra"/>
+                <w:sz w:val="36"/>
+                <w:szCs w:val="36"/>
+              </w:rPr>
+              <w:t>¥Ç |</w:t>
             </w:r>
           </w:p>
         </w:tc>
@@ -2561,20 +2536,23 @@
           </w:tcPr>
           <w:p>
             <w:pPr>
-              <w:spacing w:before="0" w:line="240" w:lineRule="auto"/>
-              <w:rPr>
-                <w:rFonts w:ascii="BRH Malayalam Extra" w:hAnsi="BRH Malayalam Extra" w:cs="BRH Malayalam Extra"/>
-                <w:sz w:val="36"/>
-                <w:szCs w:val="36"/>
-              </w:rPr>
-            </w:pPr>
-            <w:r>
-              <w:rPr>
-                <w:rFonts w:ascii="BRH Malayalam Extra" w:hAnsi="BRH Malayalam Extra" w:cs="BRH Malayalam Extra"/>
-                <w:sz w:val="36"/>
-                <w:szCs w:val="36"/>
-              </w:rPr>
-              <w:t>CZõx—t dy–kp—¤¤</w:t>
+              <w:autoSpaceDE w:val="0"/>
+              <w:autoSpaceDN w:val="0"/>
+              <w:adjustRightInd w:val="0"/>
+              <w:spacing w:before="0" w:line="240" w:lineRule="auto"/>
+              <w:rPr>
+                <w:rFonts w:ascii="BRH Malayalam Extra" w:hAnsi="BRH Malayalam Extra" w:cs="BRH Malayalam Extra"/>
+                <w:sz w:val="36"/>
+                <w:szCs w:val="36"/>
+              </w:rPr>
+            </w:pPr>
+            <w:r>
+              <w:rPr>
+                <w:rFonts w:ascii="BRH Malayalam Extra" w:hAnsi="BRH Malayalam Extra" w:cs="BRH Malayalam Extra"/>
+                <w:sz w:val="36"/>
+                <w:szCs w:val="36"/>
+              </w:rPr>
+              <w:t>hM—sõ mz</w:t>
             </w:r>
             <w:r>
               <w:rPr>
@@ -2585,15 +2563,25 @@
                 <w:highlight w:val="green"/>
                 <w:lang w:val="en-IN" w:eastAsia="en-IN"/>
               </w:rPr>
-              <w:t>À</w:t>
-            </w:r>
-            <w:r>
-              <w:rPr>
-                <w:rFonts w:ascii="BRH Malayalam Extra" w:hAnsi="BRH Malayalam Extra" w:cs="BRH Malayalam Extra"/>
-                <w:sz w:val="36"/>
-                <w:szCs w:val="36"/>
-              </w:rPr>
-              <w:t>õ |</w:t>
+              <w:t>f</w:t>
+            </w:r>
+            <w:r>
+              <w:rPr>
+                <w:rFonts w:ascii="BRH Malayalam" w:hAnsi="BRH Malayalam" w:cs="BRH Malayalam"/>
+                <w:color w:val="000000"/>
+                <w:sz w:val="36"/>
+                <w:szCs w:val="40"/>
+                <w:lang w:val="en-IN" w:eastAsia="en-IN"/>
+              </w:rPr>
+              <w:t>þ</w:t>
+            </w:r>
+            <w:r>
+              <w:rPr>
+                <w:rFonts w:ascii="BRH Malayalam Extra" w:hAnsi="BRH Malayalam Extra" w:cs="BRH Malayalam Extra"/>
+                <w:sz w:val="36"/>
+                <w:szCs w:val="36"/>
+              </w:rPr>
+              <w:t>¥Ç |</w:t>
             </w:r>
           </w:p>
         </w:tc>
@@ -2630,25 +2618,7 @@
                 <w:sz w:val="28"/>
                 <w:szCs w:val="28"/>
               </w:rPr>
-              <w:t>9.7</w:t>
-            </w:r>
-            <w:r>
-              <w:rPr>
-                <w:rFonts w:cs="Arial"/>
-                <w:b/>
-                <w:sz w:val="28"/>
-                <w:szCs w:val="28"/>
-              </w:rPr>
-              <w:t xml:space="preserve"> P</w:t>
-            </w:r>
-            <w:r>
-              <w:rPr>
-                <w:rFonts w:cs="Arial"/>
-                <w:b/>
-                <w:sz w:val="28"/>
-                <w:szCs w:val="28"/>
-              </w:rPr>
-              <w:t>anchaa~ga rudraH</w:t>
+              <w:t>9.5 Prati pUruShadvayam</w:t>
             </w:r>
           </w:p>
           <w:p>
@@ -2678,7 +2648,7 @@
                 <w:sz w:val="28"/>
                 <w:szCs w:val="28"/>
               </w:rPr>
-              <w:t>3</w:t>
+              <w:t>7</w:t>
             </w:r>
           </w:p>
           <w:p>
@@ -2717,16 +2687,7 @@
                 <w:sz w:val="28"/>
                 <w:szCs w:val="28"/>
               </w:rPr>
-              <w:t xml:space="preserve">– </w:t>
-            </w:r>
-            <w:r>
-              <w:rPr>
-                <w:rFonts w:cs="Arial"/>
-                <w:b/>
-                <w:sz w:val="28"/>
-                <w:szCs w:val="28"/>
-              </w:rPr>
-              <w:t>2</w:t>
+              <w:t>– 8</w:t>
             </w:r>
           </w:p>
           <w:p>
@@ -2747,19 +2708,8 @@
                 <w:sz w:val="28"/>
                 <w:szCs w:val="28"/>
               </w:rPr>
-              <w:t>Page No. 10</w:t>
-            </w:r>
-            <w:r>
-              <w:rPr>
-                <w:rFonts w:cs="Arial"/>
-                <w:b/>
-                <w:sz w:val="28"/>
-                <w:szCs w:val="28"/>
-              </w:rPr>
-              <w:t>8</w:t>
-            </w:r>
-            <w:bookmarkStart w:id="0" w:name="_GoBack"/>
-            <w:bookmarkEnd w:id="0"/>
+              <w:t>Page No. 106</w:t>
+            </w:r>
           </w:p>
         </w:tc>
         <w:tc>
@@ -2787,7 +2737,7 @@
                 <w:sz w:val="36"/>
                 <w:szCs w:val="36"/>
               </w:rPr>
-              <w:t>i£–</w:t>
+              <w:t>CZõx—t dy–kp—¤¤</w:t>
             </w:r>
             <w:r>
               <w:rPr>
@@ -2796,15 +2746,15 @@
                 <w:szCs w:val="36"/>
                 <w:highlight w:val="yellow"/>
               </w:rPr>
-              <w:t>¥Zõx</w:t>
-            </w:r>
-            <w:r>
-              <w:rPr>
-                <w:rFonts w:ascii="BRH Malayalam Extra" w:hAnsi="BRH Malayalam Extra" w:cs="BRH Malayalam Extra"/>
-                <w:sz w:val="36"/>
-                <w:szCs w:val="36"/>
-              </w:rPr>
-              <w:t>—ª i¡—±zj–</w:t>
+              <w:t>Z</w:t>
+            </w:r>
+            <w:r>
+              <w:rPr>
+                <w:rFonts w:ascii="BRH Malayalam Extra" w:hAnsi="BRH Malayalam Extra" w:cs="BRH Malayalam Extra"/>
+                <w:sz w:val="36"/>
+                <w:szCs w:val="36"/>
+              </w:rPr>
+              <w:t>õ |</w:t>
             </w:r>
           </w:p>
         </w:tc>
@@ -2833,24 +2783,26 @@
                 <w:sz w:val="36"/>
                 <w:szCs w:val="36"/>
               </w:rPr>
-              <w:t>i£–</w:t>
-            </w:r>
-            <w:r>
-              <w:rPr>
-                <w:rFonts w:ascii="BRH Malayalam Extra" w:hAnsi="BRH Malayalam Extra" w:cs="BRH Malayalam Extra"/>
-                <w:sz w:val="36"/>
-                <w:szCs w:val="36"/>
+              <w:t>CZõx—t dy–kp—¤¤</w:t>
+            </w:r>
+            <w:r>
+              <w:rPr>
+                <w:rFonts w:ascii="BRH Malayalam" w:hAnsi="BRH Malayalam" w:cs="BRH Malayalam"/>
+                <w:color w:val="000000"/>
+                <w:sz w:val="36"/>
+                <w:szCs w:val="40"/>
                 <w:highlight w:val="green"/>
-              </w:rPr>
-              <w:t>¥Zõx</w:t>
-            </w:r>
-            <w:r>
-              <w:rPr>
-                <w:rFonts w:ascii="BRH Malayalam Extra" w:hAnsi="BRH Malayalam Extra" w:cs="BRH Malayalam Extra"/>
-                <w:sz w:val="36"/>
-                <w:szCs w:val="36"/>
-              </w:rPr>
-              <w:t>ª i¡—±zj–</w:t>
+                <w:lang w:val="en-IN" w:eastAsia="en-IN"/>
+              </w:rPr>
+              <w:t>À</w:t>
+            </w:r>
+            <w:r>
+              <w:rPr>
+                <w:rFonts w:ascii="BRH Malayalam Extra" w:hAnsi="BRH Malayalam Extra" w:cs="BRH Malayalam Extra"/>
+                <w:sz w:val="36"/>
+                <w:szCs w:val="36"/>
+              </w:rPr>
+              <w:t>õ |</w:t>
             </w:r>
           </w:p>
         </w:tc>
@@ -2880,6 +2832,105 @@
                 <w:szCs w:val="28"/>
               </w:rPr>
             </w:pPr>
+            <w:r>
+              <w:rPr>
+                <w:rFonts w:cs="Arial"/>
+                <w:b/>
+                <w:sz w:val="28"/>
+                <w:szCs w:val="28"/>
+              </w:rPr>
+              <w:t>9.7 Panchaa~ga rudraH</w:t>
+            </w:r>
+          </w:p>
+          <w:p>
+            <w:pPr>
+              <w:spacing w:before="0" w:line="240" w:lineRule="auto"/>
+              <w:ind w:right="-166"/>
+              <w:rPr>
+                <w:rFonts w:cs="Arial"/>
+                <w:b/>
+                <w:sz w:val="28"/>
+                <w:szCs w:val="28"/>
+              </w:rPr>
+            </w:pPr>
+            <w:r>
+              <w:rPr>
+                <w:rFonts w:cs="Arial"/>
+                <w:b/>
+                <w:sz w:val="28"/>
+                <w:szCs w:val="28"/>
+              </w:rPr>
+              <w:t xml:space="preserve">Para No. - </w:t>
+            </w:r>
+            <w:r>
+              <w:rPr>
+                <w:rFonts w:cs="Arial"/>
+                <w:b/>
+                <w:sz w:val="28"/>
+                <w:szCs w:val="28"/>
+              </w:rPr>
+              <w:t>3</w:t>
+            </w:r>
+          </w:p>
+          <w:p>
+            <w:pPr>
+              <w:spacing w:before="0" w:line="240" w:lineRule="auto"/>
+              <w:ind w:right="-166"/>
+              <w:rPr>
+                <w:rFonts w:cs="Arial"/>
+                <w:b/>
+                <w:sz w:val="28"/>
+                <w:szCs w:val="28"/>
+              </w:rPr>
+            </w:pPr>
+            <w:r>
+              <w:rPr>
+                <w:rFonts w:cs="Arial"/>
+                <w:b/>
+                <w:sz w:val="28"/>
+                <w:szCs w:val="28"/>
+              </w:rPr>
+              <w:t xml:space="preserve">Statement </w:t>
+            </w:r>
+            <w:r>
+              <w:rPr>
+                <w:rFonts w:cs="Arial"/>
+                <w:b/>
+                <w:sz w:val="28"/>
+                <w:szCs w:val="28"/>
+              </w:rPr>
+              <w:t xml:space="preserve">No. </w:t>
+            </w:r>
+            <w:r>
+              <w:rPr>
+                <w:rFonts w:cs="Arial"/>
+                <w:b/>
+                <w:sz w:val="28"/>
+                <w:szCs w:val="28"/>
+              </w:rPr>
+              <w:t>– 2</w:t>
+            </w:r>
+          </w:p>
+          <w:p>
+            <w:pPr>
+              <w:spacing w:before="0" w:line="240" w:lineRule="auto"/>
+              <w:ind w:right="-166"/>
+              <w:rPr>
+                <w:rFonts w:cs="Arial"/>
+                <w:b/>
+                <w:sz w:val="28"/>
+                <w:szCs w:val="28"/>
+              </w:rPr>
+            </w:pPr>
+            <w:r>
+              <w:rPr>
+                <w:rFonts w:cs="Arial"/>
+                <w:b/>
+                <w:sz w:val="28"/>
+                <w:szCs w:val="28"/>
+              </w:rPr>
+              <w:t>Page No. 108</w:t>
+            </w:r>
           </w:p>
         </w:tc>
         <w:tc>
@@ -2901,6 +2952,31 @@
                 <w:szCs w:val="36"/>
               </w:rPr>
             </w:pPr>
+            <w:r>
+              <w:rPr>
+                <w:rFonts w:ascii="BRH Malayalam Extra" w:hAnsi="BRH Malayalam Extra" w:cs="BRH Malayalam Extra"/>
+                <w:sz w:val="36"/>
+                <w:szCs w:val="36"/>
+              </w:rPr>
+              <w:t>i£–</w:t>
+            </w:r>
+            <w:r>
+              <w:rPr>
+                <w:rFonts w:ascii="BRH Malayalam Extra" w:hAnsi="BRH Malayalam Extra" w:cs="BRH Malayalam Extra"/>
+                <w:sz w:val="36"/>
+                <w:szCs w:val="36"/>
+                <w:highlight w:val="yellow"/>
+              </w:rPr>
+              <w:t>¥Zõx</w:t>
+            </w:r>
+            <w:r>
+              <w:rPr>
+                <w:rFonts w:ascii="BRH Malayalam Extra" w:hAnsi="BRH Malayalam Extra" w:cs="BRH Malayalam Extra"/>
+                <w:sz w:val="36"/>
+                <w:szCs w:val="36"/>
+              </w:rPr>
+              <w:t>—ª i¡—±zj–</w:t>
+            </w:r>
           </w:p>
         </w:tc>
         <w:tc>
@@ -2922,6 +2998,31 @@
                 <w:szCs w:val="36"/>
               </w:rPr>
             </w:pPr>
+            <w:r>
+              <w:rPr>
+                <w:rFonts w:ascii="BRH Malayalam Extra" w:hAnsi="BRH Malayalam Extra" w:cs="BRH Malayalam Extra"/>
+                <w:sz w:val="36"/>
+                <w:szCs w:val="36"/>
+              </w:rPr>
+              <w:t>i£–</w:t>
+            </w:r>
+            <w:r>
+              <w:rPr>
+                <w:rFonts w:ascii="BRH Malayalam Extra" w:hAnsi="BRH Malayalam Extra" w:cs="BRH Malayalam Extra"/>
+                <w:sz w:val="36"/>
+                <w:szCs w:val="36"/>
+                <w:highlight w:val="green"/>
+              </w:rPr>
+              <w:t>¥Zõx</w:t>
+            </w:r>
+            <w:r>
+              <w:rPr>
+                <w:rFonts w:ascii="BRH Malayalam Extra" w:hAnsi="BRH Malayalam Extra" w:cs="BRH Malayalam Extra"/>
+                <w:sz w:val="36"/>
+                <w:szCs w:val="36"/>
+              </w:rPr>
+              <w:t>ª i¡—±zj–</w:t>
+            </w:r>
           </w:p>
         </w:tc>
       </w:tr>
@@ -3132,6 +3233,78 @@
                 <w:szCs w:val="36"/>
               </w:rPr>
             </w:pPr>
+          </w:p>
+        </w:tc>
+      </w:tr>
+      <w:tr>
+        <w:trPr>
+          <w:trHeight w:val="689"/>
+        </w:trPr>
+        <w:tc>
+          <w:tcPr>
+            <w:tcW w:w="3481" w:type="dxa"/>
+            <w:tcBorders>
+              <w:top w:val="single" w:sz="4" w:space="0" w:color="000000"/>
+              <w:left w:val="single" w:sz="4" w:space="0" w:color="000000"/>
+              <w:bottom w:val="single" w:sz="4" w:space="0" w:color="000000"/>
+              <w:right w:val="single" w:sz="4" w:space="0" w:color="000000"/>
+            </w:tcBorders>
+          </w:tcPr>
+          <w:p>
+            <w:pPr>
+              <w:spacing w:before="0" w:line="240" w:lineRule="auto"/>
+              <w:ind w:right="-166"/>
+              <w:rPr>
+                <w:rFonts w:cs="Arial"/>
+                <w:b/>
+                <w:sz w:val="28"/>
+                <w:szCs w:val="28"/>
+              </w:rPr>
+            </w:pPr>
+          </w:p>
+        </w:tc>
+        <w:tc>
+          <w:tcPr>
+            <w:tcW w:w="4633" w:type="dxa"/>
+            <w:tcBorders>
+              <w:top w:val="single" w:sz="4" w:space="0" w:color="000000"/>
+              <w:left w:val="single" w:sz="4" w:space="0" w:color="000000"/>
+              <w:bottom w:val="single" w:sz="4" w:space="0" w:color="000000"/>
+              <w:right w:val="single" w:sz="4" w:space="0" w:color="000000"/>
+            </w:tcBorders>
+          </w:tcPr>
+          <w:p>
+            <w:pPr>
+              <w:spacing w:before="0" w:line="240" w:lineRule="auto"/>
+              <w:rPr>
+                <w:rFonts w:ascii="BRH Malayalam Extra" w:hAnsi="BRH Malayalam Extra" w:cs="BRH Malayalam Extra"/>
+                <w:sz w:val="36"/>
+                <w:szCs w:val="36"/>
+              </w:rPr>
+            </w:pPr>
+          </w:p>
+        </w:tc>
+        <w:tc>
+          <w:tcPr>
+            <w:tcW w:w="5220" w:type="dxa"/>
+            <w:tcBorders>
+              <w:top w:val="single" w:sz="4" w:space="0" w:color="000000"/>
+              <w:left w:val="single" w:sz="4" w:space="0" w:color="000000"/>
+              <w:bottom w:val="single" w:sz="4" w:space="0" w:color="000000"/>
+              <w:right w:val="single" w:sz="4" w:space="0" w:color="000000"/>
+            </w:tcBorders>
+          </w:tcPr>
+          <w:p>
+            <w:pPr>
+              <w:spacing w:before="0" w:line="240" w:lineRule="auto"/>
+              <w:rPr>
+                <w:rFonts w:ascii="BRH Malayalam Extra" w:hAnsi="BRH Malayalam Extra" w:cs="BRH Malayalam Extra"/>
+                <w:sz w:val="36"/>
+                <w:szCs w:val="36"/>
+              </w:rPr>
+            </w:pPr>
+            <w:bookmarkStart w:id="0" w:name="_GoBack"/>
+            <w:bookmarkEnd w:id="0"/>
           </w:p>
         </w:tc>
       </w:tr>
@@ -4101,6 +4274,7 @@
                 <w:sz w:val="28"/>
                 <w:szCs w:val="28"/>
               </w:rPr>
+              <w:lastRenderedPageBreak/>
               <w:t>9.</w:t>
             </w:r>
             <w:r>
@@ -4372,7 +4546,6 @@
                 <w:b/>
                 <w:szCs w:val="28"/>
               </w:rPr>
-              <w:lastRenderedPageBreak/>
               <w:t>12.1 Kalasheshu dyanam</w:t>
             </w:r>
           </w:p>
@@ -6063,6 +6236,7 @@
                 <w:sz w:val="28"/>
                 <w:szCs w:val="28"/>
               </w:rPr>
+              <w:lastRenderedPageBreak/>
               <w:t>Item No - 14.</w:t>
             </w:r>
             <w:r>
@@ -6332,7 +6506,6 @@
                 <w:sz w:val="28"/>
                 <w:szCs w:val="28"/>
               </w:rPr>
-              <w:lastRenderedPageBreak/>
               <w:t>Item No - 14.</w:t>
             </w:r>
             <w:r>
@@ -32502,6 +32675,7 @@
       <w:pBdr>
         <w:top w:val="single" w:sz="4" w:space="1" w:color="auto"/>
       </w:pBdr>
+      <w:jc w:val="right"/>
       <w:rPr>
         <w:b/>
         <w:bCs/>
@@ -32630,6 +32804,7 @@
       <w:pBdr>
         <w:top w:val="single" w:sz="4" w:space="1" w:color="auto"/>
       </w:pBdr>
+      <w:jc w:val="right"/>
       <w:rPr>
         <w:b/>
         <w:bCs/>
@@ -33992,7 +34167,6 @@
     <w:basedOn w:val="Normal"/>
     <w:link w:val="HeaderChar"/>
     <w:uiPriority w:val="99"/>
-    <w:semiHidden/>
     <w:unhideWhenUsed/>
     <w:rsid w:val="001C43F2"/>
     <w:pPr>
@@ -34009,7 +34183,6 @@
     <w:name w:val="Header Char"/>
     <w:link w:val="Header"/>
     <w:uiPriority w:val="99"/>
-    <w:semiHidden/>
     <w:rsid w:val="001C43F2"/>
     <w:rPr>
       <w:rFonts w:ascii="Arial" w:hAnsi="Arial"/>
@@ -34023,7 +34196,6 @@
     <w:basedOn w:val="Normal"/>
     <w:link w:val="FooterChar"/>
     <w:uiPriority w:val="99"/>
-    <w:semiHidden/>
     <w:unhideWhenUsed/>
     <w:rsid w:val="001C43F2"/>
     <w:pPr>
@@ -34040,7 +34212,6 @@
     <w:name w:val="Footer Char"/>
     <w:link w:val="Footer"/>
     <w:uiPriority w:val="99"/>
-    <w:semiHidden/>
     <w:rsid w:val="001C43F2"/>
     <w:rPr>
       <w:rFonts w:ascii="Arial" w:hAnsi="Arial"/>
@@ -34533,7 +34704,7 @@
 </file>
 
 <file path=customXml/itemProps1.xml><?xml version="1.0" encoding="utf-8"?>
-<ds:datastoreItem xmlns:ds="http://schemas.openxmlformats.org/officeDocument/2006/customXml" ds:itemID="{55BE71A9-523C-4CB8-B13F-197860864447}">
+<ds:datastoreItem xmlns:ds="http://schemas.openxmlformats.org/officeDocument/2006/customXml" ds:itemID="{BAFDE5BE-6C52-4F87-B225-E4B47C9E4D67}">
   <ds:schemaRefs>
     <ds:schemaRef ds:uri="http://schemas.openxmlformats.org/officeDocument/2006/bibliography"/>
   </ds:schemaRefs>

</xml_diff>

<commit_message>
nmv 11 08 2022
</commit_message>
<xml_diff>
--- a/Shiva-Stuti/Siva Stuti Malayalam Corrections.docx
+++ b/Shiva-Stuti/Siva Stuti Malayalam Corrections.docx
@@ -19,17 +19,7 @@
           <w:sz w:val="36"/>
           <w:u w:val="single"/>
         </w:rPr>
-        <w:t xml:space="preserve">Shiva Stuti Malayalam Book Corrections –Observed </w:t>
-      </w:r>
-      <w:proofErr w:type="gramStart"/>
-      <w:r>
-        <w:rPr>
-          <w:rFonts w:cs="Arial"/>
-          <w:b/>
-          <w:sz w:val="36"/>
-          <w:u w:val="single"/>
-        </w:rPr>
-        <w:t xml:space="preserve">till </w:t>
+        <w:t xml:space="preserve">Shiva Stuti Malayalam Book Corrections –Observed till </w:t>
       </w:r>
       <w:r>
         <w:rPr>
@@ -41,7 +31,6 @@
         </w:rPr>
         <w:t>????</w:t>
       </w:r>
-      <w:proofErr w:type="gramEnd"/>
     </w:p>
     <w:p>
       <w:pPr>
@@ -1172,25 +1161,7 @@
                 <w:sz w:val="28"/>
                 <w:szCs w:val="28"/>
               </w:rPr>
-              <w:t>8.</w:t>
-            </w:r>
-            <w:r>
-              <w:rPr>
-                <w:rFonts w:cs="Arial"/>
-                <w:b/>
-                <w:sz w:val="28"/>
-                <w:szCs w:val="28"/>
-              </w:rPr>
-              <w:t>1</w:t>
-            </w:r>
-            <w:r>
-              <w:rPr>
-                <w:rFonts w:cs="Arial"/>
-                <w:b/>
-                <w:sz w:val="28"/>
-                <w:szCs w:val="28"/>
-              </w:rPr>
-              <w:t xml:space="preserve"> Mano jyotiH</w:t>
+              <w:t>8.1 Mano jyotiH</w:t>
             </w:r>
           </w:p>
           <w:p>
@@ -1372,15 +1343,7 @@
                 <w:sz w:val="36"/>
                 <w:szCs w:val="36"/>
               </w:rPr>
-              <w:t>—</w:t>
-            </w:r>
-            <w:r>
-              <w:rPr>
-                <w:rFonts w:ascii="BRH Malayalam Extra" w:hAnsi="BRH Malayalam Extra" w:cs="BRH Malayalam Extra"/>
-                <w:sz w:val="36"/>
-                <w:szCs w:val="36"/>
-              </w:rPr>
-              <w:t>ÇI–</w:t>
+              <w:t>—ÇI–</w:t>
             </w:r>
           </w:p>
         </w:tc>
@@ -2809,7 +2772,7 @@
       </w:tr>
       <w:tr>
         <w:trPr>
-          <w:trHeight w:val="689"/>
+          <w:trHeight w:val="899"/>
         </w:trPr>
         <w:tc>
           <w:tcPr>
@@ -2869,7 +2832,7 @@
                 <w:sz w:val="28"/>
                 <w:szCs w:val="28"/>
               </w:rPr>
-              <w:t>3</w:t>
+              <w:t>1</w:t>
             </w:r>
           </w:p>
           <w:p>
@@ -2908,7 +2871,16 @@
                 <w:sz w:val="28"/>
                 <w:szCs w:val="28"/>
               </w:rPr>
-              <w:t>– 2</w:t>
+              <w:t xml:space="preserve">– </w:t>
+            </w:r>
+            <w:r>
+              <w:rPr>
+                <w:rFonts w:cs="Arial"/>
+                <w:b/>
+                <w:sz w:val="28"/>
+                <w:szCs w:val="28"/>
+              </w:rPr>
+              <w:t>1</w:t>
             </w:r>
           </w:p>
           <w:p>
@@ -2958,7 +2930,31 @@
                 <w:sz w:val="36"/>
                 <w:szCs w:val="36"/>
               </w:rPr>
-              <w:t>i£–</w:t>
+              <w:t>t</w:t>
+            </w:r>
+            <w:r>
+              <w:rPr>
+                <w:rFonts w:ascii="BRH Malayalam Extra" w:hAnsi="BRH Malayalam Extra" w:cs="BRH Malayalam Extra"/>
+                <w:sz w:val="44"/>
+                <w:szCs w:val="36"/>
+              </w:rPr>
+              <w:t>–</w:t>
+            </w:r>
+            <w:r>
+              <w:rPr>
+                <w:rFonts w:ascii="BRH Devanagari Extra" w:hAnsi="BRH Devanagari Extra" w:cs="BRH Malayalam Extra"/>
+                <w:sz w:val="36"/>
+                <w:szCs w:val="36"/>
+              </w:rPr>
+              <w:t>óè</w:t>
+            </w:r>
+            <w:r>
+              <w:rPr>
+                <w:rFonts w:ascii="BRH Malayalam Extra" w:hAnsi="BRH Malayalam Extra" w:cs="BRH Malayalam Extra"/>
+                <w:sz w:val="44"/>
+                <w:szCs w:val="36"/>
+              </w:rPr>
+              <w:t>–</w:t>
             </w:r>
             <w:r>
               <w:rPr>
@@ -2967,15 +2963,31 @@
                 <w:szCs w:val="36"/>
                 <w:highlight w:val="yellow"/>
               </w:rPr>
-              <w:t>¥Zõx</w:t>
-            </w:r>
-            <w:r>
-              <w:rPr>
-                <w:rFonts w:ascii="BRH Malayalam Extra" w:hAnsi="BRH Malayalam Extra" w:cs="BRH Malayalam Extra"/>
-                <w:sz w:val="36"/>
-                <w:szCs w:val="36"/>
-              </w:rPr>
-              <w:t>—ª i¡—±zj–</w:t>
+              <w:t>s—</w:t>
+            </w:r>
+            <w:r>
+              <w:rPr>
+                <w:rFonts w:ascii="BRH Malayalam Extra" w:hAnsi="BRH Malayalam Extra" w:cs="BRH Malayalam Extra"/>
+                <w:sz w:val="36"/>
+                <w:szCs w:val="36"/>
+              </w:rPr>
+              <w:t xml:space="preserve"> qü¡Py</w:t>
+            </w:r>
+            <w:r>
+              <w:rPr>
+                <w:rFonts w:ascii="BRH Malayalam Extra" w:hAnsi="BRH Malayalam Extra" w:cs="BRH Malayalam Extra"/>
+                <w:sz w:val="44"/>
+                <w:szCs w:val="36"/>
+              </w:rPr>
+              <w:t>–</w:t>
+            </w:r>
+            <w:r>
+              <w:rPr>
+                <w:rFonts w:ascii="BRH Malayalam Extra" w:hAnsi="BRH Malayalam Extra" w:cs="BRH Malayalam Extra"/>
+                <w:sz w:val="36"/>
+                <w:szCs w:val="36"/>
+              </w:rPr>
+              <w:t>r</w:t>
             </w:r>
           </w:p>
         </w:tc>
@@ -3004,7 +3016,39 @@
                 <w:sz w:val="36"/>
                 <w:szCs w:val="36"/>
               </w:rPr>
-              <w:t>i£–</w:t>
+              <w:t>t</w:t>
+            </w:r>
+            <w:r>
+              <w:rPr>
+                <w:rFonts w:ascii="BRH Malayalam Extra" w:hAnsi="BRH Malayalam Extra" w:cs="BRH Malayalam Extra"/>
+                <w:sz w:val="44"/>
+                <w:szCs w:val="36"/>
+              </w:rPr>
+              <w:t>–</w:t>
+            </w:r>
+            <w:r>
+              <w:rPr>
+                <w:rFonts w:ascii="BRH Devanagari Extra" w:hAnsi="BRH Devanagari Extra" w:cs="BRH Malayalam Extra"/>
+                <w:sz w:val="36"/>
+                <w:szCs w:val="36"/>
+              </w:rPr>
+              <w:t>óè</w:t>
+            </w:r>
+            <w:r>
+              <w:rPr>
+                <w:rFonts w:ascii="BRH Malayalam Extra" w:hAnsi="BRH Malayalam Extra" w:cs="BRH Malayalam Extra"/>
+                <w:sz w:val="44"/>
+                <w:szCs w:val="36"/>
+              </w:rPr>
+              <w:t>–</w:t>
+            </w:r>
+            <w:r>
+              <w:rPr>
+                <w:rFonts w:ascii="BRH Malayalam Extra" w:hAnsi="BRH Malayalam Extra" w:cs="BRH Malayalam Extra"/>
+                <w:sz w:val="36"/>
+                <w:szCs w:val="36"/>
+              </w:rPr>
+              <w:t xml:space="preserve">s </w:t>
             </w:r>
             <w:r>
               <w:rPr>
@@ -3013,16 +3057,34 @@
                 <w:szCs w:val="36"/>
                 <w:highlight w:val="green"/>
               </w:rPr>
-              <w:t>¥Zõx</w:t>
-            </w:r>
-            <w:r>
-              <w:rPr>
-                <w:rFonts w:ascii="BRH Malayalam Extra" w:hAnsi="BRH Malayalam Extra" w:cs="BRH Malayalam Extra"/>
-                <w:sz w:val="36"/>
-                <w:szCs w:val="36"/>
-              </w:rPr>
-              <w:t>ª i¡—±zj–</w:t>
-            </w:r>
+              <w:t>qü¡—</w:t>
+            </w:r>
+            <w:r>
+              <w:rPr>
+                <w:rFonts w:ascii="BRH Malayalam Extra" w:hAnsi="BRH Malayalam Extra" w:cs="BRH Malayalam Extra"/>
+                <w:sz w:val="36"/>
+                <w:szCs w:val="36"/>
+              </w:rPr>
+              <w:t>Py</w:t>
+            </w:r>
+            <w:r>
+              <w:rPr>
+                <w:rFonts w:ascii="BRH Malayalam Extra" w:hAnsi="BRH Malayalam Extra" w:cs="BRH Malayalam Extra"/>
+                <w:sz w:val="44"/>
+                <w:szCs w:val="36"/>
+              </w:rPr>
+              <w:t>–</w:t>
+            </w:r>
+            <w:r>
+              <w:rPr>
+                <w:rFonts w:ascii="BRH Malayalam Extra" w:hAnsi="BRH Malayalam Extra" w:cs="BRH Malayalam Extra"/>
+                <w:sz w:val="36"/>
+                <w:szCs w:val="36"/>
+              </w:rPr>
+              <w:t>r</w:t>
+            </w:r>
+            <w:bookmarkStart w:id="0" w:name="_GoBack"/>
+            <w:bookmarkEnd w:id="0"/>
           </w:p>
         </w:tc>
       </w:tr>
@@ -3051,6 +3113,105 @@
                 <w:szCs w:val="28"/>
               </w:rPr>
             </w:pPr>
+            <w:r>
+              <w:rPr>
+                <w:rFonts w:cs="Arial"/>
+                <w:b/>
+                <w:sz w:val="28"/>
+                <w:szCs w:val="28"/>
+              </w:rPr>
+              <w:t>9.7 Panchaa~ga rudraH</w:t>
+            </w:r>
+          </w:p>
+          <w:p>
+            <w:pPr>
+              <w:spacing w:before="0" w:line="240" w:lineRule="auto"/>
+              <w:ind w:right="-166"/>
+              <w:rPr>
+                <w:rFonts w:cs="Arial"/>
+                <w:b/>
+                <w:sz w:val="28"/>
+                <w:szCs w:val="28"/>
+              </w:rPr>
+            </w:pPr>
+            <w:r>
+              <w:rPr>
+                <w:rFonts w:cs="Arial"/>
+                <w:b/>
+                <w:sz w:val="28"/>
+                <w:szCs w:val="28"/>
+              </w:rPr>
+              <w:t xml:space="preserve">Para No. - </w:t>
+            </w:r>
+            <w:r>
+              <w:rPr>
+                <w:rFonts w:cs="Arial"/>
+                <w:b/>
+                <w:sz w:val="28"/>
+                <w:szCs w:val="28"/>
+              </w:rPr>
+              <w:t>3</w:t>
+            </w:r>
+          </w:p>
+          <w:p>
+            <w:pPr>
+              <w:spacing w:before="0" w:line="240" w:lineRule="auto"/>
+              <w:ind w:right="-166"/>
+              <w:rPr>
+                <w:rFonts w:cs="Arial"/>
+                <w:b/>
+                <w:sz w:val="28"/>
+                <w:szCs w:val="28"/>
+              </w:rPr>
+            </w:pPr>
+            <w:r>
+              <w:rPr>
+                <w:rFonts w:cs="Arial"/>
+                <w:b/>
+                <w:sz w:val="28"/>
+                <w:szCs w:val="28"/>
+              </w:rPr>
+              <w:t xml:space="preserve">Statement </w:t>
+            </w:r>
+            <w:r>
+              <w:rPr>
+                <w:rFonts w:cs="Arial"/>
+                <w:b/>
+                <w:sz w:val="28"/>
+                <w:szCs w:val="28"/>
+              </w:rPr>
+              <w:t xml:space="preserve">No. </w:t>
+            </w:r>
+            <w:r>
+              <w:rPr>
+                <w:rFonts w:cs="Arial"/>
+                <w:b/>
+                <w:sz w:val="28"/>
+                <w:szCs w:val="28"/>
+              </w:rPr>
+              <w:t>– 2</w:t>
+            </w:r>
+          </w:p>
+          <w:p>
+            <w:pPr>
+              <w:spacing w:before="0" w:line="240" w:lineRule="auto"/>
+              <w:ind w:right="-166"/>
+              <w:rPr>
+                <w:rFonts w:cs="Arial"/>
+                <w:b/>
+                <w:sz w:val="28"/>
+                <w:szCs w:val="28"/>
+              </w:rPr>
+            </w:pPr>
+            <w:r>
+              <w:rPr>
+                <w:rFonts w:cs="Arial"/>
+                <w:b/>
+                <w:sz w:val="28"/>
+                <w:szCs w:val="28"/>
+              </w:rPr>
+              <w:t>Page No. 108</w:t>
+            </w:r>
           </w:p>
         </w:tc>
         <w:tc>
@@ -3072,6 +3233,31 @@
                 <w:szCs w:val="36"/>
               </w:rPr>
             </w:pPr>
+            <w:r>
+              <w:rPr>
+                <w:rFonts w:ascii="BRH Malayalam Extra" w:hAnsi="BRH Malayalam Extra" w:cs="BRH Malayalam Extra"/>
+                <w:sz w:val="36"/>
+                <w:szCs w:val="36"/>
+              </w:rPr>
+              <w:t>i£–</w:t>
+            </w:r>
+            <w:r>
+              <w:rPr>
+                <w:rFonts w:ascii="BRH Malayalam Extra" w:hAnsi="BRH Malayalam Extra" w:cs="BRH Malayalam Extra"/>
+                <w:sz w:val="36"/>
+                <w:szCs w:val="36"/>
+                <w:highlight w:val="yellow"/>
+              </w:rPr>
+              <w:t>¥Zõx</w:t>
+            </w:r>
+            <w:r>
+              <w:rPr>
+                <w:rFonts w:ascii="BRH Malayalam Extra" w:hAnsi="BRH Malayalam Extra" w:cs="BRH Malayalam Extra"/>
+                <w:sz w:val="36"/>
+                <w:szCs w:val="36"/>
+              </w:rPr>
+              <w:t>—ª i¡—±zj–</w:t>
+            </w:r>
           </w:p>
         </w:tc>
         <w:tc>
@@ -3093,6 +3279,31 @@
                 <w:szCs w:val="36"/>
               </w:rPr>
             </w:pPr>
+            <w:r>
+              <w:rPr>
+                <w:rFonts w:ascii="BRH Malayalam Extra" w:hAnsi="BRH Malayalam Extra" w:cs="BRH Malayalam Extra"/>
+                <w:sz w:val="36"/>
+                <w:szCs w:val="36"/>
+              </w:rPr>
+              <w:t>i£–</w:t>
+            </w:r>
+            <w:r>
+              <w:rPr>
+                <w:rFonts w:ascii="BRH Malayalam Extra" w:hAnsi="BRH Malayalam Extra" w:cs="BRH Malayalam Extra"/>
+                <w:sz w:val="36"/>
+                <w:szCs w:val="36"/>
+                <w:highlight w:val="green"/>
+              </w:rPr>
+              <w:t>¥Zõx</w:t>
+            </w:r>
+            <w:r>
+              <w:rPr>
+                <w:rFonts w:ascii="BRH Malayalam Extra" w:hAnsi="BRH Malayalam Extra" w:cs="BRH Malayalam Extra"/>
+                <w:sz w:val="36"/>
+                <w:szCs w:val="36"/>
+              </w:rPr>
+              <w:t>ª i¡—±zj–</w:t>
+            </w:r>
           </w:p>
         </w:tc>
       </w:tr>
@@ -3121,6 +3332,114 @@
                 <w:szCs w:val="28"/>
               </w:rPr>
             </w:pPr>
+            <w:r>
+              <w:rPr>
+                <w:rFonts w:cs="Arial"/>
+                <w:b/>
+                <w:sz w:val="28"/>
+                <w:szCs w:val="28"/>
+              </w:rPr>
+              <w:t>9.7 Panchaa~ga rudraH</w:t>
+            </w:r>
+          </w:p>
+          <w:p>
+            <w:pPr>
+              <w:spacing w:before="0" w:line="240" w:lineRule="auto"/>
+              <w:ind w:right="-166"/>
+              <w:rPr>
+                <w:rFonts w:cs="Arial"/>
+                <w:b/>
+                <w:sz w:val="28"/>
+                <w:szCs w:val="28"/>
+              </w:rPr>
+            </w:pPr>
+            <w:r>
+              <w:rPr>
+                <w:rFonts w:cs="Arial"/>
+                <w:b/>
+                <w:sz w:val="28"/>
+                <w:szCs w:val="28"/>
+              </w:rPr>
+              <w:t xml:space="preserve">Para No. - </w:t>
+            </w:r>
+            <w:r>
+              <w:rPr>
+                <w:rFonts w:cs="Arial"/>
+                <w:b/>
+                <w:sz w:val="28"/>
+                <w:szCs w:val="28"/>
+              </w:rPr>
+              <w:t>5</w:t>
+            </w:r>
+          </w:p>
+          <w:p>
+            <w:pPr>
+              <w:spacing w:before="0" w:line="240" w:lineRule="auto"/>
+              <w:ind w:right="-166"/>
+              <w:rPr>
+                <w:rFonts w:cs="Arial"/>
+                <w:b/>
+                <w:sz w:val="28"/>
+                <w:szCs w:val="28"/>
+              </w:rPr>
+            </w:pPr>
+            <w:r>
+              <w:rPr>
+                <w:rFonts w:cs="Arial"/>
+                <w:b/>
+                <w:sz w:val="28"/>
+                <w:szCs w:val="28"/>
+              </w:rPr>
+              <w:t xml:space="preserve">Statement </w:t>
+            </w:r>
+            <w:r>
+              <w:rPr>
+                <w:rFonts w:cs="Arial"/>
+                <w:b/>
+                <w:sz w:val="28"/>
+                <w:szCs w:val="28"/>
+              </w:rPr>
+              <w:t xml:space="preserve">No. </w:t>
+            </w:r>
+            <w:r>
+              <w:rPr>
+                <w:rFonts w:cs="Arial"/>
+                <w:b/>
+                <w:sz w:val="28"/>
+                <w:szCs w:val="28"/>
+              </w:rPr>
+              <w:t xml:space="preserve">– </w:t>
+            </w:r>
+            <w:r>
+              <w:rPr>
+                <w:rFonts w:cs="Arial"/>
+                <w:b/>
+                <w:sz w:val="28"/>
+                <w:szCs w:val="28"/>
+              </w:rPr>
+              <w:t>3</w:t>
+            </w:r>
+          </w:p>
+          <w:p>
+            <w:pPr>
+              <w:spacing w:before="0" w:line="240" w:lineRule="auto"/>
+              <w:ind w:right="-166"/>
+              <w:rPr>
+                <w:rFonts w:cs="Arial"/>
+                <w:b/>
+                <w:sz w:val="28"/>
+                <w:szCs w:val="28"/>
+              </w:rPr>
+            </w:pPr>
+            <w:r>
+              <w:rPr>
+                <w:rFonts w:cs="Arial"/>
+                <w:b/>
+                <w:sz w:val="28"/>
+                <w:szCs w:val="28"/>
+              </w:rPr>
+              <w:t>Page No. 108</w:t>
+            </w:r>
           </w:p>
         </w:tc>
         <w:tc>
@@ -3142,6 +3461,32 @@
                 <w:szCs w:val="36"/>
               </w:rPr>
             </w:pPr>
+            <w:r>
+              <w:rPr>
+                <w:rFonts w:ascii="BRH Malayalam Extra" w:hAnsi="BRH Malayalam Extra" w:cs="BRH Malayalam Extra"/>
+                <w:sz w:val="36"/>
+                <w:szCs w:val="36"/>
+              </w:rPr>
+              <w:t>Bsy</w:t>
+            </w:r>
+            <w:r>
+              <w:rPr>
+                <w:rFonts w:ascii="BRH Malayalam Extra" w:hAnsi="BRH Malayalam Extra" w:cs="BRH Malayalam Extra"/>
+                <w:sz w:val="36"/>
+                <w:szCs w:val="36"/>
+                <w:highlight w:val="yellow"/>
+                <w:lang w:val="en-IN"/>
+              </w:rPr>
+              <w:t>º</w:t>
+            </w:r>
+            <w:r>
+              <w:rPr>
+                <w:rFonts w:ascii="BRH Malayalam Extra" w:hAnsi="BRH Malayalam Extra" w:cs="BRH Malayalam Extra"/>
+                <w:sz w:val="36"/>
+                <w:szCs w:val="36"/>
+              </w:rPr>
+              <w:t>—PZ¡ öe–Rxe—ZyJ |</w:t>
+            </w:r>
           </w:p>
         </w:tc>
         <w:tc>
@@ -3163,6 +3508,49 @@
                 <w:szCs w:val="36"/>
               </w:rPr>
             </w:pPr>
+            <w:r>
+              <w:rPr>
+                <w:rFonts w:ascii="BRH Malayalam Extra" w:hAnsi="BRH Malayalam Extra" w:cs="BRH Malayalam Extra"/>
+                <w:sz w:val="36"/>
+                <w:szCs w:val="36"/>
+              </w:rPr>
+              <w:t>B</w:t>
+            </w:r>
+            <w:r>
+              <w:rPr>
+                <w:rFonts w:ascii="BRH Malayalam Extra" w:hAnsi="BRH Malayalam Extra" w:cs="BRH Malayalam Extra"/>
+                <w:sz w:val="36"/>
+                <w:szCs w:val="36"/>
+                <w:highlight w:val="green"/>
+              </w:rPr>
+              <w:t>sy</w:t>
+            </w:r>
+            <w:r>
+              <w:rPr>
+                <w:rFonts w:ascii="BRH Malayalam Extra" w:hAnsi="BRH Malayalam Extra" w:cs="BRH Malayalam Extra"/>
+                <w:sz w:val="36"/>
+                <w:szCs w:val="36"/>
+                <w:highlight w:val="green"/>
+              </w:rPr>
+              <w:t>—</w:t>
+            </w:r>
+            <w:r>
+              <w:rPr>
+                <w:rFonts w:ascii="BRH Malayalam Extra" w:hAnsi="BRH Malayalam Extra" w:cs="BRH Malayalam Extra"/>
+                <w:sz w:val="36"/>
+                <w:szCs w:val="36"/>
+                <w:lang w:val="en-IN"/>
+              </w:rPr>
+              <w:t>º</w:t>
+            </w:r>
+            <w:r>
+              <w:rPr>
+                <w:rFonts w:ascii="BRH Malayalam Extra" w:hAnsi="BRH Malayalam Extra" w:cs="BRH Malayalam Extra"/>
+                <w:sz w:val="36"/>
+                <w:szCs w:val="36"/>
+              </w:rPr>
+              <w:t>PZ¡ öe–Rxe—ZyJ |</w:t>
+            </w:r>
           </w:p>
         </w:tc>
       </w:tr>
@@ -3303,8 +3691,76 @@
                 <w:szCs w:val="36"/>
               </w:rPr>
             </w:pPr>
-            <w:bookmarkStart w:id="0" w:name="_GoBack"/>
-            <w:bookmarkEnd w:id="0"/>
+          </w:p>
+        </w:tc>
+      </w:tr>
+      <w:tr>
+        <w:trPr>
+          <w:trHeight w:val="689"/>
+        </w:trPr>
+        <w:tc>
+          <w:tcPr>
+            <w:tcW w:w="3481" w:type="dxa"/>
+            <w:tcBorders>
+              <w:top w:val="single" w:sz="4" w:space="0" w:color="000000"/>
+              <w:left w:val="single" w:sz="4" w:space="0" w:color="000000"/>
+              <w:bottom w:val="single" w:sz="4" w:space="0" w:color="000000"/>
+              <w:right w:val="single" w:sz="4" w:space="0" w:color="000000"/>
+            </w:tcBorders>
+          </w:tcPr>
+          <w:p>
+            <w:pPr>
+              <w:spacing w:before="0" w:line="240" w:lineRule="auto"/>
+              <w:ind w:right="-166"/>
+              <w:rPr>
+                <w:rFonts w:cs="Arial"/>
+                <w:b/>
+                <w:sz w:val="28"/>
+                <w:szCs w:val="28"/>
+              </w:rPr>
+            </w:pPr>
+          </w:p>
+        </w:tc>
+        <w:tc>
+          <w:tcPr>
+            <w:tcW w:w="4633" w:type="dxa"/>
+            <w:tcBorders>
+              <w:top w:val="single" w:sz="4" w:space="0" w:color="000000"/>
+              <w:left w:val="single" w:sz="4" w:space="0" w:color="000000"/>
+              <w:bottom w:val="single" w:sz="4" w:space="0" w:color="000000"/>
+              <w:right w:val="single" w:sz="4" w:space="0" w:color="000000"/>
+            </w:tcBorders>
+          </w:tcPr>
+          <w:p>
+            <w:pPr>
+              <w:spacing w:before="0" w:line="240" w:lineRule="auto"/>
+              <w:rPr>
+                <w:rFonts w:ascii="BRH Malayalam Extra" w:hAnsi="BRH Malayalam Extra" w:cs="BRH Malayalam Extra"/>
+                <w:sz w:val="36"/>
+                <w:szCs w:val="36"/>
+              </w:rPr>
+            </w:pPr>
+          </w:p>
+        </w:tc>
+        <w:tc>
+          <w:tcPr>
+            <w:tcW w:w="5220" w:type="dxa"/>
+            <w:tcBorders>
+              <w:top w:val="single" w:sz="4" w:space="0" w:color="000000"/>
+              <w:left w:val="single" w:sz="4" w:space="0" w:color="000000"/>
+              <w:bottom w:val="single" w:sz="4" w:space="0" w:color="000000"/>
+              <w:right w:val="single" w:sz="4" w:space="0" w:color="000000"/>
+            </w:tcBorders>
+          </w:tcPr>
+          <w:p>
+            <w:pPr>
+              <w:spacing w:before="0" w:line="240" w:lineRule="auto"/>
+              <w:rPr>
+                <w:rFonts w:ascii="BRH Malayalam Extra" w:hAnsi="BRH Malayalam Extra" w:cs="BRH Malayalam Extra"/>
+                <w:sz w:val="36"/>
+                <w:szCs w:val="36"/>
+              </w:rPr>
+            </w:pPr>
           </w:p>
         </w:tc>
       </w:tr>
@@ -3905,6 +4361,7 @@
                 <w:sz w:val="28"/>
                 <w:szCs w:val="28"/>
               </w:rPr>
+              <w:lastRenderedPageBreak/>
               <w:t>Page No. 93</w:t>
             </w:r>
           </w:p>
@@ -3929,6 +4386,7 @@
                 <w:sz w:val="40"/>
                 <w:szCs w:val="36"/>
               </w:rPr>
+              <w:lastRenderedPageBreak/>
               <w:t>¥j</w:t>
             </w:r>
             <w:r>
@@ -4274,7 +4732,6 @@
                 <w:sz w:val="28"/>
                 <w:szCs w:val="28"/>
               </w:rPr>
-              <w:lastRenderedPageBreak/>
               <w:t>9.</w:t>
             </w:r>
             <w:r>
@@ -5605,6 +6062,7 @@
                 <w:sz w:val="28"/>
                 <w:szCs w:val="28"/>
               </w:rPr>
+              <w:lastRenderedPageBreak/>
               <w:t>Item No - 14.</w:t>
             </w:r>
             <w:r>
@@ -6236,7 +6694,6 @@
                 <w:sz w:val="28"/>
                 <w:szCs w:val="28"/>
               </w:rPr>
-              <w:lastRenderedPageBreak/>
               <w:t>Item No - 14.</w:t>
             </w:r>
             <w:r>
@@ -7428,6 +7885,7 @@
                 <w:sz w:val="28"/>
                 <w:szCs w:val="28"/>
               </w:rPr>
+              <w:lastRenderedPageBreak/>
               <w:t>Rudra Kramam</w:t>
             </w:r>
           </w:p>
@@ -8151,7 +8609,6 @@
                 <w:sz w:val="28"/>
                 <w:szCs w:val="28"/>
               </w:rPr>
-              <w:lastRenderedPageBreak/>
               <w:t xml:space="preserve">3.2.2 – aachmanam </w:t>
             </w:r>
           </w:p>
@@ -8827,6 +9284,7 @@
           <w:szCs w:val="32"/>
           <w:u w:val="single"/>
         </w:rPr>
+        <w:lastRenderedPageBreak/>
         <w:t>Shiva Stuti Malayalam Book</w:t>
       </w:r>
       <w:r>
@@ -9314,7 +9772,6 @@
                 <w:u w:val="none"/>
                 <w:lang w:val="en-IN"/>
               </w:rPr>
-              <w:lastRenderedPageBreak/>
               <w:t>3.4.5</w:t>
             </w:r>
             <w:r>
@@ -10101,6 +10558,7 @@
                 <w:sz w:val="28"/>
                 <w:szCs w:val="28"/>
               </w:rPr>
+              <w:lastRenderedPageBreak/>
               <w:t xml:space="preserve">3.6.8 </w:t>
             </w:r>
           </w:p>
@@ -10202,6 +10660,7 @@
                 <w:sz w:val="36"/>
                 <w:szCs w:val="36"/>
               </w:rPr>
+              <w:lastRenderedPageBreak/>
               <w:t>Kyºy</w:t>
             </w:r>
             <w:r>
@@ -10283,6 +10742,7 @@
                 <w:sz w:val="36"/>
                 <w:szCs w:val="36"/>
               </w:rPr>
+              <w:lastRenderedPageBreak/>
               <w:t>Kyºy</w:t>
             </w:r>
             <w:r>
@@ -10383,6 +10843,7 @@
                 <w:sz w:val="28"/>
                 <w:szCs w:val="28"/>
               </w:rPr>
+              <w:lastRenderedPageBreak/>
               <w:t xml:space="preserve">3.6.14, </w:t>
             </w:r>
           </w:p>
@@ -10702,7 +11163,6 @@
                 <w:sz w:val="28"/>
                 <w:szCs w:val="28"/>
               </w:rPr>
-              <w:lastRenderedPageBreak/>
               <w:t xml:space="preserve">9.1 </w:t>
             </w:r>
           </w:p>
@@ -10902,23 +11362,13 @@
                 <w:szCs w:val="28"/>
               </w:rPr>
             </w:pPr>
-            <w:proofErr w:type="gramStart"/>
-            <w:r>
-              <w:rPr>
-                <w:rFonts w:cs="Arial"/>
-                <w:sz w:val="28"/>
-                <w:szCs w:val="28"/>
-              </w:rPr>
-              <w:t>9.6 ,</w:t>
-            </w:r>
-            <w:proofErr w:type="gramEnd"/>
-            <w:r>
-              <w:rPr>
-                <w:rFonts w:cs="Arial"/>
-                <w:sz w:val="28"/>
-                <w:szCs w:val="28"/>
-              </w:rPr>
-              <w:t xml:space="preserve"> </w:t>
+            <w:r>
+              <w:rPr>
+                <w:rFonts w:cs="Arial"/>
+                <w:sz w:val="28"/>
+                <w:szCs w:val="28"/>
+              </w:rPr>
+              <w:t xml:space="preserve">9.6 , </w:t>
             </w:r>
           </w:p>
           <w:p>
@@ -11740,6 +12190,7 @@
                 <w:sz w:val="28"/>
                 <w:szCs w:val="28"/>
               </w:rPr>
+              <w:lastRenderedPageBreak/>
               <w:t>1</w:t>
             </w:r>
             <w:r>
@@ -11786,6 +12237,7 @@
                 <w:sz w:val="36"/>
                 <w:szCs w:val="36"/>
               </w:rPr>
+              <w:lastRenderedPageBreak/>
               <w:t>qy–</w:t>
             </w:r>
             <w:r>
@@ -12334,7 +12786,6 @@
                 <w:sz w:val="28"/>
                 <w:szCs w:val="28"/>
               </w:rPr>
-              <w:lastRenderedPageBreak/>
               <w:t>Bilvaashtakam, item 11</w:t>
             </w:r>
           </w:p>
@@ -12365,7 +12816,6 @@
                 <w:szCs w:val="36"/>
                 <w:highlight w:val="yellow"/>
               </w:rPr>
-              <w:lastRenderedPageBreak/>
               <w:t>öejxM</w:t>
             </w:r>
             <w:r>
@@ -12392,7 +12842,6 @@
                 <w:sz w:val="36"/>
                 <w:szCs w:val="36"/>
               </w:rPr>
-              <w:lastRenderedPageBreak/>
               <w:t>gymûx</w:t>
             </w:r>
             <w:r>
@@ -12433,7 +12882,6 @@
                 <w:szCs w:val="36"/>
                 <w:highlight w:val="green"/>
               </w:rPr>
-              <w:lastRenderedPageBreak/>
               <w:t>öejx¥M</w:t>
             </w:r>
             <w:r>
@@ -12461,7 +12909,6 @@
                 <w:sz w:val="36"/>
                 <w:szCs w:val="36"/>
               </w:rPr>
-              <w:lastRenderedPageBreak/>
               <w:t>gymûxræ</w:t>
             </w:r>
             <w:r>
@@ -12503,7 +12950,6 @@
                 <w:sz w:val="28"/>
                 <w:szCs w:val="28"/>
               </w:rPr>
-              <w:lastRenderedPageBreak/>
               <w:t>19.4.9</w:t>
             </w:r>
           </w:p>
@@ -13251,6 +13697,7 @@
                 <w:sz w:val="28"/>
                 <w:szCs w:val="28"/>
               </w:rPr>
+              <w:lastRenderedPageBreak/>
               <w:t>20.1.2</w:t>
             </w:r>
           </w:p>
@@ -13309,6 +13756,7 @@
                 <w:sz w:val="36"/>
                 <w:szCs w:val="36"/>
               </w:rPr>
+              <w:lastRenderedPageBreak/>
               <w:t>sª</w:t>
             </w:r>
             <w:r>
@@ -13367,6 +13815,7 @@
                 <w:sz w:val="36"/>
                 <w:szCs w:val="36"/>
               </w:rPr>
+              <w:lastRenderedPageBreak/>
               <w:t>sª</w:t>
             </w:r>
             <w:r>
@@ -13416,6 +13865,7 @@
                 <w:sz w:val="28"/>
                 <w:szCs w:val="28"/>
               </w:rPr>
+              <w:lastRenderedPageBreak/>
               <w:t>20.1.3</w:t>
             </w:r>
           </w:p>
@@ -13777,7 +14227,6 @@
                 <w:sz w:val="40"/>
                 <w:szCs w:val="40"/>
               </w:rPr>
-              <w:lastRenderedPageBreak/>
               <w:t xml:space="preserve"> </w:t>
             </w:r>
             <w:r>
@@ -14781,6 +15230,7 @@
                 <w:sz w:val="28"/>
                 <w:szCs w:val="28"/>
               </w:rPr>
+              <w:lastRenderedPageBreak/>
               <w:t xml:space="preserve">16.1 Rudra Krama padaH, </w:t>
             </w:r>
           </w:p>
@@ -15299,7 +15749,6 @@
                 <w:sz w:val="28"/>
                 <w:szCs w:val="28"/>
               </w:rPr>
-              <w:lastRenderedPageBreak/>
               <w:t>16.</w:t>
             </w:r>
             <w:r>
@@ -16412,6 +16861,7 @@
                 <w:sz w:val="28"/>
                 <w:szCs w:val="28"/>
               </w:rPr>
+              <w:lastRenderedPageBreak/>
               <w:t>17.</w:t>
             </w:r>
             <w:r>
@@ -16848,7 +17298,6 @@
                 <w:sz w:val="28"/>
                 <w:szCs w:val="28"/>
               </w:rPr>
-              <w:lastRenderedPageBreak/>
               <w:t xml:space="preserve">17.11 Chamaka Krama padaH, </w:t>
             </w:r>
           </w:p>
@@ -17656,6 +18105,7 @@
                 <w:sz w:val="28"/>
                 <w:szCs w:val="28"/>
               </w:rPr>
+              <w:lastRenderedPageBreak/>
               <w:t>Same 19.4.6</w:t>
             </w:r>
           </w:p>
@@ -17685,6 +18135,7 @@
                 <w:szCs w:val="36"/>
                 <w:lang w:val="en-IN" w:eastAsia="en-IN" w:bidi="ml-IN"/>
               </w:rPr>
+              <w:lastRenderedPageBreak/>
               <w:t>ji£r—j¤¤ösë-py–bx py–</w:t>
             </w:r>
             <w:r>
@@ -18116,7 +18567,6 @@
                 <w:szCs w:val="28"/>
                 <w:u w:val="single"/>
               </w:rPr>
-              <w:lastRenderedPageBreak/>
               <w:t>3.4.3</w:t>
             </w:r>
             <w:r>
@@ -19310,6 +19760,7 @@
                 <w:szCs w:val="28"/>
                 <w:u w:val="single"/>
               </w:rPr>
+              <w:lastRenderedPageBreak/>
               <w:t>8.2</w:t>
             </w:r>
             <w:r>
@@ -19726,7 +20177,6 @@
                 <w:szCs w:val="36"/>
                 <w:lang w:val="en-IN" w:eastAsia="en-IN" w:bidi="ml-IN"/>
               </w:rPr>
-              <w:lastRenderedPageBreak/>
               <w:t>e</w:t>
             </w:r>
             <w:r>
@@ -19808,17 +20258,7 @@
                 <w:sz w:val="28"/>
                 <w:szCs w:val="28"/>
               </w:rPr>
-              <w:t xml:space="preserve">(gg deleted </w:t>
-            </w:r>
-            <w:r>
-              <w:rPr>
-                <w:rFonts w:cs="Arial"/>
-                <w:color w:val="000000"/>
-                <w:sz w:val="28"/>
-                <w:szCs w:val="28"/>
-              </w:rPr>
-              <w:lastRenderedPageBreak/>
-              <w:t>during editing)</w:t>
+              <w:t>(gg deleted during editing)</w:t>
             </w:r>
           </w:p>
         </w:tc>
@@ -19844,7 +20284,6 @@
                 <w:szCs w:val="28"/>
                 <w:u w:val="single"/>
               </w:rPr>
-              <w:lastRenderedPageBreak/>
               <w:t>11.3</w:t>
             </w:r>
             <w:r>
@@ -20812,6 +21251,7 @@
                 <w:szCs w:val="28"/>
                 <w:u w:val="single"/>
               </w:rPr>
+              <w:lastRenderedPageBreak/>
               <w:t>12.2.6</w:t>
             </w:r>
           </w:p>
@@ -21065,7 +21505,6 @@
                 <w:szCs w:val="36"/>
                 <w:lang w:val="en-IN" w:eastAsia="en-IN" w:bidi="ml-IN"/>
               </w:rPr>
-              <w:lastRenderedPageBreak/>
               <w:t>Z</w:t>
             </w:r>
             <w:r>
@@ -21118,7 +21557,6 @@
                 <w:szCs w:val="36"/>
                 <w:lang w:val="en-IN" w:eastAsia="en-IN" w:bidi="ml-IN"/>
               </w:rPr>
-              <w:lastRenderedPageBreak/>
               <w:t>K¡–ªpx–Yx Pzk—-ix–Ã</w:t>
             </w:r>
             <w:r>
@@ -21162,7 +21600,6 @@
                 <w:szCs w:val="36"/>
                 <w:lang w:val="en-IN" w:eastAsia="en-IN" w:bidi="ml-IN"/>
               </w:rPr>
-              <w:lastRenderedPageBreak/>
               <w:t>Z</w:t>
             </w:r>
             <w:r>
@@ -21211,7 +21648,6 @@
                 <w:szCs w:val="28"/>
                 <w:u w:val="single"/>
               </w:rPr>
-              <w:lastRenderedPageBreak/>
               <w:t>12.2.10</w:t>
             </w:r>
           </w:p>
@@ -22183,6 +22619,7 @@
                 <w:szCs w:val="28"/>
                 <w:u w:val="single"/>
               </w:rPr>
+              <w:lastRenderedPageBreak/>
               <w:t>12.8 Chamakam</w:t>
             </w:r>
             <w:r>
@@ -22534,7 +22971,6 @@
                 <w:szCs w:val="24"/>
                 <w:u w:val="single"/>
               </w:rPr>
-              <w:lastRenderedPageBreak/>
               <w:t>12.8 Anuvaakam 5</w:t>
             </w:r>
           </w:p>
@@ -23620,6 +24056,7 @@
                 <w:szCs w:val="28"/>
                 <w:lang w:bidi="ml-IN"/>
               </w:rPr>
+              <w:lastRenderedPageBreak/>
               <w:t xml:space="preserve">Rudram, </w:t>
             </w:r>
           </w:p>
@@ -23673,7 +24110,6 @@
                 <w:lang w:bidi="ml-IN"/>
               </w:rPr>
             </w:pPr>
-            <w:proofErr w:type="gramStart"/>
             <w:r>
               <w:rPr>
                 <w:rFonts w:eastAsia="Times New Roman" w:cs="Arial"/>
@@ -23681,17 +24117,7 @@
                 <w:szCs w:val="28"/>
                 <w:lang w:bidi="ml-IN"/>
               </w:rPr>
-              <w:t>Deepam,DhUpam</w:t>
-            </w:r>
-            <w:proofErr w:type="gramEnd"/>
-            <w:r>
-              <w:rPr>
-                <w:rFonts w:eastAsia="Times New Roman" w:cs="Arial"/>
-                <w:sz w:val="28"/>
-                <w:szCs w:val="28"/>
-                <w:lang w:bidi="ml-IN"/>
-              </w:rPr>
-              <w:t xml:space="preserve"> </w:t>
+              <w:t xml:space="preserve">Deepam,DhUpam </w:t>
             </w:r>
           </w:p>
           <w:p>
@@ -23752,6 +24178,7 @@
                 <w:szCs w:val="36"/>
                 <w:lang w:val="en-IN" w:eastAsia="en-IN" w:bidi="ml-IN"/>
               </w:rPr>
+              <w:lastRenderedPageBreak/>
               <w:t>BpxtyZx</w:t>
             </w:r>
             <w:r>
@@ -23814,6 +24241,7 @@
                 <w:szCs w:val="36"/>
                 <w:lang w:val="en-IN" w:eastAsia="en-IN" w:bidi="ml-IN"/>
               </w:rPr>
+              <w:lastRenderedPageBreak/>
               <w:t>BpxtyZx</w:t>
             </w:r>
             <w:r>
@@ -23881,6 +24309,7 @@
                 <w:sz w:val="28"/>
                 <w:szCs w:val="28"/>
               </w:rPr>
+              <w:lastRenderedPageBreak/>
               <w:t>(no ‘O’ sound before sa)</w:t>
             </w:r>
           </w:p>
@@ -23907,7 +24336,6 @@
                 <w:szCs w:val="28"/>
                 <w:u w:val="single"/>
               </w:rPr>
-              <w:lastRenderedPageBreak/>
               <w:t>16.1</w:t>
             </w:r>
             <w:r>
@@ -25052,6 +25480,7 @@
                 <w:sz w:val="28"/>
                 <w:szCs w:val="28"/>
               </w:rPr>
+              <w:lastRenderedPageBreak/>
               <w:t>17.8 title</w:t>
             </w:r>
           </w:p>
@@ -25083,6 +25512,7 @@
                 <w:szCs w:val="36"/>
                 <w:lang w:val="en-IN" w:eastAsia="en-IN" w:bidi="ml-IN"/>
               </w:rPr>
+              <w:lastRenderedPageBreak/>
               <w:t>öqz k¡öböKiJ-A</w:t>
             </w:r>
             <w:r>
@@ -25104,7 +25534,18 @@
                 <w:szCs w:val="36"/>
                 <w:lang w:val="en-IN" w:eastAsia="en-IN" w:bidi="ml-IN"/>
               </w:rPr>
-              <w:t>çiJ Ad¡pxKJ</w:t>
+              <w:t xml:space="preserve">çiJ </w:t>
+            </w:r>
+            <w:r>
+              <w:rPr>
+                <w:rFonts w:ascii="BRH Malayalam Extra" w:eastAsia="Times New Roman" w:hAnsi="BRH Malayalam Extra" w:cs="BRH Malayalam Extra"/>
+                <w:color w:val="000000"/>
+                <w:sz w:val="36"/>
+                <w:szCs w:val="36"/>
+                <w:lang w:val="en-IN" w:eastAsia="en-IN" w:bidi="ml-IN"/>
+              </w:rPr>
+              <w:lastRenderedPageBreak/>
+              <w:t>Ad¡pxKJ</w:t>
             </w:r>
             <w:bookmarkEnd w:id="6"/>
           </w:p>
@@ -25136,6 +25577,7 @@
                 <w:szCs w:val="36"/>
                 <w:lang w:val="en-IN" w:eastAsia="en-IN" w:bidi="ml-IN"/>
               </w:rPr>
+              <w:lastRenderedPageBreak/>
               <w:t>öqz k¡öböKiJ-A</w:t>
             </w:r>
             <w:r>
@@ -25181,6 +25623,7 @@
                 <w:szCs w:val="36"/>
                 <w:lang w:val="en-IN" w:eastAsia="en-IN" w:bidi="ml-IN"/>
               </w:rPr>
+              <w:lastRenderedPageBreak/>
               <w:t>Ad¡pxKJ</w:t>
             </w:r>
           </w:p>
@@ -25206,6 +25649,7 @@
                 <w:sz w:val="28"/>
                 <w:szCs w:val="28"/>
               </w:rPr>
+              <w:lastRenderedPageBreak/>
               <w:t>16.9 Rudra Kramam</w:t>
             </w:r>
           </w:p>
@@ -25292,7 +25736,6 @@
                 <w:szCs w:val="36"/>
                 <w:lang w:val="en-IN" w:eastAsia="en-IN" w:bidi="ml-IN"/>
               </w:rPr>
-              <w:lastRenderedPageBreak/>
               <w:t>py–±z–Y–¥K</w:t>
             </w:r>
             <w:r>
@@ -25416,7 +25859,6 @@
                 <w:szCs w:val="36"/>
                 <w:lang w:val="en-IN" w:eastAsia="en-IN" w:bidi="ml-IN"/>
               </w:rPr>
-              <w:lastRenderedPageBreak/>
               <w:t>t£–</w:t>
             </w:r>
             <w:r>
@@ -25472,7 +25914,6 @@
                 <w:szCs w:val="36"/>
                 <w:lang w:val="en-IN" w:eastAsia="en-IN" w:bidi="ml-IN"/>
               </w:rPr>
-              <w:lastRenderedPageBreak/>
               <w:t>py–±z–Y–¥K</w:t>
             </w:r>
             <w:r>
@@ -25625,7 +26066,6 @@
                 <w:sz w:val="28"/>
                 <w:szCs w:val="28"/>
               </w:rPr>
-              <w:lastRenderedPageBreak/>
               <w:t>16.10 Rudra Kramam</w:t>
             </w:r>
           </w:p>
@@ -26332,6 +26772,7 @@
                 <w:sz w:val="28"/>
                 <w:szCs w:val="28"/>
               </w:rPr>
+              <w:lastRenderedPageBreak/>
               <w:t>17.5 Chamaka Kramam</w:t>
             </w:r>
           </w:p>
@@ -26594,7 +27035,6 @@
                 <w:sz w:val="28"/>
                 <w:szCs w:val="28"/>
               </w:rPr>
-              <w:lastRenderedPageBreak/>
               <w:t>17.7 Chamaka Kramam</w:t>
             </w:r>
           </w:p>
@@ -27884,6 +28324,7 @@
                 <w:szCs w:val="28"/>
                 <w:u w:val="single"/>
               </w:rPr>
+              <w:lastRenderedPageBreak/>
               <w:t>Prati Swahara</w:t>
             </w:r>
             <w:r>
@@ -27923,6 +28364,7 @@
                 <w:szCs w:val="36"/>
                 <w:lang w:val="en-IN" w:eastAsia="en-IN" w:bidi="ml-IN"/>
               </w:rPr>
+              <w:lastRenderedPageBreak/>
               <w:t>e£aypz</w:t>
             </w:r>
             <w:r>
@@ -27970,6 +28412,7 @@
                 <w:szCs w:val="36"/>
                 <w:lang w:val="en-IN" w:eastAsia="en-IN" w:bidi="ml-IN"/>
               </w:rPr>
+              <w:lastRenderedPageBreak/>
               <w:t>AÇky±r</w:t>
             </w:r>
             <w:r>
@@ -28079,6 +28522,7 @@
                 <w:szCs w:val="36"/>
                 <w:lang w:val="en-IN" w:eastAsia="en-IN" w:bidi="ml-IN"/>
               </w:rPr>
+              <w:lastRenderedPageBreak/>
               <w:t>e£aypz</w:t>
             </w:r>
             <w:r>
@@ -28145,6 +28589,7 @@
                 <w:szCs w:val="36"/>
                 <w:lang w:val="en-IN" w:eastAsia="en-IN" w:bidi="ml-IN"/>
               </w:rPr>
+              <w:lastRenderedPageBreak/>
               <w:t>AÇky±r</w:t>
             </w:r>
             <w:r>
@@ -29179,6 +29624,7 @@
                 <w:szCs w:val="36"/>
                 <w:lang w:val="en-IN" w:eastAsia="en-IN" w:bidi="ml-IN"/>
               </w:rPr>
+              <w:lastRenderedPageBreak/>
               <w:t>Zmø</w:t>
             </w:r>
             <w:r>
@@ -29364,7 +29810,18 @@
                 <w:szCs w:val="36"/>
                 <w:lang w:val="en-IN" w:eastAsia="en-IN" w:bidi="ml-IN"/>
               </w:rPr>
-              <w:t xml:space="preserve"> RdxJ s¡Ly¥dx hpÇ¡</w:t>
+              <w:t xml:space="preserve"> RdxJ s¡Ly¥dx </w:t>
+            </w:r>
+            <w:r>
+              <w:rPr>
+                <w:rFonts w:ascii="BRH Malayalam Extra" w:eastAsia="Times New Roman" w:hAnsi="BRH Malayalam Extra" w:cs="BRH Malayalam Extra"/>
+                <w:color w:val="000000"/>
+                <w:sz w:val="36"/>
+                <w:szCs w:val="36"/>
+                <w:lang w:val="en-IN" w:eastAsia="en-IN" w:bidi="ml-IN"/>
+              </w:rPr>
+              <w:lastRenderedPageBreak/>
+              <w:t>hpÇ¡</w:t>
             </w:r>
           </w:p>
         </w:tc>
@@ -29393,6 +29850,7 @@
                 <w:sz w:val="36"/>
                 <w:szCs w:val="36"/>
               </w:rPr>
+              <w:lastRenderedPageBreak/>
               <w:t>Zmø</w:t>
             </w:r>
             <w:r>
@@ -29609,6 +30067,7 @@
                 <w:szCs w:val="36"/>
                 <w:lang w:val="en-IN" w:eastAsia="en-IN" w:bidi="ml-IN"/>
               </w:rPr>
+              <w:lastRenderedPageBreak/>
               <w:t>hpÇ¡</w:t>
             </w:r>
           </w:p>
@@ -29878,27 +30337,7 @@
                 <w:sz w:val="28"/>
                 <w:szCs w:val="28"/>
               </w:rPr>
-              <w:t xml:space="preserve"> missing </w:t>
-            </w:r>
-            <w:proofErr w:type="gramStart"/>
-            <w:r>
-              <w:rPr>
-                <w:rFonts w:cs="Arial"/>
-                <w:color w:val="000000"/>
-                <w:sz w:val="28"/>
-                <w:szCs w:val="28"/>
-              </w:rPr>
-              <w:t>nasal</w:t>
-            </w:r>
-            <w:proofErr w:type="gramEnd"/>
-            <w:r>
-              <w:rPr>
-                <w:rFonts w:cs="Arial"/>
-                <w:color w:val="000000"/>
-                <w:sz w:val="28"/>
-                <w:szCs w:val="28"/>
-              </w:rPr>
-              <w:t xml:space="preserve"> have been added</w:t>
+              <w:t xml:space="preserve"> missing nasal have been added</w:t>
             </w:r>
           </w:p>
           <w:p>
@@ -29967,27 +30406,7 @@
                 <w:sz w:val="28"/>
                 <w:szCs w:val="28"/>
               </w:rPr>
-              <w:t xml:space="preserve">Dot for pause added after n. also before </w:t>
-            </w:r>
-            <w:proofErr w:type="gramStart"/>
-            <w:r>
-              <w:rPr>
-                <w:rFonts w:cs="Arial"/>
-                <w:color w:val="000000"/>
-                <w:sz w:val="28"/>
-                <w:szCs w:val="28"/>
-              </w:rPr>
-              <w:t>y,v</w:t>
-            </w:r>
-            <w:proofErr w:type="gramEnd"/>
-            <w:r>
-              <w:rPr>
-                <w:rFonts w:cs="Arial"/>
-                <w:color w:val="000000"/>
-                <w:sz w:val="28"/>
-                <w:szCs w:val="28"/>
-              </w:rPr>
-              <w:t xml:space="preserve"> where required</w:t>
+              <w:t>Dot for pause added after n. also before y,v where required</w:t>
             </w:r>
           </w:p>
           <w:p>
@@ -32741,7 +33160,7 @@
         <w:bCs/>
         <w:noProof/>
       </w:rPr>
-      <w:t>20</w:t>
+      <w:t>2</w:t>
     </w:r>
     <w:r>
       <w:rPr>
@@ -32918,7 +33337,7 @@
         <w:bCs/>
         <w:noProof/>
       </w:rPr>
-      <w:t>21</w:t>
+      <w:t>3</w:t>
     </w:r>
     <w:r>
       <w:rPr>
@@ -34704,7 +35123,7 @@
 </file>
 
 <file path=customXml/itemProps1.xml><?xml version="1.0" encoding="utf-8"?>
-<ds:datastoreItem xmlns:ds="http://schemas.openxmlformats.org/officeDocument/2006/customXml" ds:itemID="{BAFDE5BE-6C52-4F87-B225-E4B47C9E4D67}">
+<ds:datastoreItem xmlns:ds="http://schemas.openxmlformats.org/officeDocument/2006/customXml" ds:itemID="{CD4DEA47-D6A8-444E-ACD2-D64833D23F3B}">
   <ds:schemaRefs>
     <ds:schemaRef ds:uri="http://schemas.openxmlformats.org/officeDocument/2006/bibliography"/>
   </ds:schemaRefs>

</xml_diff>

<commit_message>
nmv 12 08 2022
</commit_message>
<xml_diff>
--- a/Shiva-Stuti/Siva Stuti Malayalam Corrections.docx
+++ b/Shiva-Stuti/Siva Stuti Malayalam Corrections.docx
@@ -19,7 +19,17 @@
           <w:sz w:val="36"/>
           <w:u w:val="single"/>
         </w:rPr>
-        <w:t xml:space="preserve">Shiva Stuti Malayalam Book Corrections –Observed till </w:t>
+        <w:t xml:space="preserve">Shiva Stuti Malayalam Book Corrections –Observed </w:t>
+      </w:r>
+      <w:proofErr w:type="gramStart"/>
+      <w:r>
+        <w:rPr>
+          <w:rFonts w:cs="Arial"/>
+          <w:b/>
+          <w:sz w:val="36"/>
+          <w:u w:val="single"/>
+        </w:rPr>
+        <w:t xml:space="preserve">till </w:t>
       </w:r>
       <w:r>
         <w:rPr>
@@ -31,6 +41,7 @@
         </w:rPr>
         <w:t>????</w:t>
       </w:r>
+      <w:proofErr w:type="gramEnd"/>
     </w:p>
     <w:p>
       <w:pPr>
@@ -2871,16 +2882,7 @@
                 <w:sz w:val="28"/>
                 <w:szCs w:val="28"/>
               </w:rPr>
-              <w:t xml:space="preserve">– </w:t>
-            </w:r>
-            <w:r>
-              <w:rPr>
-                <w:rFonts w:cs="Arial"/>
-                <w:b/>
-                <w:sz w:val="28"/>
-                <w:szCs w:val="28"/>
-              </w:rPr>
-              <w:t>1</w:t>
+              <w:t>– 1</w:t>
             </w:r>
           </w:p>
           <w:p>
@@ -3083,8 +3085,6 @@
               </w:rPr>
               <w:t>r</w:t>
             </w:r>
-            <w:bookmarkStart w:id="0" w:name="_GoBack"/>
-            <w:bookmarkEnd w:id="0"/>
           </w:p>
         </w:tc>
       </w:tr>
@@ -3408,16 +3408,7 @@
                 <w:sz w:val="28"/>
                 <w:szCs w:val="28"/>
               </w:rPr>
-              <w:t xml:space="preserve">– </w:t>
-            </w:r>
-            <w:r>
-              <w:rPr>
-                <w:rFonts w:cs="Arial"/>
-                <w:b/>
-                <w:sz w:val="28"/>
-                <w:szCs w:val="28"/>
-              </w:rPr>
-              <w:t>3</w:t>
+              <w:t>– 3</w:t>
             </w:r>
           </w:p>
           <w:p>
@@ -3523,16 +3514,7 @@
                 <w:szCs w:val="36"/>
                 <w:highlight w:val="green"/>
               </w:rPr>
-              <w:t>sy</w:t>
-            </w:r>
-            <w:r>
-              <w:rPr>
-                <w:rFonts w:ascii="BRH Malayalam Extra" w:hAnsi="BRH Malayalam Extra" w:cs="BRH Malayalam Extra"/>
-                <w:sz w:val="36"/>
-                <w:szCs w:val="36"/>
-                <w:highlight w:val="green"/>
-              </w:rPr>
-              <w:t>—</w:t>
+              <w:t>sy—</w:t>
             </w:r>
             <w:r>
               <w:rPr>
@@ -3579,6 +3561,182 @@
                 <w:szCs w:val="28"/>
               </w:rPr>
             </w:pPr>
+            <w:proofErr w:type="gramStart"/>
+            <w:r>
+              <w:rPr>
+                <w:rFonts w:cs="Arial"/>
+                <w:b/>
+                <w:sz w:val="28"/>
+                <w:szCs w:val="28"/>
+              </w:rPr>
+              <w:lastRenderedPageBreak/>
+              <w:t xml:space="preserve">12.14 </w:t>
+            </w:r>
+            <w:r>
+              <w:rPr>
+                <w:rFonts w:cs="Arial"/>
+                <w:b/>
+                <w:sz w:val="28"/>
+                <w:szCs w:val="28"/>
+              </w:rPr>
+              <w:t xml:space="preserve"> </w:t>
+            </w:r>
+            <w:r>
+              <w:rPr>
+                <w:rFonts w:cs="Arial"/>
+                <w:b/>
+                <w:sz w:val="28"/>
+                <w:szCs w:val="28"/>
+              </w:rPr>
+              <w:t>ru</w:t>
+            </w:r>
+            <w:r>
+              <w:rPr>
+                <w:rFonts w:cs="Arial"/>
+                <w:b/>
+                <w:sz w:val="28"/>
+                <w:szCs w:val="28"/>
+              </w:rPr>
+              <w:t>dra</w:t>
+            </w:r>
+            <w:r>
+              <w:rPr>
+                <w:rFonts w:cs="Arial"/>
+                <w:b/>
+                <w:sz w:val="28"/>
+                <w:szCs w:val="28"/>
+              </w:rPr>
+              <w:t>m</w:t>
+            </w:r>
+            <w:proofErr w:type="gramEnd"/>
+          </w:p>
+          <w:p>
+            <w:pPr>
+              <w:spacing w:before="0" w:line="240" w:lineRule="auto"/>
+              <w:ind w:right="-166"/>
+              <w:rPr>
+                <w:rFonts w:cs="Arial"/>
+                <w:b/>
+                <w:sz w:val="28"/>
+                <w:szCs w:val="28"/>
+              </w:rPr>
+            </w:pPr>
+            <w:r>
+              <w:rPr>
+                <w:rFonts w:cs="Arial"/>
+                <w:b/>
+                <w:sz w:val="28"/>
+                <w:szCs w:val="28"/>
+              </w:rPr>
+              <w:t xml:space="preserve">Para No. </w:t>
+            </w:r>
+            <w:r>
+              <w:rPr>
+                <w:rFonts w:cs="Arial"/>
+                <w:b/>
+                <w:sz w:val="28"/>
+                <w:szCs w:val="28"/>
+              </w:rPr>
+              <w:t>–</w:t>
+            </w:r>
+            <w:r>
+              <w:rPr>
+                <w:rFonts w:cs="Arial"/>
+                <w:b/>
+                <w:sz w:val="28"/>
+                <w:szCs w:val="28"/>
+              </w:rPr>
+              <w:t xml:space="preserve"> </w:t>
+            </w:r>
+            <w:r>
+              <w:rPr>
+                <w:rFonts w:cs="Arial"/>
+                <w:b/>
+                <w:sz w:val="28"/>
+                <w:szCs w:val="28"/>
+              </w:rPr>
+              <w:t>11.6</w:t>
+            </w:r>
+          </w:p>
+          <w:p>
+            <w:pPr>
+              <w:spacing w:before="0" w:line="240" w:lineRule="auto"/>
+              <w:ind w:right="-166"/>
+              <w:rPr>
+                <w:rFonts w:cs="Arial"/>
+                <w:b/>
+                <w:sz w:val="28"/>
+                <w:szCs w:val="28"/>
+              </w:rPr>
+            </w:pPr>
+            <w:r>
+              <w:rPr>
+                <w:rFonts w:cs="Arial"/>
+                <w:b/>
+                <w:sz w:val="28"/>
+                <w:szCs w:val="28"/>
+              </w:rPr>
+              <w:t xml:space="preserve">Statement </w:t>
+            </w:r>
+            <w:r>
+              <w:rPr>
+                <w:rFonts w:cs="Arial"/>
+                <w:b/>
+                <w:sz w:val="28"/>
+                <w:szCs w:val="28"/>
+              </w:rPr>
+              <w:t xml:space="preserve">No. </w:t>
+            </w:r>
+            <w:r>
+              <w:rPr>
+                <w:rFonts w:cs="Arial"/>
+                <w:b/>
+                <w:sz w:val="28"/>
+                <w:szCs w:val="28"/>
+              </w:rPr>
+              <w:t xml:space="preserve">– </w:t>
+            </w:r>
+            <w:r>
+              <w:rPr>
+                <w:rFonts w:cs="Arial"/>
+                <w:b/>
+                <w:sz w:val="28"/>
+                <w:szCs w:val="28"/>
+              </w:rPr>
+              <w:t>1</w:t>
+            </w:r>
+          </w:p>
+          <w:p>
+            <w:pPr>
+              <w:spacing w:before="0" w:line="240" w:lineRule="auto"/>
+              <w:ind w:right="-166"/>
+              <w:rPr>
+                <w:rFonts w:cs="Arial"/>
+                <w:b/>
+                <w:sz w:val="28"/>
+                <w:szCs w:val="28"/>
+              </w:rPr>
+            </w:pPr>
+            <w:r>
+              <w:rPr>
+                <w:rFonts w:cs="Arial"/>
+                <w:b/>
+                <w:sz w:val="28"/>
+                <w:szCs w:val="28"/>
+              </w:rPr>
+              <w:t xml:space="preserve">Page No. </w:t>
+            </w:r>
+            <w:r>
+              <w:rPr>
+                <w:rFonts w:cs="Arial"/>
+                <w:b/>
+                <w:sz w:val="28"/>
+                <w:szCs w:val="28"/>
+              </w:rPr>
+              <w:t>180</w:t>
+            </w:r>
+            <w:bookmarkStart w:id="0" w:name="_GoBack"/>
+            <w:bookmarkEnd w:id="0"/>
           </w:p>
         </w:tc>
         <w:tc>
@@ -3600,6 +3758,31 @@
                 <w:szCs w:val="36"/>
               </w:rPr>
             </w:pPr>
+            <w:r>
+              <w:rPr>
+                <w:rFonts w:ascii="BRH Malayalam Extra" w:hAnsi="BRH Malayalam Extra" w:cs="BRH Malayalam Extra"/>
+                <w:sz w:val="36"/>
+                <w:szCs w:val="36"/>
+              </w:rPr>
+              <w:t>pyqy–LxsJ— Ke–ª</w:t>
+            </w:r>
+            <w:r>
+              <w:rPr>
+                <w:rFonts w:ascii="BRH Malayalam Extra" w:hAnsi="BRH Malayalam Extra" w:cs="BRH Malayalam Extra"/>
+                <w:sz w:val="36"/>
+                <w:szCs w:val="36"/>
+                <w:highlight w:val="yellow"/>
+              </w:rPr>
+              <w:t>by</w:t>
+            </w:r>
+            <w:r>
+              <w:rPr>
+                <w:rFonts w:ascii="BRH Malayalam Extra" w:hAnsi="BRH Malayalam Extra" w:cs="BRH Malayalam Extra"/>
+                <w:sz w:val="36"/>
+                <w:szCs w:val="36"/>
+              </w:rPr>
+              <w:t>—dJ |</w:t>
+            </w:r>
           </w:p>
         </w:tc>
         <w:tc>
@@ -3621,6 +3804,49 @@
                 <w:szCs w:val="36"/>
               </w:rPr>
             </w:pPr>
+            <w:r>
+              <w:rPr>
+                <w:rFonts w:ascii="BRH Malayalam Extra" w:hAnsi="BRH Malayalam Extra" w:cs="BRH Malayalam Extra"/>
+                <w:sz w:val="36"/>
+                <w:szCs w:val="36"/>
+              </w:rPr>
+              <w:t>pyqy–LxsJ— Ke–ªby</w:t>
+            </w:r>
+            <w:r>
+              <w:rPr>
+                <w:rFonts w:ascii="BRH Malayalam Extra" w:hAnsi="BRH Malayalam Extra" w:cs="BRH Malayalam Extra"/>
+                <w:sz w:val="36"/>
+                <w:szCs w:val="36"/>
+                <w:highlight w:val="green"/>
+              </w:rPr>
+              <w:t>d</w:t>
+            </w:r>
+            <w:r>
+              <w:rPr>
+                <w:rFonts w:ascii="BRH Malayalam Extra" w:hAnsi="BRH Malayalam Extra" w:cs="BRH Malayalam Extra"/>
+                <w:sz w:val="36"/>
+                <w:szCs w:val="36"/>
+                <w:highlight w:val="green"/>
+              </w:rPr>
+              <w:t>—</w:t>
+            </w:r>
+            <w:r>
+              <w:rPr>
+                <w:rFonts w:ascii="BRH Malayalam Extra" w:hAnsi="BRH Malayalam Extra" w:cs="BRH Malayalam Extra"/>
+                <w:sz w:val="36"/>
+                <w:szCs w:val="36"/>
+                <w:highlight w:val="green"/>
+              </w:rPr>
+              <w:t>J</w:t>
+            </w:r>
+            <w:r>
+              <w:rPr>
+                <w:rFonts w:ascii="BRH Malayalam Extra" w:hAnsi="BRH Malayalam Extra" w:cs="BRH Malayalam Extra"/>
+                <w:sz w:val="36"/>
+                <w:szCs w:val="36"/>
+              </w:rPr>
+              <w:t xml:space="preserve"> |</w:t>
+            </w:r>
           </w:p>
         </w:tc>
       </w:tr>
@@ -4281,6 +4507,7 @@
                 <w:sz w:val="28"/>
                 <w:szCs w:val="28"/>
               </w:rPr>
+              <w:lastRenderedPageBreak/>
               <w:t>9.1 Shiva Samkalpam</w:t>
             </w:r>
           </w:p>
@@ -4361,7 +4588,6 @@
                 <w:sz w:val="28"/>
                 <w:szCs w:val="28"/>
               </w:rPr>
-              <w:lastRenderedPageBreak/>
               <w:t>Page No. 93</w:t>
             </w:r>
           </w:p>
@@ -4386,7 +4612,6 @@
                 <w:sz w:val="40"/>
                 <w:szCs w:val="36"/>
               </w:rPr>
-              <w:lastRenderedPageBreak/>
               <w:t>¥j</w:t>
             </w:r>
             <w:r>
@@ -11362,13 +11587,23 @@
                 <w:szCs w:val="28"/>
               </w:rPr>
             </w:pPr>
-            <w:r>
-              <w:rPr>
-                <w:rFonts w:cs="Arial"/>
-                <w:sz w:val="28"/>
-                <w:szCs w:val="28"/>
-              </w:rPr>
-              <w:t xml:space="preserve">9.6 , </w:t>
+            <w:proofErr w:type="gramStart"/>
+            <w:r>
+              <w:rPr>
+                <w:rFonts w:cs="Arial"/>
+                <w:sz w:val="28"/>
+                <w:szCs w:val="28"/>
+              </w:rPr>
+              <w:t>9.6 ,</w:t>
+            </w:r>
+            <w:proofErr w:type="gramEnd"/>
+            <w:r>
+              <w:rPr>
+                <w:rFonts w:cs="Arial"/>
+                <w:sz w:val="28"/>
+                <w:szCs w:val="28"/>
+              </w:rPr>
+              <w:t xml:space="preserve"> </w:t>
             </w:r>
           </w:p>
           <w:p>
@@ -24110,6 +24345,7 @@
                 <w:lang w:bidi="ml-IN"/>
               </w:rPr>
             </w:pPr>
+            <w:proofErr w:type="gramStart"/>
             <w:r>
               <w:rPr>
                 <w:rFonts w:eastAsia="Times New Roman" w:cs="Arial"/>
@@ -24117,7 +24353,17 @@
                 <w:szCs w:val="28"/>
                 <w:lang w:bidi="ml-IN"/>
               </w:rPr>
-              <w:t xml:space="preserve">Deepam,DhUpam </w:t>
+              <w:t>Deepam,DhUpam</w:t>
+            </w:r>
+            <w:proofErr w:type="gramEnd"/>
+            <w:r>
+              <w:rPr>
+                <w:rFonts w:eastAsia="Times New Roman" w:cs="Arial"/>
+                <w:sz w:val="28"/>
+                <w:szCs w:val="28"/>
+                <w:lang w:bidi="ml-IN"/>
+              </w:rPr>
+              <w:t xml:space="preserve"> </w:t>
             </w:r>
           </w:p>
           <w:p>
@@ -24336,6 +24582,7 @@
                 <w:szCs w:val="28"/>
                 <w:u w:val="single"/>
               </w:rPr>
+              <w:lastRenderedPageBreak/>
               <w:t>16.1</w:t>
             </w:r>
             <w:r>
@@ -30337,7 +30584,27 @@
                 <w:sz w:val="28"/>
                 <w:szCs w:val="28"/>
               </w:rPr>
-              <w:t xml:space="preserve"> missing nasal have been added</w:t>
+              <w:t xml:space="preserve"> missing </w:t>
+            </w:r>
+            <w:proofErr w:type="gramStart"/>
+            <w:r>
+              <w:rPr>
+                <w:rFonts w:cs="Arial"/>
+                <w:color w:val="000000"/>
+                <w:sz w:val="28"/>
+                <w:szCs w:val="28"/>
+              </w:rPr>
+              <w:t>nasal</w:t>
+            </w:r>
+            <w:proofErr w:type="gramEnd"/>
+            <w:r>
+              <w:rPr>
+                <w:rFonts w:cs="Arial"/>
+                <w:color w:val="000000"/>
+                <w:sz w:val="28"/>
+                <w:szCs w:val="28"/>
+              </w:rPr>
+              <w:t xml:space="preserve"> have been added</w:t>
             </w:r>
           </w:p>
           <w:p>
@@ -30406,7 +30673,27 @@
                 <w:sz w:val="28"/>
                 <w:szCs w:val="28"/>
               </w:rPr>
-              <w:t>Dot for pause added after n. also before y,v where required</w:t>
+              <w:t xml:space="preserve">Dot for pause added after n. also before </w:t>
+            </w:r>
+            <w:proofErr w:type="gramStart"/>
+            <w:r>
+              <w:rPr>
+                <w:rFonts w:cs="Arial"/>
+                <w:color w:val="000000"/>
+                <w:sz w:val="28"/>
+                <w:szCs w:val="28"/>
+              </w:rPr>
+              <w:t>y,v</w:t>
+            </w:r>
+            <w:proofErr w:type="gramEnd"/>
+            <w:r>
+              <w:rPr>
+                <w:rFonts w:cs="Arial"/>
+                <w:color w:val="000000"/>
+                <w:sz w:val="28"/>
+                <w:szCs w:val="28"/>
+              </w:rPr>
+              <w:t xml:space="preserve"> where required</w:t>
             </w:r>
           </w:p>
           <w:p>
@@ -35123,7 +35410,7 @@
 </file>
 
 <file path=customXml/itemProps1.xml><?xml version="1.0" encoding="utf-8"?>
-<ds:datastoreItem xmlns:ds="http://schemas.openxmlformats.org/officeDocument/2006/customXml" ds:itemID="{CD4DEA47-D6A8-444E-ACD2-D64833D23F3B}">
+<ds:datastoreItem xmlns:ds="http://schemas.openxmlformats.org/officeDocument/2006/customXml" ds:itemID="{9614DD03-28A1-48BD-99E1-808DCA6402DB}">
   <ds:schemaRefs>
     <ds:schemaRef ds:uri="http://schemas.openxmlformats.org/officeDocument/2006/bibliography"/>
   </ds:schemaRefs>

</xml_diff>

<commit_message>
nmv 13 08 2022
</commit_message>
<xml_diff>
--- a/Shiva-Stuti/Siva Stuti Malayalam Corrections.docx
+++ b/Shiva-Stuti/Siva Stuti Malayalam Corrections.docx
@@ -3570,7 +3570,38 @@
                 <w:szCs w:val="28"/>
               </w:rPr>
               <w:lastRenderedPageBreak/>
-              <w:t xml:space="preserve">12.14 </w:t>
+              <w:t>12.14  rudram</w:t>
+            </w:r>
+            <w:proofErr w:type="gramEnd"/>
+          </w:p>
+          <w:p>
+            <w:pPr>
+              <w:spacing w:before="0" w:line="240" w:lineRule="auto"/>
+              <w:ind w:right="-166"/>
+              <w:rPr>
+                <w:rFonts w:cs="Arial"/>
+                <w:b/>
+                <w:sz w:val="28"/>
+                <w:szCs w:val="28"/>
+              </w:rPr>
+            </w:pPr>
+            <w:r>
+              <w:rPr>
+                <w:rFonts w:cs="Arial"/>
+                <w:b/>
+                <w:sz w:val="28"/>
+                <w:szCs w:val="28"/>
+              </w:rPr>
+              <w:t xml:space="preserve">Para No. </w:t>
+            </w:r>
+            <w:r>
+              <w:rPr>
+                <w:rFonts w:cs="Arial"/>
+                <w:b/>
+                <w:sz w:val="28"/>
+                <w:szCs w:val="28"/>
+              </w:rPr>
+              <w:t>–</w:t>
             </w:r>
             <w:r>
               <w:rPr>
@@ -3588,27 +3619,8 @@
                 <w:sz w:val="28"/>
                 <w:szCs w:val="28"/>
               </w:rPr>
-              <w:t>ru</w:t>
-            </w:r>
-            <w:r>
-              <w:rPr>
-                <w:rFonts w:cs="Arial"/>
-                <w:b/>
-                <w:sz w:val="28"/>
-                <w:szCs w:val="28"/>
-              </w:rPr>
-              <w:t>dra</w:t>
-            </w:r>
-            <w:r>
-              <w:rPr>
-                <w:rFonts w:cs="Arial"/>
-                <w:b/>
-                <w:sz w:val="28"/>
-                <w:szCs w:val="28"/>
-              </w:rPr>
-              <w:t>m</w:t>
-            </w:r>
-            <w:proofErr w:type="gramEnd"/>
+              <w:t>11.6</w:t>
+            </w:r>
           </w:p>
           <w:p>
             <w:pPr>
@@ -3628,34 +3640,25 @@
                 <w:sz w:val="28"/>
                 <w:szCs w:val="28"/>
               </w:rPr>
-              <w:t xml:space="preserve">Para No. </w:t>
-            </w:r>
-            <w:r>
-              <w:rPr>
-                <w:rFonts w:cs="Arial"/>
-                <w:b/>
-                <w:sz w:val="28"/>
-                <w:szCs w:val="28"/>
-              </w:rPr>
-              <w:t>–</w:t>
-            </w:r>
-            <w:r>
-              <w:rPr>
-                <w:rFonts w:cs="Arial"/>
-                <w:b/>
-                <w:sz w:val="28"/>
-                <w:szCs w:val="28"/>
-              </w:rPr>
-              <w:t xml:space="preserve"> </w:t>
-            </w:r>
-            <w:r>
-              <w:rPr>
-                <w:rFonts w:cs="Arial"/>
-                <w:b/>
-                <w:sz w:val="28"/>
-                <w:szCs w:val="28"/>
-              </w:rPr>
-              <w:t>11.6</w:t>
+              <w:t xml:space="preserve">Statement </w:t>
+            </w:r>
+            <w:r>
+              <w:rPr>
+                <w:rFonts w:cs="Arial"/>
+                <w:b/>
+                <w:sz w:val="28"/>
+                <w:szCs w:val="28"/>
+              </w:rPr>
+              <w:t xml:space="preserve">No. </w:t>
+            </w:r>
+            <w:r>
+              <w:rPr>
+                <w:rFonts w:cs="Arial"/>
+                <w:b/>
+                <w:sz w:val="28"/>
+                <w:szCs w:val="28"/>
+              </w:rPr>
+              <w:t>– 1</w:t>
             </w:r>
           </w:p>
           <w:p>
@@ -3676,67 +3679,8 @@
                 <w:sz w:val="28"/>
                 <w:szCs w:val="28"/>
               </w:rPr>
-              <w:t xml:space="preserve">Statement </w:t>
-            </w:r>
-            <w:r>
-              <w:rPr>
-                <w:rFonts w:cs="Arial"/>
-                <w:b/>
-                <w:sz w:val="28"/>
-                <w:szCs w:val="28"/>
-              </w:rPr>
-              <w:t xml:space="preserve">No. </w:t>
-            </w:r>
-            <w:r>
-              <w:rPr>
-                <w:rFonts w:cs="Arial"/>
-                <w:b/>
-                <w:sz w:val="28"/>
-                <w:szCs w:val="28"/>
-              </w:rPr>
-              <w:t xml:space="preserve">– </w:t>
-            </w:r>
-            <w:r>
-              <w:rPr>
-                <w:rFonts w:cs="Arial"/>
-                <w:b/>
-                <w:sz w:val="28"/>
-                <w:szCs w:val="28"/>
-              </w:rPr>
-              <w:t>1</w:t>
-            </w:r>
-          </w:p>
-          <w:p>
-            <w:pPr>
-              <w:spacing w:before="0" w:line="240" w:lineRule="auto"/>
-              <w:ind w:right="-166"/>
-              <w:rPr>
-                <w:rFonts w:cs="Arial"/>
-                <w:b/>
-                <w:sz w:val="28"/>
-                <w:szCs w:val="28"/>
-              </w:rPr>
-            </w:pPr>
-            <w:r>
-              <w:rPr>
-                <w:rFonts w:cs="Arial"/>
-                <w:b/>
-                <w:sz w:val="28"/>
-                <w:szCs w:val="28"/>
-              </w:rPr>
-              <w:t xml:space="preserve">Page No. </w:t>
-            </w:r>
-            <w:r>
-              <w:rPr>
-                <w:rFonts w:cs="Arial"/>
-                <w:b/>
-                <w:sz w:val="28"/>
-                <w:szCs w:val="28"/>
-              </w:rPr>
-              <w:t>180</w:t>
-            </w:r>
-            <w:bookmarkStart w:id="0" w:name="_GoBack"/>
-            <w:bookmarkEnd w:id="0"/>
+              <w:t>Page No. 180</w:t>
+            </w:r>
           </w:p>
         </w:tc>
         <w:tc>
@@ -3819,25 +3763,7 @@
                 <w:szCs w:val="36"/>
                 <w:highlight w:val="green"/>
               </w:rPr>
-              <w:t>d</w:t>
-            </w:r>
-            <w:r>
-              <w:rPr>
-                <w:rFonts w:ascii="BRH Malayalam Extra" w:hAnsi="BRH Malayalam Extra" w:cs="BRH Malayalam Extra"/>
-                <w:sz w:val="36"/>
-                <w:szCs w:val="36"/>
-                <w:highlight w:val="green"/>
-              </w:rPr>
-              <w:t>—</w:t>
-            </w:r>
-            <w:r>
-              <w:rPr>
-                <w:rFonts w:ascii="BRH Malayalam Extra" w:hAnsi="BRH Malayalam Extra" w:cs="BRH Malayalam Extra"/>
-                <w:sz w:val="36"/>
-                <w:szCs w:val="36"/>
-                <w:highlight w:val="green"/>
-              </w:rPr>
-              <w:t>J</w:t>
+              <w:t>d—J</w:t>
             </w:r>
             <w:r>
               <w:rPr>
@@ -3875,6 +3801,116 @@
                 <w:szCs w:val="28"/>
               </w:rPr>
             </w:pPr>
+            <w:proofErr w:type="gramStart"/>
+            <w:r>
+              <w:rPr>
+                <w:rFonts w:cs="Arial"/>
+                <w:b/>
+                <w:sz w:val="28"/>
+                <w:szCs w:val="28"/>
+              </w:rPr>
+              <w:t>16.1  rudra</w:t>
+            </w:r>
+            <w:proofErr w:type="gramEnd"/>
+            <w:r>
+              <w:rPr>
+                <w:rFonts w:cs="Arial"/>
+                <w:b/>
+                <w:sz w:val="28"/>
+                <w:szCs w:val="28"/>
+              </w:rPr>
+              <w:t xml:space="preserve"> Kramam</w:t>
+            </w:r>
+          </w:p>
+          <w:p>
+            <w:pPr>
+              <w:spacing w:before="0" w:line="240" w:lineRule="auto"/>
+              <w:ind w:right="-166"/>
+              <w:rPr>
+                <w:rFonts w:cs="Arial"/>
+                <w:b/>
+                <w:sz w:val="28"/>
+                <w:szCs w:val="28"/>
+              </w:rPr>
+            </w:pPr>
+            <w:r>
+              <w:rPr>
+                <w:rFonts w:cs="Arial"/>
+                <w:b/>
+                <w:sz w:val="28"/>
+                <w:szCs w:val="28"/>
+              </w:rPr>
+              <w:t xml:space="preserve">Para No. </w:t>
+            </w:r>
+            <w:r>
+              <w:rPr>
+                <w:rFonts w:cs="Arial"/>
+                <w:b/>
+                <w:sz w:val="28"/>
+                <w:szCs w:val="28"/>
+              </w:rPr>
+              <w:t>–</w:t>
+            </w:r>
+            <w:r>
+              <w:rPr>
+                <w:rFonts w:cs="Arial"/>
+                <w:b/>
+                <w:sz w:val="28"/>
+                <w:szCs w:val="28"/>
+              </w:rPr>
+              <w:t xml:space="preserve"> </w:t>
+            </w:r>
+            <w:r>
+              <w:rPr>
+                <w:rFonts w:cs="Arial"/>
+                <w:b/>
+                <w:sz w:val="28"/>
+                <w:szCs w:val="28"/>
+              </w:rPr>
+              <w:t>16.1</w:t>
+            </w:r>
+          </w:p>
+          <w:p>
+            <w:pPr>
+              <w:spacing w:before="0" w:line="240" w:lineRule="auto"/>
+              <w:ind w:right="-166"/>
+              <w:rPr>
+                <w:rFonts w:cs="Arial"/>
+                <w:b/>
+                <w:sz w:val="28"/>
+                <w:szCs w:val="28"/>
+              </w:rPr>
+            </w:pPr>
+            <w:r>
+              <w:rPr>
+                <w:rFonts w:cs="Arial"/>
+                <w:b/>
+                <w:sz w:val="28"/>
+                <w:szCs w:val="28"/>
+              </w:rPr>
+              <w:t>Middle page, right side</w:t>
+            </w:r>
+          </w:p>
+          <w:p>
+            <w:pPr>
+              <w:spacing w:before="0" w:line="240" w:lineRule="auto"/>
+              <w:ind w:right="-166"/>
+              <w:rPr>
+                <w:rFonts w:cs="Arial"/>
+                <w:b/>
+                <w:sz w:val="28"/>
+                <w:szCs w:val="28"/>
+              </w:rPr>
+            </w:pPr>
+            <w:r>
+              <w:rPr>
+                <w:rFonts w:cs="Arial"/>
+                <w:b/>
+                <w:sz w:val="28"/>
+                <w:szCs w:val="28"/>
+              </w:rPr>
+              <w:t>Page No. 223</w:t>
+            </w:r>
           </w:p>
         </w:tc>
         <w:tc>
@@ -3896,6 +3932,23 @@
                 <w:szCs w:val="36"/>
               </w:rPr>
             </w:pPr>
+            <w:r>
+              <w:rPr>
+                <w:rFonts w:ascii="BRH Malayalam Extra" w:hAnsi="BRH Malayalam Extra" w:cs="BRH Malayalam Extra"/>
+                <w:sz w:val="40"/>
+                <w:szCs w:val="36"/>
+                <w:highlight w:val="yellow"/>
+              </w:rPr>
+              <w:t>D</w:t>
+            </w:r>
+            <w:r>
+              <w:rPr>
+                <w:rFonts w:ascii="BRH Malayalam Extra" w:hAnsi="BRH Malayalam Extra" w:cs="BRH Malayalam Extra"/>
+                <w:sz w:val="40"/>
+                <w:szCs w:val="36"/>
+              </w:rPr>
+              <w:t>¤¤Zd˜I</w:t>
+            </w:r>
           </w:p>
         </w:tc>
         <w:tc>
@@ -3917,6 +3970,23 @@
                 <w:szCs w:val="36"/>
               </w:rPr>
             </w:pPr>
+            <w:r>
+              <w:rPr>
+                <w:rFonts w:ascii="BRH Malayalam Extra" w:hAnsi="BRH Malayalam Extra" w:cs="BRH Malayalam Extra"/>
+                <w:sz w:val="40"/>
+                <w:szCs w:val="36"/>
+                <w:highlight w:val="green"/>
+              </w:rPr>
+              <w:t>D</w:t>
+            </w:r>
+            <w:r>
+              <w:rPr>
+                <w:rFonts w:ascii="BRH Malayalam Extra" w:hAnsi="BRH Malayalam Extra" w:cs="BRH Malayalam Extra"/>
+                <w:sz w:val="40"/>
+                <w:szCs w:val="36"/>
+              </w:rPr>
+              <w:t>–¤¤Zd˜I</w:t>
+            </w:r>
           </w:p>
         </w:tc>
       </w:tr>
@@ -3945,6 +4015,161 @@
                 <w:szCs w:val="28"/>
               </w:rPr>
             </w:pPr>
+            <w:proofErr w:type="gramStart"/>
+            <w:r>
+              <w:rPr>
+                <w:rFonts w:cs="Arial"/>
+                <w:b/>
+                <w:sz w:val="28"/>
+                <w:szCs w:val="28"/>
+              </w:rPr>
+              <w:t>16.</w:t>
+            </w:r>
+            <w:r>
+              <w:rPr>
+                <w:rFonts w:cs="Arial"/>
+                <w:b/>
+                <w:sz w:val="28"/>
+                <w:szCs w:val="28"/>
+              </w:rPr>
+              <w:t>4</w:t>
+            </w:r>
+            <w:r>
+              <w:rPr>
+                <w:rFonts w:cs="Arial"/>
+                <w:b/>
+                <w:sz w:val="28"/>
+                <w:szCs w:val="28"/>
+              </w:rPr>
+              <w:t xml:space="preserve">  rudra</w:t>
+            </w:r>
+            <w:proofErr w:type="gramEnd"/>
+            <w:r>
+              <w:rPr>
+                <w:rFonts w:cs="Arial"/>
+                <w:b/>
+                <w:sz w:val="28"/>
+                <w:szCs w:val="28"/>
+              </w:rPr>
+              <w:t xml:space="preserve"> Kramam</w:t>
+            </w:r>
+          </w:p>
+          <w:p>
+            <w:pPr>
+              <w:spacing w:before="0" w:line="240" w:lineRule="auto"/>
+              <w:ind w:right="-166"/>
+              <w:rPr>
+                <w:rFonts w:cs="Arial"/>
+                <w:b/>
+                <w:sz w:val="28"/>
+                <w:szCs w:val="28"/>
+              </w:rPr>
+            </w:pPr>
+            <w:r>
+              <w:rPr>
+                <w:rFonts w:cs="Arial"/>
+                <w:b/>
+                <w:sz w:val="28"/>
+                <w:szCs w:val="28"/>
+              </w:rPr>
+              <w:t xml:space="preserve">Para No. </w:t>
+            </w:r>
+            <w:r>
+              <w:rPr>
+                <w:rFonts w:cs="Arial"/>
+                <w:b/>
+                <w:sz w:val="28"/>
+                <w:szCs w:val="28"/>
+              </w:rPr>
+              <w:t>–</w:t>
+            </w:r>
+            <w:r>
+              <w:rPr>
+                <w:rFonts w:cs="Arial"/>
+                <w:b/>
+                <w:sz w:val="28"/>
+                <w:szCs w:val="28"/>
+              </w:rPr>
+              <w:t xml:space="preserve"> </w:t>
+            </w:r>
+            <w:r>
+              <w:rPr>
+                <w:rFonts w:cs="Arial"/>
+                <w:b/>
+                <w:sz w:val="28"/>
+                <w:szCs w:val="28"/>
+              </w:rPr>
+              <w:t>16.</w:t>
+            </w:r>
+            <w:r>
+              <w:rPr>
+                <w:rFonts w:cs="Arial"/>
+                <w:b/>
+                <w:sz w:val="28"/>
+                <w:szCs w:val="28"/>
+              </w:rPr>
+              <w:t>4</w:t>
+            </w:r>
+          </w:p>
+          <w:p>
+            <w:pPr>
+              <w:spacing w:before="0" w:line="240" w:lineRule="auto"/>
+              <w:ind w:right="-166"/>
+              <w:rPr>
+                <w:rFonts w:cs="Arial"/>
+                <w:b/>
+                <w:sz w:val="28"/>
+                <w:szCs w:val="28"/>
+              </w:rPr>
+            </w:pPr>
+            <w:r>
+              <w:rPr>
+                <w:rFonts w:cs="Arial"/>
+                <w:b/>
+                <w:sz w:val="28"/>
+                <w:szCs w:val="28"/>
+              </w:rPr>
+              <w:t>Towards last</w:t>
+            </w:r>
+            <w:r>
+              <w:rPr>
+                <w:rFonts w:cs="Arial"/>
+                <w:b/>
+                <w:sz w:val="28"/>
+                <w:szCs w:val="28"/>
+              </w:rPr>
+              <w:t>, right side</w:t>
+            </w:r>
+          </w:p>
+          <w:p>
+            <w:pPr>
+              <w:spacing w:before="0" w:line="240" w:lineRule="auto"/>
+              <w:ind w:right="-166"/>
+              <w:rPr>
+                <w:rFonts w:cs="Arial"/>
+                <w:b/>
+                <w:sz w:val="28"/>
+                <w:szCs w:val="28"/>
+              </w:rPr>
+            </w:pPr>
+            <w:r>
+              <w:rPr>
+                <w:rFonts w:cs="Arial"/>
+                <w:b/>
+                <w:sz w:val="28"/>
+                <w:szCs w:val="28"/>
+              </w:rPr>
+              <w:t>Page No. 2</w:t>
+            </w:r>
+            <w:r>
+              <w:rPr>
+                <w:rFonts w:cs="Arial"/>
+                <w:b/>
+                <w:sz w:val="28"/>
+                <w:szCs w:val="28"/>
+              </w:rPr>
+              <w:t>34</w:t>
+            </w:r>
           </w:p>
         </w:tc>
         <w:tc>
@@ -3966,6 +4191,48 @@
                 <w:szCs w:val="36"/>
               </w:rPr>
             </w:pPr>
+            <w:r>
+              <w:rPr>
+                <w:rFonts w:ascii="BRH Malayalam Extra" w:hAnsi="BRH Malayalam Extra" w:cs="BRH Malayalam Extra"/>
+                <w:sz w:val="36"/>
+                <w:szCs w:val="36"/>
+              </w:rPr>
+              <w:t>M£–</w:t>
+            </w:r>
+            <w:r>
+              <w:rPr>
+                <w:rFonts w:ascii="BRH Malayalam Extra" w:hAnsi="BRH Malayalam Extra" w:cs="BRH Malayalam Extra"/>
+                <w:sz w:val="36"/>
+                <w:szCs w:val="36"/>
+                <w:highlight w:val="yellow"/>
+              </w:rPr>
+              <w:t>¥a§</w:t>
+            </w:r>
+            <w:r>
+              <w:rPr>
+                <w:rFonts w:ascii="BRH Malayalam Extra" w:hAnsi="BRH Malayalam Extra" w:cs="BRH Malayalam Extra"/>
+                <w:sz w:val="36"/>
+                <w:szCs w:val="36"/>
+              </w:rPr>
+              <w:t>s¥hõx— M£–a</w:t>
+            </w:r>
+            <w:r>
+              <w:rPr>
+                <w:rFonts w:ascii="BRH Malayalam Extra" w:hAnsi="BRH Malayalam Extra" w:cs="BRH Malayalam Extra"/>
+                <w:sz w:val="36"/>
+                <w:szCs w:val="36"/>
+                <w:highlight w:val="yellow"/>
+              </w:rPr>
+              <w:t>§¥s</w:t>
+            </w:r>
+            <w:r>
+              <w:rPr>
+                <w:rFonts w:ascii="BRH Malayalam Extra" w:hAnsi="BRH Malayalam Extra" w:cs="BRH Malayalam Extra"/>
+                <w:sz w:val="36"/>
+                <w:szCs w:val="36"/>
+              </w:rPr>
+              <w:t>e—ZyhõJ</w:t>
+            </w:r>
           </w:p>
         </w:tc>
         <w:tc>
@@ -3987,6 +4254,57 @@
                 <w:szCs w:val="36"/>
               </w:rPr>
             </w:pPr>
+            <w:r>
+              <w:rPr>
+                <w:rFonts w:ascii="BRH Malayalam Extra" w:hAnsi="BRH Malayalam Extra" w:cs="BRH Malayalam Extra"/>
+                <w:sz w:val="36"/>
+                <w:szCs w:val="36"/>
+              </w:rPr>
+              <w:t>M£–a§</w:t>
+            </w:r>
+            <w:r>
+              <w:rPr>
+                <w:rFonts w:ascii="BRH Malayalam Extra" w:hAnsi="BRH Malayalam Extra" w:cs="BRH Malayalam Extra"/>
+                <w:sz w:val="36"/>
+                <w:szCs w:val="36"/>
+                <w:highlight w:val="green"/>
+              </w:rPr>
+              <w:t>¥</w:t>
+            </w:r>
+            <w:r>
+              <w:rPr>
+                <w:rFonts w:ascii="BRH Malayalam Extra" w:hAnsi="BRH Malayalam Extra" w:cs="BRH Malayalam Extra"/>
+                <w:sz w:val="36"/>
+                <w:szCs w:val="36"/>
+                <w:highlight w:val="green"/>
+              </w:rPr>
+              <w:t>s</w:t>
+            </w:r>
+            <w:r>
+              <w:rPr>
+                <w:rFonts w:ascii="BRH Malayalam Extra" w:hAnsi="BRH Malayalam Extra" w:cs="BRH Malayalam Extra"/>
+                <w:sz w:val="36"/>
+                <w:szCs w:val="36"/>
+              </w:rPr>
+              <w:t>¥hõx— M£–a§</w:t>
+            </w:r>
+            <w:r>
+              <w:rPr>
+                <w:rFonts w:ascii="BRH Malayalam Extra" w:hAnsi="BRH Malayalam Extra" w:cs="BRH Malayalam Extra"/>
+                <w:sz w:val="36"/>
+                <w:szCs w:val="36"/>
+                <w:highlight w:val="green"/>
+              </w:rPr>
+              <w:t>s</w:t>
+            </w:r>
+            <w:r>
+              <w:rPr>
+                <w:rFonts w:ascii="BRH Malayalam Extra" w:hAnsi="BRH Malayalam Extra" w:cs="BRH Malayalam Extra"/>
+                <w:sz w:val="36"/>
+                <w:szCs w:val="36"/>
+              </w:rPr>
+              <w:t>e—ZyhõJ</w:t>
+            </w:r>
           </w:p>
         </w:tc>
       </w:tr>
@@ -4015,6 +4333,170 @@
                 <w:szCs w:val="28"/>
               </w:rPr>
             </w:pPr>
+            <w:proofErr w:type="gramStart"/>
+            <w:r>
+              <w:rPr>
+                <w:rFonts w:cs="Arial"/>
+                <w:b/>
+                <w:sz w:val="28"/>
+                <w:szCs w:val="28"/>
+              </w:rPr>
+              <w:t>16.</w:t>
+            </w:r>
+            <w:r>
+              <w:rPr>
+                <w:rFonts w:cs="Arial"/>
+                <w:b/>
+                <w:sz w:val="28"/>
+                <w:szCs w:val="28"/>
+              </w:rPr>
+              <w:t>6</w:t>
+            </w:r>
+            <w:r>
+              <w:rPr>
+                <w:rFonts w:cs="Arial"/>
+                <w:b/>
+                <w:sz w:val="28"/>
+                <w:szCs w:val="28"/>
+              </w:rPr>
+              <w:t xml:space="preserve">  rudra</w:t>
+            </w:r>
+            <w:proofErr w:type="gramEnd"/>
+            <w:r>
+              <w:rPr>
+                <w:rFonts w:cs="Arial"/>
+                <w:b/>
+                <w:sz w:val="28"/>
+                <w:szCs w:val="28"/>
+              </w:rPr>
+              <w:t xml:space="preserve"> Kramam</w:t>
+            </w:r>
+          </w:p>
+          <w:p>
+            <w:pPr>
+              <w:spacing w:before="0" w:line="240" w:lineRule="auto"/>
+              <w:ind w:right="-166"/>
+              <w:rPr>
+                <w:rFonts w:cs="Arial"/>
+                <w:b/>
+                <w:sz w:val="28"/>
+                <w:szCs w:val="28"/>
+              </w:rPr>
+            </w:pPr>
+            <w:r>
+              <w:rPr>
+                <w:rFonts w:cs="Arial"/>
+                <w:b/>
+                <w:sz w:val="28"/>
+                <w:szCs w:val="28"/>
+              </w:rPr>
+              <w:t xml:space="preserve">Para No. </w:t>
+            </w:r>
+            <w:r>
+              <w:rPr>
+                <w:rFonts w:cs="Arial"/>
+                <w:b/>
+                <w:sz w:val="28"/>
+                <w:szCs w:val="28"/>
+              </w:rPr>
+              <w:t>–</w:t>
+            </w:r>
+            <w:r>
+              <w:rPr>
+                <w:rFonts w:cs="Arial"/>
+                <w:b/>
+                <w:sz w:val="28"/>
+                <w:szCs w:val="28"/>
+              </w:rPr>
+              <w:t xml:space="preserve"> </w:t>
+            </w:r>
+            <w:r>
+              <w:rPr>
+                <w:rFonts w:cs="Arial"/>
+                <w:b/>
+                <w:sz w:val="28"/>
+                <w:szCs w:val="28"/>
+              </w:rPr>
+              <w:t>16.</w:t>
+            </w:r>
+            <w:r>
+              <w:rPr>
+                <w:rFonts w:cs="Arial"/>
+                <w:b/>
+                <w:sz w:val="28"/>
+                <w:szCs w:val="28"/>
+              </w:rPr>
+              <w:t>6</w:t>
+            </w:r>
+          </w:p>
+          <w:p>
+            <w:pPr>
+              <w:spacing w:before="0" w:line="240" w:lineRule="auto"/>
+              <w:ind w:right="-166"/>
+              <w:rPr>
+                <w:rFonts w:cs="Arial"/>
+                <w:b/>
+                <w:sz w:val="28"/>
+                <w:szCs w:val="28"/>
+              </w:rPr>
+            </w:pPr>
+            <w:r>
+              <w:rPr>
+                <w:rFonts w:cs="Arial"/>
+                <w:b/>
+                <w:sz w:val="28"/>
+                <w:szCs w:val="28"/>
+              </w:rPr>
+              <w:t>Middle page</w:t>
+            </w:r>
+            <w:r>
+              <w:rPr>
+                <w:rFonts w:cs="Arial"/>
+                <w:b/>
+                <w:sz w:val="28"/>
+                <w:szCs w:val="28"/>
+              </w:rPr>
+              <w:t xml:space="preserve">, </w:t>
+            </w:r>
+            <w:r>
+              <w:rPr>
+                <w:rFonts w:cs="Arial"/>
+                <w:b/>
+                <w:sz w:val="28"/>
+                <w:szCs w:val="28"/>
+              </w:rPr>
+              <w:t>right side</w:t>
+            </w:r>
+          </w:p>
+          <w:p>
+            <w:pPr>
+              <w:spacing w:before="0" w:line="240" w:lineRule="auto"/>
+              <w:ind w:right="-166"/>
+              <w:rPr>
+                <w:rFonts w:cs="Arial"/>
+                <w:b/>
+                <w:sz w:val="28"/>
+                <w:szCs w:val="28"/>
+              </w:rPr>
+            </w:pPr>
+            <w:r>
+              <w:rPr>
+                <w:rFonts w:cs="Arial"/>
+                <w:b/>
+                <w:sz w:val="28"/>
+                <w:szCs w:val="28"/>
+              </w:rPr>
+              <w:t>Page No. 2</w:t>
+            </w:r>
+            <w:r>
+              <w:rPr>
+                <w:rFonts w:cs="Arial"/>
+                <w:b/>
+                <w:sz w:val="28"/>
+                <w:szCs w:val="28"/>
+              </w:rPr>
+              <w:t>42</w:t>
+            </w:r>
           </w:p>
         </w:tc>
         <w:tc>
@@ -4036,6 +4518,31 @@
                 <w:szCs w:val="36"/>
               </w:rPr>
             </w:pPr>
+            <w:r>
+              <w:rPr>
+                <w:rFonts w:ascii="BRH Malayalam Extra" w:hAnsi="BRH Malayalam Extra" w:cs="BRH Malayalam Extra"/>
+                <w:sz w:val="36"/>
+                <w:szCs w:val="36"/>
+              </w:rPr>
+              <w:t xml:space="preserve">P– </w:t>
+            </w:r>
+            <w:r>
+              <w:rPr>
+                <w:rFonts w:ascii="BRH Malayalam Extra" w:hAnsi="BRH Malayalam Extra" w:cs="BRH Malayalam Extra"/>
+                <w:sz w:val="36"/>
+                <w:szCs w:val="36"/>
+                <w:highlight w:val="yellow"/>
+              </w:rPr>
+              <w:t>p</w:t>
+            </w:r>
+            <w:r>
+              <w:rPr>
+                <w:rFonts w:ascii="BRH Malayalam Extra" w:hAnsi="BRH Malayalam Extra" w:cs="BRH Malayalam Extra"/>
+                <w:sz w:val="36"/>
+                <w:szCs w:val="36"/>
+              </w:rPr>
+              <w:t>k¢–ay¥d˜</w:t>
+            </w:r>
           </w:p>
         </w:tc>
         <w:tc>
@@ -4057,6 +4564,39 @@
                 <w:szCs w:val="36"/>
               </w:rPr>
             </w:pPr>
+            <w:r>
+              <w:rPr>
+                <w:rFonts w:ascii="BRH Malayalam Extra" w:hAnsi="BRH Malayalam Extra" w:cs="BRH Malayalam Extra"/>
+                <w:sz w:val="36"/>
+                <w:szCs w:val="36"/>
+              </w:rPr>
+              <w:t xml:space="preserve">P– </w:t>
+            </w:r>
+            <w:r>
+              <w:rPr>
+                <w:rFonts w:ascii="BRH Malayalam Extra" w:hAnsi="BRH Malayalam Extra" w:cs="BRH Malayalam Extra"/>
+                <w:sz w:val="36"/>
+                <w:szCs w:val="36"/>
+                <w:highlight w:val="green"/>
+              </w:rPr>
+              <w:t>p</w:t>
+            </w:r>
+            <w:r>
+              <w:rPr>
+                <w:rFonts w:ascii="BRH Malayalam Extra" w:hAnsi="BRH Malayalam Extra" w:cs="BRH Malayalam Extra"/>
+                <w:sz w:val="36"/>
+                <w:szCs w:val="36"/>
+              </w:rPr>
+              <w:t>–</w:t>
+            </w:r>
+            <w:r>
+              <w:rPr>
+                <w:rFonts w:ascii="BRH Malayalam Extra" w:hAnsi="BRH Malayalam Extra" w:cs="BRH Malayalam Extra"/>
+                <w:sz w:val="36"/>
+                <w:szCs w:val="36"/>
+              </w:rPr>
+              <w:t>k¢–ay¥d˜</w:t>
+            </w:r>
           </w:p>
         </w:tc>
       </w:tr>
@@ -4085,6 +4625,145 @@
                 <w:szCs w:val="28"/>
               </w:rPr>
             </w:pPr>
+            <w:proofErr w:type="gramStart"/>
+            <w:r>
+              <w:rPr>
+                <w:rFonts w:cs="Arial"/>
+                <w:b/>
+                <w:sz w:val="28"/>
+                <w:szCs w:val="28"/>
+              </w:rPr>
+              <w:t>16.4  rudra</w:t>
+            </w:r>
+            <w:proofErr w:type="gramEnd"/>
+            <w:r>
+              <w:rPr>
+                <w:rFonts w:cs="Arial"/>
+                <w:b/>
+                <w:sz w:val="28"/>
+                <w:szCs w:val="28"/>
+              </w:rPr>
+              <w:t xml:space="preserve"> Kramam</w:t>
+            </w:r>
+          </w:p>
+          <w:p>
+            <w:pPr>
+              <w:spacing w:before="0" w:line="240" w:lineRule="auto"/>
+              <w:ind w:right="-166"/>
+              <w:rPr>
+                <w:rFonts w:cs="Arial"/>
+                <w:b/>
+                <w:sz w:val="28"/>
+                <w:szCs w:val="28"/>
+              </w:rPr>
+            </w:pPr>
+            <w:r>
+              <w:rPr>
+                <w:rFonts w:cs="Arial"/>
+                <w:b/>
+                <w:sz w:val="28"/>
+                <w:szCs w:val="28"/>
+              </w:rPr>
+              <w:t xml:space="preserve">Para No. </w:t>
+            </w:r>
+            <w:r>
+              <w:rPr>
+                <w:rFonts w:cs="Arial"/>
+                <w:b/>
+                <w:sz w:val="28"/>
+                <w:szCs w:val="28"/>
+              </w:rPr>
+              <w:t>–</w:t>
+            </w:r>
+            <w:r>
+              <w:rPr>
+                <w:rFonts w:cs="Arial"/>
+                <w:b/>
+                <w:sz w:val="28"/>
+                <w:szCs w:val="28"/>
+              </w:rPr>
+              <w:t xml:space="preserve"> </w:t>
+            </w:r>
+            <w:r>
+              <w:rPr>
+                <w:rFonts w:cs="Arial"/>
+                <w:b/>
+                <w:sz w:val="28"/>
+                <w:szCs w:val="28"/>
+              </w:rPr>
+              <w:t>16.4</w:t>
+            </w:r>
+          </w:p>
+          <w:p>
+            <w:pPr>
+              <w:spacing w:before="0" w:line="240" w:lineRule="auto"/>
+              <w:ind w:right="-166"/>
+              <w:rPr>
+                <w:rFonts w:cs="Arial"/>
+                <w:b/>
+                <w:sz w:val="28"/>
+                <w:szCs w:val="28"/>
+              </w:rPr>
+            </w:pPr>
+            <w:r>
+              <w:rPr>
+                <w:rFonts w:cs="Arial"/>
+                <w:b/>
+                <w:sz w:val="28"/>
+                <w:szCs w:val="28"/>
+              </w:rPr>
+              <w:t xml:space="preserve">Middle page, </w:t>
+            </w:r>
+            <w:r>
+              <w:rPr>
+                <w:rFonts w:cs="Arial"/>
+                <w:b/>
+                <w:sz w:val="28"/>
+                <w:szCs w:val="28"/>
+              </w:rPr>
+              <w:t>left</w:t>
+            </w:r>
+            <w:r>
+              <w:rPr>
+                <w:rFonts w:cs="Arial"/>
+                <w:b/>
+                <w:sz w:val="28"/>
+                <w:szCs w:val="28"/>
+              </w:rPr>
+              <w:t xml:space="preserve"> side</w:t>
+            </w:r>
+          </w:p>
+          <w:p>
+            <w:pPr>
+              <w:spacing w:before="0" w:line="240" w:lineRule="auto"/>
+              <w:ind w:right="-166"/>
+              <w:rPr>
+                <w:rFonts w:cs="Arial"/>
+                <w:b/>
+                <w:sz w:val="28"/>
+                <w:szCs w:val="28"/>
+              </w:rPr>
+            </w:pPr>
+            <w:r>
+              <w:rPr>
+                <w:rFonts w:cs="Arial"/>
+                <w:b/>
+                <w:sz w:val="28"/>
+                <w:szCs w:val="28"/>
+              </w:rPr>
+              <w:t>Page No. 2</w:t>
+            </w:r>
+            <w:r>
+              <w:rPr>
+                <w:rFonts w:cs="Arial"/>
+                <w:b/>
+                <w:sz w:val="28"/>
+                <w:szCs w:val="28"/>
+              </w:rPr>
+              <w:t>42</w:t>
+            </w:r>
+            <w:bookmarkStart w:id="0" w:name="_GoBack"/>
+            <w:bookmarkEnd w:id="0"/>
           </w:p>
         </w:tc>
         <w:tc>
@@ -4106,6 +4785,23 @@
                 <w:szCs w:val="36"/>
               </w:rPr>
             </w:pPr>
+            <w:r>
+              <w:rPr>
+                <w:rFonts w:ascii="BRH Malayalam Extra" w:hAnsi="BRH Malayalam Extra" w:cs="BRH Malayalam Extra"/>
+                <w:sz w:val="36"/>
+                <w:szCs w:val="36"/>
+                <w:highlight w:val="yellow"/>
+              </w:rPr>
+              <w:t>p</w:t>
+            </w:r>
+            <w:r>
+              <w:rPr>
+                <w:rFonts w:ascii="BRH Malayalam Extra" w:hAnsi="BRH Malayalam Extra" w:cs="BRH Malayalam Extra"/>
+                <w:sz w:val="36"/>
+                <w:szCs w:val="36"/>
+              </w:rPr>
+              <w:t>k¢–ay¥d— P</w:t>
+            </w:r>
           </w:p>
         </w:tc>
         <w:tc>
@@ -4127,6 +4823,31 @@
                 <w:szCs w:val="36"/>
               </w:rPr>
             </w:pPr>
+            <w:r>
+              <w:rPr>
+                <w:rFonts w:ascii="BRH Malayalam Extra" w:hAnsi="BRH Malayalam Extra" w:cs="BRH Malayalam Extra"/>
+                <w:sz w:val="36"/>
+                <w:szCs w:val="36"/>
+                <w:highlight w:val="green"/>
+              </w:rPr>
+              <w:t>p</w:t>
+            </w:r>
+            <w:r>
+              <w:rPr>
+                <w:rFonts w:ascii="BRH Malayalam Extra" w:hAnsi="BRH Malayalam Extra" w:cs="BRH Malayalam Extra"/>
+                <w:sz w:val="36"/>
+                <w:szCs w:val="36"/>
+              </w:rPr>
+              <w:t>–</w:t>
+            </w:r>
+            <w:r>
+              <w:rPr>
+                <w:rFonts w:ascii="BRH Malayalam Extra" w:hAnsi="BRH Malayalam Extra" w:cs="BRH Malayalam Extra"/>
+                <w:sz w:val="36"/>
+                <w:szCs w:val="36"/>
+              </w:rPr>
+              <w:t>k¢–ay¥d— P</w:t>
+            </w:r>
           </w:p>
         </w:tc>
       </w:tr>
@@ -4507,7 +5228,6 @@
                 <w:sz w:val="28"/>
                 <w:szCs w:val="28"/>
               </w:rPr>
-              <w:lastRenderedPageBreak/>
               <w:t>9.1 Shiva Samkalpam</w:t>
             </w:r>
           </w:p>
@@ -5842,6 +6562,7 @@
                 <w:sz w:val="28"/>
                 <w:szCs w:val="28"/>
               </w:rPr>
+              <w:lastRenderedPageBreak/>
               <w:t>12.5 t</w:t>
             </w:r>
             <w:r>
@@ -6287,7 +7008,6 @@
                 <w:sz w:val="28"/>
                 <w:szCs w:val="28"/>
               </w:rPr>
-              <w:lastRenderedPageBreak/>
               <w:t>Item No - 14.</w:t>
             </w:r>
             <w:r>
@@ -7930,6 +8650,7 @@
                 <w:sz w:val="28"/>
                 <w:szCs w:val="28"/>
               </w:rPr>
+              <w:lastRenderedPageBreak/>
               <w:t>Rudra Kramam</w:t>
             </w:r>
           </w:p>
@@ -8110,7 +8831,6 @@
                 <w:sz w:val="28"/>
                 <w:szCs w:val="28"/>
               </w:rPr>
-              <w:lastRenderedPageBreak/>
               <w:t>Rudra Kramam</w:t>
             </w:r>
           </w:p>
@@ -9215,6 +9935,7 @@
                 <w:sz w:val="28"/>
                 <w:szCs w:val="28"/>
               </w:rPr>
+              <w:lastRenderedPageBreak/>
               <w:t>19.1.7 – karpooraneerAjam</w:t>
             </w:r>
           </w:p>
@@ -9509,7 +10230,6 @@
           <w:szCs w:val="32"/>
           <w:u w:val="single"/>
         </w:rPr>
-        <w:lastRenderedPageBreak/>
         <w:t>Shiva Stuti Malayalam Book</w:t>
       </w:r>
       <w:r>
@@ -9997,6 +10717,7 @@
                 <w:u w:val="none"/>
                 <w:lang w:val="en-IN"/>
               </w:rPr>
+              <w:lastRenderedPageBreak/>
               <w:t>3.4.5</w:t>
             </w:r>
             <w:r>
@@ -10783,7 +11504,6 @@
                 <w:sz w:val="28"/>
                 <w:szCs w:val="28"/>
               </w:rPr>
-              <w:lastRenderedPageBreak/>
               <w:t xml:space="preserve">3.6.8 </w:t>
             </w:r>
           </w:p>
@@ -10885,7 +11605,6 @@
                 <w:sz w:val="36"/>
                 <w:szCs w:val="36"/>
               </w:rPr>
-              <w:lastRenderedPageBreak/>
               <w:t>Kyºy</w:t>
             </w:r>
             <w:r>
@@ -10967,7 +11686,6 @@
                 <w:sz w:val="36"/>
                 <w:szCs w:val="36"/>
               </w:rPr>
-              <w:lastRenderedPageBreak/>
               <w:t>Kyºy</w:t>
             </w:r>
             <w:r>
@@ -11068,7 +11786,6 @@
                 <w:sz w:val="28"/>
                 <w:szCs w:val="28"/>
               </w:rPr>
-              <w:lastRenderedPageBreak/>
               <w:t xml:space="preserve">3.6.14, </w:t>
             </w:r>
           </w:p>
@@ -11450,6 +12167,7 @@
                 <w:sz w:val="28"/>
                 <w:szCs w:val="28"/>
               </w:rPr>
+              <w:lastRenderedPageBreak/>
               <w:t xml:space="preserve">item no. </w:t>
             </w:r>
             <w:r>
@@ -11487,6 +12205,7 @@
                 <w:sz w:val="36"/>
                 <w:szCs w:val="36"/>
               </w:rPr>
+              <w:lastRenderedPageBreak/>
               <w:t>s–ªp–</w:t>
             </w:r>
             <w:r>
@@ -12425,7 +13144,6 @@
                 <w:sz w:val="28"/>
                 <w:szCs w:val="28"/>
               </w:rPr>
-              <w:lastRenderedPageBreak/>
               <w:t>1</w:t>
             </w:r>
             <w:r>
@@ -12472,7 +13190,6 @@
                 <w:sz w:val="36"/>
                 <w:szCs w:val="36"/>
               </w:rPr>
-              <w:lastRenderedPageBreak/>
               <w:t>qy–</w:t>
             </w:r>
             <w:r>
@@ -13185,6 +13902,7 @@
                 <w:sz w:val="28"/>
                 <w:szCs w:val="28"/>
               </w:rPr>
+              <w:lastRenderedPageBreak/>
               <w:t>19.4.9</w:t>
             </w:r>
           </w:p>
@@ -13932,7 +14650,6 @@
                 <w:sz w:val="28"/>
                 <w:szCs w:val="28"/>
               </w:rPr>
-              <w:lastRenderedPageBreak/>
               <w:t>20.1.2</w:t>
             </w:r>
           </w:p>
@@ -13991,7 +14708,6 @@
                 <w:sz w:val="36"/>
                 <w:szCs w:val="36"/>
               </w:rPr>
-              <w:lastRenderedPageBreak/>
               <w:t>sª</w:t>
             </w:r>
             <w:r>
@@ -14050,7 +14766,6 @@
                 <w:sz w:val="36"/>
                 <w:szCs w:val="36"/>
               </w:rPr>
-              <w:lastRenderedPageBreak/>
               <w:t>sª</w:t>
             </w:r>
             <w:r>
@@ -14100,7 +14815,6 @@
                 <w:sz w:val="28"/>
                 <w:szCs w:val="28"/>
               </w:rPr>
-              <w:lastRenderedPageBreak/>
               <w:t>20.1.3</w:t>
             </w:r>
           </w:p>
@@ -14537,6 +15251,7 @@
                 <w:sz w:val="40"/>
                 <w:szCs w:val="40"/>
               </w:rPr>
+              <w:lastRenderedPageBreak/>
               <w:t>“</w:t>
             </w:r>
             <w:r>
@@ -15465,7 +16180,6 @@
                 <w:sz w:val="28"/>
                 <w:szCs w:val="28"/>
               </w:rPr>
-              <w:lastRenderedPageBreak/>
               <w:t xml:space="preserve">16.1 Rudra Krama padaH, </w:t>
             </w:r>
           </w:p>
@@ -16139,6 +16853,7 @@
                 <w:sz w:val="28"/>
                 <w:szCs w:val="28"/>
               </w:rPr>
+              <w:lastRenderedPageBreak/>
               <w:t>16.</w:t>
             </w:r>
             <w:r>
@@ -17096,7 +17811,6 @@
                 <w:sz w:val="28"/>
                 <w:szCs w:val="28"/>
               </w:rPr>
-              <w:lastRenderedPageBreak/>
               <w:t>17.</w:t>
             </w:r>
             <w:r>
@@ -17710,6 +18424,7 @@
           <w:szCs w:val="32"/>
           <w:u w:val="single"/>
         </w:rPr>
+        <w:lastRenderedPageBreak/>
         <w:t>===================</w:t>
       </w:r>
     </w:p>
@@ -18340,7 +19055,6 @@
                 <w:sz w:val="28"/>
                 <w:szCs w:val="28"/>
               </w:rPr>
-              <w:lastRenderedPageBreak/>
               <w:t>Same 19.4.6</w:t>
             </w:r>
           </w:p>
@@ -18370,7 +19084,6 @@
                 <w:szCs w:val="36"/>
                 <w:lang w:val="en-IN" w:eastAsia="en-IN" w:bidi="ml-IN"/>
               </w:rPr>
-              <w:lastRenderedPageBreak/>
               <w:t>ji£r—j¤¤ösë-py–bx py–</w:t>
             </w:r>
             <w:r>
@@ -19027,7 +19740,18 @@
                 <w:szCs w:val="36"/>
                 <w:lang w:val="en-IN" w:eastAsia="en-IN" w:bidi="ml-IN"/>
               </w:rPr>
-              <w:t xml:space="preserve"> ktsy</w:t>
+              <w:t xml:space="preserve"> </w:t>
+            </w:r>
+            <w:r>
+              <w:rPr>
+                <w:rFonts w:ascii="BRH Malayalam Extra" w:eastAsia="Times New Roman" w:hAnsi="BRH Malayalam Extra" w:cs="BRH Malayalam Extra"/>
+                <w:color w:val="000000"/>
+                <w:sz w:val="36"/>
+                <w:szCs w:val="36"/>
+                <w:lang w:val="en-IN" w:eastAsia="en-IN" w:bidi="ml-IN"/>
+              </w:rPr>
+              <w:lastRenderedPageBreak/>
+              <w:t>ktsy</w:t>
             </w:r>
           </w:p>
         </w:tc>
@@ -19057,6 +19781,7 @@
                 <w:szCs w:val="36"/>
                 <w:lang w:val="en-IN" w:eastAsia="en-IN" w:bidi="ml-IN"/>
               </w:rPr>
+              <w:lastRenderedPageBreak/>
               <w:t>¹xdZJ A¹xd</w:t>
             </w:r>
             <w:r>
@@ -19078,7 +19803,18 @@
                 <w:szCs w:val="36"/>
                 <w:lang w:val="en-IN" w:eastAsia="en-IN" w:bidi="ml-IN"/>
               </w:rPr>
-              <w:t xml:space="preserve"> ktsy</w:t>
+              <w:t xml:space="preserve"> </w:t>
+            </w:r>
+            <w:r>
+              <w:rPr>
+                <w:rFonts w:ascii="BRH Malayalam Extra" w:eastAsia="Times New Roman" w:hAnsi="BRH Malayalam Extra" w:cs="BRH Malayalam Extra"/>
+                <w:color w:val="000000"/>
+                <w:sz w:val="36"/>
+                <w:szCs w:val="36"/>
+                <w:lang w:val="en-IN" w:eastAsia="en-IN" w:bidi="ml-IN"/>
+              </w:rPr>
+              <w:lastRenderedPageBreak/>
+              <w:t>ktsy</w:t>
             </w:r>
           </w:p>
           <w:p>
@@ -19115,6 +19851,7 @@
                 <w:szCs w:val="28"/>
                 <w:u w:val="single"/>
               </w:rPr>
+              <w:lastRenderedPageBreak/>
               <w:t>3.4.4</w:t>
             </w:r>
             <w:r>
@@ -19995,7 +20732,6 @@
                 <w:szCs w:val="28"/>
                 <w:u w:val="single"/>
               </w:rPr>
-              <w:lastRenderedPageBreak/>
               <w:t>8.2</w:t>
             </w:r>
             <w:r>
@@ -20633,6 +21369,7 @@
                 <w:szCs w:val="28"/>
                 <w:u w:val="single"/>
               </w:rPr>
+              <w:lastRenderedPageBreak/>
               <w:t>11.4</w:t>
             </w:r>
             <w:r>
@@ -21486,7 +22223,6 @@
                 <w:szCs w:val="28"/>
                 <w:u w:val="single"/>
               </w:rPr>
-              <w:lastRenderedPageBreak/>
               <w:t>12.2.6</w:t>
             </w:r>
           </w:p>
@@ -21974,6 +22710,7 @@
                 <w:szCs w:val="36"/>
                 <w:lang w:val="en-IN" w:eastAsia="en-IN" w:bidi="ml-IN"/>
               </w:rPr>
+              <w:lastRenderedPageBreak/>
               <w:t>A–sõ py–¹xd–-</w:t>
             </w:r>
             <w:r>
@@ -22854,7 +23591,6 @@
                 <w:szCs w:val="28"/>
                 <w:u w:val="single"/>
               </w:rPr>
-              <w:lastRenderedPageBreak/>
               <w:t>12.8 Chamakam</w:t>
             </w:r>
             <w:r>
@@ -23480,6 +24216,7 @@
                 <w:szCs w:val="28"/>
                 <w:u w:val="single"/>
               </w:rPr>
+              <w:lastRenderedPageBreak/>
               <w:t>12.14 Sri Rudram</w:t>
             </w:r>
             <w:r>
@@ -24291,7 +25028,6 @@
                 <w:szCs w:val="28"/>
                 <w:lang w:bidi="ml-IN"/>
               </w:rPr>
-              <w:lastRenderedPageBreak/>
               <w:t xml:space="preserve">Rudram, </w:t>
             </w:r>
           </w:p>
@@ -24424,7 +25160,6 @@
                 <w:szCs w:val="36"/>
                 <w:lang w:val="en-IN" w:eastAsia="en-IN" w:bidi="ml-IN"/>
               </w:rPr>
-              <w:lastRenderedPageBreak/>
               <w:t>BpxtyZx</w:t>
             </w:r>
             <w:r>
@@ -24487,7 +25222,6 @@
                 <w:szCs w:val="36"/>
                 <w:lang w:val="en-IN" w:eastAsia="en-IN" w:bidi="ml-IN"/>
               </w:rPr>
-              <w:lastRenderedPageBreak/>
               <w:t>BpxtyZx</w:t>
             </w:r>
             <w:r>
@@ -24555,7 +25289,6 @@
                 <w:sz w:val="28"/>
                 <w:szCs w:val="28"/>
               </w:rPr>
-              <w:lastRenderedPageBreak/>
               <w:t>(no ‘O’ sound before sa)</w:t>
             </w:r>
           </w:p>
@@ -24582,7 +25315,6 @@
                 <w:szCs w:val="28"/>
                 <w:u w:val="single"/>
               </w:rPr>
-              <w:lastRenderedPageBreak/>
               <w:t>16.1</w:t>
             </w:r>
             <w:r>
@@ -24772,6 +25504,7 @@
                 <w:szCs w:val="32"/>
                 <w:lang w:val="en-IN" w:eastAsia="en-IN" w:bidi="ml-IN"/>
               </w:rPr>
+              <w:lastRenderedPageBreak/>
               <w:t xml:space="preserve">dzm—öMzpx–¥jZy– </w:t>
             </w:r>
             <w:r>
@@ -24824,6 +25557,7 @@
                 <w:szCs w:val="36"/>
                 <w:lang w:val="en-IN" w:eastAsia="en-IN" w:bidi="ml-IN"/>
               </w:rPr>
+              <w:lastRenderedPageBreak/>
               <w:t>Cr¡—qüy–p</w:t>
             </w:r>
             <w:r>
@@ -24960,6 +25694,7 @@
                 <w:szCs w:val="32"/>
                 <w:lang w:val="en-IN" w:eastAsia="en-IN" w:bidi="ml-IN"/>
               </w:rPr>
+              <w:lastRenderedPageBreak/>
               <w:t xml:space="preserve">dzm—öMzpx–¥jZy– </w:t>
             </w:r>
             <w:r>
@@ -25007,6 +25742,7 @@
                 <w:szCs w:val="28"/>
                 <w:u w:val="single"/>
               </w:rPr>
+              <w:lastRenderedPageBreak/>
               <w:t>16.2</w:t>
             </w:r>
             <w:r>
@@ -25727,7 +26463,6 @@
                 <w:sz w:val="28"/>
                 <w:szCs w:val="28"/>
               </w:rPr>
-              <w:lastRenderedPageBreak/>
               <w:t>17.8 title</w:t>
             </w:r>
           </w:p>
@@ -25759,7 +26494,6 @@
                 <w:szCs w:val="36"/>
                 <w:lang w:val="en-IN" w:eastAsia="en-IN" w:bidi="ml-IN"/>
               </w:rPr>
-              <w:lastRenderedPageBreak/>
               <w:t>öqz k¡öböKiJ-A</w:t>
             </w:r>
             <w:r>
@@ -25781,18 +26515,7 @@
                 <w:szCs w:val="36"/>
                 <w:lang w:val="en-IN" w:eastAsia="en-IN" w:bidi="ml-IN"/>
               </w:rPr>
-              <w:t xml:space="preserve">çiJ </w:t>
-            </w:r>
-            <w:r>
-              <w:rPr>
-                <w:rFonts w:ascii="BRH Malayalam Extra" w:eastAsia="Times New Roman" w:hAnsi="BRH Malayalam Extra" w:cs="BRH Malayalam Extra"/>
-                <w:color w:val="000000"/>
-                <w:sz w:val="36"/>
-                <w:szCs w:val="36"/>
-                <w:lang w:val="en-IN" w:eastAsia="en-IN" w:bidi="ml-IN"/>
-              </w:rPr>
-              <w:lastRenderedPageBreak/>
-              <w:t>Ad¡pxKJ</w:t>
+              <w:t>çiJ Ad¡pxKJ</w:t>
             </w:r>
             <w:bookmarkEnd w:id="6"/>
           </w:p>
@@ -25824,7 +26547,6 @@
                 <w:szCs w:val="36"/>
                 <w:lang w:val="en-IN" w:eastAsia="en-IN" w:bidi="ml-IN"/>
               </w:rPr>
-              <w:lastRenderedPageBreak/>
               <w:t>öqz k¡öböKiJ-A</w:t>
             </w:r>
             <w:r>
@@ -25870,7 +26592,6 @@
                 <w:szCs w:val="36"/>
                 <w:lang w:val="en-IN" w:eastAsia="en-IN" w:bidi="ml-IN"/>
               </w:rPr>
-              <w:lastRenderedPageBreak/>
               <w:t>Ad¡pxKJ</w:t>
             </w:r>
           </w:p>
@@ -25896,7 +26617,6 @@
                 <w:sz w:val="28"/>
                 <w:szCs w:val="28"/>
               </w:rPr>
-              <w:lastRenderedPageBreak/>
               <w:t>16.9 Rudra Kramam</w:t>
             </w:r>
           </w:p>
@@ -26313,6 +27033,7 @@
                 <w:sz w:val="28"/>
                 <w:szCs w:val="28"/>
               </w:rPr>
+              <w:lastRenderedPageBreak/>
               <w:t>16.10 Rudra Kramam</w:t>
             </w:r>
           </w:p>
@@ -27019,7 +27740,6 @@
                 <w:sz w:val="28"/>
                 <w:szCs w:val="28"/>
               </w:rPr>
-              <w:lastRenderedPageBreak/>
               <w:t>17.5 Chamaka Kramam</w:t>
             </w:r>
           </w:p>
@@ -27564,6 +28284,7 @@
                 <w:sz w:val="28"/>
                 <w:szCs w:val="28"/>
               </w:rPr>
+              <w:lastRenderedPageBreak/>
               <w:t>17.8 Chamaka Kramam</w:t>
             </w:r>
           </w:p>
@@ -28571,7 +29292,6 @@
                 <w:szCs w:val="28"/>
                 <w:u w:val="single"/>
               </w:rPr>
-              <w:lastRenderedPageBreak/>
               <w:t>Prati Swahara</w:t>
             </w:r>
             <w:r>
@@ -28611,7 +29331,6 @@
                 <w:szCs w:val="36"/>
                 <w:lang w:val="en-IN" w:eastAsia="en-IN" w:bidi="ml-IN"/>
               </w:rPr>
-              <w:lastRenderedPageBreak/>
               <w:t>e£aypz</w:t>
             </w:r>
             <w:r>
@@ -28659,7 +29378,6 @@
                 <w:szCs w:val="36"/>
                 <w:lang w:val="en-IN" w:eastAsia="en-IN" w:bidi="ml-IN"/>
               </w:rPr>
-              <w:lastRenderedPageBreak/>
               <w:t>AÇky±r</w:t>
             </w:r>
             <w:r>
@@ -28769,7 +29487,6 @@
                 <w:szCs w:val="36"/>
                 <w:lang w:val="en-IN" w:eastAsia="en-IN" w:bidi="ml-IN"/>
               </w:rPr>
-              <w:lastRenderedPageBreak/>
               <w:t>e£aypz</w:t>
             </w:r>
             <w:r>
@@ -28836,7 +29553,6 @@
                 <w:szCs w:val="36"/>
                 <w:lang w:val="en-IN" w:eastAsia="en-IN" w:bidi="ml-IN"/>
               </w:rPr>
-              <w:lastRenderedPageBreak/>
               <w:t>AÇky±r</w:t>
             </w:r>
             <w:r>
@@ -28964,7 +29680,6 @@
                 <w:sz w:val="28"/>
                 <w:szCs w:val="28"/>
               </w:rPr>
-              <w:lastRenderedPageBreak/>
               <w:t>19.1.2 and 19.4.2</w:t>
             </w:r>
           </w:p>
@@ -29318,6 +30033,7 @@
                 <w:sz w:val="28"/>
                 <w:szCs w:val="28"/>
               </w:rPr>
+              <w:lastRenderedPageBreak/>
               <w:t>19.2.1</w:t>
             </w:r>
           </w:p>
@@ -29871,7 +30587,6 @@
                 <w:szCs w:val="36"/>
                 <w:lang w:val="en-IN" w:eastAsia="en-IN" w:bidi="ml-IN"/>
               </w:rPr>
-              <w:lastRenderedPageBreak/>
               <w:t>Zmø</w:t>
             </w:r>
             <w:r>
@@ -30057,18 +30772,7 @@
                 <w:szCs w:val="36"/>
                 <w:lang w:val="en-IN" w:eastAsia="en-IN" w:bidi="ml-IN"/>
               </w:rPr>
-              <w:t xml:space="preserve"> RdxJ s¡Ly¥dx </w:t>
-            </w:r>
-            <w:r>
-              <w:rPr>
-                <w:rFonts w:ascii="BRH Malayalam Extra" w:eastAsia="Times New Roman" w:hAnsi="BRH Malayalam Extra" w:cs="BRH Malayalam Extra"/>
-                <w:color w:val="000000"/>
-                <w:sz w:val="36"/>
-                <w:szCs w:val="36"/>
-                <w:lang w:val="en-IN" w:eastAsia="en-IN" w:bidi="ml-IN"/>
-              </w:rPr>
-              <w:lastRenderedPageBreak/>
-              <w:t>hpÇ¡</w:t>
+              <w:t xml:space="preserve"> RdxJ s¡Ly¥dx hpÇ¡</w:t>
             </w:r>
           </w:p>
         </w:tc>
@@ -30097,7 +30801,6 @@
                 <w:sz w:val="36"/>
                 <w:szCs w:val="36"/>
               </w:rPr>
-              <w:lastRenderedPageBreak/>
               <w:t>Zmø</w:t>
             </w:r>
             <w:r>
@@ -30314,7 +31017,6 @@
                 <w:szCs w:val="36"/>
                 <w:lang w:val="en-IN" w:eastAsia="en-IN" w:bidi="ml-IN"/>
               </w:rPr>
-              <w:lastRenderedPageBreak/>
               <w:t>hpÇ¡</w:t>
             </w:r>
           </w:p>
@@ -30355,7 +31057,6 @@
                 <w:sz w:val="28"/>
                 <w:szCs w:val="28"/>
               </w:rPr>
-              <w:lastRenderedPageBreak/>
               <w:t>Convention dropped</w:t>
             </w:r>
           </w:p>
@@ -30550,6 +31251,7 @@
                 <w:sz w:val="28"/>
                 <w:szCs w:val="28"/>
               </w:rPr>
+              <w:lastRenderedPageBreak/>
               <w:t>Convention Changes</w:t>
             </w:r>
           </w:p>
@@ -33490,7 +34192,7 @@
         <w:bCs/>
         <w:noProof/>
       </w:rPr>
-      <w:t>24</w:t>
+      <w:t>25</w:t>
     </w:r>
     <w:r>
       <w:rPr>
@@ -33667,7 +34369,7 @@
         <w:bCs/>
         <w:noProof/>
       </w:rPr>
-      <w:t>24</w:t>
+      <w:t>25</w:t>
     </w:r>
     <w:r>
       <w:rPr>
@@ -35410,7 +36112,7 @@
 </file>
 
 <file path=customXml/itemProps1.xml><?xml version="1.0" encoding="utf-8"?>
-<ds:datastoreItem xmlns:ds="http://schemas.openxmlformats.org/officeDocument/2006/customXml" ds:itemID="{9614DD03-28A1-48BD-99E1-808DCA6402DB}">
+<ds:datastoreItem xmlns:ds="http://schemas.openxmlformats.org/officeDocument/2006/customXml" ds:itemID="{4A9FA9CE-BCB6-4316-A453-B92821E58623}">
   <ds:schemaRefs>
     <ds:schemaRef ds:uri="http://schemas.openxmlformats.org/officeDocument/2006/bibliography"/>
   </ds:schemaRefs>

</xml_diff>

<commit_message>
nmv 14 08 2022
</commit_message>
<xml_diff>
--- a/Shiva-Stuti/Siva Stuti Malayalam Corrections.docx
+++ b/Shiva-Stuti/Siva Stuti Malayalam Corrections.docx
@@ -5,6 +5,7 @@
     <w:p>
       <w:pPr>
         <w:spacing w:before="0" w:line="240" w:lineRule="auto"/>
+        <w:jc w:val="center"/>
         <w:rPr>
           <w:rFonts w:cs="Arial"/>
           <w:b/>
@@ -206,6 +207,227 @@
                 <w:sz w:val="28"/>
                 <w:szCs w:val="28"/>
               </w:rPr>
+              <w:t>3.1.4 – Anu~gnA</w:t>
+            </w:r>
+          </w:p>
+          <w:p>
+            <w:pPr>
+              <w:spacing w:before="0" w:line="240" w:lineRule="auto"/>
+              <w:ind w:right="-166"/>
+              <w:rPr>
+                <w:rFonts w:cs="Arial"/>
+                <w:b/>
+                <w:sz w:val="28"/>
+                <w:szCs w:val="28"/>
+              </w:rPr>
+            </w:pPr>
+            <w:r>
+              <w:rPr>
+                <w:rFonts w:cs="Arial"/>
+                <w:b/>
+                <w:sz w:val="28"/>
+                <w:szCs w:val="28"/>
+              </w:rPr>
+              <w:t xml:space="preserve">Para No. - </w:t>
+            </w:r>
+            <w:r>
+              <w:rPr>
+                <w:rFonts w:cs="Arial"/>
+                <w:b/>
+                <w:sz w:val="28"/>
+                <w:szCs w:val="28"/>
+              </w:rPr>
+              <w:t>9</w:t>
+            </w:r>
+          </w:p>
+          <w:p>
+            <w:pPr>
+              <w:spacing w:before="0" w:line="240" w:lineRule="auto"/>
+              <w:ind w:right="-166"/>
+              <w:rPr>
+                <w:rFonts w:cs="Arial"/>
+                <w:b/>
+                <w:sz w:val="28"/>
+                <w:szCs w:val="28"/>
+              </w:rPr>
+            </w:pPr>
+            <w:r>
+              <w:rPr>
+                <w:rFonts w:cs="Arial"/>
+                <w:b/>
+                <w:sz w:val="28"/>
+                <w:szCs w:val="28"/>
+              </w:rPr>
+              <w:t>Statement</w:t>
+            </w:r>
+            <w:r>
+              <w:rPr>
+                <w:rFonts w:cs="Arial"/>
+                <w:b/>
+                <w:sz w:val="28"/>
+                <w:szCs w:val="28"/>
+              </w:rPr>
+              <w:t xml:space="preserve"> No. </w:t>
+            </w:r>
+            <w:r>
+              <w:rPr>
+                <w:rFonts w:cs="Arial"/>
+                <w:b/>
+                <w:sz w:val="28"/>
+                <w:szCs w:val="28"/>
+              </w:rPr>
+              <w:t xml:space="preserve">– </w:t>
+            </w:r>
+            <w:r>
+              <w:rPr>
+                <w:rFonts w:cs="Arial"/>
+                <w:b/>
+                <w:sz w:val="28"/>
+                <w:szCs w:val="28"/>
+              </w:rPr>
+              <w:t>1</w:t>
+            </w:r>
+          </w:p>
+          <w:p>
+            <w:pPr>
+              <w:spacing w:before="0" w:line="240" w:lineRule="auto"/>
+              <w:ind w:right="-166"/>
+              <w:rPr>
+                <w:rFonts w:cs="Arial"/>
+                <w:b/>
+                <w:sz w:val="28"/>
+                <w:szCs w:val="28"/>
+              </w:rPr>
+            </w:pPr>
+            <w:r>
+              <w:rPr>
+                <w:rFonts w:cs="Arial"/>
+                <w:b/>
+                <w:sz w:val="28"/>
+                <w:szCs w:val="28"/>
+              </w:rPr>
+              <w:t xml:space="preserve">Page No. </w:t>
+            </w:r>
+            <w:r>
+              <w:rPr>
+                <w:rFonts w:cs="Arial"/>
+                <w:b/>
+                <w:sz w:val="28"/>
+                <w:szCs w:val="28"/>
+              </w:rPr>
+              <w:t>23</w:t>
+            </w:r>
+            <w:bookmarkStart w:id="0" w:name="_GoBack"/>
+            <w:bookmarkEnd w:id="0"/>
+          </w:p>
+        </w:tc>
+        <w:tc>
+          <w:tcPr>
+            <w:tcW w:w="4633" w:type="dxa"/>
+          </w:tcPr>
+          <w:p>
+            <w:pPr>
+              <w:spacing w:before="0" w:line="240" w:lineRule="auto"/>
+              <w:rPr>
+                <w:rFonts w:ascii="BRH Malayalam Extra" w:hAnsi="BRH Malayalam Extra" w:cs="BRH Malayalam Extra"/>
+                <w:sz w:val="36"/>
+                <w:szCs w:val="36"/>
+              </w:rPr>
+            </w:pPr>
+            <w:r>
+              <w:rPr>
+                <w:rFonts w:ascii="BRH Malayalam Extra" w:hAnsi="BRH Malayalam Extra" w:cs="BRH Malayalam Extra"/>
+                <w:sz w:val="36"/>
+                <w:szCs w:val="36"/>
+              </w:rPr>
+              <w:t>s–hxe—ZyhõÒ ¥px– d</w:t>
+            </w:r>
+            <w:r>
+              <w:rPr>
+                <w:rFonts w:ascii="BRH Malayalam Extra" w:hAnsi="BRH Malayalam Extra" w:cs="BRH Malayalam Extra"/>
+                <w:sz w:val="36"/>
+                <w:szCs w:val="36"/>
+                <w:highlight w:val="yellow"/>
+              </w:rPr>
+              <w:t>iJ</w:t>
+            </w:r>
+            <w:r>
+              <w:rPr>
+                <w:rFonts w:ascii="BRH Malayalam Extra" w:hAnsi="BRH Malayalam Extra" w:cs="BRH Malayalam Extra"/>
+                <w:sz w:val="36"/>
+                <w:szCs w:val="36"/>
+              </w:rPr>
+              <w:t xml:space="preserve"> ||</w:t>
+            </w:r>
+          </w:p>
+        </w:tc>
+        <w:tc>
+          <w:tcPr>
+            <w:tcW w:w="5220" w:type="dxa"/>
+          </w:tcPr>
+          <w:p>
+            <w:pPr>
+              <w:spacing w:before="0" w:line="240" w:lineRule="auto"/>
+              <w:rPr>
+                <w:rFonts w:ascii="BRH Malayalam Extra" w:hAnsi="BRH Malayalam Extra" w:cs="BRH Malayalam Extra"/>
+                <w:sz w:val="36"/>
+                <w:szCs w:val="36"/>
+              </w:rPr>
+            </w:pPr>
+            <w:r>
+              <w:rPr>
+                <w:rFonts w:ascii="BRH Malayalam Extra" w:hAnsi="BRH Malayalam Extra" w:cs="BRH Malayalam Extra"/>
+                <w:sz w:val="36"/>
+                <w:szCs w:val="36"/>
+              </w:rPr>
+              <w:t>s–hxe—ZyhõÒ ¥px– d</w:t>
+            </w:r>
+            <w:r>
+              <w:rPr>
+                <w:rFonts w:ascii="BRH Malayalam Extra" w:hAnsi="BRH Malayalam Extra" w:cs="BRH Malayalam Extra"/>
+                <w:sz w:val="36"/>
+                <w:szCs w:val="36"/>
+                <w:highlight w:val="green"/>
+              </w:rPr>
+              <w:t>i—J</w:t>
+            </w:r>
+            <w:r>
+              <w:rPr>
+                <w:rFonts w:ascii="BRH Malayalam Extra" w:hAnsi="BRH Malayalam Extra" w:cs="BRH Malayalam Extra"/>
+                <w:sz w:val="36"/>
+                <w:szCs w:val="36"/>
+              </w:rPr>
+              <w:t xml:space="preserve"> ||</w:t>
+            </w:r>
+          </w:p>
+        </w:tc>
+      </w:tr>
+      <w:tr>
+        <w:trPr>
+          <w:trHeight w:val="1124"/>
+        </w:trPr>
+        <w:tc>
+          <w:tcPr>
+            <w:tcW w:w="3481" w:type="dxa"/>
+          </w:tcPr>
+          <w:p>
+            <w:pPr>
+              <w:spacing w:before="0" w:line="240" w:lineRule="auto"/>
+              <w:ind w:right="-166"/>
+              <w:rPr>
+                <w:rFonts w:cs="Arial"/>
+                <w:b/>
+                <w:sz w:val="28"/>
+                <w:szCs w:val="28"/>
+              </w:rPr>
+            </w:pPr>
+            <w:r>
+              <w:rPr>
+                <w:rFonts w:cs="Arial"/>
+                <w:b/>
+                <w:sz w:val="28"/>
+                <w:szCs w:val="28"/>
+              </w:rPr>
               <w:t>7.2 Dik samputanyaasam</w:t>
             </w:r>
           </w:p>
@@ -1610,6 +1832,7 @@
                 <w:sz w:val="28"/>
                 <w:szCs w:val="28"/>
               </w:rPr>
+              <w:lastRenderedPageBreak/>
               <w:t>9.1 Shiva Samkalpam</w:t>
             </w:r>
           </w:p>
@@ -1910,7 +2133,6 @@
                 <w:sz w:val="28"/>
                 <w:szCs w:val="28"/>
               </w:rPr>
-              <w:lastRenderedPageBreak/>
               <w:t>9.1 Shiva Samkalpam</w:t>
             </w:r>
           </w:p>
@@ -3339,6 +3561,7 @@
                 <w:sz w:val="28"/>
                 <w:szCs w:val="28"/>
               </w:rPr>
+              <w:lastRenderedPageBreak/>
               <w:t>9.7 Panchaa~ga rudraH</w:t>
             </w:r>
           </w:p>
@@ -3569,7 +3792,6 @@
                 <w:sz w:val="28"/>
                 <w:szCs w:val="28"/>
               </w:rPr>
-              <w:lastRenderedPageBreak/>
               <w:t>12.14  rudram</w:t>
             </w:r>
             <w:proofErr w:type="gramEnd"/>
@@ -4740,36 +4962,66 @@
                 <w:sz w:val="28"/>
                 <w:szCs w:val="28"/>
               </w:rPr>
+              <w:t>17.2  chamaka</w:t>
+            </w:r>
+            <w:proofErr w:type="gramEnd"/>
+            <w:r>
+              <w:rPr>
+                <w:rFonts w:cs="Arial"/>
+                <w:b/>
+                <w:sz w:val="28"/>
+                <w:szCs w:val="28"/>
+              </w:rPr>
+              <w:t xml:space="preserve"> Kramam</w:t>
+            </w:r>
+          </w:p>
+          <w:p>
+            <w:pPr>
+              <w:spacing w:before="0" w:line="240" w:lineRule="auto"/>
+              <w:ind w:right="-166"/>
+              <w:rPr>
+                <w:rFonts w:cs="Arial"/>
+                <w:b/>
+                <w:sz w:val="28"/>
+                <w:szCs w:val="28"/>
+              </w:rPr>
+            </w:pPr>
+            <w:r>
+              <w:rPr>
+                <w:rFonts w:cs="Arial"/>
+                <w:b/>
+                <w:sz w:val="28"/>
+                <w:szCs w:val="28"/>
+              </w:rPr>
+              <w:t xml:space="preserve">Para No. </w:t>
+            </w:r>
+            <w:r>
+              <w:rPr>
+                <w:rFonts w:cs="Arial"/>
+                <w:b/>
+                <w:sz w:val="28"/>
+                <w:szCs w:val="28"/>
+              </w:rPr>
+              <w:t>–</w:t>
+            </w:r>
+            <w:r>
+              <w:rPr>
+                <w:rFonts w:cs="Arial"/>
+                <w:b/>
+                <w:sz w:val="28"/>
+                <w:szCs w:val="28"/>
+              </w:rPr>
+              <w:t xml:space="preserve"> </w:t>
+            </w:r>
+            <w:r>
+              <w:rPr>
+                <w:rFonts w:cs="Arial"/>
+                <w:b/>
+                <w:sz w:val="28"/>
+                <w:szCs w:val="28"/>
+              </w:rPr>
               <w:t>17.2</w:t>
             </w:r>
-            <w:r>
-              <w:rPr>
-                <w:rFonts w:cs="Arial"/>
-                <w:b/>
-                <w:sz w:val="28"/>
-                <w:szCs w:val="28"/>
-              </w:rPr>
-              <w:t xml:space="preserve">  </w:t>
-            </w:r>
-            <w:r>
-              <w:rPr>
-                <w:rFonts w:cs="Arial"/>
-                <w:b/>
-                <w:sz w:val="28"/>
-                <w:szCs w:val="28"/>
-              </w:rPr>
-              <w:t>chamaka</w:t>
-            </w:r>
-            <w:proofErr w:type="gramEnd"/>
-            <w:r>
-              <w:rPr>
-                <w:rFonts w:cs="Arial"/>
-                <w:b/>
-                <w:sz w:val="28"/>
-                <w:szCs w:val="28"/>
-              </w:rPr>
-              <w:t xml:space="preserve"> Kramam</w:t>
-            </w:r>
           </w:p>
           <w:p>
             <w:pPr>
@@ -4789,34 +5041,7 @@
                 <w:sz w:val="28"/>
                 <w:szCs w:val="28"/>
               </w:rPr>
-              <w:t xml:space="preserve">Para No. </w:t>
-            </w:r>
-            <w:r>
-              <w:rPr>
-                <w:rFonts w:cs="Arial"/>
-                <w:b/>
-                <w:sz w:val="28"/>
-                <w:szCs w:val="28"/>
-              </w:rPr>
-              <w:t>–</w:t>
-            </w:r>
-            <w:r>
-              <w:rPr>
-                <w:rFonts w:cs="Arial"/>
-                <w:b/>
-                <w:sz w:val="28"/>
-                <w:szCs w:val="28"/>
-              </w:rPr>
-              <w:t xml:space="preserve"> </w:t>
-            </w:r>
-            <w:r>
-              <w:rPr>
-                <w:rFonts w:cs="Arial"/>
-                <w:b/>
-                <w:sz w:val="28"/>
-                <w:szCs w:val="28"/>
-              </w:rPr>
-              <w:t>17.2</w:t>
+              <w:t>Upper portion, right side</w:t>
             </w:r>
           </w:p>
           <w:p>
@@ -4837,64 +5062,7 @@
                 <w:sz w:val="28"/>
                 <w:szCs w:val="28"/>
               </w:rPr>
-              <w:t>Upper portion</w:t>
-            </w:r>
-            <w:r>
-              <w:rPr>
-                <w:rFonts w:cs="Arial"/>
-                <w:b/>
-                <w:sz w:val="28"/>
-                <w:szCs w:val="28"/>
-              </w:rPr>
-              <w:t xml:space="preserve">, </w:t>
-            </w:r>
-            <w:r>
-              <w:rPr>
-                <w:rFonts w:cs="Arial"/>
-                <w:b/>
-                <w:sz w:val="28"/>
-                <w:szCs w:val="28"/>
-              </w:rPr>
-              <w:t>right</w:t>
-            </w:r>
-            <w:r>
-              <w:rPr>
-                <w:rFonts w:cs="Arial"/>
-                <w:b/>
-                <w:sz w:val="28"/>
-                <w:szCs w:val="28"/>
-              </w:rPr>
-              <w:t xml:space="preserve"> side</w:t>
-            </w:r>
-          </w:p>
-          <w:p>
-            <w:pPr>
-              <w:spacing w:before="0" w:line="240" w:lineRule="auto"/>
-              <w:ind w:right="-166"/>
-              <w:rPr>
-                <w:rFonts w:cs="Arial"/>
-                <w:b/>
-                <w:sz w:val="28"/>
-                <w:szCs w:val="28"/>
-              </w:rPr>
-            </w:pPr>
-            <w:r>
-              <w:rPr>
-                <w:rFonts w:cs="Arial"/>
-                <w:b/>
-                <w:sz w:val="28"/>
-                <w:szCs w:val="28"/>
-              </w:rPr>
-              <w:t xml:space="preserve">Page No. </w:t>
-            </w:r>
-            <w:r>
-              <w:rPr>
-                <w:rFonts w:cs="Arial"/>
-                <w:b/>
-                <w:sz w:val="28"/>
-                <w:szCs w:val="28"/>
-              </w:rPr>
-              <w:t>269</w:t>
+              <w:t>Page No. 269</w:t>
             </w:r>
           </w:p>
         </w:tc>
@@ -5007,25 +5175,8 @@
                 <w:sz w:val="28"/>
                 <w:szCs w:val="28"/>
               </w:rPr>
-              <w:t>18.</w:t>
-            </w:r>
-            <w:r>
-              <w:rPr>
-                <w:rFonts w:cs="Arial"/>
-                <w:b/>
-                <w:sz w:val="28"/>
-                <w:szCs w:val="28"/>
-              </w:rPr>
-              <w:t xml:space="preserve">  </w:t>
-            </w:r>
-            <w:r>
-              <w:rPr>
-                <w:rFonts w:cs="Arial"/>
-                <w:b/>
-                <w:sz w:val="28"/>
-                <w:szCs w:val="28"/>
-              </w:rPr>
-              <w:t>TriShati Homan</w:t>
+              <w:lastRenderedPageBreak/>
+              <w:t>18.  TriShati Homan</w:t>
             </w:r>
           </w:p>
           <w:p>
@@ -5103,16 +5254,7 @@
                 <w:sz w:val="28"/>
                 <w:szCs w:val="28"/>
               </w:rPr>
-              <w:t xml:space="preserve">Page No. </w:t>
-            </w:r>
-            <w:r>
-              <w:rPr>
-                <w:rFonts w:cs="Arial"/>
-                <w:b/>
-                <w:sz w:val="28"/>
-                <w:szCs w:val="28"/>
-              </w:rPr>
-              <w:t>309</w:t>
+              <w:t>Page No. 309</w:t>
             </w:r>
           </w:p>
         </w:tc>
@@ -5204,15 +5346,7 @@
                 <w:sz w:val="36"/>
                 <w:szCs w:val="36"/>
               </w:rPr>
-              <w:t>—</w:t>
-            </w:r>
-            <w:r>
-              <w:rPr>
-                <w:rFonts w:ascii="BRH Malayalam Extra" w:hAnsi="BRH Malayalam Extra" w:cs="BRH Malayalam Extra"/>
-                <w:sz w:val="36"/>
-                <w:szCs w:val="36"/>
-              </w:rPr>
-              <w:t>J |</w:t>
+              <w:t>—J |</w:t>
             </w:r>
           </w:p>
         </w:tc>
@@ -5298,8 +5432,6 @@
           <w:u w:val="single"/>
         </w:rPr>
       </w:pPr>
-      <w:bookmarkStart w:id="0" w:name="_GoBack"/>
-      <w:bookmarkEnd w:id="0"/>
     </w:p>
     <w:p>
       <w:pPr>
@@ -6428,6 +6560,7 @@
                 <w:b/>
                 <w:szCs w:val="28"/>
               </w:rPr>
+              <w:lastRenderedPageBreak/>
               <w:t>12.</w:t>
             </w:r>
             <w:r>
@@ -6646,7 +6779,6 @@
                 <w:b/>
                 <w:szCs w:val="28"/>
               </w:rPr>
-              <w:lastRenderedPageBreak/>
               <w:t>12.</w:t>
             </w:r>
             <w:r>
@@ -8356,7 +8488,16 @@
                 <w:sz w:val="36"/>
                 <w:szCs w:val="36"/>
               </w:rPr>
-              <w:t>x ög–ÖY– De—tkZy | G–K¤¤</w:t>
+              <w:t xml:space="preserve">x ög–ÖY– De—tkZy | </w:t>
+            </w:r>
+            <w:r>
+              <w:rPr>
+                <w:rFonts w:ascii="BRH Malayalam Extra" w:hAnsi="BRH Malayalam Extra" w:cs="BRH Malayalam Extra"/>
+                <w:sz w:val="36"/>
+                <w:szCs w:val="36"/>
+              </w:rPr>
+              <w:lastRenderedPageBreak/>
+              <w:t>G–K¤¤</w:t>
             </w:r>
             <w:r>
               <w:rPr>
@@ -8448,6 +8589,7 @@
                 <w:sz w:val="36"/>
                 <w:szCs w:val="36"/>
               </w:rPr>
+              <w:lastRenderedPageBreak/>
               <w:t>i–</w:t>
             </w:r>
             <w:r>
@@ -8581,6 +8723,7 @@
                 <w:sz w:val="36"/>
                 <w:szCs w:val="36"/>
               </w:rPr>
+              <w:lastRenderedPageBreak/>
               <w:t>G–K¤¤</w:t>
             </w:r>
             <w:r>
@@ -10047,6 +10190,7 @@
                 <w:sz w:val="28"/>
                 <w:szCs w:val="28"/>
               </w:rPr>
+              <w:lastRenderedPageBreak/>
               <w:t>Tri Shati No. 278 and Where ever applicable</w:t>
             </w:r>
           </w:p>
@@ -10200,7 +10344,6 @@
                 <w:sz w:val="28"/>
                 <w:szCs w:val="28"/>
               </w:rPr>
-              <w:lastRenderedPageBreak/>
               <w:t>19.1.7 – karpooraneerAjam</w:t>
             </w:r>
           </w:p>
@@ -34591,7 +34734,7 @@
         <w:bCs/>
         <w:noProof/>
       </w:rPr>
-      <w:t>21</w:t>
+      <w:t>1</w:t>
     </w:r>
     <w:r>
       <w:rPr>
@@ -36377,7 +36520,7 @@
 </file>
 
 <file path=customXml/itemProps1.xml><?xml version="1.0" encoding="utf-8"?>
-<ds:datastoreItem xmlns:ds="http://schemas.openxmlformats.org/officeDocument/2006/customXml" ds:itemID="{9313D658-7560-4D9D-BB1B-477E9BB29DB6}">
+<ds:datastoreItem xmlns:ds="http://schemas.openxmlformats.org/officeDocument/2006/customXml" ds:itemID="{6BA47BE0-2B23-4C21-A073-4CB512DD6835}">
   <ds:schemaRefs>
     <ds:schemaRef ds:uri="http://schemas.openxmlformats.org/officeDocument/2006/bibliography"/>
   </ds:schemaRefs>

</xml_diff>

<commit_message>
nmv 15 08 2022
</commit_message>
<xml_diff>
--- a/Shiva-Stuti/Siva Stuti Malayalam Corrections.docx
+++ b/Shiva-Stuti/Siva Stuti Malayalam Corrections.docx
@@ -276,16 +276,7 @@
                 <w:sz w:val="28"/>
                 <w:szCs w:val="28"/>
               </w:rPr>
-              <w:t xml:space="preserve">– </w:t>
-            </w:r>
-            <w:r>
-              <w:rPr>
-                <w:rFonts w:cs="Arial"/>
-                <w:b/>
-                <w:sz w:val="28"/>
-                <w:szCs w:val="28"/>
-              </w:rPr>
-              <w:t>1</w:t>
+              <w:t>– 1</w:t>
             </w:r>
           </w:p>
           <w:p>
@@ -306,19 +297,8 @@
                 <w:sz w:val="28"/>
                 <w:szCs w:val="28"/>
               </w:rPr>
-              <w:t xml:space="preserve">Page No. </w:t>
-            </w:r>
-            <w:r>
-              <w:rPr>
-                <w:rFonts w:cs="Arial"/>
-                <w:b/>
-                <w:sz w:val="28"/>
-                <w:szCs w:val="28"/>
-              </w:rPr>
-              <w:t>23</w:t>
-            </w:r>
-            <w:bookmarkStart w:id="0" w:name="_GoBack"/>
-            <w:bookmarkEnd w:id="0"/>
+              <w:t>Page No. 23</w:t>
+            </w:r>
           </w:p>
         </w:tc>
         <w:tc>
@@ -3761,7 +3741,7 @@
       </w:tr>
       <w:tr>
         <w:trPr>
-          <w:trHeight w:val="689"/>
+          <w:trHeight w:val="1099"/>
         </w:trPr>
         <w:tc>
           <w:tcPr>
@@ -3792,9 +3772,18 @@
                 <w:sz w:val="28"/>
                 <w:szCs w:val="28"/>
               </w:rPr>
-              <w:t>12.14  rudram</w:t>
+              <w:t>12.5  rudra</w:t>
             </w:r>
             <w:proofErr w:type="gramEnd"/>
+            <w:r>
+              <w:rPr>
+                <w:rFonts w:cs="Arial"/>
+                <w:b/>
+                <w:sz w:val="28"/>
+                <w:szCs w:val="28"/>
+              </w:rPr>
+              <w:t xml:space="preserve"> trishati</w:t>
+            </w:r>
           </w:p>
           <w:p>
             <w:pPr>
@@ -3814,7 +3803,16 @@
                 <w:sz w:val="28"/>
                 <w:szCs w:val="28"/>
               </w:rPr>
-              <w:t xml:space="preserve">Para No. </w:t>
+              <w:t>item</w:t>
+            </w:r>
+            <w:r>
+              <w:rPr>
+                <w:rFonts w:cs="Arial"/>
+                <w:b/>
+                <w:sz w:val="28"/>
+                <w:szCs w:val="28"/>
+              </w:rPr>
+              <w:t xml:space="preserve"> No. </w:t>
             </w:r>
             <w:r>
               <w:rPr>
@@ -3841,7 +3839,7 @@
                 <w:sz w:val="28"/>
                 <w:szCs w:val="28"/>
               </w:rPr>
-              <w:t>11.6</w:t>
+              <w:t>169</w:t>
             </w:r>
           </w:p>
           <w:p>
@@ -3862,46 +3860,16 @@
                 <w:sz w:val="28"/>
                 <w:szCs w:val="28"/>
               </w:rPr>
-              <w:t xml:space="preserve">Statement </w:t>
-            </w:r>
-            <w:r>
-              <w:rPr>
-                <w:rFonts w:cs="Arial"/>
-                <w:b/>
-                <w:sz w:val="28"/>
-                <w:szCs w:val="28"/>
-              </w:rPr>
-              <w:t xml:space="preserve">No. </w:t>
-            </w:r>
-            <w:r>
-              <w:rPr>
-                <w:rFonts w:cs="Arial"/>
-                <w:b/>
-                <w:sz w:val="28"/>
-                <w:szCs w:val="28"/>
-              </w:rPr>
-              <w:t>– 1</w:t>
-            </w:r>
-          </w:p>
-          <w:p>
-            <w:pPr>
-              <w:spacing w:before="0" w:line="240" w:lineRule="auto"/>
-              <w:ind w:right="-166"/>
-              <w:rPr>
-                <w:rFonts w:cs="Arial"/>
-                <w:b/>
-                <w:sz w:val="28"/>
-                <w:szCs w:val="28"/>
-              </w:rPr>
-            </w:pPr>
-            <w:r>
-              <w:rPr>
-                <w:rFonts w:cs="Arial"/>
-                <w:b/>
-                <w:sz w:val="28"/>
-                <w:szCs w:val="28"/>
-              </w:rPr>
-              <w:t>Page No. 180</w:t>
+              <w:t xml:space="preserve">Page No. </w:t>
+            </w:r>
+            <w:r>
+              <w:rPr>
+                <w:rFonts w:cs="Arial"/>
+                <w:b/>
+                <w:sz w:val="28"/>
+                <w:szCs w:val="28"/>
+              </w:rPr>
+              <w:t>175</w:t>
             </w:r>
           </w:p>
         </w:tc>
@@ -3917,37 +3885,80 @@
           </w:tcPr>
           <w:p>
             <w:pPr>
-              <w:spacing w:before="0" w:line="240" w:lineRule="auto"/>
-              <w:rPr>
-                <w:rFonts w:ascii="BRH Malayalam Extra" w:hAnsi="BRH Malayalam Extra" w:cs="BRH Malayalam Extra"/>
-                <w:sz w:val="36"/>
-                <w:szCs w:val="36"/>
-              </w:rPr>
-            </w:pPr>
-            <w:r>
-              <w:rPr>
-                <w:rFonts w:ascii="BRH Malayalam Extra" w:hAnsi="BRH Malayalam Extra" w:cs="BRH Malayalam Extra"/>
-                <w:sz w:val="36"/>
-                <w:szCs w:val="36"/>
-              </w:rPr>
-              <w:t>pyqy–LxsJ— Ke–ª</w:t>
-            </w:r>
-            <w:r>
-              <w:rPr>
-                <w:rFonts w:ascii="BRH Malayalam Extra" w:hAnsi="BRH Malayalam Extra" w:cs="BRH Malayalam Extra"/>
+              <w:widowControl w:val="0"/>
+              <w:autoSpaceDE w:val="0"/>
+              <w:autoSpaceDN w:val="0"/>
+              <w:adjustRightInd w:val="0"/>
+              <w:spacing w:before="0" w:after="120" w:line="240" w:lineRule="auto"/>
+              <w:rPr>
+                <w:rFonts w:ascii="BRH Devanagari Extra" w:hAnsi="BRH Devanagari Extra" w:cs="BRH Devanagari Extra"/>
+                <w:sz w:val="40"/>
+                <w:szCs w:val="40"/>
+              </w:rPr>
+            </w:pPr>
+            <w:r>
+              <w:rPr>
+                <w:rFonts w:ascii="BRH Malayalam Extra" w:eastAsia="Times New Roman" w:hAnsi="BRH Malayalam Extra" w:cs="BRH Malayalam Extra"/>
+                <w:sz w:val="36"/>
+                <w:szCs w:val="36"/>
+                <w:lang w:bidi="hi-IN"/>
+              </w:rPr>
+              <w:t xml:space="preserve">HxI di—J </w:t>
+            </w:r>
+            <w:r>
+              <w:rPr>
+                <w:rFonts w:ascii="BRH Malayalam Extra" w:eastAsia="Times New Roman" w:hAnsi="BRH Malayalam Extra" w:cs="BRH Malayalam Extra"/>
                 <w:sz w:val="36"/>
                 <w:szCs w:val="36"/>
                 <w:highlight w:val="yellow"/>
-              </w:rPr>
-              <w:t>by</w:t>
-            </w:r>
-            <w:r>
-              <w:rPr>
-                <w:rFonts w:ascii="BRH Malayalam Extra" w:hAnsi="BRH Malayalam Extra" w:cs="BRH Malayalam Extra"/>
-                <w:sz w:val="36"/>
-                <w:szCs w:val="36"/>
-              </w:rPr>
-              <w:t>—dJ |</w:t>
+                <w:lang w:bidi="hi-IN"/>
+              </w:rPr>
+              <w:t>¥ösëx</w:t>
+            </w:r>
+            <w:r>
+              <w:rPr>
+                <w:rFonts w:ascii="BRH Malayalam Extra" w:eastAsia="Times New Roman" w:hAnsi="BRH Malayalam Extra" w:cs="BRH Malayalam Extra"/>
+                <w:sz w:val="36"/>
+                <w:szCs w:val="36"/>
+                <w:lang w:bidi="hi-IN"/>
+              </w:rPr>
+              <w:t>Z</w:t>
+            </w:r>
+            <w:r>
+              <w:rPr>
+                <w:rFonts w:ascii="BRH Malayalam Extra" w:eastAsia="Times New Roman" w:hAnsi="BRH Malayalam Extra" w:cs="BRH Malayalam Extra"/>
+                <w:sz w:val="32"/>
+                <w:szCs w:val="36"/>
+                <w:lang w:bidi="hi-IN"/>
+              </w:rPr>
+              <w:t>–</w:t>
+            </w:r>
+            <w:r>
+              <w:rPr>
+                <w:rFonts w:ascii="BRH Malayalam Extra" w:eastAsia="Times New Roman" w:hAnsi="BRH Malayalam Extra" w:cs="BRH Malayalam Extra"/>
+                <w:sz w:val="36"/>
+                <w:szCs w:val="36"/>
+                <w:lang w:bidi="hi-IN"/>
+              </w:rPr>
+              <w:t>sõx—j P</w:t>
+            </w:r>
+            <w:r>
+              <w:rPr>
+                <w:rFonts w:ascii="BRH Malayalam Extra" w:eastAsia="Times New Roman" w:hAnsi="BRH Malayalam Extra" w:cs="BRH Malayalam Extra"/>
+                <w:sz w:val="32"/>
+                <w:szCs w:val="36"/>
+                <w:lang w:bidi="hi-IN"/>
+              </w:rPr>
+              <w:t>–</w:t>
+            </w:r>
+            <w:r>
+              <w:rPr>
+                <w:rFonts w:ascii="BRH Malayalam Extra" w:eastAsia="Times New Roman" w:hAnsi="BRH Malayalam Extra" w:cs="BRH Malayalam Extra"/>
+                <w:sz w:val="36"/>
+                <w:szCs w:val="36"/>
+                <w:lang w:bidi="hi-IN"/>
+              </w:rPr>
+              <w:t xml:space="preserve"> di—J | </w:t>
             </w:r>
           </w:p>
         </w:tc>
@@ -3965,18 +3976,20 @@
             <w:pPr>
               <w:spacing w:before="0" w:line="240" w:lineRule="auto"/>
               <w:rPr>
-                <w:rFonts w:ascii="BRH Malayalam Extra" w:hAnsi="BRH Malayalam Extra" w:cs="BRH Malayalam Extra"/>
-                <w:sz w:val="36"/>
-                <w:szCs w:val="36"/>
-              </w:rPr>
-            </w:pPr>
-            <w:r>
-              <w:rPr>
-                <w:rFonts w:ascii="BRH Malayalam Extra" w:hAnsi="BRH Malayalam Extra" w:cs="BRH Malayalam Extra"/>
-                <w:sz w:val="36"/>
-                <w:szCs w:val="36"/>
-              </w:rPr>
-              <w:t>pyqy–LxsJ— Ke–ªby</w:t>
+                <w:rFonts w:ascii="BRH Malayalam Extra" w:eastAsia="Times New Roman" w:hAnsi="BRH Malayalam Extra" w:cs="BRH Malayalam Extra"/>
+                <w:sz w:val="36"/>
+                <w:szCs w:val="36"/>
+                <w:lang w:bidi="hi-IN"/>
+              </w:rPr>
+            </w:pPr>
+            <w:r>
+              <w:rPr>
+                <w:rFonts w:ascii="BRH Malayalam Extra" w:eastAsia="Times New Roman" w:hAnsi="BRH Malayalam Extra" w:cs="BRH Malayalam Extra"/>
+                <w:sz w:val="36"/>
+                <w:szCs w:val="36"/>
+                <w:lang w:bidi="hi-IN"/>
+              </w:rPr>
+              <w:t xml:space="preserve">HxI di—J </w:t>
             </w:r>
             <w:r>
               <w:rPr>
@@ -3985,15 +3998,71 @@
                 <w:szCs w:val="36"/>
                 <w:highlight w:val="green"/>
               </w:rPr>
-              <w:t>d—J</w:t>
-            </w:r>
-            <w:r>
-              <w:rPr>
-                <w:rFonts w:ascii="BRH Malayalam Extra" w:hAnsi="BRH Malayalam Extra" w:cs="BRH Malayalam Extra"/>
-                <w:sz w:val="36"/>
-                <w:szCs w:val="36"/>
-              </w:rPr>
-              <w:t xml:space="preserve"> |</w:t>
+              <w:t>¥ösx</w:t>
+            </w:r>
+            <w:r>
+              <w:rPr>
+                <w:rFonts w:ascii="BRH Malayalam Extra" w:eastAsia="Times New Roman" w:hAnsi="BRH Malayalam Extra" w:cs="BRH Malayalam Extra"/>
+                <w:sz w:val="36"/>
+                <w:szCs w:val="36"/>
+                <w:lang w:bidi="hi-IN"/>
+              </w:rPr>
+              <w:t>Z</w:t>
+            </w:r>
+            <w:r>
+              <w:rPr>
+                <w:rFonts w:ascii="BRH Malayalam Extra" w:eastAsia="Times New Roman" w:hAnsi="BRH Malayalam Extra" w:cs="BRH Malayalam Extra"/>
+                <w:sz w:val="32"/>
+                <w:szCs w:val="36"/>
+                <w:lang w:bidi="hi-IN"/>
+              </w:rPr>
+              <w:t>–</w:t>
+            </w:r>
+            <w:r>
+              <w:rPr>
+                <w:rFonts w:ascii="BRH Malayalam Extra" w:eastAsia="Times New Roman" w:hAnsi="BRH Malayalam Extra" w:cs="BRH Malayalam Extra"/>
+                <w:sz w:val="36"/>
+                <w:szCs w:val="36"/>
+                <w:lang w:bidi="hi-IN"/>
+              </w:rPr>
+              <w:t>sõx—j P</w:t>
+            </w:r>
+            <w:r>
+              <w:rPr>
+                <w:rFonts w:ascii="BRH Malayalam Extra" w:eastAsia="Times New Roman" w:hAnsi="BRH Malayalam Extra" w:cs="BRH Malayalam Extra"/>
+                <w:sz w:val="32"/>
+                <w:szCs w:val="36"/>
+                <w:lang w:bidi="hi-IN"/>
+              </w:rPr>
+              <w:t>–</w:t>
+            </w:r>
+            <w:r>
+              <w:rPr>
+                <w:rFonts w:ascii="BRH Malayalam Extra" w:eastAsia="Times New Roman" w:hAnsi="BRH Malayalam Extra" w:cs="BRH Malayalam Extra"/>
+                <w:sz w:val="36"/>
+                <w:szCs w:val="36"/>
+                <w:lang w:bidi="hi-IN"/>
+              </w:rPr>
+              <w:t xml:space="preserve"> </w:t>
+            </w:r>
+          </w:p>
+          <w:p>
+            <w:pPr>
+              <w:spacing w:before="0" w:line="240" w:lineRule="auto"/>
+              <w:rPr>
+                <w:rFonts w:ascii="BRH Devanagari Extra" w:hAnsi="BRH Devanagari Extra" w:cs="BRH Devanagari Extra"/>
+                <w:sz w:val="40"/>
+                <w:szCs w:val="40"/>
+              </w:rPr>
+            </w:pPr>
+            <w:r>
+              <w:rPr>
+                <w:rFonts w:ascii="BRH Malayalam Extra" w:eastAsia="Times New Roman" w:hAnsi="BRH Malayalam Extra" w:cs="BRH Malayalam Extra"/>
+                <w:sz w:val="36"/>
+                <w:szCs w:val="36"/>
+                <w:lang w:bidi="hi-IN"/>
+              </w:rPr>
+              <w:t>di—J |</w:t>
             </w:r>
           </w:p>
         </w:tc>
@@ -4031,18 +4100,36 @@
                 <w:sz w:val="28"/>
                 <w:szCs w:val="28"/>
               </w:rPr>
-              <w:t>16.1  rudra</w:t>
+              <w:t>12.</w:t>
+            </w:r>
+            <w:r>
+              <w:rPr>
+                <w:rFonts w:cs="Arial"/>
+                <w:b/>
+                <w:sz w:val="28"/>
+                <w:szCs w:val="28"/>
+              </w:rPr>
+              <w:t>7</w:t>
+            </w:r>
+            <w:r>
+              <w:rPr>
+                <w:rFonts w:cs="Arial"/>
+                <w:b/>
+                <w:sz w:val="28"/>
+                <w:szCs w:val="28"/>
+              </w:rPr>
+              <w:t xml:space="preserve">  </w:t>
+            </w:r>
+            <w:r>
+              <w:rPr>
+                <w:rFonts w:cs="Arial"/>
+                <w:b/>
+                <w:sz w:val="28"/>
+                <w:szCs w:val="28"/>
+              </w:rPr>
+              <w:t>Namakaaram</w:t>
             </w:r>
             <w:proofErr w:type="gramEnd"/>
-            <w:r>
-              <w:rPr>
-                <w:rFonts w:cs="Arial"/>
-                <w:b/>
-                <w:sz w:val="28"/>
-                <w:szCs w:val="28"/>
-              </w:rPr>
-              <w:t xml:space="preserve"> Kramam</w:t>
-            </w:r>
           </w:p>
           <w:p>
             <w:pPr>
@@ -4089,7 +4176,7 @@
                 <w:sz w:val="28"/>
                 <w:szCs w:val="28"/>
               </w:rPr>
-              <w:t>16.1</w:t>
+              <w:t>6</w:t>
             </w:r>
           </w:p>
           <w:p>
@@ -4110,8 +4197,28 @@
                 <w:sz w:val="28"/>
                 <w:szCs w:val="28"/>
               </w:rPr>
-              <w:t>Middle page, right side</w:t>
-            </w:r>
+              <w:t xml:space="preserve">Statement </w:t>
+            </w:r>
+            <w:r>
+              <w:rPr>
+                <w:rFonts w:cs="Arial"/>
+                <w:b/>
+                <w:sz w:val="28"/>
+                <w:szCs w:val="28"/>
+              </w:rPr>
+              <w:t xml:space="preserve">No. </w:t>
+            </w:r>
+            <w:r>
+              <w:rPr>
+                <w:rFonts w:cs="Arial"/>
+                <w:b/>
+                <w:sz w:val="28"/>
+                <w:szCs w:val="28"/>
+              </w:rPr>
+              <w:t>– 1</w:t>
+            </w:r>
+            <w:bookmarkStart w:id="0" w:name="_GoBack"/>
+            <w:bookmarkEnd w:id="0"/>
           </w:p>
           <w:p>
             <w:pPr>
@@ -4131,7 +4238,16 @@
                 <w:sz w:val="28"/>
                 <w:szCs w:val="28"/>
               </w:rPr>
-              <w:t>Page No. 223</w:t>
+              <w:t>Page No. 1</w:t>
+            </w:r>
+            <w:r>
+              <w:rPr>
+                <w:rFonts w:cs="Arial"/>
+                <w:b/>
+                <w:sz w:val="28"/>
+                <w:szCs w:val="28"/>
+              </w:rPr>
+              <w:t>54</w:t>
             </w:r>
           </w:p>
         </w:tc>
@@ -4157,19 +4273,27 @@
             <w:r>
               <w:rPr>
                 <w:rFonts w:ascii="BRH Malayalam Extra" w:hAnsi="BRH Malayalam Extra" w:cs="BRH Malayalam Extra"/>
-                <w:sz w:val="40"/>
+                <w:sz w:val="36"/>
+                <w:szCs w:val="36"/>
+              </w:rPr>
+              <w:t>pyqy–LxsJ— Ke–ª</w:t>
+            </w:r>
+            <w:r>
+              <w:rPr>
+                <w:rFonts w:ascii="BRH Malayalam Extra" w:hAnsi="BRH Malayalam Extra" w:cs="BRH Malayalam Extra"/>
+                <w:sz w:val="36"/>
                 <w:szCs w:val="36"/>
                 <w:highlight w:val="yellow"/>
               </w:rPr>
-              <w:t>D</w:t>
-            </w:r>
-            <w:r>
-              <w:rPr>
-                <w:rFonts w:ascii="BRH Malayalam Extra" w:hAnsi="BRH Malayalam Extra" w:cs="BRH Malayalam Extra"/>
-                <w:sz w:val="40"/>
-                <w:szCs w:val="36"/>
-              </w:rPr>
-              <w:t>¤¤Zd˜I</w:t>
+              <w:t>by</w:t>
+            </w:r>
+            <w:r>
+              <w:rPr>
+                <w:rFonts w:ascii="BRH Malayalam Extra" w:hAnsi="BRH Malayalam Extra" w:cs="BRH Malayalam Extra"/>
+                <w:sz w:val="36"/>
+                <w:szCs w:val="36"/>
+              </w:rPr>
+              <w:t>—dJ |</w:t>
             </w:r>
           </w:p>
         </w:tc>
@@ -4195,19 +4319,27 @@
             <w:r>
               <w:rPr>
                 <w:rFonts w:ascii="BRH Malayalam Extra" w:hAnsi="BRH Malayalam Extra" w:cs="BRH Malayalam Extra"/>
-                <w:sz w:val="40"/>
+                <w:sz w:val="36"/>
+                <w:szCs w:val="36"/>
+              </w:rPr>
+              <w:t>pyqy–LxsJ— Ke–ªby</w:t>
+            </w:r>
+            <w:r>
+              <w:rPr>
+                <w:rFonts w:ascii="BRH Malayalam Extra" w:hAnsi="BRH Malayalam Extra" w:cs="BRH Malayalam Extra"/>
+                <w:sz w:val="36"/>
                 <w:szCs w:val="36"/>
                 <w:highlight w:val="green"/>
               </w:rPr>
-              <w:t>D</w:t>
-            </w:r>
-            <w:r>
-              <w:rPr>
-                <w:rFonts w:ascii="BRH Malayalam Extra" w:hAnsi="BRH Malayalam Extra" w:cs="BRH Malayalam Extra"/>
-                <w:sz w:val="40"/>
-                <w:szCs w:val="36"/>
-              </w:rPr>
-              <w:t>–¤¤Zd˜I</w:t>
+              <w:t>d—J</w:t>
+            </w:r>
+            <w:r>
+              <w:rPr>
+                <w:rFonts w:ascii="BRH Malayalam Extra" w:hAnsi="BRH Malayalam Extra" w:cs="BRH Malayalam Extra"/>
+                <w:sz w:val="36"/>
+                <w:szCs w:val="36"/>
+              </w:rPr>
+              <w:t xml:space="preserve"> |</w:t>
             </w:r>
           </w:p>
         </w:tc>
@@ -4245,18 +4377,9 @@
                 <w:sz w:val="28"/>
                 <w:szCs w:val="28"/>
               </w:rPr>
-              <w:t>16.4  rudra</w:t>
+              <w:t>12.14  rudram</w:t>
             </w:r>
             <w:proofErr w:type="gramEnd"/>
-            <w:r>
-              <w:rPr>
-                <w:rFonts w:cs="Arial"/>
-                <w:b/>
-                <w:sz w:val="28"/>
-                <w:szCs w:val="28"/>
-              </w:rPr>
-              <w:t xml:space="preserve"> Kramam</w:t>
-            </w:r>
           </w:p>
           <w:p>
             <w:pPr>
@@ -4303,7 +4426,7 @@
                 <w:sz w:val="28"/>
                 <w:szCs w:val="28"/>
               </w:rPr>
-              <w:t>16.4</w:t>
+              <w:t>11.6</w:t>
             </w:r>
           </w:p>
           <w:p>
@@ -4324,7 +4447,25 @@
                 <w:sz w:val="28"/>
                 <w:szCs w:val="28"/>
               </w:rPr>
-              <w:t>Towards last, right side</w:t>
+              <w:t xml:space="preserve">Statement </w:t>
+            </w:r>
+            <w:r>
+              <w:rPr>
+                <w:rFonts w:cs="Arial"/>
+                <w:b/>
+                <w:sz w:val="28"/>
+                <w:szCs w:val="28"/>
+              </w:rPr>
+              <w:t xml:space="preserve">No. </w:t>
+            </w:r>
+            <w:r>
+              <w:rPr>
+                <w:rFonts w:cs="Arial"/>
+                <w:b/>
+                <w:sz w:val="28"/>
+                <w:szCs w:val="28"/>
+              </w:rPr>
+              <w:t>– 1</w:t>
             </w:r>
           </w:p>
           <w:p>
@@ -4345,16 +4486,7 @@
                 <w:sz w:val="28"/>
                 <w:szCs w:val="28"/>
               </w:rPr>
-              <w:t>Page No. 2</w:t>
-            </w:r>
-            <w:r>
-              <w:rPr>
-                <w:rFonts w:cs="Arial"/>
-                <w:b/>
-                <w:sz w:val="28"/>
-                <w:szCs w:val="28"/>
-              </w:rPr>
-              <w:t>34</w:t>
+              <w:t>Page No. 180</w:t>
             </w:r>
           </w:p>
         </w:tc>
@@ -4383,7 +4515,7 @@
                 <w:sz w:val="36"/>
                 <w:szCs w:val="36"/>
               </w:rPr>
-              <w:t>M£–</w:t>
+              <w:t>pyqy–LxsJ— Ke–ª</w:t>
             </w:r>
             <w:r>
               <w:rPr>
@@ -4392,32 +4524,15 @@
                 <w:szCs w:val="36"/>
                 <w:highlight w:val="yellow"/>
               </w:rPr>
-              <w:t>¥a§</w:t>
-            </w:r>
-            <w:r>
-              <w:rPr>
-                <w:rFonts w:ascii="BRH Malayalam Extra" w:hAnsi="BRH Malayalam Extra" w:cs="BRH Malayalam Extra"/>
-                <w:sz w:val="36"/>
-                <w:szCs w:val="36"/>
-              </w:rPr>
-              <w:t>s¥hõx— M£–a</w:t>
-            </w:r>
-            <w:r>
-              <w:rPr>
-                <w:rFonts w:ascii="BRH Malayalam Extra" w:hAnsi="BRH Malayalam Extra" w:cs="BRH Malayalam Extra"/>
-                <w:sz w:val="36"/>
-                <w:szCs w:val="36"/>
-                <w:highlight w:val="yellow"/>
-              </w:rPr>
-              <w:t>§¥s</w:t>
-            </w:r>
-            <w:r>
-              <w:rPr>
-                <w:rFonts w:ascii="BRH Malayalam Extra" w:hAnsi="BRH Malayalam Extra" w:cs="BRH Malayalam Extra"/>
-                <w:sz w:val="36"/>
-                <w:szCs w:val="36"/>
-              </w:rPr>
-              <w:t>e—ZyhõJ</w:t>
+              <w:t>by</w:t>
+            </w:r>
+            <w:r>
+              <w:rPr>
+                <w:rFonts w:ascii="BRH Malayalam Extra" w:hAnsi="BRH Malayalam Extra" w:cs="BRH Malayalam Extra"/>
+                <w:sz w:val="36"/>
+                <w:szCs w:val="36"/>
+              </w:rPr>
+              <w:t>—dJ |</w:t>
             </w:r>
           </w:p>
         </w:tc>
@@ -4446,7 +4561,7 @@
                 <w:sz w:val="36"/>
                 <w:szCs w:val="36"/>
               </w:rPr>
-              <w:t>M£–a§</w:t>
+              <w:t>pyqy–LxsJ— Ke–ªby</w:t>
             </w:r>
             <w:r>
               <w:rPr>
@@ -4455,39 +4570,22 @@
                 <w:szCs w:val="36"/>
                 <w:highlight w:val="green"/>
               </w:rPr>
-              <w:t>¥s</w:t>
-            </w:r>
-            <w:r>
-              <w:rPr>
-                <w:rFonts w:ascii="BRH Malayalam Extra" w:hAnsi="BRH Malayalam Extra" w:cs="BRH Malayalam Extra"/>
-                <w:sz w:val="36"/>
-                <w:szCs w:val="36"/>
-              </w:rPr>
-              <w:t>¥hõx— M£–a§</w:t>
-            </w:r>
-            <w:r>
-              <w:rPr>
-                <w:rFonts w:ascii="BRH Malayalam Extra" w:hAnsi="BRH Malayalam Extra" w:cs="BRH Malayalam Extra"/>
-                <w:sz w:val="36"/>
-                <w:szCs w:val="36"/>
-                <w:highlight w:val="green"/>
-              </w:rPr>
-              <w:t>s</w:t>
-            </w:r>
-            <w:r>
-              <w:rPr>
-                <w:rFonts w:ascii="BRH Malayalam Extra" w:hAnsi="BRH Malayalam Extra" w:cs="BRH Malayalam Extra"/>
-                <w:sz w:val="36"/>
-                <w:szCs w:val="36"/>
-              </w:rPr>
-              <w:t>e—ZyhõJ</w:t>
+              <w:t>d—J</w:t>
+            </w:r>
+            <w:r>
+              <w:rPr>
+                <w:rFonts w:ascii="BRH Malayalam Extra" w:hAnsi="BRH Malayalam Extra" w:cs="BRH Malayalam Extra"/>
+                <w:sz w:val="36"/>
+                <w:szCs w:val="36"/>
+              </w:rPr>
+              <w:t xml:space="preserve"> |</w:t>
             </w:r>
           </w:p>
         </w:tc>
       </w:tr>
       <w:tr>
         <w:trPr>
-          <w:trHeight w:val="1334"/>
+          <w:trHeight w:val="689"/>
         </w:trPr>
         <w:tc>
           <w:tcPr>
@@ -4518,7 +4616,7 @@
                 <w:sz w:val="28"/>
                 <w:szCs w:val="28"/>
               </w:rPr>
-              <w:t>16.6  rudra</w:t>
+              <w:t>16.1  rudra</w:t>
             </w:r>
             <w:proofErr w:type="gramEnd"/>
             <w:r>
@@ -4576,7 +4674,7 @@
                 <w:sz w:val="28"/>
                 <w:szCs w:val="28"/>
               </w:rPr>
-              <w:t>16.6</w:t>
+              <w:t>16.1</w:t>
             </w:r>
           </w:p>
           <w:p>
@@ -4618,7 +4716,7 @@
                 <w:sz w:val="28"/>
                 <w:szCs w:val="28"/>
               </w:rPr>
-              <w:t>Page No. 242</w:t>
+              <w:t>Page No. 223</w:t>
             </w:r>
           </w:p>
         </w:tc>
@@ -4644,27 +4742,19 @@
             <w:r>
               <w:rPr>
                 <w:rFonts w:ascii="BRH Malayalam Extra" w:hAnsi="BRH Malayalam Extra" w:cs="BRH Malayalam Extra"/>
-                <w:sz w:val="36"/>
-                <w:szCs w:val="36"/>
-              </w:rPr>
-              <w:t xml:space="preserve">P– </w:t>
-            </w:r>
-            <w:r>
-              <w:rPr>
-                <w:rFonts w:ascii="BRH Malayalam Extra" w:hAnsi="BRH Malayalam Extra" w:cs="BRH Malayalam Extra"/>
-                <w:sz w:val="36"/>
+                <w:sz w:val="40"/>
                 <w:szCs w:val="36"/>
                 <w:highlight w:val="yellow"/>
               </w:rPr>
-              <w:t>p</w:t>
-            </w:r>
-            <w:r>
-              <w:rPr>
-                <w:rFonts w:ascii="BRH Malayalam Extra" w:hAnsi="BRH Malayalam Extra" w:cs="BRH Malayalam Extra"/>
-                <w:sz w:val="36"/>
-                <w:szCs w:val="36"/>
-              </w:rPr>
-              <w:t>k¢–ay¥d˜</w:t>
+              <w:t>D</w:t>
+            </w:r>
+            <w:r>
+              <w:rPr>
+                <w:rFonts w:ascii="BRH Malayalam Extra" w:hAnsi="BRH Malayalam Extra" w:cs="BRH Malayalam Extra"/>
+                <w:sz w:val="40"/>
+                <w:szCs w:val="36"/>
+              </w:rPr>
+              <w:t>¤¤Zd˜I</w:t>
             </w:r>
           </w:p>
         </w:tc>
@@ -4690,27 +4780,19 @@
             <w:r>
               <w:rPr>
                 <w:rFonts w:ascii="BRH Malayalam Extra" w:hAnsi="BRH Malayalam Extra" w:cs="BRH Malayalam Extra"/>
-                <w:sz w:val="36"/>
-                <w:szCs w:val="36"/>
-              </w:rPr>
-              <w:t xml:space="preserve">P– </w:t>
-            </w:r>
-            <w:r>
-              <w:rPr>
-                <w:rFonts w:ascii="BRH Malayalam Extra" w:hAnsi="BRH Malayalam Extra" w:cs="BRH Malayalam Extra"/>
-                <w:sz w:val="36"/>
+                <w:sz w:val="40"/>
                 <w:szCs w:val="36"/>
                 <w:highlight w:val="green"/>
               </w:rPr>
-              <w:t>p</w:t>
-            </w:r>
-            <w:r>
-              <w:rPr>
-                <w:rFonts w:ascii="BRH Malayalam Extra" w:hAnsi="BRH Malayalam Extra" w:cs="BRH Malayalam Extra"/>
-                <w:sz w:val="36"/>
-                <w:szCs w:val="36"/>
-              </w:rPr>
-              <w:t>–k¢–ay¥d˜</w:t>
+              <w:t>D</w:t>
+            </w:r>
+            <w:r>
+              <w:rPr>
+                <w:rFonts w:ascii="BRH Malayalam Extra" w:hAnsi="BRH Malayalam Extra" w:cs="BRH Malayalam Extra"/>
+                <w:sz w:val="40"/>
+                <w:szCs w:val="36"/>
+              </w:rPr>
+              <w:t>–¤¤Zd˜I</w:t>
             </w:r>
           </w:p>
         </w:tc>
@@ -4827,7 +4909,7 @@
                 <w:sz w:val="28"/>
                 <w:szCs w:val="28"/>
               </w:rPr>
-              <w:t>Middle page, left side</w:t>
+              <w:t>Towards last, right side</w:t>
             </w:r>
           </w:p>
           <w:p>
@@ -4848,7 +4930,16 @@
                 <w:sz w:val="28"/>
                 <w:szCs w:val="28"/>
               </w:rPr>
-              <w:t>Page No. 242</w:t>
+              <w:t>Page No. 2</w:t>
+            </w:r>
+            <w:r>
+              <w:rPr>
+                <w:rFonts w:cs="Arial"/>
+                <w:b/>
+                <w:sz w:val="28"/>
+                <w:szCs w:val="28"/>
+              </w:rPr>
+              <w:t>34</w:t>
             </w:r>
           </w:p>
         </w:tc>
@@ -4876,17 +4967,42 @@
                 <w:rFonts w:ascii="BRH Malayalam Extra" w:hAnsi="BRH Malayalam Extra" w:cs="BRH Malayalam Extra"/>
                 <w:sz w:val="36"/>
                 <w:szCs w:val="36"/>
+              </w:rPr>
+              <w:t>M£–</w:t>
+            </w:r>
+            <w:r>
+              <w:rPr>
+                <w:rFonts w:ascii="BRH Malayalam Extra" w:hAnsi="BRH Malayalam Extra" w:cs="BRH Malayalam Extra"/>
+                <w:sz w:val="36"/>
+                <w:szCs w:val="36"/>
                 <w:highlight w:val="yellow"/>
               </w:rPr>
-              <w:t>p</w:t>
-            </w:r>
-            <w:r>
-              <w:rPr>
-                <w:rFonts w:ascii="BRH Malayalam Extra" w:hAnsi="BRH Malayalam Extra" w:cs="BRH Malayalam Extra"/>
-                <w:sz w:val="36"/>
-                <w:szCs w:val="36"/>
-              </w:rPr>
-              <w:t>k¢–ay¥d— P</w:t>
+              <w:t>¥a§</w:t>
+            </w:r>
+            <w:r>
+              <w:rPr>
+                <w:rFonts w:ascii="BRH Malayalam Extra" w:hAnsi="BRH Malayalam Extra" w:cs="BRH Malayalam Extra"/>
+                <w:sz w:val="36"/>
+                <w:szCs w:val="36"/>
+              </w:rPr>
+              <w:t>s¥hõx— M£–a</w:t>
+            </w:r>
+            <w:r>
+              <w:rPr>
+                <w:rFonts w:ascii="BRH Malayalam Extra" w:hAnsi="BRH Malayalam Extra" w:cs="BRH Malayalam Extra"/>
+                <w:sz w:val="36"/>
+                <w:szCs w:val="36"/>
+                <w:highlight w:val="yellow"/>
+              </w:rPr>
+              <w:t>§¥s</w:t>
+            </w:r>
+            <w:r>
+              <w:rPr>
+                <w:rFonts w:ascii="BRH Malayalam Extra" w:hAnsi="BRH Malayalam Extra" w:cs="BRH Malayalam Extra"/>
+                <w:sz w:val="36"/>
+                <w:szCs w:val="36"/>
+              </w:rPr>
+              <w:t>e—ZyhõJ</w:t>
             </w:r>
           </w:p>
         </w:tc>
@@ -4914,24 +5030,49 @@
                 <w:rFonts w:ascii="BRH Malayalam Extra" w:hAnsi="BRH Malayalam Extra" w:cs="BRH Malayalam Extra"/>
                 <w:sz w:val="36"/>
                 <w:szCs w:val="36"/>
+              </w:rPr>
+              <w:t>M£–a§</w:t>
+            </w:r>
+            <w:r>
+              <w:rPr>
+                <w:rFonts w:ascii="BRH Malayalam Extra" w:hAnsi="BRH Malayalam Extra" w:cs="BRH Malayalam Extra"/>
+                <w:sz w:val="36"/>
+                <w:szCs w:val="36"/>
                 <w:highlight w:val="green"/>
               </w:rPr>
-              <w:t>p</w:t>
-            </w:r>
-            <w:r>
-              <w:rPr>
-                <w:rFonts w:ascii="BRH Malayalam Extra" w:hAnsi="BRH Malayalam Extra" w:cs="BRH Malayalam Extra"/>
-                <w:sz w:val="36"/>
-                <w:szCs w:val="36"/>
-              </w:rPr>
-              <w:t>–k¢–ay¥d— P</w:t>
+              <w:t>¥s</w:t>
+            </w:r>
+            <w:r>
+              <w:rPr>
+                <w:rFonts w:ascii="BRH Malayalam Extra" w:hAnsi="BRH Malayalam Extra" w:cs="BRH Malayalam Extra"/>
+                <w:sz w:val="36"/>
+                <w:szCs w:val="36"/>
+              </w:rPr>
+              <w:t>¥hõx— M£–a§</w:t>
+            </w:r>
+            <w:r>
+              <w:rPr>
+                <w:rFonts w:ascii="BRH Malayalam Extra" w:hAnsi="BRH Malayalam Extra" w:cs="BRH Malayalam Extra"/>
+                <w:sz w:val="36"/>
+                <w:szCs w:val="36"/>
+                <w:highlight w:val="green"/>
+              </w:rPr>
+              <w:t>s</w:t>
+            </w:r>
+            <w:r>
+              <w:rPr>
+                <w:rFonts w:ascii="BRH Malayalam Extra" w:hAnsi="BRH Malayalam Extra" w:cs="BRH Malayalam Extra"/>
+                <w:sz w:val="36"/>
+                <w:szCs w:val="36"/>
+              </w:rPr>
+              <w:t>e—ZyhõJ</w:t>
             </w:r>
           </w:p>
         </w:tc>
       </w:tr>
       <w:tr>
         <w:trPr>
-          <w:trHeight w:val="689"/>
+          <w:trHeight w:val="1334"/>
         </w:trPr>
         <w:tc>
           <w:tcPr>
@@ -4962,7 +5103,7 @@
                 <w:sz w:val="28"/>
                 <w:szCs w:val="28"/>
               </w:rPr>
-              <w:t>17.2  chamaka</w:t>
+              <w:t>16.6  rudra</w:t>
             </w:r>
             <w:proofErr w:type="gramEnd"/>
             <w:r>
@@ -5020,7 +5161,7 @@
                 <w:sz w:val="28"/>
                 <w:szCs w:val="28"/>
               </w:rPr>
-              <w:t>17.2</w:t>
+              <w:t>16.6</w:t>
             </w:r>
           </w:p>
           <w:p>
@@ -5041,7 +5182,7 @@
                 <w:sz w:val="28"/>
                 <w:szCs w:val="28"/>
               </w:rPr>
-              <w:t>Upper portion, right side</w:t>
+              <w:t>Middle page, right side</w:t>
             </w:r>
           </w:p>
           <w:p>
@@ -5062,7 +5203,7 @@
                 <w:sz w:val="28"/>
                 <w:szCs w:val="28"/>
               </w:rPr>
-              <w:t>Page No. 269</w:t>
+              <w:t>Page No. 242</w:t>
             </w:r>
           </w:p>
         </w:tc>
@@ -5090,17 +5231,25 @@
                 <w:rFonts w:ascii="BRH Malayalam Extra" w:hAnsi="BRH Malayalam Extra" w:cs="BRH Malayalam Extra"/>
                 <w:sz w:val="36"/>
                 <w:szCs w:val="36"/>
+              </w:rPr>
+              <w:t xml:space="preserve">P– </w:t>
+            </w:r>
+            <w:r>
+              <w:rPr>
+                <w:rFonts w:ascii="BRH Malayalam Extra" w:hAnsi="BRH Malayalam Extra" w:cs="BRH Malayalam Extra"/>
+                <w:sz w:val="36"/>
+                <w:szCs w:val="36"/>
                 <w:highlight w:val="yellow"/>
               </w:rPr>
-              <w:t>Kø–£</w:t>
-            </w:r>
-            <w:r>
-              <w:rPr>
-                <w:rFonts w:ascii="BRH Malayalam Extra" w:hAnsi="BRH Malayalam Extra" w:cs="BRH Malayalam Extra"/>
-                <w:sz w:val="36"/>
-                <w:szCs w:val="36"/>
-              </w:rPr>
-              <w:t>eëy—Ò</w:t>
+              <w:t>p</w:t>
+            </w:r>
+            <w:r>
+              <w:rPr>
+                <w:rFonts w:ascii="BRH Malayalam Extra" w:hAnsi="BRH Malayalam Extra" w:cs="BRH Malayalam Extra"/>
+                <w:sz w:val="36"/>
+                <w:szCs w:val="36"/>
+              </w:rPr>
+              <w:t>k¢–ay¥d˜</w:t>
             </w:r>
           </w:p>
         </w:tc>
@@ -5128,17 +5277,25 @@
                 <w:rFonts w:ascii="BRH Malayalam Extra" w:hAnsi="BRH Malayalam Extra" w:cs="BRH Malayalam Extra"/>
                 <w:sz w:val="36"/>
                 <w:szCs w:val="36"/>
+              </w:rPr>
+              <w:t xml:space="preserve">P– </w:t>
+            </w:r>
+            <w:r>
+              <w:rPr>
+                <w:rFonts w:ascii="BRH Malayalam Extra" w:hAnsi="BRH Malayalam Extra" w:cs="BRH Malayalam Extra"/>
+                <w:sz w:val="36"/>
+                <w:szCs w:val="36"/>
                 <w:highlight w:val="green"/>
               </w:rPr>
-              <w:t>Kø£</w:t>
-            </w:r>
-            <w:r>
-              <w:rPr>
-                <w:rFonts w:ascii="BRH Malayalam Extra" w:hAnsi="BRH Malayalam Extra" w:cs="BRH Malayalam Extra"/>
-                <w:sz w:val="36"/>
-                <w:szCs w:val="36"/>
-              </w:rPr>
-              <w:t>eëy—Ò</w:t>
+              <w:t>p</w:t>
+            </w:r>
+            <w:r>
+              <w:rPr>
+                <w:rFonts w:ascii="BRH Malayalam Extra" w:hAnsi="BRH Malayalam Extra" w:cs="BRH Malayalam Extra"/>
+                <w:sz w:val="36"/>
+                <w:szCs w:val="36"/>
+              </w:rPr>
+              <w:t>–k¢–ay¥d˜</w:t>
             </w:r>
           </w:p>
         </w:tc>
@@ -5168,6 +5325,7 @@
                 <w:szCs w:val="28"/>
               </w:rPr>
             </w:pPr>
+            <w:proofErr w:type="gramStart"/>
             <w:r>
               <w:rPr>
                 <w:rFonts w:cs="Arial"/>
@@ -5176,7 +5334,17 @@
                 <w:szCs w:val="28"/>
               </w:rPr>
               <w:lastRenderedPageBreak/>
-              <w:t>18.  TriShati Homan</w:t>
+              <w:t>16.4  rudra</w:t>
+            </w:r>
+            <w:proofErr w:type="gramEnd"/>
+            <w:r>
+              <w:rPr>
+                <w:rFonts w:cs="Arial"/>
+                <w:b/>
+                <w:sz w:val="28"/>
+                <w:szCs w:val="28"/>
+              </w:rPr>
+              <w:t xml:space="preserve"> Kramam</w:t>
             </w:r>
           </w:p>
           <w:p>
@@ -5197,16 +5365,7 @@
                 <w:sz w:val="28"/>
                 <w:szCs w:val="28"/>
               </w:rPr>
-              <w:t xml:space="preserve">Item </w:t>
-            </w:r>
-            <w:r>
-              <w:rPr>
-                <w:rFonts w:cs="Arial"/>
-                <w:b/>
-                <w:sz w:val="28"/>
-                <w:szCs w:val="28"/>
-              </w:rPr>
-              <w:t xml:space="preserve">No. </w:t>
+              <w:t xml:space="preserve">Para No. </w:t>
             </w:r>
             <w:r>
               <w:rPr>
@@ -5233,7 +5392,7 @@
                 <w:sz w:val="28"/>
                 <w:szCs w:val="28"/>
               </w:rPr>
-              <w:t>161</w:t>
+              <w:t>16.4</w:t>
             </w:r>
           </w:p>
           <w:p>
@@ -5254,7 +5413,28 @@
                 <w:sz w:val="28"/>
                 <w:szCs w:val="28"/>
               </w:rPr>
-              <w:t>Page No. 309</w:t>
+              <w:t>Middle page, left side</w:t>
+            </w:r>
+          </w:p>
+          <w:p>
+            <w:pPr>
+              <w:spacing w:before="0" w:line="240" w:lineRule="auto"/>
+              <w:ind w:right="-166"/>
+              <w:rPr>
+                <w:rFonts w:cs="Arial"/>
+                <w:b/>
+                <w:sz w:val="28"/>
+                <w:szCs w:val="28"/>
+              </w:rPr>
+            </w:pPr>
+            <w:r>
+              <w:rPr>
+                <w:rFonts w:cs="Arial"/>
+                <w:b/>
+                <w:sz w:val="28"/>
+                <w:szCs w:val="28"/>
+              </w:rPr>
+              <w:t>Page No. 242</w:t>
             </w:r>
           </w:p>
         </w:tc>
@@ -5282,25 +5462,17 @@
                 <w:rFonts w:ascii="BRH Malayalam Extra" w:hAnsi="BRH Malayalam Extra" w:cs="BRH Malayalam Extra"/>
                 <w:sz w:val="36"/>
                 <w:szCs w:val="36"/>
-              </w:rPr>
-              <w:t>pyqy–LxsJ— Ke–ª</w:t>
-            </w:r>
-            <w:r>
-              <w:rPr>
-                <w:rFonts w:ascii="BRH Malayalam Extra" w:hAnsi="BRH Malayalam Extra" w:cs="BRH Malayalam Extra"/>
-                <w:sz w:val="36"/>
-                <w:szCs w:val="36"/>
                 <w:highlight w:val="yellow"/>
               </w:rPr>
-              <w:t>by</w:t>
-            </w:r>
-            <w:r>
-              <w:rPr>
-                <w:rFonts w:ascii="BRH Malayalam Extra" w:hAnsi="BRH Malayalam Extra" w:cs="BRH Malayalam Extra"/>
-                <w:sz w:val="36"/>
-                <w:szCs w:val="36"/>
-              </w:rPr>
-              <w:t>—dJ |</w:t>
+              <w:t>p</w:t>
+            </w:r>
+            <w:r>
+              <w:rPr>
+                <w:rFonts w:ascii="BRH Malayalam Extra" w:hAnsi="BRH Malayalam Extra" w:cs="BRH Malayalam Extra"/>
+                <w:sz w:val="36"/>
+                <w:szCs w:val="36"/>
+              </w:rPr>
+              <w:t>k¢–ay¥d— P</w:t>
             </w:r>
           </w:p>
         </w:tc>
@@ -5328,25 +5500,17 @@
                 <w:rFonts w:ascii="BRH Malayalam Extra" w:hAnsi="BRH Malayalam Extra" w:cs="BRH Malayalam Extra"/>
                 <w:sz w:val="36"/>
                 <w:szCs w:val="36"/>
-              </w:rPr>
-              <w:t>pyqy–LxsJ— Ke–ªby</w:t>
-            </w:r>
-            <w:r>
-              <w:rPr>
-                <w:rFonts w:ascii="BRH Malayalam Extra" w:hAnsi="BRH Malayalam Extra" w:cs="BRH Malayalam Extra"/>
-                <w:sz w:val="36"/>
-                <w:szCs w:val="36"/>
                 <w:highlight w:val="green"/>
               </w:rPr>
-              <w:t>d</w:t>
-            </w:r>
-            <w:r>
-              <w:rPr>
-                <w:rFonts w:ascii="BRH Malayalam Extra" w:hAnsi="BRH Malayalam Extra" w:cs="BRH Malayalam Extra"/>
-                <w:sz w:val="36"/>
-                <w:szCs w:val="36"/>
-              </w:rPr>
-              <w:t>—J |</w:t>
+              <w:t>p</w:t>
+            </w:r>
+            <w:r>
+              <w:rPr>
+                <w:rFonts w:ascii="BRH Malayalam Extra" w:hAnsi="BRH Malayalam Extra" w:cs="BRH Malayalam Extra"/>
+                <w:sz w:val="36"/>
+                <w:szCs w:val="36"/>
+              </w:rPr>
+              <w:t>–k¢–ay¥d— P</w:t>
             </w:r>
           </w:p>
         </w:tc>
@@ -5376,6 +5540,116 @@
                 <w:szCs w:val="28"/>
               </w:rPr>
             </w:pPr>
+            <w:proofErr w:type="gramStart"/>
+            <w:r>
+              <w:rPr>
+                <w:rFonts w:cs="Arial"/>
+                <w:b/>
+                <w:sz w:val="28"/>
+                <w:szCs w:val="28"/>
+              </w:rPr>
+              <w:t>17.2  chamaka</w:t>
+            </w:r>
+            <w:proofErr w:type="gramEnd"/>
+            <w:r>
+              <w:rPr>
+                <w:rFonts w:cs="Arial"/>
+                <w:b/>
+                <w:sz w:val="28"/>
+                <w:szCs w:val="28"/>
+              </w:rPr>
+              <w:t xml:space="preserve"> Kramam</w:t>
+            </w:r>
+          </w:p>
+          <w:p>
+            <w:pPr>
+              <w:spacing w:before="0" w:line="240" w:lineRule="auto"/>
+              <w:ind w:right="-166"/>
+              <w:rPr>
+                <w:rFonts w:cs="Arial"/>
+                <w:b/>
+                <w:sz w:val="28"/>
+                <w:szCs w:val="28"/>
+              </w:rPr>
+            </w:pPr>
+            <w:r>
+              <w:rPr>
+                <w:rFonts w:cs="Arial"/>
+                <w:b/>
+                <w:sz w:val="28"/>
+                <w:szCs w:val="28"/>
+              </w:rPr>
+              <w:t xml:space="preserve">Para No. </w:t>
+            </w:r>
+            <w:r>
+              <w:rPr>
+                <w:rFonts w:cs="Arial"/>
+                <w:b/>
+                <w:sz w:val="28"/>
+                <w:szCs w:val="28"/>
+              </w:rPr>
+              <w:t>–</w:t>
+            </w:r>
+            <w:r>
+              <w:rPr>
+                <w:rFonts w:cs="Arial"/>
+                <w:b/>
+                <w:sz w:val="28"/>
+                <w:szCs w:val="28"/>
+              </w:rPr>
+              <w:t xml:space="preserve"> </w:t>
+            </w:r>
+            <w:r>
+              <w:rPr>
+                <w:rFonts w:cs="Arial"/>
+                <w:b/>
+                <w:sz w:val="28"/>
+                <w:szCs w:val="28"/>
+              </w:rPr>
+              <w:t>17.2</w:t>
+            </w:r>
+          </w:p>
+          <w:p>
+            <w:pPr>
+              <w:spacing w:before="0" w:line="240" w:lineRule="auto"/>
+              <w:ind w:right="-166"/>
+              <w:rPr>
+                <w:rFonts w:cs="Arial"/>
+                <w:b/>
+                <w:sz w:val="28"/>
+                <w:szCs w:val="28"/>
+              </w:rPr>
+            </w:pPr>
+            <w:r>
+              <w:rPr>
+                <w:rFonts w:cs="Arial"/>
+                <w:b/>
+                <w:sz w:val="28"/>
+                <w:szCs w:val="28"/>
+              </w:rPr>
+              <w:t>Upper portion, right side</w:t>
+            </w:r>
+          </w:p>
+          <w:p>
+            <w:pPr>
+              <w:spacing w:before="0" w:line="240" w:lineRule="auto"/>
+              <w:ind w:right="-166"/>
+              <w:rPr>
+                <w:rFonts w:cs="Arial"/>
+                <w:b/>
+                <w:sz w:val="28"/>
+                <w:szCs w:val="28"/>
+              </w:rPr>
+            </w:pPr>
+            <w:r>
+              <w:rPr>
+                <w:rFonts w:cs="Arial"/>
+                <w:b/>
+                <w:sz w:val="28"/>
+                <w:szCs w:val="28"/>
+              </w:rPr>
+              <w:t>Page No. 269</w:t>
+            </w:r>
           </w:p>
         </w:tc>
         <w:tc>
@@ -5397,6 +5671,23 @@
                 <w:szCs w:val="36"/>
               </w:rPr>
             </w:pPr>
+            <w:r>
+              <w:rPr>
+                <w:rFonts w:ascii="BRH Malayalam Extra" w:hAnsi="BRH Malayalam Extra" w:cs="BRH Malayalam Extra"/>
+                <w:sz w:val="36"/>
+                <w:szCs w:val="36"/>
+                <w:highlight w:val="yellow"/>
+              </w:rPr>
+              <w:t>Kø–£</w:t>
+            </w:r>
+            <w:r>
+              <w:rPr>
+                <w:rFonts w:ascii="BRH Malayalam Extra" w:hAnsi="BRH Malayalam Extra" w:cs="BRH Malayalam Extra"/>
+                <w:sz w:val="36"/>
+                <w:szCs w:val="36"/>
+              </w:rPr>
+              <w:t>eëy—Ò</w:t>
+            </w:r>
           </w:p>
         </w:tc>
         <w:tc>
@@ -5418,10 +5709,273 @@
                 <w:szCs w:val="36"/>
               </w:rPr>
             </w:pPr>
+            <w:r>
+              <w:rPr>
+                <w:rFonts w:ascii="BRH Malayalam Extra" w:hAnsi="BRH Malayalam Extra" w:cs="BRH Malayalam Extra"/>
+                <w:sz w:val="36"/>
+                <w:szCs w:val="36"/>
+                <w:highlight w:val="green"/>
+              </w:rPr>
+              <w:t>Kø£</w:t>
+            </w:r>
+            <w:r>
+              <w:rPr>
+                <w:rFonts w:ascii="BRH Malayalam Extra" w:hAnsi="BRH Malayalam Extra" w:cs="BRH Malayalam Extra"/>
+                <w:sz w:val="36"/>
+                <w:szCs w:val="36"/>
+              </w:rPr>
+              <w:t>eëy—Ò</w:t>
+            </w:r>
+          </w:p>
+        </w:tc>
+      </w:tr>
+      <w:tr>
+        <w:trPr>
+          <w:trHeight w:val="689"/>
+        </w:trPr>
+        <w:tc>
+          <w:tcPr>
+            <w:tcW w:w="3481" w:type="dxa"/>
+            <w:tcBorders>
+              <w:top w:val="single" w:sz="4" w:space="0" w:color="000000"/>
+              <w:left w:val="single" w:sz="4" w:space="0" w:color="000000"/>
+              <w:bottom w:val="single" w:sz="4" w:space="0" w:color="000000"/>
+              <w:right w:val="single" w:sz="4" w:space="0" w:color="000000"/>
+            </w:tcBorders>
+          </w:tcPr>
+          <w:p>
+            <w:pPr>
+              <w:spacing w:before="0" w:line="240" w:lineRule="auto"/>
+              <w:ind w:right="-166"/>
+              <w:rPr>
+                <w:rFonts w:cs="Arial"/>
+                <w:b/>
+                <w:sz w:val="28"/>
+                <w:szCs w:val="28"/>
+              </w:rPr>
+            </w:pPr>
+            <w:r>
+              <w:rPr>
+                <w:rFonts w:cs="Arial"/>
+                <w:b/>
+                <w:sz w:val="28"/>
+                <w:szCs w:val="28"/>
+              </w:rPr>
+              <w:t xml:space="preserve">18.  </w:t>
+            </w:r>
+            <w:r>
+              <w:rPr>
+                <w:rFonts w:cs="Arial"/>
+                <w:b/>
+                <w:sz w:val="28"/>
+                <w:szCs w:val="28"/>
+              </w:rPr>
+              <w:t>Svahakaara homam</w:t>
+            </w:r>
+          </w:p>
+          <w:p>
+            <w:pPr>
+              <w:spacing w:before="0" w:line="240" w:lineRule="auto"/>
+              <w:ind w:right="-166"/>
+              <w:rPr>
+                <w:rFonts w:cs="Arial"/>
+                <w:b/>
+                <w:sz w:val="28"/>
+                <w:szCs w:val="28"/>
+              </w:rPr>
+            </w:pPr>
+            <w:r>
+              <w:rPr>
+                <w:rFonts w:cs="Arial"/>
+                <w:b/>
+                <w:sz w:val="28"/>
+                <w:szCs w:val="28"/>
+              </w:rPr>
+              <w:t xml:space="preserve">Item </w:t>
+            </w:r>
+            <w:r>
+              <w:rPr>
+                <w:rFonts w:cs="Arial"/>
+                <w:b/>
+                <w:sz w:val="28"/>
+                <w:szCs w:val="28"/>
+              </w:rPr>
+              <w:t xml:space="preserve">No. </w:t>
+            </w:r>
+            <w:r>
+              <w:rPr>
+                <w:rFonts w:cs="Arial"/>
+                <w:b/>
+                <w:sz w:val="28"/>
+                <w:szCs w:val="28"/>
+              </w:rPr>
+              <w:t>–</w:t>
+            </w:r>
+            <w:r>
+              <w:rPr>
+                <w:rFonts w:cs="Arial"/>
+                <w:b/>
+                <w:sz w:val="28"/>
+                <w:szCs w:val="28"/>
+              </w:rPr>
+              <w:t xml:space="preserve"> </w:t>
+            </w:r>
+            <w:r>
+              <w:rPr>
+                <w:rFonts w:cs="Arial"/>
+                <w:b/>
+                <w:sz w:val="28"/>
+                <w:szCs w:val="28"/>
+              </w:rPr>
+              <w:t>16</w:t>
+            </w:r>
+            <w:r>
+              <w:rPr>
+                <w:rFonts w:cs="Arial"/>
+                <w:b/>
+                <w:sz w:val="28"/>
+                <w:szCs w:val="28"/>
+              </w:rPr>
+              <w:t>2</w:t>
+            </w:r>
+          </w:p>
+          <w:p>
+            <w:pPr>
+              <w:spacing w:before="0" w:line="240" w:lineRule="auto"/>
+              <w:ind w:right="-166"/>
+              <w:rPr>
+                <w:rFonts w:cs="Arial"/>
+                <w:b/>
+                <w:sz w:val="28"/>
+                <w:szCs w:val="28"/>
+              </w:rPr>
+            </w:pPr>
+            <w:r>
+              <w:rPr>
+                <w:rFonts w:cs="Arial"/>
+                <w:b/>
+                <w:sz w:val="28"/>
+                <w:szCs w:val="28"/>
+              </w:rPr>
+              <w:t>Page No. 309</w:t>
+            </w:r>
+          </w:p>
+        </w:tc>
+        <w:tc>
+          <w:tcPr>
+            <w:tcW w:w="4633" w:type="dxa"/>
+            <w:tcBorders>
+              <w:top w:val="single" w:sz="4" w:space="0" w:color="000000"/>
+              <w:left w:val="single" w:sz="4" w:space="0" w:color="000000"/>
+              <w:bottom w:val="single" w:sz="4" w:space="0" w:color="000000"/>
+              <w:right w:val="single" w:sz="4" w:space="0" w:color="000000"/>
+            </w:tcBorders>
+          </w:tcPr>
+          <w:p>
+            <w:pPr>
+              <w:spacing w:before="0" w:line="240" w:lineRule="auto"/>
+              <w:rPr>
+                <w:rFonts w:ascii="BRH Malayalam Extra" w:hAnsi="BRH Malayalam Extra" w:cs="BRH Malayalam Extra"/>
+                <w:sz w:val="36"/>
+                <w:szCs w:val="36"/>
+              </w:rPr>
+            </w:pPr>
+            <w:r>
+              <w:rPr>
+                <w:rFonts w:ascii="BRH Malayalam Extra" w:hAnsi="BRH Malayalam Extra" w:cs="BRH Malayalam Extra"/>
+                <w:sz w:val="36"/>
+                <w:szCs w:val="36"/>
+              </w:rPr>
+              <w:t>pyqy–LxsJ— Ke–ª</w:t>
+            </w:r>
+            <w:r>
+              <w:rPr>
+                <w:rFonts w:ascii="BRH Malayalam Extra" w:hAnsi="BRH Malayalam Extra" w:cs="BRH Malayalam Extra"/>
+                <w:sz w:val="36"/>
+                <w:szCs w:val="36"/>
+                <w:highlight w:val="yellow"/>
+              </w:rPr>
+              <w:t>by</w:t>
+            </w:r>
+            <w:r>
+              <w:rPr>
+                <w:rFonts w:ascii="BRH Malayalam Extra" w:hAnsi="BRH Malayalam Extra" w:cs="BRH Malayalam Extra"/>
+                <w:sz w:val="36"/>
+                <w:szCs w:val="36"/>
+              </w:rPr>
+              <w:t>—dJ |</w:t>
+            </w:r>
+          </w:p>
+        </w:tc>
+        <w:tc>
+          <w:tcPr>
+            <w:tcW w:w="5220" w:type="dxa"/>
+            <w:tcBorders>
+              <w:top w:val="single" w:sz="4" w:space="0" w:color="000000"/>
+              <w:left w:val="single" w:sz="4" w:space="0" w:color="000000"/>
+              <w:bottom w:val="single" w:sz="4" w:space="0" w:color="000000"/>
+              <w:right w:val="single" w:sz="4" w:space="0" w:color="000000"/>
+            </w:tcBorders>
+          </w:tcPr>
+          <w:p>
+            <w:pPr>
+              <w:spacing w:before="0" w:line="240" w:lineRule="auto"/>
+              <w:rPr>
+                <w:rFonts w:ascii="BRH Malayalam Extra" w:hAnsi="BRH Malayalam Extra" w:cs="BRH Malayalam Extra"/>
+                <w:sz w:val="36"/>
+                <w:szCs w:val="36"/>
+              </w:rPr>
+            </w:pPr>
+            <w:r>
+              <w:rPr>
+                <w:rFonts w:ascii="BRH Malayalam Extra" w:hAnsi="BRH Malayalam Extra" w:cs="BRH Malayalam Extra"/>
+                <w:sz w:val="36"/>
+                <w:szCs w:val="36"/>
+              </w:rPr>
+              <w:t>pyqy–LxsJ— Ke–ªby</w:t>
+            </w:r>
+            <w:r>
+              <w:rPr>
+                <w:rFonts w:ascii="BRH Malayalam Extra" w:hAnsi="BRH Malayalam Extra" w:cs="BRH Malayalam Extra"/>
+                <w:sz w:val="36"/>
+                <w:szCs w:val="36"/>
+                <w:highlight w:val="green"/>
+              </w:rPr>
+              <w:t>d</w:t>
+            </w:r>
+            <w:r>
+              <w:rPr>
+                <w:rFonts w:ascii="BRH Malayalam Extra" w:hAnsi="BRH Malayalam Extra" w:cs="BRH Malayalam Extra"/>
+                <w:sz w:val="36"/>
+                <w:szCs w:val="36"/>
+              </w:rPr>
+              <w:t>—J |</w:t>
+            </w:r>
           </w:p>
         </w:tc>
       </w:tr>
     </w:tbl>
+    <w:p>
+      <w:pPr>
+        <w:spacing w:before="0" w:line="240" w:lineRule="auto"/>
+        <w:jc w:val="center"/>
+        <w:rPr>
+          <w:rFonts w:cs="Arial"/>
+          <w:b/>
+          <w:sz w:val="36"/>
+          <w:u w:val="single"/>
+        </w:rPr>
+      </w:pPr>
+      <w:r>
+        <w:rPr>
+          <w:rFonts w:cs="Arial"/>
+          <w:b/>
+          <w:sz w:val="36"/>
+          <w:u w:val="single"/>
+        </w:rPr>
+        <w:t>=============</w:t>
+      </w:r>
+    </w:p>
     <w:p>
       <w:pPr>
         <w:spacing w:before="0" w:line="240" w:lineRule="auto"/>
@@ -6074,6 +6628,7 @@
                 <w:sz w:val="28"/>
                 <w:szCs w:val="28"/>
               </w:rPr>
+              <w:lastRenderedPageBreak/>
               <w:t>9.</w:t>
             </w:r>
             <w:r>
@@ -6560,7 +7115,6 @@
                 <w:b/>
                 <w:szCs w:val="28"/>
               </w:rPr>
-              <w:lastRenderedPageBreak/>
               <w:t>12.</w:t>
             </w:r>
             <w:r>
@@ -8036,6 +8590,7 @@
                 <w:sz w:val="28"/>
                 <w:szCs w:val="28"/>
               </w:rPr>
+              <w:lastRenderedPageBreak/>
               <w:t>Item No - 14.</w:t>
             </w:r>
             <w:r>
@@ -8488,16 +9043,7 @@
                 <w:sz w:val="36"/>
                 <w:szCs w:val="36"/>
               </w:rPr>
-              <w:t xml:space="preserve">x ög–ÖY– De—tkZy | </w:t>
-            </w:r>
-            <w:r>
-              <w:rPr>
-                <w:rFonts w:ascii="BRH Malayalam Extra" w:hAnsi="BRH Malayalam Extra" w:cs="BRH Malayalam Extra"/>
-                <w:sz w:val="36"/>
-                <w:szCs w:val="36"/>
-              </w:rPr>
-              <w:lastRenderedPageBreak/>
-              <w:t>G–K¤¤</w:t>
+              <w:t>x ög–ÖY– De—tkZy | G–K¤¤</w:t>
             </w:r>
             <w:r>
               <w:rPr>
@@ -8589,7 +9135,6 @@
                 <w:sz w:val="36"/>
                 <w:szCs w:val="36"/>
               </w:rPr>
-              <w:lastRenderedPageBreak/>
               <w:t>i–</w:t>
             </w:r>
             <w:r>
@@ -8723,7 +9268,6 @@
                 <w:sz w:val="36"/>
                 <w:szCs w:val="36"/>
               </w:rPr>
-              <w:lastRenderedPageBreak/>
               <w:t>G–K¤¤</w:t>
             </w:r>
             <w:r>
@@ -8834,7 +9378,6 @@
                 <w:sz w:val="28"/>
                 <w:szCs w:val="28"/>
               </w:rPr>
-              <w:lastRenderedPageBreak/>
               <w:t>Rudra Kramam</w:t>
             </w:r>
           </w:p>
@@ -9962,6 +10505,7 @@
                 <w:sz w:val="28"/>
                 <w:szCs w:val="28"/>
               </w:rPr>
+              <w:lastRenderedPageBreak/>
               <w:t xml:space="preserve">3.2.2 – aachmanam </w:t>
             </w:r>
           </w:p>
@@ -10190,7 +10734,6 @@
                 <w:sz w:val="28"/>
                 <w:szCs w:val="28"/>
               </w:rPr>
-              <w:lastRenderedPageBreak/>
               <w:t>Tri Shati No. 278 and Where ever applicable</w:t>
             </w:r>
           </w:p>
@@ -34734,7 +35277,7 @@
         <w:bCs/>
         <w:noProof/>
       </w:rPr>
-      <w:t>1</w:t>
+      <w:t>21</w:t>
     </w:r>
     <w:r>
       <w:rPr>
@@ -35939,6 +36482,7 @@
   <w:style w:type="character" w:default="1" w:styleId="DefaultParagraphFont">
     <w:name w:val="Default Paragraph Font"/>
     <w:uiPriority w:val="1"/>
+    <w:semiHidden/>
     <w:unhideWhenUsed/>
   </w:style>
   <w:style w:type="table" w:default="1" w:styleId="TableNormal">
@@ -36520,7 +37064,7 @@
 </file>
 
 <file path=customXml/itemProps1.xml><?xml version="1.0" encoding="utf-8"?>
-<ds:datastoreItem xmlns:ds="http://schemas.openxmlformats.org/officeDocument/2006/customXml" ds:itemID="{6BA47BE0-2B23-4C21-A073-4CB512DD6835}">
+<ds:datastoreItem xmlns:ds="http://schemas.openxmlformats.org/officeDocument/2006/customXml" ds:itemID="{1386B68F-21AE-4C1A-95B0-741DB90A212B}">
   <ds:schemaRefs>
     <ds:schemaRef ds:uri="http://schemas.openxmlformats.org/officeDocument/2006/bibliography"/>
   </ds:schemaRefs>

</xml_diff>